<commit_message>
Changes on 7th May
</commit_message>
<xml_diff>
--- a/UiPath.docx
+++ b/UiPath.docx
@@ -88,9 +88,13 @@
             <w:tcW w:w="1803" w:type="dxa"/>
           </w:tcPr>
           <w:p>
+            <w:proofErr w:type="spellStart"/>
+            <w:proofErr w:type="gramStart"/>
             <w:r>
               <w:t>S.No</w:t>
             </w:r>
+            <w:proofErr w:type="spellEnd"/>
+            <w:proofErr w:type="gramEnd"/>
           </w:p>
         </w:tc>
         <w:tc>
@@ -346,7 +350,15 @@
     </w:p>
     <w:p>
       <w:r>
-        <w:t>3. Orchestartor – Web application</w:t>
+        <w:t xml:space="preserve">3. </w:t>
+      </w:r>
+      <w:proofErr w:type="spellStart"/>
+      <w:r>
+        <w:t>Orchestartor</w:t>
+      </w:r>
+      <w:proofErr w:type="spellEnd"/>
+      <w:r>
+        <w:t xml:space="preserve"> – Web application</w:t>
       </w:r>
     </w:p>
     <w:p/>
@@ -368,7 +380,15 @@
     <w:p/>
     <w:p>
       <w:r>
-        <w:t>Public Cloud – Learning – 1 attend , 1 unattended, 1 developer</w:t>
+        <w:t xml:space="preserve">Public Cloud – Learning – 1 </w:t>
+      </w:r>
+      <w:proofErr w:type="gramStart"/>
+      <w:r>
+        <w:t>attend ,</w:t>
+      </w:r>
+      <w:proofErr w:type="gramEnd"/>
+      <w:r>
+        <w:t xml:space="preserve"> 1 unattended, 1 developer</w:t>
       </w:r>
       <w:r>
         <w:t xml:space="preserve"> 2023.4.3</w:t>
@@ -383,6 +403,193 @@
       </w:r>
       <w:r>
         <w:t xml:space="preserve"> – 2021.10.4</w:t>
+      </w:r>
+    </w:p>
+    <w:p/>
+    <w:p/>
+    <w:p>
+      <w:r>
+        <w:t>Debug File – Run the highlighted file in debug mode</w:t>
+      </w:r>
+    </w:p>
+    <w:p>
+      <w:r>
+        <w:t>Run File – Run the highlighted file in normal mode</w:t>
+      </w:r>
+    </w:p>
+    <w:p>
+      <w:r>
+        <w:t>Debug – Run the Main file in debug mode</w:t>
+      </w:r>
+    </w:p>
+    <w:p>
+      <w:r>
+        <w:t>Run – Run the main file in normal mode</w:t>
+      </w:r>
+    </w:p>
+    <w:p/>
+    <w:p/>
+    <w:p>
+      <w:pPr>
+        <w:pBdr>
+          <w:bottom w:val="single" w:sz="6" w:space="1" w:color="auto"/>
+        </w:pBdr>
+      </w:pPr>
+    </w:p>
+    <w:p/>
+    <w:p>
+      <w:r>
+        <w:t>Workflow / Subtask / Task</w:t>
+      </w:r>
+    </w:p>
+    <w:p/>
+    <w:p>
+      <w:r>
+        <w:t>Sequence</w:t>
+      </w:r>
+      <w:r>
+        <w:t xml:space="preserve"> - </w:t>
+      </w:r>
+    </w:p>
+    <w:p>
+      <w:r>
+        <w:t>Flowchart</w:t>
+      </w:r>
+      <w:r>
+        <w:t xml:space="preserve"> - </w:t>
+      </w:r>
+    </w:p>
+    <w:p>
+      <w:r>
+        <w:t>State Machine</w:t>
+      </w:r>
+    </w:p>
+    <w:p/>
+    <w:p>
+      <w:r>
+        <w:t>Workflow</w:t>
+      </w:r>
+    </w:p>
+    <w:p>
+      <w:proofErr w:type="spellStart"/>
+      <w:r>
+        <w:t>UiForm</w:t>
+      </w:r>
+      <w:proofErr w:type="spellEnd"/>
+    </w:p>
+    <w:p>
+      <w:r>
+        <w:t>Global Handler</w:t>
+      </w:r>
+    </w:p>
+    <w:p/>
+    <w:p/>
+    <w:p>
+      <w:proofErr w:type="spellStart"/>
+      <w:r>
+        <w:t>Main.Xaml</w:t>
+      </w:r>
+      <w:proofErr w:type="spellEnd"/>
+      <w:r>
+        <w:t xml:space="preserve"> – Start point of BOT – Run/Debug</w:t>
+      </w:r>
+    </w:p>
+    <w:p/>
+    <w:p>
+      <w:r>
+        <w:lastRenderedPageBreak/>
+        <w:t>Modules – Workflows</w:t>
+      </w:r>
+    </w:p>
+    <w:p/>
+    <w:p>
+      <w:r>
+        <w:t>Joining a google meet</w:t>
+      </w:r>
+    </w:p>
+    <w:p/>
+    <w:p>
+      <w:pPr>
+        <w:pStyle w:val="ListParagraph"/>
+        <w:numPr>
+          <w:ilvl w:val="0"/>
+          <w:numId w:val="3"/>
+        </w:numPr>
+      </w:pPr>
+      <w:r>
+        <w:t>Get Your Credentials</w:t>
+      </w:r>
+    </w:p>
+    <w:p>
+      <w:pPr>
+        <w:pStyle w:val="ListParagraph"/>
+        <w:numPr>
+          <w:ilvl w:val="0"/>
+          <w:numId w:val="3"/>
+        </w:numPr>
+      </w:pPr>
+      <w:r>
+        <w:t>Log into Gmail</w:t>
+      </w:r>
+    </w:p>
+    <w:p>
+      <w:pPr>
+        <w:pStyle w:val="ListParagraph"/>
+        <w:numPr>
+          <w:ilvl w:val="0"/>
+          <w:numId w:val="3"/>
+        </w:numPr>
+      </w:pPr>
+      <w:r>
+        <w:t>Check Available meetings</w:t>
+      </w:r>
+    </w:p>
+    <w:p>
+      <w:pPr>
+        <w:pStyle w:val="ListParagraph"/>
+        <w:numPr>
+          <w:ilvl w:val="1"/>
+          <w:numId w:val="3"/>
+        </w:numPr>
+      </w:pPr>
+      <w:r>
+        <w:t>No meetings warning</w:t>
+      </w:r>
+    </w:p>
+    <w:p>
+      <w:pPr>
+        <w:pStyle w:val="ListParagraph"/>
+        <w:numPr>
+          <w:ilvl w:val="1"/>
+          <w:numId w:val="3"/>
+        </w:numPr>
+      </w:pPr>
+      <w:r>
+        <w:t>Fetching multiple meetings</w:t>
+      </w:r>
+    </w:p>
+    <w:p>
+      <w:pPr>
+        <w:pStyle w:val="ListParagraph"/>
+        <w:numPr>
+          <w:ilvl w:val="0"/>
+          <w:numId w:val="3"/>
+        </w:numPr>
+      </w:pPr>
+      <w:r>
+        <w:t>Ask you to select meeting</w:t>
+      </w:r>
+    </w:p>
+    <w:p>
+      <w:pPr>
+        <w:pStyle w:val="ListParagraph"/>
+        <w:numPr>
+          <w:ilvl w:val="0"/>
+          <w:numId w:val="3"/>
+        </w:numPr>
+      </w:pPr>
+      <w:r>
+        <w:t>Join Meeting</w:t>
       </w:r>
     </w:p>
     <w:sectPr>
@@ -596,11 +803,103 @@
       </w:rPr>
     </w:lvl>
   </w:abstractNum>
+  <w:abstractNum w:abstractNumId="2" w15:restartNumberingAfterBreak="0">
+    <w:nsid w:val="42FA4042"/>
+    <w:multiLevelType w:val="hybridMultilevel"/>
+    <w:tmpl w:val="6B681384"/>
+    <w:lvl w:ilvl="0" w:tplc="4009000F">
+      <w:start w:val="1"/>
+      <w:numFmt w:val="decimal"/>
+      <w:lvlText w:val="%1."/>
+      <w:lvlJc w:val="left"/>
+      <w:pPr>
+        <w:ind w:left="720" w:hanging="360"/>
+      </w:pPr>
+      <w:rPr>
+        <w:rFonts w:hint="default"/>
+      </w:rPr>
+    </w:lvl>
+    <w:lvl w:ilvl="1" w:tplc="40090019">
+      <w:start w:val="1"/>
+      <w:numFmt w:val="lowerLetter"/>
+      <w:lvlText w:val="%2."/>
+      <w:lvlJc w:val="left"/>
+      <w:pPr>
+        <w:ind w:left="1440" w:hanging="360"/>
+      </w:pPr>
+    </w:lvl>
+    <w:lvl w:ilvl="2" w:tplc="4009001B" w:tentative="1">
+      <w:start w:val="1"/>
+      <w:numFmt w:val="lowerRoman"/>
+      <w:lvlText w:val="%3."/>
+      <w:lvlJc w:val="right"/>
+      <w:pPr>
+        <w:ind w:left="2160" w:hanging="180"/>
+      </w:pPr>
+    </w:lvl>
+    <w:lvl w:ilvl="3" w:tplc="4009000F" w:tentative="1">
+      <w:start w:val="1"/>
+      <w:numFmt w:val="decimal"/>
+      <w:lvlText w:val="%4."/>
+      <w:lvlJc w:val="left"/>
+      <w:pPr>
+        <w:ind w:left="2880" w:hanging="360"/>
+      </w:pPr>
+    </w:lvl>
+    <w:lvl w:ilvl="4" w:tplc="40090019" w:tentative="1">
+      <w:start w:val="1"/>
+      <w:numFmt w:val="lowerLetter"/>
+      <w:lvlText w:val="%5."/>
+      <w:lvlJc w:val="left"/>
+      <w:pPr>
+        <w:ind w:left="3600" w:hanging="360"/>
+      </w:pPr>
+    </w:lvl>
+    <w:lvl w:ilvl="5" w:tplc="4009001B" w:tentative="1">
+      <w:start w:val="1"/>
+      <w:numFmt w:val="lowerRoman"/>
+      <w:lvlText w:val="%6."/>
+      <w:lvlJc w:val="right"/>
+      <w:pPr>
+        <w:ind w:left="4320" w:hanging="180"/>
+      </w:pPr>
+    </w:lvl>
+    <w:lvl w:ilvl="6" w:tplc="4009000F" w:tentative="1">
+      <w:start w:val="1"/>
+      <w:numFmt w:val="decimal"/>
+      <w:lvlText w:val="%7."/>
+      <w:lvlJc w:val="left"/>
+      <w:pPr>
+        <w:ind w:left="5040" w:hanging="360"/>
+      </w:pPr>
+    </w:lvl>
+    <w:lvl w:ilvl="7" w:tplc="40090019" w:tentative="1">
+      <w:start w:val="1"/>
+      <w:numFmt w:val="lowerLetter"/>
+      <w:lvlText w:val="%8."/>
+      <w:lvlJc w:val="left"/>
+      <w:pPr>
+        <w:ind w:left="5760" w:hanging="360"/>
+      </w:pPr>
+    </w:lvl>
+    <w:lvl w:ilvl="8" w:tplc="4009001B" w:tentative="1">
+      <w:start w:val="1"/>
+      <w:numFmt w:val="lowerRoman"/>
+      <w:lvlText w:val="%9."/>
+      <w:lvlJc w:val="right"/>
+      <w:pPr>
+        <w:ind w:left="6480" w:hanging="180"/>
+      </w:pPr>
+    </w:lvl>
+  </w:abstractNum>
   <w:num w:numId="1" w16cid:durableId="2092701687">
     <w:abstractNumId w:val="1"/>
   </w:num>
   <w:num w:numId="2" w16cid:durableId="893391512">
     <w:abstractNumId w:val="0"/>
+  </w:num>
+  <w:num w:numId="3" w16cid:durableId="1272056696">
+    <w:abstractNumId w:val="2"/>
   </w:num>
 </w:numbering>
 </file>

</xml_diff>

<commit_message>
Changes on 8th May
</commit_message>
<xml_diff>
--- a/UiPath.docx
+++ b/UiPath.docx
@@ -88,13 +88,9 @@
             <w:tcW w:w="1803" w:type="dxa"/>
           </w:tcPr>
           <w:p>
-            <w:proofErr w:type="spellStart"/>
-            <w:proofErr w:type="gramStart"/>
             <w:r>
               <w:t>S.No</w:t>
             </w:r>
-            <w:proofErr w:type="spellEnd"/>
-            <w:proofErr w:type="gramEnd"/>
           </w:p>
         </w:tc>
         <w:tc>
@@ -350,15 +346,7 @@
     </w:p>
     <w:p>
       <w:r>
-        <w:t xml:space="preserve">3. </w:t>
-      </w:r>
-      <w:proofErr w:type="spellStart"/>
-      <w:r>
-        <w:t>Orchestartor</w:t>
-      </w:r>
-      <w:proofErr w:type="spellEnd"/>
-      <w:r>
-        <w:t xml:space="preserve"> – Web application</w:t>
+        <w:t>3. Orchestartor – Web application</w:t>
       </w:r>
     </w:p>
     <w:p/>
@@ -380,15 +368,7 @@
     <w:p/>
     <w:p>
       <w:r>
-        <w:t xml:space="preserve">Public Cloud – Learning – 1 </w:t>
-      </w:r>
-      <w:proofErr w:type="gramStart"/>
-      <w:r>
-        <w:t>attend ,</w:t>
-      </w:r>
-      <w:proofErr w:type="gramEnd"/>
-      <w:r>
-        <w:t xml:space="preserve"> 1 unattended, 1 developer</w:t>
+        <w:t>Public Cloud – Learning – 1 attend , 1 unattended, 1 developer</w:t>
       </w:r>
       <w:r>
         <w:t xml:space="preserve"> 2023.4.3</w:t>
@@ -471,11 +451,9 @@
       </w:r>
     </w:p>
     <w:p>
-      <w:proofErr w:type="spellStart"/>
       <w:r>
         <w:t>UiForm</w:t>
       </w:r>
-      <w:proofErr w:type="spellEnd"/>
     </w:p>
     <w:p>
       <w:r>
@@ -485,13 +463,8 @@
     <w:p/>
     <w:p/>
     <w:p>
-      <w:proofErr w:type="spellStart"/>
-      <w:r>
-        <w:t>Main.Xaml</w:t>
-      </w:r>
-      <w:proofErr w:type="spellEnd"/>
-      <w:r>
-        <w:t xml:space="preserve"> – Start point of BOT – Run/Debug</w:t>
+      <w:r>
+        <w:t>Main.Xaml – Start point of BOT – Run/Debug</w:t>
       </w:r>
     </w:p>
     <w:p/>
@@ -590,6 +563,62 @@
       </w:pPr>
       <w:r>
         <w:t>Join Meeting</w:t>
+      </w:r>
+    </w:p>
+    <w:p/>
+    <w:p>
+      <w:r>
+        <w:rPr>
+          <w:noProof/>
+        </w:rPr>
+        <w:drawing>
+          <wp:inline distT="0" distB="0" distL="0" distR="0" wp14:anchorId="6B065045" wp14:editId="4420C0B2">
+            <wp:extent cx="5727700" cy="3219450"/>
+            <wp:effectExtent l="0" t="0" r="6350" b="0"/>
+            <wp:docPr id="992811314" name="Picture 1"/>
+            <wp:cNvGraphicFramePr>
+              <a:graphicFrameLocks xmlns:a="http://schemas.openxmlformats.org/drawingml/2006/main" noChangeAspect="1"/>
+            </wp:cNvGraphicFramePr>
+            <a:graphic xmlns:a="http://schemas.openxmlformats.org/drawingml/2006/main">
+              <a:graphicData uri="http://schemas.openxmlformats.org/drawingml/2006/picture">
+                <pic:pic xmlns:pic="http://schemas.openxmlformats.org/drawingml/2006/picture">
+                  <pic:nvPicPr>
+                    <pic:cNvPr id="0" name="Picture 1"/>
+                    <pic:cNvPicPr>
+                      <a:picLocks noChangeAspect="1" noChangeArrowheads="1"/>
+                    </pic:cNvPicPr>
+                  </pic:nvPicPr>
+                  <pic:blipFill>
+                    <a:blip r:embed="rId5">
+                      <a:extLst>
+                        <a:ext uri="{28A0092B-C50C-407E-A947-70E740481C1C}">
+                          <a14:useLocalDpi xmlns:a14="http://schemas.microsoft.com/office/drawing/2010/main" val="0"/>
+                        </a:ext>
+                      </a:extLst>
+                    </a:blip>
+                    <a:srcRect/>
+                    <a:stretch>
+                      <a:fillRect/>
+                    </a:stretch>
+                  </pic:blipFill>
+                  <pic:spPr bwMode="auto">
+                    <a:xfrm>
+                      <a:off x="0" y="0"/>
+                      <a:ext cx="5727700" cy="3219450"/>
+                    </a:xfrm>
+                    <a:prstGeom prst="rect">
+                      <a:avLst/>
+                    </a:prstGeom>
+                    <a:noFill/>
+                    <a:ln>
+                      <a:noFill/>
+                    </a:ln>
+                  </pic:spPr>
+                </pic:pic>
+              </a:graphicData>
+            </a:graphic>
+          </wp:inline>
+        </w:drawing>
       </w:r>
     </w:p>
     <w:sectPr>

</xml_diff>

<commit_message>
Changes on 9th May
</commit_message>
<xml_diff>
--- a/UiPath.docx
+++ b/UiPath.docx
@@ -820,6 +820,219 @@
         <w:t>”}</w:t>
       </w:r>
     </w:p>
+    <w:p>
+      <w:pPr>
+        <w:pBdr>
+          <w:bottom w:val="single" w:sz="6" w:space="1" w:color="auto"/>
+        </w:pBdr>
+      </w:pPr>
+    </w:p>
+    <w:p/>
+    <w:p>
+      <w:r>
+        <w:t>Conditions &amp; Loops</w:t>
+      </w:r>
+    </w:p>
+    <w:p/>
+    <w:p>
+      <w:r>
+        <w:t>Condition – IF Else</w:t>
+      </w:r>
+    </w:p>
+    <w:p/>
+    <w:p>
+      <w:r>
+        <w:t xml:space="preserve">IF </w:t>
+      </w:r>
+      <w:r>
+        <w:sym w:font="Wingdings" w:char="F0E0"/>
+      </w:r>
+      <w:r>
+        <w:t xml:space="preserve"> Then &amp; Else</w:t>
+      </w:r>
+    </w:p>
+    <w:p>
+      <w:r>
+        <w:t xml:space="preserve">Condition is True </w:t>
+      </w:r>
+      <w:r>
+        <w:sym w:font="Wingdings" w:char="F0E0"/>
+      </w:r>
+      <w:r>
+        <w:t xml:space="preserve"> Then </w:t>
+      </w:r>
+    </w:p>
+    <w:p>
+      <w:r>
+        <w:t xml:space="preserve">Condition is False </w:t>
+      </w:r>
+      <w:r>
+        <w:sym w:font="Wingdings" w:char="F0E0"/>
+      </w:r>
+      <w:r>
+        <w:t xml:space="preserve"> Else</w:t>
+      </w:r>
+    </w:p>
+    <w:p/>
+    <w:p>
+      <w:r>
+        <w:t>Loops</w:t>
+      </w:r>
+    </w:p>
+    <w:p/>
+    <w:p>
+      <w:pPr>
+        <w:pStyle w:val="ListParagraph"/>
+        <w:numPr>
+          <w:ilvl w:val="0"/>
+          <w:numId w:val="5"/>
+        </w:numPr>
+      </w:pPr>
+      <w:r>
+        <w:t>For Each – Defined data</w:t>
+      </w:r>
+    </w:p>
+    <w:p>
+      <w:pPr>
+        <w:pStyle w:val="ListParagraph"/>
+        <w:numPr>
+          <w:ilvl w:val="0"/>
+          <w:numId w:val="5"/>
+        </w:numPr>
+      </w:pPr>
+      <w:r>
+        <w:t xml:space="preserve">While – </w:t>
+      </w:r>
+      <w:proofErr w:type="gramStart"/>
+      <w:r>
+        <w:t>Undefined ,</w:t>
+      </w:r>
+      <w:proofErr w:type="gramEnd"/>
+      <w:r>
+        <w:t xml:space="preserve"> condition</w:t>
+      </w:r>
+    </w:p>
+    <w:p>
+      <w:pPr>
+        <w:pStyle w:val="ListParagraph"/>
+        <w:numPr>
+          <w:ilvl w:val="0"/>
+          <w:numId w:val="5"/>
+        </w:numPr>
+      </w:pPr>
+      <w:r>
+        <w:t xml:space="preserve">Do While - </w:t>
+      </w:r>
+      <w:proofErr w:type="gramStart"/>
+      <w:r>
+        <w:t>Undefined ,</w:t>
+      </w:r>
+      <w:proofErr w:type="gramEnd"/>
+      <w:r>
+        <w:t xml:space="preserve"> condition</w:t>
+      </w:r>
+    </w:p>
+    <w:p>
+      <w:pPr>
+        <w:pStyle w:val="ListParagraph"/>
+        <w:numPr>
+          <w:ilvl w:val="0"/>
+          <w:numId w:val="5"/>
+        </w:numPr>
+      </w:pPr>
+      <w:r>
+        <w:t>Repeat Number of Times – Number</w:t>
+      </w:r>
+    </w:p>
+    <w:p/>
+    <w:p>
+      <w:r>
+        <w:t>1 + 1 = 2</w:t>
+      </w:r>
+    </w:p>
+    <w:p>
+      <w:r>
+        <w:t>“shiva” + “Rama” = “</w:t>
+      </w:r>
+      <w:proofErr w:type="spellStart"/>
+      <w:r>
+        <w:t>shivarama</w:t>
+      </w:r>
+      <w:proofErr w:type="spellEnd"/>
+      <w:r>
+        <w:t>”</w:t>
+      </w:r>
+    </w:p>
+    <w:p/>
+    <w:p>
+      <w:r>
+        <w:t>1 + “Shiva” = Error</w:t>
+      </w:r>
+    </w:p>
+    <w:p/>
+    <w:p>
+      <w:r>
+        <w:t>“1” + “Shiva” = “1Shiva”</w:t>
+      </w:r>
+    </w:p>
+    <w:p/>
+    <w:p>
+      <w:r>
+        <w:lastRenderedPageBreak/>
+        <w:t xml:space="preserve">“1” + </w:t>
+      </w:r>
+      <w:proofErr w:type="gramStart"/>
+      <w:r>
+        <w:t>“ “</w:t>
+      </w:r>
+      <w:proofErr w:type="gramEnd"/>
+      <w:r>
+        <w:t xml:space="preserve"> + “Shiva” = “1 Shiva”</w:t>
+      </w:r>
+    </w:p>
+    <w:p/>
+    <w:p/>
+    <w:p>
+      <w:r>
+        <w:t xml:space="preserve">Break - </w:t>
+      </w:r>
+      <w:r>
+        <w:br/>
+        <w:t xml:space="preserve">Continue – </w:t>
+      </w:r>
+    </w:p>
+    <w:p/>
+    <w:p>
+      <w:r>
+        <w:t>Loop 10</w:t>
+      </w:r>
+    </w:p>
+    <w:p>
+      <w:r>
+        <w:tab/>
+        <w:t>Step1</w:t>
+      </w:r>
+    </w:p>
+    <w:p>
+      <w:r>
+        <w:tab/>
+        <w:t>Step2</w:t>
+      </w:r>
+    </w:p>
+    <w:p>
+      <w:r>
+        <w:tab/>
+        <w:t>If loop=5 then Continue</w:t>
+      </w:r>
+    </w:p>
+    <w:p>
+      <w:r>
+        <w:tab/>
+        <w:t>Step3</w:t>
+      </w:r>
+    </w:p>
+    <w:p/>
+    <w:p/>
     <w:sectPr>
       <w:pgSz w:w="11906" w:h="16838"/>
       <w:pgMar w:top="1440" w:right="1440" w:bottom="1440" w:left="1440" w:header="708" w:footer="708" w:gutter="0"/>
@@ -1206,6 +1419,119 @@
       </w:pPr>
     </w:lvl>
   </w:abstractNum>
+  <w:abstractNum w:abstractNumId="4" w15:restartNumberingAfterBreak="0">
+    <w:nsid w:val="682B7FEE"/>
+    <w:multiLevelType w:val="hybridMultilevel"/>
+    <w:tmpl w:val="6630A26E"/>
+    <w:lvl w:ilvl="0" w:tplc="40090001">
+      <w:start w:val="1"/>
+      <w:numFmt w:val="bullet"/>
+      <w:lvlText w:val=""/>
+      <w:lvlJc w:val="left"/>
+      <w:pPr>
+        <w:ind w:left="720" w:hanging="360"/>
+      </w:pPr>
+      <w:rPr>
+        <w:rFonts w:ascii="Symbol" w:hAnsi="Symbol" w:hint="default"/>
+      </w:rPr>
+    </w:lvl>
+    <w:lvl w:ilvl="1" w:tplc="40090003" w:tentative="1">
+      <w:start w:val="1"/>
+      <w:numFmt w:val="bullet"/>
+      <w:lvlText w:val="o"/>
+      <w:lvlJc w:val="left"/>
+      <w:pPr>
+        <w:ind w:left="1440" w:hanging="360"/>
+      </w:pPr>
+      <w:rPr>
+        <w:rFonts w:ascii="Courier New" w:hAnsi="Courier New" w:cs="Courier New" w:hint="default"/>
+      </w:rPr>
+    </w:lvl>
+    <w:lvl w:ilvl="2" w:tplc="40090005" w:tentative="1">
+      <w:start w:val="1"/>
+      <w:numFmt w:val="bullet"/>
+      <w:lvlText w:val=""/>
+      <w:lvlJc w:val="left"/>
+      <w:pPr>
+        <w:ind w:left="2160" w:hanging="360"/>
+      </w:pPr>
+      <w:rPr>
+        <w:rFonts w:ascii="Wingdings" w:hAnsi="Wingdings" w:hint="default"/>
+      </w:rPr>
+    </w:lvl>
+    <w:lvl w:ilvl="3" w:tplc="40090001" w:tentative="1">
+      <w:start w:val="1"/>
+      <w:numFmt w:val="bullet"/>
+      <w:lvlText w:val=""/>
+      <w:lvlJc w:val="left"/>
+      <w:pPr>
+        <w:ind w:left="2880" w:hanging="360"/>
+      </w:pPr>
+      <w:rPr>
+        <w:rFonts w:ascii="Symbol" w:hAnsi="Symbol" w:hint="default"/>
+      </w:rPr>
+    </w:lvl>
+    <w:lvl w:ilvl="4" w:tplc="40090003" w:tentative="1">
+      <w:start w:val="1"/>
+      <w:numFmt w:val="bullet"/>
+      <w:lvlText w:val="o"/>
+      <w:lvlJc w:val="left"/>
+      <w:pPr>
+        <w:ind w:left="3600" w:hanging="360"/>
+      </w:pPr>
+      <w:rPr>
+        <w:rFonts w:ascii="Courier New" w:hAnsi="Courier New" w:cs="Courier New" w:hint="default"/>
+      </w:rPr>
+    </w:lvl>
+    <w:lvl w:ilvl="5" w:tplc="40090005" w:tentative="1">
+      <w:start w:val="1"/>
+      <w:numFmt w:val="bullet"/>
+      <w:lvlText w:val=""/>
+      <w:lvlJc w:val="left"/>
+      <w:pPr>
+        <w:ind w:left="4320" w:hanging="360"/>
+      </w:pPr>
+      <w:rPr>
+        <w:rFonts w:ascii="Wingdings" w:hAnsi="Wingdings" w:hint="default"/>
+      </w:rPr>
+    </w:lvl>
+    <w:lvl w:ilvl="6" w:tplc="40090001" w:tentative="1">
+      <w:start w:val="1"/>
+      <w:numFmt w:val="bullet"/>
+      <w:lvlText w:val=""/>
+      <w:lvlJc w:val="left"/>
+      <w:pPr>
+        <w:ind w:left="5040" w:hanging="360"/>
+      </w:pPr>
+      <w:rPr>
+        <w:rFonts w:ascii="Symbol" w:hAnsi="Symbol" w:hint="default"/>
+      </w:rPr>
+    </w:lvl>
+    <w:lvl w:ilvl="7" w:tplc="40090003" w:tentative="1">
+      <w:start w:val="1"/>
+      <w:numFmt w:val="bullet"/>
+      <w:lvlText w:val="o"/>
+      <w:lvlJc w:val="left"/>
+      <w:pPr>
+        <w:ind w:left="5760" w:hanging="360"/>
+      </w:pPr>
+      <w:rPr>
+        <w:rFonts w:ascii="Courier New" w:hAnsi="Courier New" w:cs="Courier New" w:hint="default"/>
+      </w:rPr>
+    </w:lvl>
+    <w:lvl w:ilvl="8" w:tplc="40090005" w:tentative="1">
+      <w:start w:val="1"/>
+      <w:numFmt w:val="bullet"/>
+      <w:lvlText w:val=""/>
+      <w:lvlJc w:val="left"/>
+      <w:pPr>
+        <w:ind w:left="6480" w:hanging="360"/>
+      </w:pPr>
+      <w:rPr>
+        <w:rFonts w:ascii="Wingdings" w:hAnsi="Wingdings" w:hint="default"/>
+      </w:rPr>
+    </w:lvl>
+  </w:abstractNum>
   <w:num w:numId="1" w16cid:durableId="2092701687">
     <w:abstractNumId w:val="1"/>
   </w:num>
@@ -1217,6 +1543,9 @@
   </w:num>
   <w:num w:numId="4" w16cid:durableId="408239115">
     <w:abstractNumId w:val="2"/>
+  </w:num>
+  <w:num w:numId="5" w16cid:durableId="1273435072">
+    <w:abstractNumId w:val="4"/>
   </w:num>
 </w:numbering>
 </file>

</xml_diff>

<commit_message>
Changes on 10th May
</commit_message>
<xml_diff>
--- a/UiPath.docx
+++ b/UiPath.docx
@@ -891,6 +891,21 @@
       <w:r>
         <w:t>For Each – Defined data</w:t>
       </w:r>
+      <w:r>
+        <w:t>, Array/List/</w:t>
+      </w:r>
+      <w:proofErr w:type="spellStart"/>
+      <w:r>
+        <w:t>DataTable</w:t>
+      </w:r>
+      <w:proofErr w:type="spellEnd"/>
+      <w:r>
+        <w:t>/Table Rows/Table Columns/Files/Folder/</w:t>
+      </w:r>
+      <w:r>
+        <w:br/>
+        <w:t>Mails</w:t>
+      </w:r>
     </w:p>
     <w:p>
       <w:pPr>
@@ -1031,8 +1046,184 @@
         <w:t>Step3</w:t>
       </w:r>
     </w:p>
-    <w:p/>
-    <w:p/>
+    <w:p>
+      <w:pPr>
+        <w:pBdr>
+          <w:bottom w:val="single" w:sz="6" w:space="1" w:color="auto"/>
+        </w:pBdr>
+      </w:pPr>
+    </w:p>
+    <w:p/>
+    <w:p/>
+    <w:p>
+      <w:r>
+        <w:t>Loops steps until the condition met</w:t>
+      </w:r>
+    </w:p>
+    <w:p/>
+    <w:p>
+      <w:r>
+        <w:t>While</w:t>
+      </w:r>
+      <w:r>
+        <w:br/>
+      </w:r>
+      <w:r>
+        <w:br/>
+        <w:t>- Check the condition if – true</w:t>
+      </w:r>
+    </w:p>
+    <w:p>
+      <w:r>
+        <w:tab/>
+      </w:r>
+      <w:r>
+        <w:t>L</w:t>
+      </w:r>
+      <w:r>
+        <w:t>oop</w:t>
+      </w:r>
+    </w:p>
+    <w:p/>
+    <w:p/>
+    <w:p>
+      <w:r>
+        <w:t>Array (Int)</w:t>
+      </w:r>
+    </w:p>
+    <w:p>
+      <w:proofErr w:type="spellStart"/>
+      <w:proofErr w:type="gramStart"/>
+      <w:r>
+        <w:t>Arry</w:t>
+      </w:r>
+      <w:proofErr w:type="spellEnd"/>
+      <w:r>
+        <w:t>(</w:t>
+      </w:r>
+      <w:proofErr w:type="gramEnd"/>
+      <w:r>
+        <w:t>String)</w:t>
+      </w:r>
+    </w:p>
+    <w:p>
+      <w:r>
+        <w:t>Array (Variable Type)</w:t>
+      </w:r>
+    </w:p>
+    <w:p/>
+    <w:p>
+      <w:r>
+        <w:t>Set of data</w:t>
+      </w:r>
+    </w:p>
+    <w:p>
+      <w:r>
+        <w:t>{1,34,25,678,857,46436,46} – Array of integers of length 7</w:t>
+      </w:r>
+    </w:p>
+    <w:p>
+      <w:r>
+        <w:t>{“shiva”</w:t>
+      </w:r>
+      <w:proofErr w:type="gramStart"/>
+      <w:r>
+        <w:t>,”Ram</w:t>
+      </w:r>
+      <w:proofErr w:type="gramEnd"/>
+      <w:r>
+        <w:t>”,”</w:t>
+      </w:r>
+      <w:proofErr w:type="spellStart"/>
+      <w:r>
+        <w:t>Seshu</w:t>
+      </w:r>
+      <w:proofErr w:type="spellEnd"/>
+      <w:r>
+        <w:t>”,”Bala”,”Praveen”,”</w:t>
+      </w:r>
+      <w:proofErr w:type="spellStart"/>
+      <w:r>
+        <w:t>krishna</w:t>
+      </w:r>
+      <w:proofErr w:type="spellEnd"/>
+      <w:r>
+        <w:t xml:space="preserve">”} – </w:t>
+      </w:r>
+      <w:proofErr w:type="spellStart"/>
+      <w:r>
+        <w:t>nameArray</w:t>
+      </w:r>
+      <w:proofErr w:type="spellEnd"/>
+    </w:p>
+    <w:p/>
+    <w:p>
+      <w:proofErr w:type="spellStart"/>
+      <w:proofErr w:type="gramStart"/>
+      <w:r>
+        <w:t>nameArry</w:t>
+      </w:r>
+      <w:proofErr w:type="spellEnd"/>
+      <w:r>
+        <w:t>[</w:t>
+      </w:r>
+      <w:proofErr w:type="gramEnd"/>
+      <w:r>
+        <w:t>0]=”Shiva”</w:t>
+      </w:r>
+    </w:p>
+    <w:p/>
+    <w:p/>
+    <w:p/>
+    <w:p>
+      <w:r>
+        <w:t>{{1,2,3</w:t>
+      </w:r>
+      <w:proofErr w:type="gramStart"/>
+      <w:r>
+        <w:t>},{</w:t>
+      </w:r>
+      <w:proofErr w:type="gramEnd"/>
+      <w:r>
+        <w:t xml:space="preserve">4,5,7},{6837,409,95}} – Array(Array(int)) – </w:t>
+      </w:r>
+      <w:proofErr w:type="spellStart"/>
+      <w:r>
+        <w:t>mutiArray</w:t>
+      </w:r>
+      <w:proofErr w:type="spellEnd"/>
+    </w:p>
+    <w:p/>
+    <w:p>
+      <w:proofErr w:type="gramStart"/>
+      <w:r>
+        <w:t>multiarray[</w:t>
+      </w:r>
+      <w:proofErr w:type="gramEnd"/>
+      <w:r>
+        <w:t>0]={1,2,3}</w:t>
+      </w:r>
+    </w:p>
+    <w:p>
+      <w:proofErr w:type="spellStart"/>
+      <w:proofErr w:type="gramStart"/>
+      <w:r>
+        <w:t>multiarry</w:t>
+      </w:r>
+      <w:proofErr w:type="spellEnd"/>
+      <w:r>
+        <w:t>[</w:t>
+      </w:r>
+      <w:proofErr w:type="gramEnd"/>
+      <w:r>
+        <w:t>0][1] = 2</w:t>
+      </w:r>
+    </w:p>
+    <w:p>
+      <w:r>
+        <w:t>{1,2,3}[1] = 2</w:t>
+      </w:r>
+    </w:p>
     <w:sectPr>
       <w:pgSz w:w="11906" w:h="16838"/>
       <w:pgMar w:top="1440" w:right="1440" w:bottom="1440" w:left="1440" w:header="708" w:footer="708" w:gutter="0"/>

</xml_diff>

<commit_message>
Changes on 11th May
</commit_message>
<xml_diff>
--- a/UiPath.docx
+++ b/UiPath.docx
@@ -88,13 +88,9 @@
             <w:tcW w:w="1803" w:type="dxa"/>
           </w:tcPr>
           <w:p>
-            <w:proofErr w:type="spellStart"/>
-            <w:proofErr w:type="gramStart"/>
             <w:r>
               <w:t>S.No</w:t>
             </w:r>
-            <w:proofErr w:type="spellEnd"/>
-            <w:proofErr w:type="gramEnd"/>
           </w:p>
         </w:tc>
         <w:tc>
@@ -350,15 +346,7 @@
     </w:p>
     <w:p>
       <w:r>
-        <w:t xml:space="preserve">3. </w:t>
-      </w:r>
-      <w:proofErr w:type="spellStart"/>
-      <w:r>
-        <w:t>Orchestartor</w:t>
-      </w:r>
-      <w:proofErr w:type="spellEnd"/>
-      <w:r>
-        <w:t xml:space="preserve"> – Web application</w:t>
+        <w:t>3. Orchestartor – Web application</w:t>
       </w:r>
     </w:p>
     <w:p/>
@@ -380,15 +368,7 @@
     <w:p/>
     <w:p>
       <w:r>
-        <w:t xml:space="preserve">Public Cloud – Learning – 1 </w:t>
-      </w:r>
-      <w:proofErr w:type="gramStart"/>
-      <w:r>
-        <w:t>attend ,</w:t>
-      </w:r>
-      <w:proofErr w:type="gramEnd"/>
-      <w:r>
-        <w:t xml:space="preserve"> 1 unattended, 1 developer</w:t>
+        <w:t>Public Cloud – Learning – 1 attend , 1 unattended, 1 developer</w:t>
       </w:r>
       <w:r>
         <w:t xml:space="preserve"> 2023.4.3</w:t>
@@ -471,11 +451,9 @@
       </w:r>
     </w:p>
     <w:p>
-      <w:proofErr w:type="spellStart"/>
       <w:r>
         <w:t>UiForm</w:t>
       </w:r>
-      <w:proofErr w:type="spellEnd"/>
     </w:p>
     <w:p>
       <w:r>
@@ -485,13 +463,8 @@
     <w:p/>
     <w:p/>
     <w:p>
-      <w:proofErr w:type="spellStart"/>
-      <w:r>
-        <w:t>Main.Xaml</w:t>
-      </w:r>
-      <w:proofErr w:type="spellEnd"/>
-      <w:r>
-        <w:t xml:space="preserve"> – Start point of BOT – Run/Debug</w:t>
+      <w:r>
+        <w:t>Main.Xaml – Start point of BOT – Run/Debug</w:t>
       </w:r>
     </w:p>
     <w:p/>
@@ -657,36 +630,18 @@
       </w:pPr>
     </w:p>
     <w:p>
-      <w:proofErr w:type="spellStart"/>
-      <w:proofErr w:type="gramStart"/>
       <w:r>
         <w:t>UiPath.Database.Activities</w:t>
       </w:r>
-      <w:proofErr w:type="spellEnd"/>
-      <w:proofErr w:type="gramEnd"/>
-    </w:p>
-    <w:p>
-      <w:proofErr w:type="spellStart"/>
-      <w:proofErr w:type="gramStart"/>
-      <w:r>
-        <w:t>UiPath.WebAPI.Activities</w:t>
-      </w:r>
-      <w:proofErr w:type="spellEnd"/>
-      <w:proofErr w:type="gramEnd"/>
-      <w:r>
-        <w:t xml:space="preserve"> – JSON/XML/API</w:t>
-      </w:r>
-    </w:p>
-    <w:p>
-      <w:proofErr w:type="spellStart"/>
-      <w:proofErr w:type="gramStart"/>
-      <w:r>
-        <w:t>UiPath.Form.Activities</w:t>
-      </w:r>
-      <w:proofErr w:type="spellEnd"/>
-      <w:proofErr w:type="gramEnd"/>
-      <w:r>
-        <w:t xml:space="preserve"> – UiPath Forms</w:t>
+    </w:p>
+    <w:p>
+      <w:r>
+        <w:t>UiPath.WebAPI.Activities – JSON/XML/API</w:t>
+      </w:r>
+    </w:p>
+    <w:p>
+      <w:r>
+        <w:t>UiPath.Form.Activities – UiPath Forms</w:t>
       </w:r>
     </w:p>
     <w:p>
@@ -695,13 +650,8 @@
           <w:bottom w:val="single" w:sz="6" w:space="1" w:color="auto"/>
         </w:pBdr>
       </w:pPr>
-      <w:proofErr w:type="gramStart"/>
-      <w:r>
-        <w:t>Default :</w:t>
-      </w:r>
-      <w:proofErr w:type="gramEnd"/>
-      <w:r>
-        <w:t xml:space="preserve"> </w:t>
+      <w:r>
+        <w:t xml:space="preserve">Default : </w:t>
       </w:r>
       <w:r>
         <w:br/>
@@ -744,36 +694,7 @@
     </w:p>
     <w:p>
       <w:r>
-        <w:t>String – “shiva145</w:t>
-      </w:r>
-      <w:proofErr w:type="gramStart"/>
-      <w:r>
-        <w:t>()</w:t>
-      </w:r>
-      <w:proofErr w:type="spellStart"/>
-      <w:r>
-        <w:t>dprohjp</w:t>
-      </w:r>
-      <w:proofErr w:type="spellEnd"/>
-      <w:proofErr w:type="gramEnd"/>
-      <w:r>
-        <w:t>” / “</w:t>
-      </w:r>
-      <w:proofErr w:type="spellStart"/>
-      <w:r>
-        <w:t>iuhgo</w:t>
-      </w:r>
-      <w:proofErr w:type="spellEnd"/>
-      <w:r>
-        <w:t xml:space="preserve"> </w:t>
-      </w:r>
-      <w:proofErr w:type="spellStart"/>
-      <w:r>
-        <w:t>oirgij_iufrhgio-ijbgi</w:t>
-      </w:r>
-      <w:proofErr w:type="spellEnd"/>
-      <w:r>
-        <w:t>”</w:t>
+        <w:t>String – “shiva145()dprohjp” / “iuhgo oirgij_iufrhgio-ijbgi”</w:t>
       </w:r>
     </w:p>
     <w:p>
@@ -788,36 +709,7 @@
     </w:p>
     <w:p>
       <w:r>
-        <w:t>Array – {1, 2, 3}/{“</w:t>
-      </w:r>
-      <w:proofErr w:type="spellStart"/>
-      <w:r>
-        <w:t>adgn</w:t>
-      </w:r>
-      <w:proofErr w:type="spellEnd"/>
-      <w:r>
-        <w:t>”</w:t>
-      </w:r>
-      <w:proofErr w:type="gramStart"/>
-      <w:r>
-        <w:t>,”</w:t>
-      </w:r>
-      <w:proofErr w:type="spellStart"/>
-      <w:r>
-        <w:t>dngo</w:t>
-      </w:r>
-      <w:proofErr w:type="spellEnd"/>
-      <w:proofErr w:type="gramEnd"/>
-      <w:r>
-        <w:t>”,”</w:t>
-      </w:r>
-      <w:proofErr w:type="spellStart"/>
-      <w:r>
-        <w:t>jgn</w:t>
-      </w:r>
-      <w:proofErr w:type="spellEnd"/>
-      <w:r>
-        <w:t>”}</w:t>
+        <w:t>Array – {1, 2, 3}/{“adgn”,”dngo”,”jgn”}</w:t>
       </w:r>
     </w:p>
     <w:p>
@@ -892,15 +784,7 @@
         <w:t>For Each – Defined data</w:t>
       </w:r>
       <w:r>
-        <w:t>, Array/List/</w:t>
-      </w:r>
-      <w:proofErr w:type="spellStart"/>
-      <w:r>
-        <w:t>DataTable</w:t>
-      </w:r>
-      <w:proofErr w:type="spellEnd"/>
-      <w:r>
-        <w:t>/Table Rows/Table Columns/Files/Folder/</w:t>
+        <w:t>, Array/List/DataTable/Table Rows/Table Columns/Files/Folder/</w:t>
       </w:r>
       <w:r>
         <w:br/>
@@ -916,15 +800,7 @@
         </w:numPr>
       </w:pPr>
       <w:r>
-        <w:t xml:space="preserve">While – </w:t>
-      </w:r>
-      <w:proofErr w:type="gramStart"/>
-      <w:r>
-        <w:t>Undefined ,</w:t>
-      </w:r>
-      <w:proofErr w:type="gramEnd"/>
-      <w:r>
-        <w:t xml:space="preserve"> condition</w:t>
+        <w:t>While – Undefined , condition</w:t>
       </w:r>
     </w:p>
     <w:p>
@@ -936,15 +812,7 @@
         </w:numPr>
       </w:pPr>
       <w:r>
-        <w:t xml:space="preserve">Do While - </w:t>
-      </w:r>
-      <w:proofErr w:type="gramStart"/>
-      <w:r>
-        <w:t>Undefined ,</w:t>
-      </w:r>
-      <w:proofErr w:type="gramEnd"/>
-      <w:r>
-        <w:t xml:space="preserve"> condition</w:t>
+        <w:t>Do While - Undefined , condition</w:t>
       </w:r>
     </w:p>
     <w:p>
@@ -967,15 +835,7 @@
     </w:p>
     <w:p>
       <w:r>
-        <w:t>“shiva” + “Rama” = “</w:t>
-      </w:r>
-      <w:proofErr w:type="spellStart"/>
-      <w:r>
-        <w:t>shivarama</w:t>
-      </w:r>
-      <w:proofErr w:type="spellEnd"/>
-      <w:r>
-        <w:t>”</w:t>
+        <w:t>“shiva” + “Rama” = “shivarama”</w:t>
       </w:r>
     </w:p>
     <w:p/>
@@ -994,15 +854,7 @@
     <w:p>
       <w:r>
         <w:lastRenderedPageBreak/>
-        <w:t xml:space="preserve">“1” + </w:t>
-      </w:r>
-      <w:proofErr w:type="gramStart"/>
-      <w:r>
-        <w:t>“ “</w:t>
-      </w:r>
-      <w:proofErr w:type="gramEnd"/>
-      <w:r>
-        <w:t xml:space="preserve"> + “Shiva” = “1 Shiva”</w:t>
+        <w:t>“1” + “ “ + “Shiva” = “1 Shiva”</w:t>
       </w:r>
     </w:p>
     <w:p/>
@@ -1092,18 +944,8 @@
       </w:r>
     </w:p>
     <w:p>
-      <w:proofErr w:type="spellStart"/>
-      <w:proofErr w:type="gramStart"/>
-      <w:r>
-        <w:t>Arry</w:t>
-      </w:r>
-      <w:proofErr w:type="spellEnd"/>
-      <w:r>
-        <w:t>(</w:t>
-      </w:r>
-      <w:proofErr w:type="gramEnd"/>
-      <w:r>
-        <w:t>String)</w:t>
+      <w:r>
+        <w:t>Arry(String)</w:t>
       </w:r>
     </w:p>
     <w:p>
@@ -1124,104 +966,142 @@
     </w:p>
     <w:p>
       <w:r>
-        <w:t>{“shiva”</w:t>
-      </w:r>
-      <w:proofErr w:type="gramStart"/>
-      <w:r>
-        <w:t>,”Ram</w:t>
-      </w:r>
-      <w:proofErr w:type="gramEnd"/>
-      <w:r>
-        <w:t>”,”</w:t>
-      </w:r>
-      <w:proofErr w:type="spellStart"/>
-      <w:r>
-        <w:t>Seshu</w:t>
-      </w:r>
-      <w:proofErr w:type="spellEnd"/>
-      <w:r>
-        <w:t>”,”Bala”,”Praveen”,”</w:t>
-      </w:r>
-      <w:proofErr w:type="spellStart"/>
-      <w:r>
-        <w:t>krishna</w:t>
-      </w:r>
-      <w:proofErr w:type="spellEnd"/>
-      <w:r>
-        <w:t xml:space="preserve">”} – </w:t>
-      </w:r>
-      <w:proofErr w:type="spellStart"/>
-      <w:r>
-        <w:t>nameArray</w:t>
-      </w:r>
-      <w:proofErr w:type="spellEnd"/>
-    </w:p>
-    <w:p/>
-    <w:p>
-      <w:proofErr w:type="spellStart"/>
-      <w:proofErr w:type="gramStart"/>
-      <w:r>
-        <w:t>nameArry</w:t>
-      </w:r>
-      <w:proofErr w:type="spellEnd"/>
-      <w:r>
-        <w:t>[</w:t>
-      </w:r>
-      <w:proofErr w:type="gramEnd"/>
-      <w:r>
-        <w:t>0]=”Shiva”</w:t>
-      </w:r>
-    </w:p>
-    <w:p/>
-    <w:p/>
-    <w:p/>
-    <w:p>
-      <w:r>
-        <w:t>{{1,2,3</w:t>
-      </w:r>
-      <w:proofErr w:type="gramStart"/>
-      <w:r>
-        <w:t>},{</w:t>
-      </w:r>
-      <w:proofErr w:type="gramEnd"/>
-      <w:r>
-        <w:t xml:space="preserve">4,5,7},{6837,409,95}} – Array(Array(int)) – </w:t>
-      </w:r>
-      <w:proofErr w:type="spellStart"/>
-      <w:r>
-        <w:t>mutiArray</w:t>
-      </w:r>
-      <w:proofErr w:type="spellEnd"/>
-    </w:p>
-    <w:p/>
-    <w:p>
-      <w:proofErr w:type="gramStart"/>
-      <w:r>
-        <w:t>multiarray[</w:t>
-      </w:r>
-      <w:proofErr w:type="gramEnd"/>
-      <w:r>
-        <w:t>0]={1,2,3}</w:t>
-      </w:r>
-    </w:p>
-    <w:p>
-      <w:proofErr w:type="spellStart"/>
-      <w:proofErr w:type="gramStart"/>
-      <w:r>
-        <w:t>multiarry</w:t>
-      </w:r>
-      <w:proofErr w:type="spellEnd"/>
-      <w:r>
-        <w:t>[</w:t>
-      </w:r>
-      <w:proofErr w:type="gramEnd"/>
-      <w:r>
-        <w:t>0][1] = 2</w:t>
+        <w:t>{“shiva”,”Ram”,”Seshu”,”Bala”,”Praveen”,”krishna”} – nameArray</w:t>
+      </w:r>
+    </w:p>
+    <w:p/>
+    <w:p>
+      <w:r>
+        <w:t>nameArry[0]=”Shiva”</w:t>
+      </w:r>
+    </w:p>
+    <w:p/>
+    <w:p/>
+    <w:p/>
+    <w:p>
+      <w:r>
+        <w:t>{{1,2,3},{4,5,7},{6837,409,95}} – Array(Array(int)) – mutiArray</w:t>
+      </w:r>
+    </w:p>
+    <w:p/>
+    <w:p>
+      <w:r>
+        <w:t>multiarray[0]={1,2,3}</w:t>
+      </w:r>
+    </w:p>
+    <w:p>
+      <w:r>
+        <w:t>multiarry[0][1] = 2</w:t>
       </w:r>
     </w:p>
     <w:p>
       <w:r>
         <w:t>{1,2,3}[1] = 2</w:t>
+      </w:r>
+    </w:p>
+    <w:p>
+      <w:pPr>
+        <w:pBdr>
+          <w:bottom w:val="single" w:sz="6" w:space="1" w:color="auto"/>
+        </w:pBdr>
+      </w:pPr>
+    </w:p>
+    <w:p/>
+    <w:p>
+      <w:r>
+        <w:t>Switch – Parameter</w:t>
+      </w:r>
+    </w:p>
+    <w:p/>
+    <w:p>
+      <w:r>
+        <w:t>Case 0</w:t>
+      </w:r>
+    </w:p>
+    <w:p>
+      <w:r>
+        <w:t>Case 1</w:t>
+      </w:r>
+    </w:p>
+    <w:p>
+      <w:r>
+        <w:t>Case n</w:t>
+      </w:r>
+    </w:p>
+    <w:p>
+      <w:r>
+        <w:t>Default</w:t>
+      </w:r>
+    </w:p>
+    <w:p/>
+    <w:p>
+      <w:r>
+        <w:t>Switch - MathOperation</w:t>
+      </w:r>
+    </w:p>
+    <w:p>
+      <w:r>
+        <w:t>Case Add</w:t>
+      </w:r>
+    </w:p>
+    <w:p>
+      <w:r>
+        <w:tab/>
+        <w:t>Step1</w:t>
+      </w:r>
+    </w:p>
+    <w:p>
+      <w:r>
+        <w:tab/>
+        <w:t>Step2</w:t>
+      </w:r>
+    </w:p>
+    <w:p>
+      <w:r>
+        <w:tab/>
+        <w:t>Step3</w:t>
+      </w:r>
+    </w:p>
+    <w:p>
+      <w:r>
+        <w:t>Case Sub</w:t>
+      </w:r>
+    </w:p>
+    <w:p>
+      <w:r>
+        <w:tab/>
+        <w:t>Step 1</w:t>
+      </w:r>
+    </w:p>
+    <w:p/>
+    <w:p/>
+    <w:p>
+      <w:r>
+        <w:t>“Shiva” Not equal to “shiva”</w:t>
+      </w:r>
+    </w:p>
+    <w:p/>
+    <w:p>
+      <w:r>
+        <w:t>SHIVA    SHIVA</w:t>
+      </w:r>
+    </w:p>
+    <w:p/>
+    <w:p>
+      <w:r>
+        <w:t>True &amp; true</w:t>
+      </w:r>
+    </w:p>
+    <w:p/>
+    <w:p>
+      <w:r>
+        <w:lastRenderedPageBreak/>
+        <w:t>11-May-2023</w:t>
+      </w:r>
+    </w:p>
+    <w:p>
+      <w:r>
+        <w:t>11-MAY-2023</w:t>
       </w:r>
     </w:p>
     <w:sectPr>

</xml_diff>

<commit_message>
Changes on 15th May
</commit_message>
<xml_diff>
--- a/UiPath.docx
+++ b/UiPath.docx
@@ -88,9 +88,13 @@
             <w:tcW w:w="1803" w:type="dxa"/>
           </w:tcPr>
           <w:p>
+            <w:proofErr w:type="spellStart"/>
+            <w:proofErr w:type="gramStart"/>
             <w:r>
               <w:t>S.No</w:t>
             </w:r>
+            <w:proofErr w:type="spellEnd"/>
+            <w:proofErr w:type="gramEnd"/>
           </w:p>
         </w:tc>
         <w:tc>
@@ -346,7 +350,15 @@
     </w:p>
     <w:p>
       <w:r>
-        <w:t>3. Orchestartor – Web application</w:t>
+        <w:t xml:space="preserve">3. </w:t>
+      </w:r>
+      <w:proofErr w:type="spellStart"/>
+      <w:r>
+        <w:t>Orchestartor</w:t>
+      </w:r>
+      <w:proofErr w:type="spellEnd"/>
+      <w:r>
+        <w:t xml:space="preserve"> – Web application</w:t>
       </w:r>
     </w:p>
     <w:p/>
@@ -368,7 +380,15 @@
     <w:p/>
     <w:p>
       <w:r>
-        <w:t>Public Cloud – Learning – 1 attend , 1 unattended, 1 developer</w:t>
+        <w:t xml:space="preserve">Public Cloud – Learning – 1 </w:t>
+      </w:r>
+      <w:proofErr w:type="gramStart"/>
+      <w:r>
+        <w:t>attend ,</w:t>
+      </w:r>
+      <w:proofErr w:type="gramEnd"/>
+      <w:r>
+        <w:t xml:space="preserve"> 1 unattended, 1 developer</w:t>
       </w:r>
       <w:r>
         <w:t xml:space="preserve"> 2023.4.3</w:t>
@@ -451,9 +471,11 @@
       </w:r>
     </w:p>
     <w:p>
+      <w:proofErr w:type="spellStart"/>
       <w:r>
         <w:t>UiForm</w:t>
       </w:r>
+      <w:proofErr w:type="spellEnd"/>
     </w:p>
     <w:p>
       <w:r>
@@ -463,8 +485,13 @@
     <w:p/>
     <w:p/>
     <w:p>
-      <w:r>
-        <w:t>Main.Xaml – Start point of BOT – Run/Debug</w:t>
+      <w:proofErr w:type="spellStart"/>
+      <w:r>
+        <w:t>Main.Xaml</w:t>
+      </w:r>
+      <w:proofErr w:type="spellEnd"/>
+      <w:r>
+        <w:t xml:space="preserve"> – Start point of BOT – Run/Debug</w:t>
       </w:r>
     </w:p>
     <w:p/>
@@ -630,18 +657,36 @@
       </w:pPr>
     </w:p>
     <w:p>
+      <w:proofErr w:type="spellStart"/>
+      <w:proofErr w:type="gramStart"/>
       <w:r>
         <w:t>UiPath.Database.Activities</w:t>
       </w:r>
-    </w:p>
-    <w:p>
-      <w:r>
-        <w:t>UiPath.WebAPI.Activities – JSON/XML/API</w:t>
-      </w:r>
-    </w:p>
-    <w:p>
-      <w:r>
-        <w:t>UiPath.Form.Activities – UiPath Forms</w:t>
+      <w:proofErr w:type="spellEnd"/>
+      <w:proofErr w:type="gramEnd"/>
+    </w:p>
+    <w:p>
+      <w:proofErr w:type="spellStart"/>
+      <w:proofErr w:type="gramStart"/>
+      <w:r>
+        <w:t>UiPath.WebAPI.Activities</w:t>
+      </w:r>
+      <w:proofErr w:type="spellEnd"/>
+      <w:proofErr w:type="gramEnd"/>
+      <w:r>
+        <w:t xml:space="preserve"> – JSON/XML/API</w:t>
+      </w:r>
+    </w:p>
+    <w:p>
+      <w:proofErr w:type="spellStart"/>
+      <w:proofErr w:type="gramStart"/>
+      <w:r>
+        <w:t>UiPath.Form.Activities</w:t>
+      </w:r>
+      <w:proofErr w:type="spellEnd"/>
+      <w:proofErr w:type="gramEnd"/>
+      <w:r>
+        <w:t xml:space="preserve"> – UiPath Forms</w:t>
       </w:r>
     </w:p>
     <w:p>
@@ -650,8 +695,13 @@
           <w:bottom w:val="single" w:sz="6" w:space="1" w:color="auto"/>
         </w:pBdr>
       </w:pPr>
-      <w:r>
-        <w:t xml:space="preserve">Default : </w:t>
+      <w:proofErr w:type="gramStart"/>
+      <w:r>
+        <w:t>Default :</w:t>
+      </w:r>
+      <w:proofErr w:type="gramEnd"/>
+      <w:r>
+        <w:t xml:space="preserve"> </w:t>
       </w:r>
       <w:r>
         <w:br/>
@@ -694,7 +744,36 @@
     </w:p>
     <w:p>
       <w:r>
-        <w:t>String – “shiva145()dprohjp” / “iuhgo oirgij_iufrhgio-ijbgi”</w:t>
+        <w:t>String – “shiva145</w:t>
+      </w:r>
+      <w:proofErr w:type="gramStart"/>
+      <w:r>
+        <w:t>()</w:t>
+      </w:r>
+      <w:proofErr w:type="spellStart"/>
+      <w:r>
+        <w:t>dprohjp</w:t>
+      </w:r>
+      <w:proofErr w:type="spellEnd"/>
+      <w:proofErr w:type="gramEnd"/>
+      <w:r>
+        <w:t>” / “</w:t>
+      </w:r>
+      <w:proofErr w:type="spellStart"/>
+      <w:r>
+        <w:t>iuhgo</w:t>
+      </w:r>
+      <w:proofErr w:type="spellEnd"/>
+      <w:r>
+        <w:t xml:space="preserve"> </w:t>
+      </w:r>
+      <w:proofErr w:type="spellStart"/>
+      <w:r>
+        <w:t>oirgij_iufrhgio-ijbgi</w:t>
+      </w:r>
+      <w:proofErr w:type="spellEnd"/>
+      <w:r>
+        <w:t>”</w:t>
       </w:r>
     </w:p>
     <w:p>
@@ -709,7 +788,36 @@
     </w:p>
     <w:p>
       <w:r>
-        <w:t>Array – {1, 2, 3}/{“adgn”,”dngo”,”jgn”}</w:t>
+        <w:t>Array – {1, 2, 3}/{“</w:t>
+      </w:r>
+      <w:proofErr w:type="spellStart"/>
+      <w:r>
+        <w:t>adgn</w:t>
+      </w:r>
+      <w:proofErr w:type="spellEnd"/>
+      <w:r>
+        <w:t>”</w:t>
+      </w:r>
+      <w:proofErr w:type="gramStart"/>
+      <w:r>
+        <w:t>,”</w:t>
+      </w:r>
+      <w:proofErr w:type="spellStart"/>
+      <w:r>
+        <w:t>dngo</w:t>
+      </w:r>
+      <w:proofErr w:type="spellEnd"/>
+      <w:proofErr w:type="gramEnd"/>
+      <w:r>
+        <w:t>”,”</w:t>
+      </w:r>
+      <w:proofErr w:type="spellStart"/>
+      <w:r>
+        <w:t>jgn</w:t>
+      </w:r>
+      <w:proofErr w:type="spellEnd"/>
+      <w:r>
+        <w:t>”}</w:t>
       </w:r>
     </w:p>
     <w:p>
@@ -784,7 +892,15 @@
         <w:t>For Each – Defined data</w:t>
       </w:r>
       <w:r>
-        <w:t>, Array/List/DataTable/Table Rows/Table Columns/Files/Folder/</w:t>
+        <w:t>, Array/List/</w:t>
+      </w:r>
+      <w:proofErr w:type="spellStart"/>
+      <w:r>
+        <w:t>DataTable</w:t>
+      </w:r>
+      <w:proofErr w:type="spellEnd"/>
+      <w:r>
+        <w:t>/Table Rows/Table Columns/Files/Folder/</w:t>
       </w:r>
       <w:r>
         <w:br/>
@@ -800,7 +916,15 @@
         </w:numPr>
       </w:pPr>
       <w:r>
-        <w:t>While – Undefined , condition</w:t>
+        <w:t xml:space="preserve">While – </w:t>
+      </w:r>
+      <w:proofErr w:type="gramStart"/>
+      <w:r>
+        <w:t>Undefined ,</w:t>
+      </w:r>
+      <w:proofErr w:type="gramEnd"/>
+      <w:r>
+        <w:t xml:space="preserve"> condition</w:t>
       </w:r>
     </w:p>
     <w:p>
@@ -812,7 +936,15 @@
         </w:numPr>
       </w:pPr>
       <w:r>
-        <w:t>Do While - Undefined , condition</w:t>
+        <w:t xml:space="preserve">Do While - </w:t>
+      </w:r>
+      <w:proofErr w:type="gramStart"/>
+      <w:r>
+        <w:t>Undefined ,</w:t>
+      </w:r>
+      <w:proofErr w:type="gramEnd"/>
+      <w:r>
+        <w:t xml:space="preserve"> condition</w:t>
       </w:r>
     </w:p>
     <w:p>
@@ -835,7 +967,15 @@
     </w:p>
     <w:p>
       <w:r>
-        <w:t>“shiva” + “Rama” = “shivarama”</w:t>
+        <w:t>“shiva” + “Rama” = “</w:t>
+      </w:r>
+      <w:proofErr w:type="spellStart"/>
+      <w:r>
+        <w:t>shivarama</w:t>
+      </w:r>
+      <w:proofErr w:type="spellEnd"/>
+      <w:r>
+        <w:t>”</w:t>
       </w:r>
     </w:p>
     <w:p/>
@@ -854,7 +994,15 @@
     <w:p>
       <w:r>
         <w:lastRenderedPageBreak/>
-        <w:t>“1” + “ “ + “Shiva” = “1 Shiva”</w:t>
+        <w:t xml:space="preserve">“1” + </w:t>
+      </w:r>
+      <w:proofErr w:type="gramStart"/>
+      <w:r>
+        <w:t>“ “</w:t>
+      </w:r>
+      <w:proofErr w:type="gramEnd"/>
+      <w:r>
+        <w:t xml:space="preserve"> + “Shiva” = “1 Shiva”</w:t>
       </w:r>
     </w:p>
     <w:p/>
@@ -944,8 +1092,18 @@
       </w:r>
     </w:p>
     <w:p>
-      <w:r>
-        <w:t>Arry(String)</w:t>
+      <w:proofErr w:type="spellStart"/>
+      <w:proofErr w:type="gramStart"/>
+      <w:r>
+        <w:t>Arry</w:t>
+      </w:r>
+      <w:proofErr w:type="spellEnd"/>
+      <w:r>
+        <w:t>(</w:t>
+      </w:r>
+      <w:proofErr w:type="gramEnd"/>
+      <w:r>
+        <w:t>String)</w:t>
       </w:r>
     </w:p>
     <w:p>
@@ -966,32 +1124,99 @@
     </w:p>
     <w:p>
       <w:r>
-        <w:t>{“shiva”,”Ram”,”Seshu”,”Bala”,”Praveen”,”krishna”} – nameArray</w:t>
-      </w:r>
-    </w:p>
-    <w:p/>
-    <w:p>
-      <w:r>
-        <w:t>nameArry[0]=”Shiva”</w:t>
-      </w:r>
-    </w:p>
-    <w:p/>
-    <w:p/>
-    <w:p/>
-    <w:p>
-      <w:r>
-        <w:t>{{1,2,3},{4,5,7},{6837,409,95}} – Array(Array(int)) – mutiArray</w:t>
-      </w:r>
-    </w:p>
-    <w:p/>
-    <w:p>
-      <w:r>
-        <w:t>multiarray[0]={1,2,3}</w:t>
-      </w:r>
-    </w:p>
-    <w:p>
-      <w:r>
-        <w:t>multiarry[0][1] = 2</w:t>
+        <w:t>{“shiva”</w:t>
+      </w:r>
+      <w:proofErr w:type="gramStart"/>
+      <w:r>
+        <w:t>,”Ram</w:t>
+      </w:r>
+      <w:proofErr w:type="gramEnd"/>
+      <w:r>
+        <w:t>”,”</w:t>
+      </w:r>
+      <w:proofErr w:type="spellStart"/>
+      <w:r>
+        <w:t>Seshu</w:t>
+      </w:r>
+      <w:proofErr w:type="spellEnd"/>
+      <w:r>
+        <w:t>”,”Bala”,”Praveen”,”</w:t>
+      </w:r>
+      <w:proofErr w:type="spellStart"/>
+      <w:r>
+        <w:t>krishna</w:t>
+      </w:r>
+      <w:proofErr w:type="spellEnd"/>
+      <w:r>
+        <w:t xml:space="preserve">”} – </w:t>
+      </w:r>
+      <w:proofErr w:type="spellStart"/>
+      <w:r>
+        <w:t>nameArray</w:t>
+      </w:r>
+      <w:proofErr w:type="spellEnd"/>
+    </w:p>
+    <w:p/>
+    <w:p>
+      <w:proofErr w:type="spellStart"/>
+      <w:proofErr w:type="gramStart"/>
+      <w:r>
+        <w:t>nameArry</w:t>
+      </w:r>
+      <w:proofErr w:type="spellEnd"/>
+      <w:r>
+        <w:t>[</w:t>
+      </w:r>
+      <w:proofErr w:type="gramEnd"/>
+      <w:r>
+        <w:t>0]=”Shiva”</w:t>
+      </w:r>
+    </w:p>
+    <w:p/>
+    <w:p/>
+    <w:p/>
+    <w:p>
+      <w:r>
+        <w:t>{{1,2,3</w:t>
+      </w:r>
+      <w:proofErr w:type="gramStart"/>
+      <w:r>
+        <w:t>},{</w:t>
+      </w:r>
+      <w:proofErr w:type="gramEnd"/>
+      <w:r>
+        <w:t xml:space="preserve">4,5,7},{6837,409,95}} – Array(Array(int)) – </w:t>
+      </w:r>
+      <w:proofErr w:type="spellStart"/>
+      <w:r>
+        <w:t>mutiArray</w:t>
+      </w:r>
+      <w:proofErr w:type="spellEnd"/>
+    </w:p>
+    <w:p/>
+    <w:p>
+      <w:proofErr w:type="gramStart"/>
+      <w:r>
+        <w:t>multiarray[</w:t>
+      </w:r>
+      <w:proofErr w:type="gramEnd"/>
+      <w:r>
+        <w:t>0]={1,2,3}</w:t>
+      </w:r>
+    </w:p>
+    <w:p>
+      <w:proofErr w:type="spellStart"/>
+      <w:proofErr w:type="gramStart"/>
+      <w:r>
+        <w:t>multiarry</w:t>
+      </w:r>
+      <w:proofErr w:type="spellEnd"/>
+      <w:r>
+        <w:t>[</w:t>
+      </w:r>
+      <w:proofErr w:type="gramEnd"/>
+      <w:r>
+        <w:t>0][1] = 2</w:t>
       </w:r>
     </w:p>
     <w:p>
@@ -1036,8 +1261,13 @@
     <w:p/>
     <w:p>
       <w:r>
-        <w:t>Switch - MathOperation</w:t>
-      </w:r>
+        <w:t xml:space="preserve">Switch - </w:t>
+      </w:r>
+      <w:proofErr w:type="spellStart"/>
+      <w:r>
+        <w:t>MathOperation</w:t>
+      </w:r>
+      <w:proofErr w:type="spellEnd"/>
     </w:p>
     <w:p>
       <w:r>
@@ -1083,8 +1313,13 @@
     <w:p/>
     <w:p>
       <w:r>
-        <w:t>SHIVA    SHIVA</w:t>
-      </w:r>
+        <w:t xml:space="preserve">SHIVA    </w:t>
+      </w:r>
+      <w:proofErr w:type="spellStart"/>
+      <w:r>
+        <w:t>SHIVA</w:t>
+      </w:r>
+      <w:proofErr w:type="spellEnd"/>
     </w:p>
     <w:p/>
     <w:p>
@@ -1102,6 +1337,1323 @@
     <w:p>
       <w:r>
         <w:t>11-MAY-2023</w:t>
+      </w:r>
+    </w:p>
+    <w:p/>
+    <w:p>
+      <w:pPr>
+        <w:pBdr>
+          <w:bottom w:val="single" w:sz="6" w:space="1" w:color="auto"/>
+        </w:pBdr>
+      </w:pPr>
+    </w:p>
+    <w:p/>
+    <w:p>
+      <w:r>
+        <w:rPr>
+          <w:noProof/>
+        </w:rPr>
+        <w:drawing>
+          <wp:inline distT="0" distB="0" distL="0" distR="0" wp14:anchorId="13A42D32" wp14:editId="713BBC37">
+            <wp:extent cx="5731510" cy="3191510"/>
+            <wp:effectExtent l="0" t="0" r="2540" b="8890"/>
+            <wp:docPr id="1754502602" name="Picture 1"/>
+            <wp:cNvGraphicFramePr>
+              <a:graphicFrameLocks xmlns:a="http://schemas.openxmlformats.org/drawingml/2006/main" noChangeAspect="1"/>
+            </wp:cNvGraphicFramePr>
+            <a:graphic xmlns:a="http://schemas.openxmlformats.org/drawingml/2006/main">
+              <a:graphicData uri="http://schemas.openxmlformats.org/drawingml/2006/picture">
+                <pic:pic xmlns:pic="http://schemas.openxmlformats.org/drawingml/2006/picture">
+                  <pic:nvPicPr>
+                    <pic:cNvPr id="0" name="Picture 1"/>
+                    <pic:cNvPicPr>
+                      <a:picLocks noChangeAspect="1" noChangeArrowheads="1"/>
+                    </pic:cNvPicPr>
+                  </pic:nvPicPr>
+                  <pic:blipFill>
+                    <a:blip r:embed="rId6">
+                      <a:extLst>
+                        <a:ext uri="{28A0092B-C50C-407E-A947-70E740481C1C}">
+                          <a14:useLocalDpi xmlns:a14="http://schemas.microsoft.com/office/drawing/2010/main" val="0"/>
+                        </a:ext>
+                      </a:extLst>
+                    </a:blip>
+                    <a:srcRect/>
+                    <a:stretch>
+                      <a:fillRect/>
+                    </a:stretch>
+                  </pic:blipFill>
+                  <pic:spPr bwMode="auto">
+                    <a:xfrm>
+                      <a:off x="0" y="0"/>
+                      <a:ext cx="5731510" cy="3191510"/>
+                    </a:xfrm>
+                    <a:prstGeom prst="rect">
+                      <a:avLst/>
+                    </a:prstGeom>
+                    <a:noFill/>
+                    <a:ln>
+                      <a:noFill/>
+                    </a:ln>
+                  </pic:spPr>
+                </pic:pic>
+              </a:graphicData>
+            </a:graphic>
+          </wp:inline>
+        </w:drawing>
+      </w:r>
+    </w:p>
+    <w:p/>
+    <w:p/>
+    <w:p/>
+    <w:p>
+      <w:r>
+        <w:t>Invoking the Workflow</w:t>
+      </w:r>
+    </w:p>
+    <w:p/>
+    <w:p>
+      <w:r>
+        <w:t>Arguments</w:t>
+      </w:r>
+    </w:p>
+    <w:p/>
+    <w:p>
+      <w:pPr>
+        <w:pStyle w:val="ListParagraph"/>
+        <w:numPr>
+          <w:ilvl w:val="0"/>
+          <w:numId w:val="6"/>
+        </w:numPr>
+      </w:pPr>
+      <w:r>
+        <w:t>Called Task</w:t>
+      </w:r>
+    </w:p>
+    <w:p>
+      <w:pPr>
+        <w:pStyle w:val="ListParagraph"/>
+        <w:numPr>
+          <w:ilvl w:val="0"/>
+          <w:numId w:val="6"/>
+        </w:numPr>
+      </w:pPr>
+      <w:r>
+        <w:t>Calling Task</w:t>
+      </w:r>
+    </w:p>
+    <w:p>
+      <w:pPr>
+        <w:pStyle w:val="ListParagraph"/>
+        <w:numPr>
+          <w:ilvl w:val="0"/>
+          <w:numId w:val="6"/>
+        </w:numPr>
+      </w:pPr>
+      <w:r>
+        <w:rPr>
+          <w:noProof/>
+        </w:rPr>
+        <w:lastRenderedPageBreak/>
+        <w:drawing>
+          <wp:inline distT="0" distB="0" distL="0" distR="0" wp14:anchorId="27656D70" wp14:editId="594790E5">
+            <wp:extent cx="5727700" cy="3219450"/>
+            <wp:effectExtent l="0" t="0" r="6350" b="0"/>
+            <wp:docPr id="89554262" name="Picture 2"/>
+            <wp:cNvGraphicFramePr>
+              <a:graphicFrameLocks xmlns:a="http://schemas.openxmlformats.org/drawingml/2006/main" noChangeAspect="1"/>
+            </wp:cNvGraphicFramePr>
+            <a:graphic xmlns:a="http://schemas.openxmlformats.org/drawingml/2006/main">
+              <a:graphicData uri="http://schemas.openxmlformats.org/drawingml/2006/picture">
+                <pic:pic xmlns:pic="http://schemas.openxmlformats.org/drawingml/2006/picture">
+                  <pic:nvPicPr>
+                    <pic:cNvPr id="0" name="Picture 2"/>
+                    <pic:cNvPicPr>
+                      <a:picLocks noChangeAspect="1" noChangeArrowheads="1"/>
+                    </pic:cNvPicPr>
+                  </pic:nvPicPr>
+                  <pic:blipFill>
+                    <a:blip r:embed="rId7">
+                      <a:extLst>
+                        <a:ext uri="{28A0092B-C50C-407E-A947-70E740481C1C}">
+                          <a14:useLocalDpi xmlns:a14="http://schemas.microsoft.com/office/drawing/2010/main" val="0"/>
+                        </a:ext>
+                      </a:extLst>
+                    </a:blip>
+                    <a:srcRect/>
+                    <a:stretch>
+                      <a:fillRect/>
+                    </a:stretch>
+                  </pic:blipFill>
+                  <pic:spPr bwMode="auto">
+                    <a:xfrm>
+                      <a:off x="0" y="0"/>
+                      <a:ext cx="5727700" cy="3219450"/>
+                    </a:xfrm>
+                    <a:prstGeom prst="rect">
+                      <a:avLst/>
+                    </a:prstGeom>
+                    <a:noFill/>
+                    <a:ln>
+                      <a:noFill/>
+                    </a:ln>
+                  </pic:spPr>
+                </pic:pic>
+              </a:graphicData>
+            </a:graphic>
+          </wp:inline>
+        </w:drawing>
+      </w:r>
+    </w:p>
+    <w:p/>
+    <w:p/>
+    <w:p>
+      <w:pPr>
+        <w:pStyle w:val="ListParagraph"/>
+        <w:numPr>
+          <w:ilvl w:val="0"/>
+          <w:numId w:val="7"/>
+        </w:numPr>
+      </w:pPr>
+      <w:r>
+        <w:t xml:space="preserve">In </w:t>
+      </w:r>
+      <w:proofErr w:type="gramStart"/>
+      <w:r>
+        <w:t>Argument :</w:t>
+      </w:r>
+      <w:proofErr w:type="gramEnd"/>
+      <w:r>
+        <w:t xml:space="preserve"> T2 is requesting input from T1</w:t>
+      </w:r>
+    </w:p>
+    <w:p>
+      <w:pPr>
+        <w:pStyle w:val="ListParagraph"/>
+        <w:numPr>
+          <w:ilvl w:val="0"/>
+          <w:numId w:val="7"/>
+        </w:numPr>
+      </w:pPr>
+      <w:r>
+        <w:t xml:space="preserve">Out </w:t>
+      </w:r>
+      <w:proofErr w:type="gramStart"/>
+      <w:r>
+        <w:t>Argument :</w:t>
+      </w:r>
+      <w:proofErr w:type="gramEnd"/>
+      <w:r>
+        <w:t xml:space="preserve"> T2 is sending output to T1</w:t>
+      </w:r>
+    </w:p>
+    <w:p>
+      <w:pPr>
+        <w:pStyle w:val="ListParagraph"/>
+        <w:numPr>
+          <w:ilvl w:val="0"/>
+          <w:numId w:val="7"/>
+        </w:numPr>
+      </w:pPr>
+      <w:proofErr w:type="spellStart"/>
+      <w:r>
+        <w:t>Inout</w:t>
+      </w:r>
+      <w:proofErr w:type="spellEnd"/>
+      <w:r>
+        <w:t xml:space="preserve"> </w:t>
+      </w:r>
+      <w:proofErr w:type="gramStart"/>
+      <w:r>
+        <w:t>Argument :</w:t>
+      </w:r>
+      <w:proofErr w:type="gramEnd"/>
+      <w:r>
+        <w:t xml:space="preserve"> T2 is requesting input &amp; modifies it and sending the same as output to T1</w:t>
+      </w:r>
+    </w:p>
+    <w:p/>
+    <w:p/>
+    <w:p/>
+    <w:p/>
+    <w:p>
+      <w:r>
+        <w:t>Main</w:t>
+      </w:r>
+      <w:r>
+        <w:sym w:font="Wingdings" w:char="F0E0"/>
+      </w:r>
+      <w:r>
+        <w:t xml:space="preserve">T2  </w:t>
+      </w:r>
+      <w:r>
+        <w:sym w:font="Wingdings" w:char="F0E0"/>
+      </w:r>
+      <w:r>
+        <w:t xml:space="preserve"> T3</w:t>
+      </w:r>
+      <w:r>
+        <w:sym w:font="Wingdings" w:char="F0E0"/>
+      </w:r>
+      <w:r>
+        <w:t>T4</w:t>
+      </w:r>
+    </w:p>
+    <w:p/>
+    <w:p/>
+    <w:p>
+      <w:pPr>
+        <w:pStyle w:val="ListParagraph"/>
+        <w:numPr>
+          <w:ilvl w:val="0"/>
+          <w:numId w:val="8"/>
+        </w:numPr>
+      </w:pPr>
+      <w:r>
+        <w:t>T2 will get your name</w:t>
+      </w:r>
+    </w:p>
+    <w:p>
+      <w:pPr>
+        <w:pStyle w:val="ListParagraph"/>
+        <w:numPr>
+          <w:ilvl w:val="0"/>
+          <w:numId w:val="8"/>
+        </w:numPr>
+      </w:pPr>
+      <w:r>
+        <w:t>T3 will get your age</w:t>
+      </w:r>
+    </w:p>
+    <w:p>
+      <w:pPr>
+        <w:pStyle w:val="ListParagraph"/>
+        <w:numPr>
+          <w:ilvl w:val="0"/>
+          <w:numId w:val="8"/>
+        </w:numPr>
+      </w:pPr>
+      <w:r>
+        <w:t>T4 will get your gender</w:t>
+      </w:r>
+    </w:p>
+    <w:p>
+      <w:pPr>
+        <w:pStyle w:val="ListParagraph"/>
+        <w:numPr>
+          <w:ilvl w:val="0"/>
+          <w:numId w:val="8"/>
+        </w:numPr>
+      </w:pPr>
+      <w:r>
+        <w:t xml:space="preserve">Main will display all 3 information </w:t>
+      </w:r>
+    </w:p>
+    <w:p/>
+    <w:p/>
+    <w:p/>
+    <w:p/>
+    <w:p/>
+    <w:p>
+      <w:pPr>
+        <w:pBdr>
+          <w:bottom w:val="single" w:sz="6" w:space="1" w:color="auto"/>
+        </w:pBdr>
+      </w:pPr>
+    </w:p>
+    <w:p/>
+    <w:p>
+      <w:r>
+        <w:t>Data Table</w:t>
+      </w:r>
+    </w:p>
+    <w:p>
+      <w:r>
+        <w:tab/>
+        <w:t>Data Row</w:t>
+      </w:r>
+    </w:p>
+    <w:p/>
+    <w:p>
+      <w:proofErr w:type="spellStart"/>
+      <w:r>
+        <w:t>DataTable</w:t>
+      </w:r>
+      <w:proofErr w:type="spellEnd"/>
+      <w:r>
+        <w:t xml:space="preserve"> - </w:t>
+      </w:r>
+    </w:p>
+    <w:tbl>
+      <w:tblPr>
+        <w:tblStyle w:val="TableGrid"/>
+        <w:tblW w:w="0" w:type="auto"/>
+        <w:tblLook w:val="04A0" w:firstRow="1" w:lastRow="0" w:firstColumn="1" w:lastColumn="0" w:noHBand="0" w:noVBand="1"/>
+      </w:tblPr>
+      <w:tblGrid>
+        <w:gridCol w:w="2247"/>
+        <w:gridCol w:w="2261"/>
+        <w:gridCol w:w="2259"/>
+        <w:gridCol w:w="2249"/>
+      </w:tblGrid>
+      <w:tr>
+        <w:tc>
+          <w:tcPr>
+            <w:tcW w:w="2310" w:type="dxa"/>
+          </w:tcPr>
+          <w:p>
+            <w:pPr>
+              <w:jc w:val="center"/>
+              <w:rPr>
+                <w:b/>
+                <w:bCs/>
+              </w:rPr>
+            </w:pPr>
+            <w:r>
+              <w:rPr>
+                <w:b/>
+                <w:bCs/>
+              </w:rPr>
+              <w:t>ID</w:t>
+            </w:r>
+          </w:p>
+        </w:tc>
+        <w:tc>
+          <w:tcPr>
+            <w:tcW w:w="2310" w:type="dxa"/>
+          </w:tcPr>
+          <w:p>
+            <w:pPr>
+              <w:jc w:val="center"/>
+              <w:rPr>
+                <w:b/>
+                <w:bCs/>
+              </w:rPr>
+            </w:pPr>
+            <w:r>
+              <w:rPr>
+                <w:b/>
+                <w:bCs/>
+              </w:rPr>
+              <w:t>FName</w:t>
+            </w:r>
+          </w:p>
+        </w:tc>
+        <w:tc>
+          <w:tcPr>
+            <w:tcW w:w="2311" w:type="dxa"/>
+          </w:tcPr>
+          <w:p>
+            <w:pPr>
+              <w:jc w:val="center"/>
+              <w:rPr>
+                <w:b/>
+                <w:bCs/>
+              </w:rPr>
+            </w:pPr>
+            <w:proofErr w:type="spellStart"/>
+            <w:r>
+              <w:rPr>
+                <w:b/>
+                <w:bCs/>
+              </w:rPr>
+              <w:t>LName</w:t>
+            </w:r>
+            <w:proofErr w:type="spellEnd"/>
+          </w:p>
+        </w:tc>
+        <w:tc>
+          <w:tcPr>
+            <w:tcW w:w="2311" w:type="dxa"/>
+          </w:tcPr>
+          <w:p>
+            <w:pPr>
+              <w:jc w:val="center"/>
+              <w:rPr>
+                <w:b/>
+                <w:bCs/>
+              </w:rPr>
+            </w:pPr>
+            <w:r>
+              <w:rPr>
+                <w:b/>
+                <w:bCs/>
+              </w:rPr>
+              <w:t>Age</w:t>
+            </w:r>
+          </w:p>
+        </w:tc>
+      </w:tr>
+      <w:tr>
+        <w:tc>
+          <w:tcPr>
+            <w:tcW w:w="2310" w:type="dxa"/>
+          </w:tcPr>
+          <w:p>
+            <w:r>
+              <w:t>101</w:t>
+            </w:r>
+          </w:p>
+        </w:tc>
+        <w:tc>
+          <w:tcPr>
+            <w:tcW w:w="2310" w:type="dxa"/>
+          </w:tcPr>
+          <w:p>
+            <w:r>
+              <w:t>Shiva</w:t>
+            </w:r>
+          </w:p>
+        </w:tc>
+        <w:tc>
+          <w:tcPr>
+            <w:tcW w:w="2311" w:type="dxa"/>
+          </w:tcPr>
+          <w:p>
+            <w:r>
+              <w:t>K</w:t>
+            </w:r>
+          </w:p>
+        </w:tc>
+        <w:tc>
+          <w:tcPr>
+            <w:tcW w:w="2311" w:type="dxa"/>
+          </w:tcPr>
+          <w:p>
+            <w:r>
+              <w:t>30</w:t>
+            </w:r>
+          </w:p>
+        </w:tc>
+      </w:tr>
+      <w:tr>
+        <w:tc>
+          <w:tcPr>
+            <w:tcW w:w="2310" w:type="dxa"/>
+          </w:tcPr>
+          <w:p>
+            <w:r>
+              <w:t>102</w:t>
+            </w:r>
+          </w:p>
+        </w:tc>
+        <w:tc>
+          <w:tcPr>
+            <w:tcW w:w="2310" w:type="dxa"/>
+          </w:tcPr>
+          <w:p>
+            <w:r>
+              <w:t>Praveen</w:t>
+            </w:r>
+          </w:p>
+        </w:tc>
+        <w:tc>
+          <w:tcPr>
+            <w:tcW w:w="2311" w:type="dxa"/>
+          </w:tcPr>
+          <w:p>
+            <w:proofErr w:type="spellStart"/>
+            <w:r>
+              <w:t>Seshu</w:t>
+            </w:r>
+            <w:proofErr w:type="spellEnd"/>
+          </w:p>
+        </w:tc>
+        <w:tc>
+          <w:tcPr>
+            <w:tcW w:w="2311" w:type="dxa"/>
+          </w:tcPr>
+          <w:p>
+            <w:r>
+              <w:t>29</w:t>
+            </w:r>
+          </w:p>
+        </w:tc>
+      </w:tr>
+      <w:tr>
+        <w:tc>
+          <w:tcPr>
+            <w:tcW w:w="2310" w:type="dxa"/>
+          </w:tcPr>
+          <w:p>
+            <w:r>
+              <w:t>103</w:t>
+            </w:r>
+          </w:p>
+        </w:tc>
+        <w:tc>
+          <w:tcPr>
+            <w:tcW w:w="2310" w:type="dxa"/>
+          </w:tcPr>
+          <w:p>
+            <w:r>
+              <w:t>Bala</w:t>
+            </w:r>
+          </w:p>
+        </w:tc>
+        <w:tc>
+          <w:tcPr>
+            <w:tcW w:w="2311" w:type="dxa"/>
+          </w:tcPr>
+          <w:p>
+            <w:r>
+              <w:t>K</w:t>
+            </w:r>
+          </w:p>
+        </w:tc>
+        <w:tc>
+          <w:tcPr>
+            <w:tcW w:w="2311" w:type="dxa"/>
+          </w:tcPr>
+          <w:p>
+            <w:r>
+              <w:t>29</w:t>
+            </w:r>
+          </w:p>
+        </w:tc>
+      </w:tr>
+      <w:tr>
+        <w:tc>
+          <w:tcPr>
+            <w:tcW w:w="2310" w:type="dxa"/>
+          </w:tcPr>
+          <w:p>
+            <w:r>
+              <w:t>104</w:t>
+            </w:r>
+          </w:p>
+        </w:tc>
+        <w:tc>
+          <w:tcPr>
+            <w:tcW w:w="2310" w:type="dxa"/>
+          </w:tcPr>
+          <w:p>
+            <w:r>
+              <w:t>Krishna</w:t>
+            </w:r>
+          </w:p>
+        </w:tc>
+        <w:tc>
+          <w:tcPr>
+            <w:tcW w:w="2311" w:type="dxa"/>
+          </w:tcPr>
+          <w:p>
+            <w:r>
+              <w:t>R</w:t>
+            </w:r>
+          </w:p>
+        </w:tc>
+        <w:tc>
+          <w:tcPr>
+            <w:tcW w:w="2311" w:type="dxa"/>
+          </w:tcPr>
+          <w:p>
+            <w:r>
+              <w:t>28</w:t>
+            </w:r>
+          </w:p>
+        </w:tc>
+      </w:tr>
+    </w:tbl>
+    <w:p/>
+    <w:p>
+      <w:proofErr w:type="spellStart"/>
+      <w:r>
+        <w:t>DataRow</w:t>
+      </w:r>
+      <w:proofErr w:type="spellEnd"/>
+    </w:p>
+    <w:p/>
+    <w:p>
+      <w:proofErr w:type="spellStart"/>
+      <w:proofErr w:type="gramStart"/>
+      <w:r>
+        <w:t>DataTable.Rows.Count</w:t>
+      </w:r>
+      <w:proofErr w:type="spellEnd"/>
+      <w:proofErr w:type="gramEnd"/>
+      <w:r>
+        <w:t xml:space="preserve"> = 4</w:t>
+      </w:r>
+    </w:p>
+    <w:p>
+      <w:proofErr w:type="spellStart"/>
+      <w:r>
+        <w:t>DataTable.RowsCount</w:t>
+      </w:r>
+      <w:proofErr w:type="spellEnd"/>
+      <w:r>
+        <w:t xml:space="preserve"> = 4</w:t>
+      </w:r>
+    </w:p>
+    <w:p/>
+    <w:p>
+      <w:proofErr w:type="spellStart"/>
+      <w:r>
+        <w:t>DataTable</w:t>
+      </w:r>
+      <w:proofErr w:type="spellEnd"/>
+    </w:p>
+    <w:p>
+      <w:pPr>
+        <w:pStyle w:val="ListParagraph"/>
+        <w:numPr>
+          <w:ilvl w:val="0"/>
+          <w:numId w:val="9"/>
+        </w:numPr>
+      </w:pPr>
+      <w:r>
+        <w:t>Manual of creation data table</w:t>
+      </w:r>
+    </w:p>
+    <w:p>
+      <w:pPr>
+        <w:pStyle w:val="ListParagraph"/>
+        <w:numPr>
+          <w:ilvl w:val="0"/>
+          <w:numId w:val="9"/>
+        </w:numPr>
+      </w:pPr>
+      <w:r>
+        <w:t>Excel data</w:t>
+      </w:r>
+    </w:p>
+    <w:p>
+      <w:pPr>
+        <w:pStyle w:val="ListParagraph"/>
+        <w:numPr>
+          <w:ilvl w:val="0"/>
+          <w:numId w:val="9"/>
+        </w:numPr>
+      </w:pPr>
+      <w:r>
+        <w:t>Web application data</w:t>
+      </w:r>
+    </w:p>
+    <w:p/>
+    <w:tbl>
+      <w:tblPr>
+        <w:tblStyle w:val="TableGrid"/>
+        <w:tblW w:w="0" w:type="auto"/>
+        <w:tblLook w:val="04A0" w:firstRow="1" w:lastRow="0" w:firstColumn="1" w:lastColumn="0" w:noHBand="0" w:noVBand="1"/>
+      </w:tblPr>
+      <w:tblGrid>
+        <w:gridCol w:w="1293"/>
+        <w:gridCol w:w="1294"/>
+        <w:gridCol w:w="1282"/>
+        <w:gridCol w:w="1282"/>
+        <w:gridCol w:w="1282"/>
+        <w:gridCol w:w="1283"/>
+        <w:gridCol w:w="1300"/>
+      </w:tblGrid>
+      <w:tr>
+        <w:tc>
+          <w:tcPr>
+            <w:tcW w:w="1320" w:type="dxa"/>
+          </w:tcPr>
+          <w:p>
+            <w:r>
+              <w:t>Email Subject</w:t>
+            </w:r>
+          </w:p>
+        </w:tc>
+        <w:tc>
+          <w:tcPr>
+            <w:tcW w:w="1320" w:type="dxa"/>
+          </w:tcPr>
+          <w:p>
+            <w:r>
+              <w:t>Process Status</w:t>
+            </w:r>
+          </w:p>
+        </w:tc>
+        <w:tc>
+          <w:tcPr>
+            <w:tcW w:w="1320" w:type="dxa"/>
+          </w:tcPr>
+          <w:p>
+            <w:r>
+              <w:t>Email From</w:t>
+            </w:r>
+          </w:p>
+        </w:tc>
+        <w:tc>
+          <w:tcPr>
+            <w:tcW w:w="1320" w:type="dxa"/>
+          </w:tcPr>
+          <w:p>
+            <w:r>
+              <w:t>Email To</w:t>
+            </w:r>
+          </w:p>
+        </w:tc>
+        <w:tc>
+          <w:tcPr>
+            <w:tcW w:w="1320" w:type="dxa"/>
+          </w:tcPr>
+          <w:p>
+            <w:r>
+              <w:t>Email Time</w:t>
+            </w:r>
+          </w:p>
+        </w:tc>
+        <w:tc>
+          <w:tcPr>
+            <w:tcW w:w="1321" w:type="dxa"/>
+          </w:tcPr>
+          <w:p>
+            <w:r>
+              <w:t>Email Type</w:t>
+            </w:r>
+          </w:p>
+        </w:tc>
+        <w:tc>
+          <w:tcPr>
+            <w:tcW w:w="1321" w:type="dxa"/>
+          </w:tcPr>
+          <w:p>
+            <w:r>
+              <w:t>Remarks</w:t>
+            </w:r>
+          </w:p>
+        </w:tc>
+      </w:tr>
+      <w:tr>
+        <w:tc>
+          <w:tcPr>
+            <w:tcW w:w="1320" w:type="dxa"/>
+          </w:tcPr>
+          <w:p/>
+        </w:tc>
+        <w:tc>
+          <w:tcPr>
+            <w:tcW w:w="1320" w:type="dxa"/>
+          </w:tcPr>
+          <w:p/>
+        </w:tc>
+        <w:tc>
+          <w:tcPr>
+            <w:tcW w:w="1320" w:type="dxa"/>
+          </w:tcPr>
+          <w:p/>
+        </w:tc>
+        <w:tc>
+          <w:tcPr>
+            <w:tcW w:w="1320" w:type="dxa"/>
+          </w:tcPr>
+          <w:p/>
+        </w:tc>
+        <w:tc>
+          <w:tcPr>
+            <w:tcW w:w="1320" w:type="dxa"/>
+          </w:tcPr>
+          <w:p/>
+        </w:tc>
+        <w:tc>
+          <w:tcPr>
+            <w:tcW w:w="1321" w:type="dxa"/>
+          </w:tcPr>
+          <w:p/>
+        </w:tc>
+        <w:tc>
+          <w:tcPr>
+            <w:tcW w:w="1321" w:type="dxa"/>
+          </w:tcPr>
+          <w:p/>
+        </w:tc>
+      </w:tr>
+      <w:tr>
+        <w:tc>
+          <w:tcPr>
+            <w:tcW w:w="1320" w:type="dxa"/>
+          </w:tcPr>
+          <w:p/>
+        </w:tc>
+        <w:tc>
+          <w:tcPr>
+            <w:tcW w:w="1320" w:type="dxa"/>
+          </w:tcPr>
+          <w:p/>
+        </w:tc>
+        <w:tc>
+          <w:tcPr>
+            <w:tcW w:w="1320" w:type="dxa"/>
+          </w:tcPr>
+          <w:p/>
+        </w:tc>
+        <w:tc>
+          <w:tcPr>
+            <w:tcW w:w="1320" w:type="dxa"/>
+          </w:tcPr>
+          <w:p/>
+        </w:tc>
+        <w:tc>
+          <w:tcPr>
+            <w:tcW w:w="1320" w:type="dxa"/>
+          </w:tcPr>
+          <w:p/>
+        </w:tc>
+        <w:tc>
+          <w:tcPr>
+            <w:tcW w:w="1321" w:type="dxa"/>
+          </w:tcPr>
+          <w:p/>
+        </w:tc>
+        <w:tc>
+          <w:tcPr>
+            <w:tcW w:w="1321" w:type="dxa"/>
+          </w:tcPr>
+          <w:p/>
+        </w:tc>
+      </w:tr>
+    </w:tbl>
+    <w:p/>
+    <w:p/>
+    <w:p/>
+    <w:p/>
+    <w:p>
+      <w:pPr>
+        <w:pStyle w:val="ListParagraph"/>
+        <w:numPr>
+          <w:ilvl w:val="0"/>
+          <w:numId w:val="10"/>
+        </w:numPr>
+      </w:pPr>
+      <w:r>
+        <w:t>Reading</w:t>
+      </w:r>
+    </w:p>
+    <w:p>
+      <w:pPr>
+        <w:pStyle w:val="ListParagraph"/>
+        <w:numPr>
+          <w:ilvl w:val="0"/>
+          <w:numId w:val="10"/>
+        </w:numPr>
+      </w:pPr>
+      <w:r>
+        <w:t>Writing</w:t>
+      </w:r>
+    </w:p>
+    <w:tbl>
+      <w:tblPr>
+        <w:tblStyle w:val="TableGrid"/>
+        <w:tblpPr w:leftFromText="180" w:rightFromText="180" w:vertAnchor="text" w:horzAnchor="margin" w:tblpY="-839"/>
+        <w:tblW w:w="0" w:type="auto"/>
+        <w:tblLook w:val="04A0" w:firstRow="1" w:lastRow="0" w:firstColumn="1" w:lastColumn="0" w:noHBand="0" w:noVBand="1"/>
+      </w:tblPr>
+      <w:tblGrid>
+        <w:gridCol w:w="1691"/>
+        <w:gridCol w:w="1777"/>
+        <w:gridCol w:w="1897"/>
+        <w:gridCol w:w="1869"/>
+        <w:gridCol w:w="1782"/>
+      </w:tblGrid>
+      <w:tr>
+        <w:tc>
+          <w:tcPr>
+            <w:tcW w:w="1736" w:type="dxa"/>
+          </w:tcPr>
+          <w:p>
+            <w:pPr>
+              <w:jc w:val="center"/>
+              <w:rPr>
+                <w:b/>
+                <w:bCs/>
+              </w:rPr>
+            </w:pPr>
+          </w:p>
+        </w:tc>
+        <w:tc>
+          <w:tcPr>
+            <w:tcW w:w="1827" w:type="dxa"/>
+          </w:tcPr>
+          <w:p>
+            <w:pPr>
+              <w:jc w:val="center"/>
+              <w:rPr>
+                <w:b/>
+                <w:bCs/>
+              </w:rPr>
+            </w:pPr>
+            <w:r>
+              <w:rPr>
+                <w:b/>
+                <w:bCs/>
+              </w:rPr>
+              <w:t>ID</w:t>
+            </w:r>
+          </w:p>
+        </w:tc>
+        <w:tc>
+          <w:tcPr>
+            <w:tcW w:w="1936" w:type="dxa"/>
+          </w:tcPr>
+          <w:p>
+            <w:pPr>
+              <w:jc w:val="center"/>
+              <w:rPr>
+                <w:b/>
+                <w:bCs/>
+              </w:rPr>
+            </w:pPr>
+            <w:r>
+              <w:rPr>
+                <w:b/>
+                <w:bCs/>
+              </w:rPr>
+              <w:t>FName</w:t>
+            </w:r>
+          </w:p>
+        </w:tc>
+        <w:tc>
+          <w:tcPr>
+            <w:tcW w:w="1911" w:type="dxa"/>
+          </w:tcPr>
+          <w:p>
+            <w:pPr>
+              <w:jc w:val="center"/>
+              <w:rPr>
+                <w:b/>
+                <w:bCs/>
+              </w:rPr>
+            </w:pPr>
+            <w:proofErr w:type="spellStart"/>
+            <w:r>
+              <w:rPr>
+                <w:b/>
+                <w:bCs/>
+              </w:rPr>
+              <w:t>LName</w:t>
+            </w:r>
+            <w:proofErr w:type="spellEnd"/>
+          </w:p>
+        </w:tc>
+        <w:tc>
+          <w:tcPr>
+            <w:tcW w:w="1832" w:type="dxa"/>
+          </w:tcPr>
+          <w:p>
+            <w:pPr>
+              <w:jc w:val="center"/>
+              <w:rPr>
+                <w:b/>
+                <w:bCs/>
+              </w:rPr>
+            </w:pPr>
+            <w:r>
+              <w:rPr>
+                <w:b/>
+                <w:bCs/>
+              </w:rPr>
+              <w:t>Age</w:t>
+            </w:r>
+          </w:p>
+        </w:tc>
+      </w:tr>
+      <w:tr>
+        <w:tc>
+          <w:tcPr>
+            <w:tcW w:w="1736" w:type="dxa"/>
+          </w:tcPr>
+          <w:p>
+            <w:r>
+              <w:t>Row 0</w:t>
+            </w:r>
+          </w:p>
+        </w:tc>
+        <w:tc>
+          <w:tcPr>
+            <w:tcW w:w="1827" w:type="dxa"/>
+          </w:tcPr>
+          <w:p>
+            <w:r>
+              <w:t>101</w:t>
+            </w:r>
+          </w:p>
+        </w:tc>
+        <w:tc>
+          <w:tcPr>
+            <w:tcW w:w="1936" w:type="dxa"/>
+          </w:tcPr>
+          <w:p>
+            <w:r>
+              <w:t>Shiva</w:t>
+            </w:r>
+          </w:p>
+        </w:tc>
+        <w:tc>
+          <w:tcPr>
+            <w:tcW w:w="1911" w:type="dxa"/>
+          </w:tcPr>
+          <w:p>
+            <w:r>
+              <w:t>K</w:t>
+            </w:r>
+          </w:p>
+        </w:tc>
+        <w:tc>
+          <w:tcPr>
+            <w:tcW w:w="1832" w:type="dxa"/>
+          </w:tcPr>
+          <w:p>
+            <w:r>
+              <w:t>30</w:t>
+            </w:r>
+          </w:p>
+        </w:tc>
+      </w:tr>
+      <w:tr>
+        <w:tc>
+          <w:tcPr>
+            <w:tcW w:w="1736" w:type="dxa"/>
+          </w:tcPr>
+          <w:p>
+            <w:r>
+              <w:t>Row 1</w:t>
+            </w:r>
+          </w:p>
+        </w:tc>
+        <w:tc>
+          <w:tcPr>
+            <w:tcW w:w="1827" w:type="dxa"/>
+          </w:tcPr>
+          <w:p>
+            <w:r>
+              <w:t>102</w:t>
+            </w:r>
+          </w:p>
+        </w:tc>
+        <w:tc>
+          <w:tcPr>
+            <w:tcW w:w="1936" w:type="dxa"/>
+          </w:tcPr>
+          <w:p>
+            <w:r>
+              <w:t>Praveen</w:t>
+            </w:r>
+          </w:p>
+        </w:tc>
+        <w:tc>
+          <w:tcPr>
+            <w:tcW w:w="1911" w:type="dxa"/>
+          </w:tcPr>
+          <w:p>
+            <w:proofErr w:type="spellStart"/>
+            <w:r>
+              <w:t>Seshu</w:t>
+            </w:r>
+            <w:proofErr w:type="spellEnd"/>
+          </w:p>
+        </w:tc>
+        <w:tc>
+          <w:tcPr>
+            <w:tcW w:w="1832" w:type="dxa"/>
+          </w:tcPr>
+          <w:p>
+            <w:r>
+              <w:t>29</w:t>
+            </w:r>
+          </w:p>
+        </w:tc>
+      </w:tr>
+      <w:tr>
+        <w:tc>
+          <w:tcPr>
+            <w:tcW w:w="1736" w:type="dxa"/>
+          </w:tcPr>
+          <w:p>
+            <w:r>
+              <w:t>Row 2</w:t>
+            </w:r>
+          </w:p>
+        </w:tc>
+        <w:tc>
+          <w:tcPr>
+            <w:tcW w:w="1827" w:type="dxa"/>
+          </w:tcPr>
+          <w:p>
+            <w:r>
+              <w:t>103</w:t>
+            </w:r>
+          </w:p>
+        </w:tc>
+        <w:tc>
+          <w:tcPr>
+            <w:tcW w:w="1936" w:type="dxa"/>
+          </w:tcPr>
+          <w:p>
+            <w:r>
+              <w:t>Bala</w:t>
+            </w:r>
+          </w:p>
+        </w:tc>
+        <w:tc>
+          <w:tcPr>
+            <w:tcW w:w="1911" w:type="dxa"/>
+          </w:tcPr>
+          <w:p>
+            <w:r>
+              <w:t>K</w:t>
+            </w:r>
+          </w:p>
+        </w:tc>
+        <w:tc>
+          <w:tcPr>
+            <w:tcW w:w="1832" w:type="dxa"/>
+          </w:tcPr>
+          <w:p>
+            <w:r>
+              <w:t>29</w:t>
+            </w:r>
+          </w:p>
+        </w:tc>
+      </w:tr>
+      <w:tr>
+        <w:tc>
+          <w:tcPr>
+            <w:tcW w:w="1736" w:type="dxa"/>
+          </w:tcPr>
+          <w:p>
+            <w:r>
+              <w:t>Row 3</w:t>
+            </w:r>
+          </w:p>
+        </w:tc>
+        <w:tc>
+          <w:tcPr>
+            <w:tcW w:w="1827" w:type="dxa"/>
+          </w:tcPr>
+          <w:p>
+            <w:r>
+              <w:t>104</w:t>
+            </w:r>
+          </w:p>
+        </w:tc>
+        <w:tc>
+          <w:tcPr>
+            <w:tcW w:w="1936" w:type="dxa"/>
+          </w:tcPr>
+          <w:p>
+            <w:r>
+              <w:t>Krishna</w:t>
+            </w:r>
+          </w:p>
+        </w:tc>
+        <w:tc>
+          <w:tcPr>
+            <w:tcW w:w="1911" w:type="dxa"/>
+          </w:tcPr>
+          <w:p>
+            <w:r>
+              <w:t>R</w:t>
+            </w:r>
+          </w:p>
+        </w:tc>
+        <w:tc>
+          <w:tcPr>
+            <w:tcW w:w="1832" w:type="dxa"/>
+          </w:tcPr>
+          <w:p>
+            <w:r>
+              <w:t>28</w:t>
+            </w:r>
+          </w:p>
+        </w:tc>
+      </w:tr>
+      <w:tr>
+        <w:tc>
+          <w:tcPr>
+            <w:tcW w:w="1736" w:type="dxa"/>
+          </w:tcPr>
+          <w:p>
+            <w:r>
+              <w:t>Row 4</w:t>
+            </w:r>
+          </w:p>
+        </w:tc>
+        <w:tc>
+          <w:tcPr>
+            <w:tcW w:w="1827" w:type="dxa"/>
+          </w:tcPr>
+          <w:p>
+            <w:r>
+              <w:t>105</w:t>
+            </w:r>
+          </w:p>
+        </w:tc>
+        <w:tc>
+          <w:tcPr>
+            <w:tcW w:w="1936" w:type="dxa"/>
+          </w:tcPr>
+          <w:p/>
+        </w:tc>
+        <w:tc>
+          <w:tcPr>
+            <w:tcW w:w="1911" w:type="dxa"/>
+          </w:tcPr>
+          <w:p/>
+        </w:tc>
+        <w:tc>
+          <w:tcPr>
+            <w:tcW w:w="1832" w:type="dxa"/>
+          </w:tcPr>
+          <w:p/>
+        </w:tc>
+      </w:tr>
+    </w:tbl>
+    <w:p/>
+    <w:p/>
+    <w:p/>
+    <w:p>
+      <w:pPr>
+        <w:pStyle w:val="ListParagraph"/>
+        <w:numPr>
+          <w:ilvl w:val="0"/>
+          <w:numId w:val="11"/>
+        </w:numPr>
+      </w:pPr>
+      <w:r>
+        <w:t>Looping each row and get required info – For each row in data table</w:t>
+      </w:r>
+    </w:p>
+    <w:p/>
+    <w:p>
+      <w:proofErr w:type="spellStart"/>
+      <w:r>
+        <w:t>Datatable.Rows</w:t>
+      </w:r>
+      <w:proofErr w:type="spellEnd"/>
+      <w:r>
+        <w:t>(</w:t>
+      </w:r>
+      <w:proofErr w:type="gramStart"/>
+      <w:r>
+        <w:t>1)(</w:t>
+      </w:r>
+      <w:proofErr w:type="gramEnd"/>
+      <w:r>
+        <w:t>“ID”) = 102</w:t>
+      </w:r>
+    </w:p>
+    <w:p>
+      <w:proofErr w:type="spellStart"/>
+      <w:r>
+        <w:t>Datatable.Rows</w:t>
+      </w:r>
+      <w:proofErr w:type="spellEnd"/>
+      <w:r>
+        <w:t>(1)(0) = 102</w:t>
+      </w:r>
+    </w:p>
+    <w:p>
+      <w:proofErr w:type="spellStart"/>
+      <w:r>
+        <w:t>Datatable.Rows</w:t>
+      </w:r>
+      <w:proofErr w:type="spellEnd"/>
+      <w:r>
+        <w:t>(2)(3) = 29</w:t>
       </w:r>
     </w:p>
     <w:sectPr>
@@ -1117,6 +2669,95 @@
 <file path=word/numbering.xml><?xml version="1.0" encoding="utf-8"?>
 <w:numbering xmlns:wpc="http://schemas.microsoft.com/office/word/2010/wordprocessingCanvas" xmlns:cx="http://schemas.microsoft.com/office/drawing/2014/chartex" xmlns:cx1="http://schemas.microsoft.com/office/drawing/2015/9/8/chartex" xmlns:cx2="http://schemas.microsoft.com/office/drawing/2015/10/21/chartex" xmlns:cx3="http://schemas.microsoft.com/office/drawing/2016/5/9/chartex" xmlns:cx4="http://schemas.microsoft.com/office/drawing/2016/5/10/chartex" xmlns:cx5="http://schemas.microsoft.com/office/drawing/2016/5/11/chartex" xmlns:cx6="http://schemas.microsoft.com/office/drawing/2016/5/12/chartex" xmlns:cx7="http://schemas.microsoft.com/office/drawing/2016/5/13/chartex" xmlns:cx8="http://schemas.microsoft.com/office/drawing/2016/5/14/chartex" xmlns:mc="http://schemas.openxmlformats.org/markup-compatibility/2006" xmlns:aink="http://schemas.microsoft.com/office/drawing/2016/ink" xmlns:am3d="http://schemas.microsoft.com/office/drawing/2017/model3d" xmlns:o="urn:schemas-microsoft-com:office:office" xmlns:oel="http://schemas.microsoft.com/office/2019/extlst" xmlns:r="http://schemas.openxmlformats.org/officeDocument/2006/relationships" xmlns:m="http://schemas.openxmlformats.org/officeDocument/2006/math" xmlns:v="urn:schemas-microsoft-com:vml" xmlns:wp14="http://schemas.microsoft.com/office/word/2010/wordprocessingDrawing" xmlns:wp="http://schemas.openxmlformats.org/drawingml/2006/wordprocessingDrawing" xmlns:w10="urn:schemas-microsoft-com:office:word" xmlns:w="http://schemas.openxmlformats.org/wordprocessingml/2006/main" xmlns:w14="http://schemas.microsoft.com/office/word/2010/wordml" xmlns:w15="http://schemas.microsoft.com/office/word/2012/wordml" xmlns:w16cex="http://schemas.microsoft.com/office/word/2018/wordml/cex" xmlns:w16cid="http://schemas.microsoft.com/office/word/2016/wordml/cid" xmlns:w16="http://schemas.microsoft.com/office/word/2018/wordml" xmlns:w16du="http://schemas.microsoft.com/office/word/2023/wordml/word16du" xmlns:w16sdtdh="http://schemas.microsoft.com/office/word/2020/wordml/sdtdatahash" xmlns:w16se="http://schemas.microsoft.com/office/word/2015/wordml/symex" xmlns:wpg="http://schemas.microsoft.com/office/word/2010/wordprocessingGroup" xmlns:wpi="http://schemas.microsoft.com/office/word/2010/wordprocessingInk" xmlns:wne="http://schemas.microsoft.com/office/word/2006/wordml" xmlns:wps="http://schemas.microsoft.com/office/word/2010/wordprocessingShape" mc:Ignorable="w14 w15 w16se w16cid w16 w16cex w16sdtdh wp14">
   <w:abstractNum w:abstractNumId="0" w15:restartNumberingAfterBreak="0">
+    <w:nsid w:val="05012D1B"/>
+    <w:multiLevelType w:val="hybridMultilevel"/>
+    <w:tmpl w:val="4AA652AE"/>
+    <w:lvl w:ilvl="0" w:tplc="4009000F">
+      <w:start w:val="1"/>
+      <w:numFmt w:val="decimal"/>
+      <w:lvlText w:val="%1."/>
+      <w:lvlJc w:val="left"/>
+      <w:pPr>
+        <w:ind w:left="720" w:hanging="360"/>
+      </w:pPr>
+      <w:rPr>
+        <w:rFonts w:hint="default"/>
+      </w:rPr>
+    </w:lvl>
+    <w:lvl w:ilvl="1" w:tplc="40090019" w:tentative="1">
+      <w:start w:val="1"/>
+      <w:numFmt w:val="lowerLetter"/>
+      <w:lvlText w:val="%2."/>
+      <w:lvlJc w:val="left"/>
+      <w:pPr>
+        <w:ind w:left="1440" w:hanging="360"/>
+      </w:pPr>
+    </w:lvl>
+    <w:lvl w:ilvl="2" w:tplc="4009001B" w:tentative="1">
+      <w:start w:val="1"/>
+      <w:numFmt w:val="lowerRoman"/>
+      <w:lvlText w:val="%3."/>
+      <w:lvlJc w:val="right"/>
+      <w:pPr>
+        <w:ind w:left="2160" w:hanging="180"/>
+      </w:pPr>
+    </w:lvl>
+    <w:lvl w:ilvl="3" w:tplc="4009000F" w:tentative="1">
+      <w:start w:val="1"/>
+      <w:numFmt w:val="decimal"/>
+      <w:lvlText w:val="%4."/>
+      <w:lvlJc w:val="left"/>
+      <w:pPr>
+        <w:ind w:left="2880" w:hanging="360"/>
+      </w:pPr>
+    </w:lvl>
+    <w:lvl w:ilvl="4" w:tplc="40090019" w:tentative="1">
+      <w:start w:val="1"/>
+      <w:numFmt w:val="lowerLetter"/>
+      <w:lvlText w:val="%5."/>
+      <w:lvlJc w:val="left"/>
+      <w:pPr>
+        <w:ind w:left="3600" w:hanging="360"/>
+      </w:pPr>
+    </w:lvl>
+    <w:lvl w:ilvl="5" w:tplc="4009001B" w:tentative="1">
+      <w:start w:val="1"/>
+      <w:numFmt w:val="lowerRoman"/>
+      <w:lvlText w:val="%6."/>
+      <w:lvlJc w:val="right"/>
+      <w:pPr>
+        <w:ind w:left="4320" w:hanging="180"/>
+      </w:pPr>
+    </w:lvl>
+    <w:lvl w:ilvl="6" w:tplc="4009000F" w:tentative="1">
+      <w:start w:val="1"/>
+      <w:numFmt w:val="decimal"/>
+      <w:lvlText w:val="%7."/>
+      <w:lvlJc w:val="left"/>
+      <w:pPr>
+        <w:ind w:left="5040" w:hanging="360"/>
+      </w:pPr>
+    </w:lvl>
+    <w:lvl w:ilvl="7" w:tplc="40090019" w:tentative="1">
+      <w:start w:val="1"/>
+      <w:numFmt w:val="lowerLetter"/>
+      <w:lvlText w:val="%8."/>
+      <w:lvlJc w:val="left"/>
+      <w:pPr>
+        <w:ind w:left="5760" w:hanging="360"/>
+      </w:pPr>
+    </w:lvl>
+    <w:lvl w:ilvl="8" w:tplc="4009001B" w:tentative="1">
+      <w:start w:val="1"/>
+      <w:numFmt w:val="lowerRoman"/>
+      <w:lvlText w:val="%9."/>
+      <w:lvlJc w:val="right"/>
+      <w:pPr>
+        <w:ind w:left="6480" w:hanging="180"/>
+      </w:pPr>
+    </w:lvl>
+  </w:abstractNum>
+  <w:abstractNum w:abstractNumId="1" w15:restartNumberingAfterBreak="0">
     <w:nsid w:val="1758337F"/>
     <w:multiLevelType w:val="hybridMultilevel"/>
     <w:tmpl w:val="B0E6FB72"/>
@@ -1202,7 +2843,7 @@
       </w:pPr>
     </w:lvl>
   </w:abstractNum>
-  <w:abstractNum w:abstractNumId="1" w15:restartNumberingAfterBreak="0">
+  <w:abstractNum w:abstractNumId="2" w15:restartNumberingAfterBreak="0">
     <w:nsid w:val="1D45287C"/>
     <w:multiLevelType w:val="hybridMultilevel"/>
     <w:tmpl w:val="8F345A12"/>
@@ -1315,7 +2956,96 @@
       </w:rPr>
     </w:lvl>
   </w:abstractNum>
-  <w:abstractNum w:abstractNumId="2" w15:restartNumberingAfterBreak="0">
+  <w:abstractNum w:abstractNumId="3" w15:restartNumberingAfterBreak="0">
+    <w:nsid w:val="23E0729C"/>
+    <w:multiLevelType w:val="hybridMultilevel"/>
+    <w:tmpl w:val="18AA7B18"/>
+    <w:lvl w:ilvl="0" w:tplc="4009000F">
+      <w:start w:val="1"/>
+      <w:numFmt w:val="decimal"/>
+      <w:lvlText w:val="%1."/>
+      <w:lvlJc w:val="left"/>
+      <w:pPr>
+        <w:ind w:left="720" w:hanging="360"/>
+      </w:pPr>
+      <w:rPr>
+        <w:rFonts w:hint="default"/>
+      </w:rPr>
+    </w:lvl>
+    <w:lvl w:ilvl="1" w:tplc="40090019" w:tentative="1">
+      <w:start w:val="1"/>
+      <w:numFmt w:val="lowerLetter"/>
+      <w:lvlText w:val="%2."/>
+      <w:lvlJc w:val="left"/>
+      <w:pPr>
+        <w:ind w:left="1440" w:hanging="360"/>
+      </w:pPr>
+    </w:lvl>
+    <w:lvl w:ilvl="2" w:tplc="4009001B" w:tentative="1">
+      <w:start w:val="1"/>
+      <w:numFmt w:val="lowerRoman"/>
+      <w:lvlText w:val="%3."/>
+      <w:lvlJc w:val="right"/>
+      <w:pPr>
+        <w:ind w:left="2160" w:hanging="180"/>
+      </w:pPr>
+    </w:lvl>
+    <w:lvl w:ilvl="3" w:tplc="4009000F" w:tentative="1">
+      <w:start w:val="1"/>
+      <w:numFmt w:val="decimal"/>
+      <w:lvlText w:val="%4."/>
+      <w:lvlJc w:val="left"/>
+      <w:pPr>
+        <w:ind w:left="2880" w:hanging="360"/>
+      </w:pPr>
+    </w:lvl>
+    <w:lvl w:ilvl="4" w:tplc="40090019" w:tentative="1">
+      <w:start w:val="1"/>
+      <w:numFmt w:val="lowerLetter"/>
+      <w:lvlText w:val="%5."/>
+      <w:lvlJc w:val="left"/>
+      <w:pPr>
+        <w:ind w:left="3600" w:hanging="360"/>
+      </w:pPr>
+    </w:lvl>
+    <w:lvl w:ilvl="5" w:tplc="4009001B" w:tentative="1">
+      <w:start w:val="1"/>
+      <w:numFmt w:val="lowerRoman"/>
+      <w:lvlText w:val="%6."/>
+      <w:lvlJc w:val="right"/>
+      <w:pPr>
+        <w:ind w:left="4320" w:hanging="180"/>
+      </w:pPr>
+    </w:lvl>
+    <w:lvl w:ilvl="6" w:tplc="4009000F" w:tentative="1">
+      <w:start w:val="1"/>
+      <w:numFmt w:val="decimal"/>
+      <w:lvlText w:val="%7."/>
+      <w:lvlJc w:val="left"/>
+      <w:pPr>
+        <w:ind w:left="5040" w:hanging="360"/>
+      </w:pPr>
+    </w:lvl>
+    <w:lvl w:ilvl="7" w:tplc="40090019" w:tentative="1">
+      <w:start w:val="1"/>
+      <w:numFmt w:val="lowerLetter"/>
+      <w:lvlText w:val="%8."/>
+      <w:lvlJc w:val="left"/>
+      <w:pPr>
+        <w:ind w:left="5760" w:hanging="360"/>
+      </w:pPr>
+    </w:lvl>
+    <w:lvl w:ilvl="8" w:tplc="4009001B" w:tentative="1">
+      <w:start w:val="1"/>
+      <w:numFmt w:val="lowerRoman"/>
+      <w:lvlText w:val="%9."/>
+      <w:lvlJc w:val="right"/>
+      <w:pPr>
+        <w:ind w:left="6480" w:hanging="180"/>
+      </w:pPr>
+    </w:lvl>
+  </w:abstractNum>
+  <w:abstractNum w:abstractNumId="4" w15:restartNumberingAfterBreak="0">
     <w:nsid w:val="35F35DA1"/>
     <w:multiLevelType w:val="hybridMultilevel"/>
     <w:tmpl w:val="45E02010"/>
@@ -1401,7 +3131,96 @@
       </w:pPr>
     </w:lvl>
   </w:abstractNum>
-  <w:abstractNum w:abstractNumId="3" w15:restartNumberingAfterBreak="0">
+  <w:abstractNum w:abstractNumId="5" w15:restartNumberingAfterBreak="0">
+    <w:nsid w:val="41BC7F2D"/>
+    <w:multiLevelType w:val="hybridMultilevel"/>
+    <w:tmpl w:val="CC5C8DA6"/>
+    <w:lvl w:ilvl="0" w:tplc="4009000F">
+      <w:start w:val="1"/>
+      <w:numFmt w:val="decimal"/>
+      <w:lvlText w:val="%1."/>
+      <w:lvlJc w:val="left"/>
+      <w:pPr>
+        <w:ind w:left="720" w:hanging="360"/>
+      </w:pPr>
+      <w:rPr>
+        <w:rFonts w:hint="default"/>
+      </w:rPr>
+    </w:lvl>
+    <w:lvl w:ilvl="1" w:tplc="40090019" w:tentative="1">
+      <w:start w:val="1"/>
+      <w:numFmt w:val="lowerLetter"/>
+      <w:lvlText w:val="%2."/>
+      <w:lvlJc w:val="left"/>
+      <w:pPr>
+        <w:ind w:left="1440" w:hanging="360"/>
+      </w:pPr>
+    </w:lvl>
+    <w:lvl w:ilvl="2" w:tplc="4009001B" w:tentative="1">
+      <w:start w:val="1"/>
+      <w:numFmt w:val="lowerRoman"/>
+      <w:lvlText w:val="%3."/>
+      <w:lvlJc w:val="right"/>
+      <w:pPr>
+        <w:ind w:left="2160" w:hanging="180"/>
+      </w:pPr>
+    </w:lvl>
+    <w:lvl w:ilvl="3" w:tplc="4009000F" w:tentative="1">
+      <w:start w:val="1"/>
+      <w:numFmt w:val="decimal"/>
+      <w:lvlText w:val="%4."/>
+      <w:lvlJc w:val="left"/>
+      <w:pPr>
+        <w:ind w:left="2880" w:hanging="360"/>
+      </w:pPr>
+    </w:lvl>
+    <w:lvl w:ilvl="4" w:tplc="40090019" w:tentative="1">
+      <w:start w:val="1"/>
+      <w:numFmt w:val="lowerLetter"/>
+      <w:lvlText w:val="%5."/>
+      <w:lvlJc w:val="left"/>
+      <w:pPr>
+        <w:ind w:left="3600" w:hanging="360"/>
+      </w:pPr>
+    </w:lvl>
+    <w:lvl w:ilvl="5" w:tplc="4009001B" w:tentative="1">
+      <w:start w:val="1"/>
+      <w:numFmt w:val="lowerRoman"/>
+      <w:lvlText w:val="%6."/>
+      <w:lvlJc w:val="right"/>
+      <w:pPr>
+        <w:ind w:left="4320" w:hanging="180"/>
+      </w:pPr>
+    </w:lvl>
+    <w:lvl w:ilvl="6" w:tplc="4009000F" w:tentative="1">
+      <w:start w:val="1"/>
+      <w:numFmt w:val="decimal"/>
+      <w:lvlText w:val="%7."/>
+      <w:lvlJc w:val="left"/>
+      <w:pPr>
+        <w:ind w:left="5040" w:hanging="360"/>
+      </w:pPr>
+    </w:lvl>
+    <w:lvl w:ilvl="7" w:tplc="40090019" w:tentative="1">
+      <w:start w:val="1"/>
+      <w:numFmt w:val="lowerLetter"/>
+      <w:lvlText w:val="%8."/>
+      <w:lvlJc w:val="left"/>
+      <w:pPr>
+        <w:ind w:left="5760" w:hanging="360"/>
+      </w:pPr>
+    </w:lvl>
+    <w:lvl w:ilvl="8" w:tplc="4009001B" w:tentative="1">
+      <w:start w:val="1"/>
+      <w:numFmt w:val="lowerRoman"/>
+      <w:lvlText w:val="%9."/>
+      <w:lvlJc w:val="right"/>
+      <w:pPr>
+        <w:ind w:left="6480" w:hanging="180"/>
+      </w:pPr>
+    </w:lvl>
+  </w:abstractNum>
+  <w:abstractNum w:abstractNumId="6" w15:restartNumberingAfterBreak="0">
     <w:nsid w:val="42FA4042"/>
     <w:multiLevelType w:val="hybridMultilevel"/>
     <w:tmpl w:val="6B681384"/>
@@ -1490,7 +3309,96 @@
       </w:pPr>
     </w:lvl>
   </w:abstractNum>
-  <w:abstractNum w:abstractNumId="4" w15:restartNumberingAfterBreak="0">
+  <w:abstractNum w:abstractNumId="7" w15:restartNumberingAfterBreak="0">
+    <w:nsid w:val="4FCF7FF5"/>
+    <w:multiLevelType w:val="hybridMultilevel"/>
+    <w:tmpl w:val="5D946CC4"/>
+    <w:lvl w:ilvl="0" w:tplc="4009000F">
+      <w:start w:val="1"/>
+      <w:numFmt w:val="decimal"/>
+      <w:lvlText w:val="%1."/>
+      <w:lvlJc w:val="left"/>
+      <w:pPr>
+        <w:ind w:left="720" w:hanging="360"/>
+      </w:pPr>
+      <w:rPr>
+        <w:rFonts w:hint="default"/>
+      </w:rPr>
+    </w:lvl>
+    <w:lvl w:ilvl="1" w:tplc="40090019" w:tentative="1">
+      <w:start w:val="1"/>
+      <w:numFmt w:val="lowerLetter"/>
+      <w:lvlText w:val="%2."/>
+      <w:lvlJc w:val="left"/>
+      <w:pPr>
+        <w:ind w:left="1440" w:hanging="360"/>
+      </w:pPr>
+    </w:lvl>
+    <w:lvl w:ilvl="2" w:tplc="4009001B" w:tentative="1">
+      <w:start w:val="1"/>
+      <w:numFmt w:val="lowerRoman"/>
+      <w:lvlText w:val="%3."/>
+      <w:lvlJc w:val="right"/>
+      <w:pPr>
+        <w:ind w:left="2160" w:hanging="180"/>
+      </w:pPr>
+    </w:lvl>
+    <w:lvl w:ilvl="3" w:tplc="4009000F" w:tentative="1">
+      <w:start w:val="1"/>
+      <w:numFmt w:val="decimal"/>
+      <w:lvlText w:val="%4."/>
+      <w:lvlJc w:val="left"/>
+      <w:pPr>
+        <w:ind w:left="2880" w:hanging="360"/>
+      </w:pPr>
+    </w:lvl>
+    <w:lvl w:ilvl="4" w:tplc="40090019" w:tentative="1">
+      <w:start w:val="1"/>
+      <w:numFmt w:val="lowerLetter"/>
+      <w:lvlText w:val="%5."/>
+      <w:lvlJc w:val="left"/>
+      <w:pPr>
+        <w:ind w:left="3600" w:hanging="360"/>
+      </w:pPr>
+    </w:lvl>
+    <w:lvl w:ilvl="5" w:tplc="4009001B" w:tentative="1">
+      <w:start w:val="1"/>
+      <w:numFmt w:val="lowerRoman"/>
+      <w:lvlText w:val="%6."/>
+      <w:lvlJc w:val="right"/>
+      <w:pPr>
+        <w:ind w:left="4320" w:hanging="180"/>
+      </w:pPr>
+    </w:lvl>
+    <w:lvl w:ilvl="6" w:tplc="4009000F" w:tentative="1">
+      <w:start w:val="1"/>
+      <w:numFmt w:val="decimal"/>
+      <w:lvlText w:val="%7."/>
+      <w:lvlJc w:val="left"/>
+      <w:pPr>
+        <w:ind w:left="5040" w:hanging="360"/>
+      </w:pPr>
+    </w:lvl>
+    <w:lvl w:ilvl="7" w:tplc="40090019" w:tentative="1">
+      <w:start w:val="1"/>
+      <w:numFmt w:val="lowerLetter"/>
+      <w:lvlText w:val="%8."/>
+      <w:lvlJc w:val="left"/>
+      <w:pPr>
+        <w:ind w:left="5760" w:hanging="360"/>
+      </w:pPr>
+    </w:lvl>
+    <w:lvl w:ilvl="8" w:tplc="4009001B" w:tentative="1">
+      <w:start w:val="1"/>
+      <w:numFmt w:val="lowerRoman"/>
+      <w:lvlText w:val="%9."/>
+      <w:lvlJc w:val="right"/>
+      <w:pPr>
+        <w:ind w:left="6480" w:hanging="180"/>
+      </w:pPr>
+    </w:lvl>
+  </w:abstractNum>
+  <w:abstractNum w:abstractNumId="8" w15:restartNumberingAfterBreak="0">
     <w:nsid w:val="682B7FEE"/>
     <w:multiLevelType w:val="hybridMultilevel"/>
     <w:tmpl w:val="6630A26E"/>
@@ -1603,20 +3511,216 @@
       </w:rPr>
     </w:lvl>
   </w:abstractNum>
+  <w:abstractNum w:abstractNumId="9" w15:restartNumberingAfterBreak="0">
+    <w:nsid w:val="72462B07"/>
+    <w:multiLevelType w:val="hybridMultilevel"/>
+    <w:tmpl w:val="A054380E"/>
+    <w:lvl w:ilvl="0" w:tplc="4009000F">
+      <w:start w:val="1"/>
+      <w:numFmt w:val="decimal"/>
+      <w:lvlText w:val="%1."/>
+      <w:lvlJc w:val="left"/>
+      <w:pPr>
+        <w:ind w:left="720" w:hanging="360"/>
+      </w:pPr>
+      <w:rPr>
+        <w:rFonts w:hint="default"/>
+      </w:rPr>
+    </w:lvl>
+    <w:lvl w:ilvl="1" w:tplc="40090019" w:tentative="1">
+      <w:start w:val="1"/>
+      <w:numFmt w:val="lowerLetter"/>
+      <w:lvlText w:val="%2."/>
+      <w:lvlJc w:val="left"/>
+      <w:pPr>
+        <w:ind w:left="1440" w:hanging="360"/>
+      </w:pPr>
+    </w:lvl>
+    <w:lvl w:ilvl="2" w:tplc="4009001B" w:tentative="1">
+      <w:start w:val="1"/>
+      <w:numFmt w:val="lowerRoman"/>
+      <w:lvlText w:val="%3."/>
+      <w:lvlJc w:val="right"/>
+      <w:pPr>
+        <w:ind w:left="2160" w:hanging="180"/>
+      </w:pPr>
+    </w:lvl>
+    <w:lvl w:ilvl="3" w:tplc="4009000F" w:tentative="1">
+      <w:start w:val="1"/>
+      <w:numFmt w:val="decimal"/>
+      <w:lvlText w:val="%4."/>
+      <w:lvlJc w:val="left"/>
+      <w:pPr>
+        <w:ind w:left="2880" w:hanging="360"/>
+      </w:pPr>
+    </w:lvl>
+    <w:lvl w:ilvl="4" w:tplc="40090019" w:tentative="1">
+      <w:start w:val="1"/>
+      <w:numFmt w:val="lowerLetter"/>
+      <w:lvlText w:val="%5."/>
+      <w:lvlJc w:val="left"/>
+      <w:pPr>
+        <w:ind w:left="3600" w:hanging="360"/>
+      </w:pPr>
+    </w:lvl>
+    <w:lvl w:ilvl="5" w:tplc="4009001B" w:tentative="1">
+      <w:start w:val="1"/>
+      <w:numFmt w:val="lowerRoman"/>
+      <w:lvlText w:val="%6."/>
+      <w:lvlJc w:val="right"/>
+      <w:pPr>
+        <w:ind w:left="4320" w:hanging="180"/>
+      </w:pPr>
+    </w:lvl>
+    <w:lvl w:ilvl="6" w:tplc="4009000F" w:tentative="1">
+      <w:start w:val="1"/>
+      <w:numFmt w:val="decimal"/>
+      <w:lvlText w:val="%7."/>
+      <w:lvlJc w:val="left"/>
+      <w:pPr>
+        <w:ind w:left="5040" w:hanging="360"/>
+      </w:pPr>
+    </w:lvl>
+    <w:lvl w:ilvl="7" w:tplc="40090019" w:tentative="1">
+      <w:start w:val="1"/>
+      <w:numFmt w:val="lowerLetter"/>
+      <w:lvlText w:val="%8."/>
+      <w:lvlJc w:val="left"/>
+      <w:pPr>
+        <w:ind w:left="5760" w:hanging="360"/>
+      </w:pPr>
+    </w:lvl>
+    <w:lvl w:ilvl="8" w:tplc="4009001B" w:tentative="1">
+      <w:start w:val="1"/>
+      <w:numFmt w:val="lowerRoman"/>
+      <w:lvlText w:val="%9."/>
+      <w:lvlJc w:val="right"/>
+      <w:pPr>
+        <w:ind w:left="6480" w:hanging="180"/>
+      </w:pPr>
+    </w:lvl>
+  </w:abstractNum>
+  <w:abstractNum w:abstractNumId="10" w15:restartNumberingAfterBreak="0">
+    <w:nsid w:val="7A810CFD"/>
+    <w:multiLevelType w:val="hybridMultilevel"/>
+    <w:tmpl w:val="C06EB056"/>
+    <w:lvl w:ilvl="0" w:tplc="BE3A70BE">
+      <w:start w:val="1"/>
+      <w:numFmt w:val="decimal"/>
+      <w:lvlText w:val="%1."/>
+      <w:lvlJc w:val="left"/>
+      <w:pPr>
+        <w:ind w:left="1080" w:hanging="360"/>
+      </w:pPr>
+      <w:rPr>
+        <w:rFonts w:hint="default"/>
+      </w:rPr>
+    </w:lvl>
+    <w:lvl w:ilvl="1" w:tplc="40090019" w:tentative="1">
+      <w:start w:val="1"/>
+      <w:numFmt w:val="lowerLetter"/>
+      <w:lvlText w:val="%2."/>
+      <w:lvlJc w:val="left"/>
+      <w:pPr>
+        <w:ind w:left="1800" w:hanging="360"/>
+      </w:pPr>
+    </w:lvl>
+    <w:lvl w:ilvl="2" w:tplc="4009001B" w:tentative="1">
+      <w:start w:val="1"/>
+      <w:numFmt w:val="lowerRoman"/>
+      <w:lvlText w:val="%3."/>
+      <w:lvlJc w:val="right"/>
+      <w:pPr>
+        <w:ind w:left="2520" w:hanging="180"/>
+      </w:pPr>
+    </w:lvl>
+    <w:lvl w:ilvl="3" w:tplc="4009000F" w:tentative="1">
+      <w:start w:val="1"/>
+      <w:numFmt w:val="decimal"/>
+      <w:lvlText w:val="%4."/>
+      <w:lvlJc w:val="left"/>
+      <w:pPr>
+        <w:ind w:left="3240" w:hanging="360"/>
+      </w:pPr>
+    </w:lvl>
+    <w:lvl w:ilvl="4" w:tplc="40090019" w:tentative="1">
+      <w:start w:val="1"/>
+      <w:numFmt w:val="lowerLetter"/>
+      <w:lvlText w:val="%5."/>
+      <w:lvlJc w:val="left"/>
+      <w:pPr>
+        <w:ind w:left="3960" w:hanging="360"/>
+      </w:pPr>
+    </w:lvl>
+    <w:lvl w:ilvl="5" w:tplc="4009001B" w:tentative="1">
+      <w:start w:val="1"/>
+      <w:numFmt w:val="lowerRoman"/>
+      <w:lvlText w:val="%6."/>
+      <w:lvlJc w:val="right"/>
+      <w:pPr>
+        <w:ind w:left="4680" w:hanging="180"/>
+      </w:pPr>
+    </w:lvl>
+    <w:lvl w:ilvl="6" w:tplc="4009000F" w:tentative="1">
+      <w:start w:val="1"/>
+      <w:numFmt w:val="decimal"/>
+      <w:lvlText w:val="%7."/>
+      <w:lvlJc w:val="left"/>
+      <w:pPr>
+        <w:ind w:left="5400" w:hanging="360"/>
+      </w:pPr>
+    </w:lvl>
+    <w:lvl w:ilvl="7" w:tplc="40090019" w:tentative="1">
+      <w:start w:val="1"/>
+      <w:numFmt w:val="lowerLetter"/>
+      <w:lvlText w:val="%8."/>
+      <w:lvlJc w:val="left"/>
+      <w:pPr>
+        <w:ind w:left="6120" w:hanging="360"/>
+      </w:pPr>
+    </w:lvl>
+    <w:lvl w:ilvl="8" w:tplc="4009001B" w:tentative="1">
+      <w:start w:val="1"/>
+      <w:numFmt w:val="lowerRoman"/>
+      <w:lvlText w:val="%9."/>
+      <w:lvlJc w:val="right"/>
+      <w:pPr>
+        <w:ind w:left="6840" w:hanging="180"/>
+      </w:pPr>
+    </w:lvl>
+  </w:abstractNum>
   <w:num w:numId="1" w16cid:durableId="2092701687">
+    <w:abstractNumId w:val="2"/>
+  </w:num>
+  <w:num w:numId="2" w16cid:durableId="893391512">
     <w:abstractNumId w:val="1"/>
   </w:num>
-  <w:num w:numId="2" w16cid:durableId="893391512">
+  <w:num w:numId="3" w16cid:durableId="1272056696">
+    <w:abstractNumId w:val="6"/>
+  </w:num>
+  <w:num w:numId="4" w16cid:durableId="408239115">
+    <w:abstractNumId w:val="4"/>
+  </w:num>
+  <w:num w:numId="5" w16cid:durableId="1273435072">
+    <w:abstractNumId w:val="8"/>
+  </w:num>
+  <w:num w:numId="6" w16cid:durableId="1478302044">
     <w:abstractNumId w:val="0"/>
   </w:num>
-  <w:num w:numId="3" w16cid:durableId="1272056696">
+  <w:num w:numId="7" w16cid:durableId="87384722">
+    <w:abstractNumId w:val="9"/>
+  </w:num>
+  <w:num w:numId="8" w16cid:durableId="605117777">
+    <w:abstractNumId w:val="7"/>
+  </w:num>
+  <w:num w:numId="9" w16cid:durableId="590701910">
+    <w:abstractNumId w:val="10"/>
+  </w:num>
+  <w:num w:numId="10" w16cid:durableId="2036611454">
+    <w:abstractNumId w:val="5"/>
+  </w:num>
+  <w:num w:numId="11" w16cid:durableId="1956710526">
     <w:abstractNumId w:val="3"/>
-  </w:num>
-  <w:num w:numId="4" w16cid:durableId="408239115">
-    <w:abstractNumId w:val="2"/>
-  </w:num>
-  <w:num w:numId="5" w16cid:durableId="1273435072">
-    <w:abstractNumId w:val="4"/>
   </w:num>
 </w:numbering>
 </file>
@@ -2019,6 +4123,7 @@
   <w:style w:type="paragraph" w:default="1" w:styleId="Normal">
     <w:name w:val="Normal"/>
     <w:qFormat/>
+    <w:rsid w:val="006B1064"/>
   </w:style>
   <w:style w:type="character" w:default="1" w:styleId="DefaultParagraphFont">
     <w:name w:val="Default Paragraph Font"/>

</xml_diff>

<commit_message>
Changes on 16th May
</commit_message>
<xml_diff>
--- a/UiPath.docx
+++ b/UiPath.docx
@@ -2654,6 +2654,91 @@
       <w:proofErr w:type="spellEnd"/>
       <w:r>
         <w:t>(2)(3) = 29</w:t>
+      </w:r>
+    </w:p>
+    <w:p>
+      <w:pPr>
+        <w:pBdr>
+          <w:bottom w:val="single" w:sz="6" w:space="1" w:color="auto"/>
+        </w:pBdr>
+      </w:pPr>
+    </w:p>
+    <w:p/>
+    <w:p>
+      <w:r>
+        <w:t>Cell Address</w:t>
+      </w:r>
+      <w:r>
+        <w:br/>
+      </w:r>
+      <w:r>
+        <w:br/>
+        <w:t>A1 B4 D7</w:t>
+      </w:r>
+    </w:p>
+    <w:p/>
+    <w:p>
+      <w:r>
+        <w:t>Range</w:t>
+      </w:r>
+    </w:p>
+    <w:p>
+      <w:r>
+        <w:t>A1:B3</w:t>
+      </w:r>
+    </w:p>
+    <w:p/>
+    <w:p>
+      <w:proofErr w:type="spellStart"/>
+      <w:r>
+        <w:t>ExcelReference.Sheet</w:t>
+      </w:r>
+      <w:proofErr w:type="spellEnd"/>
+      <w:r>
+        <w:t>(“</w:t>
+      </w:r>
+      <w:proofErr w:type="spellStart"/>
+      <w:r>
+        <w:t>SheetName</w:t>
+      </w:r>
+      <w:proofErr w:type="spellEnd"/>
+      <w:r>
+        <w:t>”</w:t>
+      </w:r>
+      <w:proofErr w:type="gramStart"/>
+      <w:r>
+        <w:t>).Cell</w:t>
+      </w:r>
+      <w:proofErr w:type="gramEnd"/>
+      <w:r>
+        <w:t>(“A1”)</w:t>
+      </w:r>
+    </w:p>
+    <w:p/>
+    <w:p>
+      <w:proofErr w:type="spellStart"/>
+      <w:r>
+        <w:t>ExcelReference.Sheet</w:t>
+      </w:r>
+      <w:proofErr w:type="spellEnd"/>
+      <w:r>
+        <w:t>(‘</w:t>
+      </w:r>
+      <w:proofErr w:type="spellStart"/>
+      <w:r>
+        <w:t>SheetName</w:t>
+      </w:r>
+      <w:proofErr w:type="spellEnd"/>
+      <w:r>
+        <w:t>”</w:t>
+      </w:r>
+      <w:proofErr w:type="gramStart"/>
+      <w:r>
+        <w:t>).Range</w:t>
+      </w:r>
+      <w:proofErr w:type="gramEnd"/>
+      <w:r>
+        <w:t>(“A2:H10”)</w:t>
       </w:r>
     </w:p>
     <w:sectPr>

</xml_diff>

<commit_message>
Changes on 21st May
</commit_message>
<xml_diff>
--- a/UiPath.docx
+++ b/UiPath.docx
@@ -2741,6 +2741,113 @@
         <w:t>(“A2:H10”)</w:t>
       </w:r>
     </w:p>
+    <w:p>
+      <w:pPr>
+        <w:pBdr>
+          <w:bottom w:val="single" w:sz="6" w:space="1" w:color="auto"/>
+        </w:pBdr>
+      </w:pPr>
+    </w:p>
+    <w:p/>
+    <w:p>
+      <w:r>
+        <w:t xml:space="preserve">Exercise </w:t>
+      </w:r>
+      <w:proofErr w:type="gramStart"/>
+      <w:r>
+        <w:t>1 :</w:t>
+      </w:r>
+      <w:proofErr w:type="gramEnd"/>
+      <w:r>
+        <w:t xml:space="preserve"> </w:t>
+      </w:r>
+    </w:p>
+    <w:p/>
+    <w:p>
+      <w:pPr>
+        <w:pStyle w:val="ListParagraph"/>
+        <w:numPr>
+          <w:ilvl w:val="0"/>
+          <w:numId w:val="12"/>
+        </w:numPr>
+      </w:pPr>
+      <w:r>
+        <w:t>BOT need to ask you to select the file</w:t>
+      </w:r>
+    </w:p>
+    <w:p>
+      <w:pPr>
+        <w:pStyle w:val="ListParagraph"/>
+        <w:numPr>
+          <w:ilvl w:val="0"/>
+          <w:numId w:val="12"/>
+        </w:numPr>
+      </w:pPr>
+      <w:r>
+        <w:t>BOT Reads data from sheet ‘Data’</w:t>
+      </w:r>
+    </w:p>
+    <w:p>
+      <w:pPr>
+        <w:pStyle w:val="ListParagraph"/>
+        <w:numPr>
+          <w:ilvl w:val="0"/>
+          <w:numId w:val="12"/>
+        </w:numPr>
+      </w:pPr>
+      <w:r>
+        <w:t>BOT loop through each record</w:t>
+      </w:r>
+    </w:p>
+    <w:p>
+      <w:pPr>
+        <w:pStyle w:val="ListParagraph"/>
+        <w:numPr>
+          <w:ilvl w:val="0"/>
+          <w:numId w:val="12"/>
+        </w:numPr>
+      </w:pPr>
+      <w:r>
+        <w:t>As per the age BOT will add the record to respective sheet (Below)</w:t>
+      </w:r>
+    </w:p>
+    <w:p>
+      <w:pPr>
+        <w:pStyle w:val="ListParagraph"/>
+        <w:numPr>
+          <w:ilvl w:val="1"/>
+          <w:numId w:val="12"/>
+        </w:numPr>
+      </w:pPr>
+      <w:r>
+        <w:t>Age below 40</w:t>
+      </w:r>
+    </w:p>
+    <w:p>
+      <w:pPr>
+        <w:pStyle w:val="ListParagraph"/>
+        <w:numPr>
+          <w:ilvl w:val="1"/>
+          <w:numId w:val="12"/>
+        </w:numPr>
+      </w:pPr>
+      <w:r>
+        <w:t>Age 40 to 50</w:t>
+      </w:r>
+    </w:p>
+    <w:p>
+      <w:pPr>
+        <w:pStyle w:val="ListParagraph"/>
+        <w:numPr>
+          <w:ilvl w:val="1"/>
+          <w:numId w:val="12"/>
+        </w:numPr>
+      </w:pPr>
+      <w:r>
+        <w:t>Age 50 plus</w:t>
+      </w:r>
+    </w:p>
+    <w:p/>
     <w:sectPr>
       <w:pgSz w:w="11906" w:h="16838"/>
       <w:pgMar w:top="1440" w:right="1440" w:bottom="1440" w:left="1440" w:header="708" w:footer="708" w:gutter="0"/>
@@ -2843,6 +2950,95 @@
     </w:lvl>
   </w:abstractNum>
   <w:abstractNum w:abstractNumId="1" w15:restartNumberingAfterBreak="0">
+    <w:nsid w:val="15E656EC"/>
+    <w:multiLevelType w:val="hybridMultilevel"/>
+    <w:tmpl w:val="099ACEB2"/>
+    <w:lvl w:ilvl="0" w:tplc="4009000F">
+      <w:start w:val="1"/>
+      <w:numFmt w:val="decimal"/>
+      <w:lvlText w:val="%1."/>
+      <w:lvlJc w:val="left"/>
+      <w:pPr>
+        <w:ind w:left="720" w:hanging="360"/>
+      </w:pPr>
+      <w:rPr>
+        <w:rFonts w:hint="default"/>
+      </w:rPr>
+    </w:lvl>
+    <w:lvl w:ilvl="1" w:tplc="40090019">
+      <w:start w:val="1"/>
+      <w:numFmt w:val="lowerLetter"/>
+      <w:lvlText w:val="%2."/>
+      <w:lvlJc w:val="left"/>
+      <w:pPr>
+        <w:ind w:left="1440" w:hanging="360"/>
+      </w:pPr>
+    </w:lvl>
+    <w:lvl w:ilvl="2" w:tplc="4009001B" w:tentative="1">
+      <w:start w:val="1"/>
+      <w:numFmt w:val="lowerRoman"/>
+      <w:lvlText w:val="%3."/>
+      <w:lvlJc w:val="right"/>
+      <w:pPr>
+        <w:ind w:left="2160" w:hanging="180"/>
+      </w:pPr>
+    </w:lvl>
+    <w:lvl w:ilvl="3" w:tplc="4009000F" w:tentative="1">
+      <w:start w:val="1"/>
+      <w:numFmt w:val="decimal"/>
+      <w:lvlText w:val="%4."/>
+      <w:lvlJc w:val="left"/>
+      <w:pPr>
+        <w:ind w:left="2880" w:hanging="360"/>
+      </w:pPr>
+    </w:lvl>
+    <w:lvl w:ilvl="4" w:tplc="40090019" w:tentative="1">
+      <w:start w:val="1"/>
+      <w:numFmt w:val="lowerLetter"/>
+      <w:lvlText w:val="%5."/>
+      <w:lvlJc w:val="left"/>
+      <w:pPr>
+        <w:ind w:left="3600" w:hanging="360"/>
+      </w:pPr>
+    </w:lvl>
+    <w:lvl w:ilvl="5" w:tplc="4009001B" w:tentative="1">
+      <w:start w:val="1"/>
+      <w:numFmt w:val="lowerRoman"/>
+      <w:lvlText w:val="%6."/>
+      <w:lvlJc w:val="right"/>
+      <w:pPr>
+        <w:ind w:left="4320" w:hanging="180"/>
+      </w:pPr>
+    </w:lvl>
+    <w:lvl w:ilvl="6" w:tplc="4009000F" w:tentative="1">
+      <w:start w:val="1"/>
+      <w:numFmt w:val="decimal"/>
+      <w:lvlText w:val="%7."/>
+      <w:lvlJc w:val="left"/>
+      <w:pPr>
+        <w:ind w:left="5040" w:hanging="360"/>
+      </w:pPr>
+    </w:lvl>
+    <w:lvl w:ilvl="7" w:tplc="40090019" w:tentative="1">
+      <w:start w:val="1"/>
+      <w:numFmt w:val="lowerLetter"/>
+      <w:lvlText w:val="%8."/>
+      <w:lvlJc w:val="left"/>
+      <w:pPr>
+        <w:ind w:left="5760" w:hanging="360"/>
+      </w:pPr>
+    </w:lvl>
+    <w:lvl w:ilvl="8" w:tplc="4009001B" w:tentative="1">
+      <w:start w:val="1"/>
+      <w:numFmt w:val="lowerRoman"/>
+      <w:lvlText w:val="%9."/>
+      <w:lvlJc w:val="right"/>
+      <w:pPr>
+        <w:ind w:left="6480" w:hanging="180"/>
+      </w:pPr>
+    </w:lvl>
+  </w:abstractNum>
+  <w:abstractNum w:abstractNumId="2" w15:restartNumberingAfterBreak="0">
     <w:nsid w:val="1758337F"/>
     <w:multiLevelType w:val="hybridMultilevel"/>
     <w:tmpl w:val="B0E6FB72"/>
@@ -2928,7 +3124,7 @@
       </w:pPr>
     </w:lvl>
   </w:abstractNum>
-  <w:abstractNum w:abstractNumId="2" w15:restartNumberingAfterBreak="0">
+  <w:abstractNum w:abstractNumId="3" w15:restartNumberingAfterBreak="0">
     <w:nsid w:val="1D45287C"/>
     <w:multiLevelType w:val="hybridMultilevel"/>
     <w:tmpl w:val="8F345A12"/>
@@ -3041,7 +3237,7 @@
       </w:rPr>
     </w:lvl>
   </w:abstractNum>
-  <w:abstractNum w:abstractNumId="3" w15:restartNumberingAfterBreak="0">
+  <w:abstractNum w:abstractNumId="4" w15:restartNumberingAfterBreak="0">
     <w:nsid w:val="23E0729C"/>
     <w:multiLevelType w:val="hybridMultilevel"/>
     <w:tmpl w:val="18AA7B18"/>
@@ -3130,7 +3326,7 @@
       </w:pPr>
     </w:lvl>
   </w:abstractNum>
-  <w:abstractNum w:abstractNumId="4" w15:restartNumberingAfterBreak="0">
+  <w:abstractNum w:abstractNumId="5" w15:restartNumberingAfterBreak="0">
     <w:nsid w:val="35F35DA1"/>
     <w:multiLevelType w:val="hybridMultilevel"/>
     <w:tmpl w:val="45E02010"/>
@@ -3216,7 +3412,7 @@
       </w:pPr>
     </w:lvl>
   </w:abstractNum>
-  <w:abstractNum w:abstractNumId="5" w15:restartNumberingAfterBreak="0">
+  <w:abstractNum w:abstractNumId="6" w15:restartNumberingAfterBreak="0">
     <w:nsid w:val="41BC7F2D"/>
     <w:multiLevelType w:val="hybridMultilevel"/>
     <w:tmpl w:val="CC5C8DA6"/>
@@ -3305,7 +3501,7 @@
       </w:pPr>
     </w:lvl>
   </w:abstractNum>
-  <w:abstractNum w:abstractNumId="6" w15:restartNumberingAfterBreak="0">
+  <w:abstractNum w:abstractNumId="7" w15:restartNumberingAfterBreak="0">
     <w:nsid w:val="42FA4042"/>
     <w:multiLevelType w:val="hybridMultilevel"/>
     <w:tmpl w:val="6B681384"/>
@@ -3394,7 +3590,7 @@
       </w:pPr>
     </w:lvl>
   </w:abstractNum>
-  <w:abstractNum w:abstractNumId="7" w15:restartNumberingAfterBreak="0">
+  <w:abstractNum w:abstractNumId="8" w15:restartNumberingAfterBreak="0">
     <w:nsid w:val="4FCF7FF5"/>
     <w:multiLevelType w:val="hybridMultilevel"/>
     <w:tmpl w:val="5D946CC4"/>
@@ -3483,7 +3679,7 @@
       </w:pPr>
     </w:lvl>
   </w:abstractNum>
-  <w:abstractNum w:abstractNumId="8" w15:restartNumberingAfterBreak="0">
+  <w:abstractNum w:abstractNumId="9" w15:restartNumberingAfterBreak="0">
     <w:nsid w:val="682B7FEE"/>
     <w:multiLevelType w:val="hybridMultilevel"/>
     <w:tmpl w:val="6630A26E"/>
@@ -3596,7 +3792,7 @@
       </w:rPr>
     </w:lvl>
   </w:abstractNum>
-  <w:abstractNum w:abstractNumId="9" w15:restartNumberingAfterBreak="0">
+  <w:abstractNum w:abstractNumId="10" w15:restartNumberingAfterBreak="0">
     <w:nsid w:val="72462B07"/>
     <w:multiLevelType w:val="hybridMultilevel"/>
     <w:tmpl w:val="A054380E"/>
@@ -3685,7 +3881,7 @@
       </w:pPr>
     </w:lvl>
   </w:abstractNum>
-  <w:abstractNum w:abstractNumId="10" w15:restartNumberingAfterBreak="0">
+  <w:abstractNum w:abstractNumId="11" w15:restartNumberingAfterBreak="0">
     <w:nsid w:val="7A810CFD"/>
     <w:multiLevelType w:val="hybridMultilevel"/>
     <w:tmpl w:val="C06EB056"/>
@@ -3775,37 +3971,40 @@
     </w:lvl>
   </w:abstractNum>
   <w:num w:numId="1" w16cid:durableId="2092701687">
+    <w:abstractNumId w:val="3"/>
+  </w:num>
+  <w:num w:numId="2" w16cid:durableId="893391512">
     <w:abstractNumId w:val="2"/>
   </w:num>
-  <w:num w:numId="2" w16cid:durableId="893391512">
-    <w:abstractNumId w:val="1"/>
-  </w:num>
   <w:num w:numId="3" w16cid:durableId="1272056696">
-    <w:abstractNumId w:val="6"/>
+    <w:abstractNumId w:val="7"/>
   </w:num>
   <w:num w:numId="4" w16cid:durableId="408239115">
-    <w:abstractNumId w:val="4"/>
+    <w:abstractNumId w:val="5"/>
   </w:num>
   <w:num w:numId="5" w16cid:durableId="1273435072">
-    <w:abstractNumId w:val="8"/>
+    <w:abstractNumId w:val="9"/>
   </w:num>
   <w:num w:numId="6" w16cid:durableId="1478302044">
     <w:abstractNumId w:val="0"/>
   </w:num>
   <w:num w:numId="7" w16cid:durableId="87384722">
-    <w:abstractNumId w:val="9"/>
+    <w:abstractNumId w:val="10"/>
   </w:num>
   <w:num w:numId="8" w16cid:durableId="605117777">
-    <w:abstractNumId w:val="7"/>
+    <w:abstractNumId w:val="8"/>
   </w:num>
   <w:num w:numId="9" w16cid:durableId="590701910">
-    <w:abstractNumId w:val="10"/>
+    <w:abstractNumId w:val="11"/>
   </w:num>
   <w:num w:numId="10" w16cid:durableId="2036611454">
-    <w:abstractNumId w:val="5"/>
+    <w:abstractNumId w:val="6"/>
   </w:num>
   <w:num w:numId="11" w16cid:durableId="1956710526">
-    <w:abstractNumId w:val="3"/>
+    <w:abstractNumId w:val="4"/>
+  </w:num>
+  <w:num w:numId="12" w16cid:durableId="1295720850">
+    <w:abstractNumId w:val="1"/>
   </w:num>
 </w:numbering>
 </file>

</xml_diff>

<commit_message>
Changes on 22nd May
</commit_message>
<xml_diff>
--- a/UiPath.docx
+++ b/UiPath.docx
@@ -89,12 +89,10 @@
           </w:tcPr>
           <w:p>
             <w:proofErr w:type="spellStart"/>
-            <w:proofErr w:type="gramStart"/>
             <w:r>
               <w:t>S.No</w:t>
             </w:r>
             <w:proofErr w:type="spellEnd"/>
-            <w:proofErr w:type="gramEnd"/>
           </w:p>
         </w:tc>
         <w:tc>
@@ -380,15 +378,7 @@
     <w:p/>
     <w:p>
       <w:r>
-        <w:t xml:space="preserve">Public Cloud – Learning – 1 </w:t>
-      </w:r>
-      <w:proofErr w:type="gramStart"/>
-      <w:r>
-        <w:t>attend ,</w:t>
-      </w:r>
-      <w:proofErr w:type="gramEnd"/>
-      <w:r>
-        <w:t xml:space="preserve"> 1 unattended, 1 developer</w:t>
+        <w:t>Public Cloud – Learning – 1 attend , 1 unattended, 1 developer</w:t>
       </w:r>
       <w:r>
         <w:t xml:space="preserve"> 2023.4.3</w:t>
@@ -658,33 +648,27 @@
     </w:p>
     <w:p>
       <w:proofErr w:type="spellStart"/>
-      <w:proofErr w:type="gramStart"/>
       <w:r>
         <w:t>UiPath.Database.Activities</w:t>
       </w:r>
       <w:proofErr w:type="spellEnd"/>
-      <w:proofErr w:type="gramEnd"/>
     </w:p>
     <w:p>
       <w:proofErr w:type="spellStart"/>
-      <w:proofErr w:type="gramStart"/>
       <w:r>
         <w:t>UiPath.WebAPI.Activities</w:t>
       </w:r>
       <w:proofErr w:type="spellEnd"/>
-      <w:proofErr w:type="gramEnd"/>
       <w:r>
         <w:t xml:space="preserve"> – JSON/XML/API</w:t>
       </w:r>
     </w:p>
     <w:p>
       <w:proofErr w:type="spellStart"/>
-      <w:proofErr w:type="gramStart"/>
       <w:r>
         <w:t>UiPath.Form.Activities</w:t>
       </w:r>
       <w:proofErr w:type="spellEnd"/>
-      <w:proofErr w:type="gramEnd"/>
       <w:r>
         <w:t xml:space="preserve"> – UiPath Forms</w:t>
       </w:r>
@@ -695,13 +679,8 @@
           <w:bottom w:val="single" w:sz="6" w:space="1" w:color="auto"/>
         </w:pBdr>
       </w:pPr>
-      <w:proofErr w:type="gramStart"/>
-      <w:r>
-        <w:t>Default :</w:t>
-      </w:r>
-      <w:proofErr w:type="gramEnd"/>
-      <w:r>
-        <w:t xml:space="preserve"> </w:t>
+      <w:r>
+        <w:t xml:space="preserve">Default : </w:t>
       </w:r>
       <w:r>
         <w:br/>
@@ -744,18 +723,13 @@
     </w:p>
     <w:p>
       <w:r>
-        <w:t>String – “shiva145</w:t>
-      </w:r>
-      <w:proofErr w:type="gramStart"/>
-      <w:r>
-        <w:t>()</w:t>
+        <w:t>String – “shiva145()</w:t>
       </w:r>
       <w:proofErr w:type="spellStart"/>
       <w:r>
         <w:t>dprohjp</w:t>
       </w:r>
       <w:proofErr w:type="spellEnd"/>
-      <w:proofErr w:type="gramEnd"/>
       <w:r>
         <w:t>” / “</w:t>
       </w:r>
@@ -796,18 +770,13 @@
       </w:r>
       <w:proofErr w:type="spellEnd"/>
       <w:r>
-        <w:t>”</w:t>
-      </w:r>
-      <w:proofErr w:type="gramStart"/>
-      <w:r>
-        <w:t>,”</w:t>
+        <w:t>”,”</w:t>
       </w:r>
       <w:proofErr w:type="spellStart"/>
       <w:r>
         <w:t>dngo</w:t>
       </w:r>
       <w:proofErr w:type="spellEnd"/>
-      <w:proofErr w:type="gramEnd"/>
       <w:r>
         <w:t>”,”</w:t>
       </w:r>
@@ -916,15 +885,7 @@
         </w:numPr>
       </w:pPr>
       <w:r>
-        <w:t xml:space="preserve">While – </w:t>
-      </w:r>
-      <w:proofErr w:type="gramStart"/>
-      <w:r>
-        <w:t>Undefined ,</w:t>
-      </w:r>
-      <w:proofErr w:type="gramEnd"/>
-      <w:r>
-        <w:t xml:space="preserve"> condition</w:t>
+        <w:t>While – Undefined , condition</w:t>
       </w:r>
     </w:p>
     <w:p>
@@ -936,15 +897,7 @@
         </w:numPr>
       </w:pPr>
       <w:r>
-        <w:t xml:space="preserve">Do While - </w:t>
-      </w:r>
-      <w:proofErr w:type="gramStart"/>
-      <w:r>
-        <w:t>Undefined ,</w:t>
-      </w:r>
-      <w:proofErr w:type="gramEnd"/>
-      <w:r>
-        <w:t xml:space="preserve"> condition</w:t>
+        <w:t>Do While - Undefined , condition</w:t>
       </w:r>
     </w:p>
     <w:p>
@@ -994,15 +947,7 @@
     <w:p>
       <w:r>
         <w:lastRenderedPageBreak/>
-        <w:t xml:space="preserve">“1” + </w:t>
-      </w:r>
-      <w:proofErr w:type="gramStart"/>
-      <w:r>
-        <w:t>“ “</w:t>
-      </w:r>
-      <w:proofErr w:type="gramEnd"/>
-      <w:r>
-        <w:t xml:space="preserve"> + “Shiva” = “1 Shiva”</w:t>
+        <w:t>“1” + “ “ + “Shiva” = “1 Shiva”</w:t>
       </w:r>
     </w:p>
     <w:p/>
@@ -1093,17 +1038,12 @@
     </w:p>
     <w:p>
       <w:proofErr w:type="spellStart"/>
-      <w:proofErr w:type="gramStart"/>
       <w:r>
         <w:t>Arry</w:t>
       </w:r>
       <w:proofErr w:type="spellEnd"/>
       <w:r>
-        <w:t>(</w:t>
-      </w:r>
-      <w:proofErr w:type="gramEnd"/>
-      <w:r>
-        <w:t>String)</w:t>
+        <w:t>(String)</w:t>
       </w:r>
     </w:p>
     <w:p>
@@ -1124,15 +1064,7 @@
     </w:p>
     <w:p>
       <w:r>
-        <w:t>{“shiva”</w:t>
-      </w:r>
-      <w:proofErr w:type="gramStart"/>
-      <w:r>
-        <w:t>,”Ram</w:t>
-      </w:r>
-      <w:proofErr w:type="gramEnd"/>
-      <w:r>
-        <w:t>”,”</w:t>
+        <w:t>{“shiva”,”Ram”,”</w:t>
       </w:r>
       <w:proofErr w:type="spellStart"/>
       <w:r>
@@ -1159,33 +1091,20 @@
     <w:p/>
     <w:p>
       <w:proofErr w:type="spellStart"/>
-      <w:proofErr w:type="gramStart"/>
       <w:r>
         <w:t>nameArry</w:t>
       </w:r>
       <w:proofErr w:type="spellEnd"/>
       <w:r>
-        <w:t>[</w:t>
-      </w:r>
-      <w:proofErr w:type="gramEnd"/>
-      <w:r>
-        <w:t>0]=”Shiva”</w:t>
-      </w:r>
-    </w:p>
-    <w:p/>
-    <w:p/>
-    <w:p/>
-    <w:p>
-      <w:r>
-        <w:t>{{1,2,3</w:t>
-      </w:r>
-      <w:proofErr w:type="gramStart"/>
-      <w:r>
-        <w:t>},{</w:t>
-      </w:r>
-      <w:proofErr w:type="gramEnd"/>
-      <w:r>
-        <w:t xml:space="preserve">4,5,7},{6837,409,95}} – Array(Array(int)) – </w:t>
+        <w:t>[0]=”Shiva”</w:t>
+      </w:r>
+    </w:p>
+    <w:p/>
+    <w:p/>
+    <w:p/>
+    <w:p>
+      <w:r>
+        <w:t xml:space="preserve">{{1,2,3},{4,5,7},{6837,409,95}} – Array(Array(int)) – </w:t>
       </w:r>
       <w:proofErr w:type="spellStart"/>
       <w:r>
@@ -1195,28 +1114,18 @@
     </w:p>
     <w:p/>
     <w:p>
-      <w:proofErr w:type="gramStart"/>
-      <w:r>
-        <w:t>multiarray[</w:t>
-      </w:r>
-      <w:proofErr w:type="gramEnd"/>
-      <w:r>
-        <w:t>0]={1,2,3}</w:t>
+      <w:r>
+        <w:t>multiarray[0]={1,2,3}</w:t>
       </w:r>
     </w:p>
     <w:p>
       <w:proofErr w:type="spellStart"/>
-      <w:proofErr w:type="gramStart"/>
       <w:r>
         <w:t>multiarry</w:t>
       </w:r>
       <w:proofErr w:type="spellEnd"/>
       <w:r>
-        <w:t>[</w:t>
-      </w:r>
-      <w:proofErr w:type="gramEnd"/>
-      <w:r>
-        <w:t>0][1] = 2</w:t>
+        <w:t>[0][1] = 2</w:t>
       </w:r>
     </w:p>
     <w:p>
@@ -1516,15 +1425,7 @@
         </w:numPr>
       </w:pPr>
       <w:r>
-        <w:t xml:space="preserve">In </w:t>
-      </w:r>
-      <w:proofErr w:type="gramStart"/>
-      <w:r>
-        <w:t>Argument :</w:t>
-      </w:r>
-      <w:proofErr w:type="gramEnd"/>
-      <w:r>
-        <w:t xml:space="preserve"> T2 is requesting input from T1</w:t>
+        <w:t>In Argument : T2 is requesting input from T1</w:t>
       </w:r>
     </w:p>
     <w:p>
@@ -1536,15 +1437,7 @@
         </w:numPr>
       </w:pPr>
       <w:r>
-        <w:t xml:space="preserve">Out </w:t>
-      </w:r>
-      <w:proofErr w:type="gramStart"/>
-      <w:r>
-        <w:t>Argument :</w:t>
-      </w:r>
-      <w:proofErr w:type="gramEnd"/>
-      <w:r>
-        <w:t xml:space="preserve"> T2 is sending output to T1</w:t>
+        <w:t>Out Argument : T2 is sending output to T1</w:t>
       </w:r>
     </w:p>
     <w:p>
@@ -1561,15 +1454,7 @@
       </w:r>
       <w:proofErr w:type="spellEnd"/>
       <w:r>
-        <w:t xml:space="preserve"> </w:t>
-      </w:r>
-      <w:proofErr w:type="gramStart"/>
-      <w:r>
-        <w:t>Argument :</w:t>
-      </w:r>
-      <w:proofErr w:type="gramEnd"/>
-      <w:r>
-        <w:t xml:space="preserve"> T2 is requesting input &amp; modifies it and sending the same as output to T1</w:t>
+        <w:t xml:space="preserve"> Argument : T2 is requesting input &amp; modifies it and sending the same as output to T1</w:t>
       </w:r>
     </w:p>
     <w:p/>
@@ -1966,12 +1851,10 @@
     <w:p/>
     <w:p>
       <w:proofErr w:type="spellStart"/>
-      <w:proofErr w:type="gramStart"/>
       <w:r>
         <w:t>DataTable.Rows.Count</w:t>
       </w:r>
       <w:proofErr w:type="spellEnd"/>
-      <w:proofErr w:type="gramEnd"/>
       <w:r>
         <w:t xml:space="preserve"> = 4</w:t>
       </w:r>
@@ -2625,15 +2508,7 @@
       </w:r>
       <w:proofErr w:type="spellEnd"/>
       <w:r>
-        <w:t>(</w:t>
-      </w:r>
-      <w:proofErr w:type="gramStart"/>
-      <w:r>
-        <w:t>1)(</w:t>
-      </w:r>
-      <w:proofErr w:type="gramEnd"/>
-      <w:r>
-        <w:t>“ID”) = 102</w:t>
+        <w:t>(1)(“ID”) = 102</w:t>
       </w:r>
     </w:p>
     <w:p>
@@ -2703,15 +2578,7 @@
       </w:r>
       <w:proofErr w:type="spellEnd"/>
       <w:r>
-        <w:t>”</w:t>
-      </w:r>
-      <w:proofErr w:type="gramStart"/>
-      <w:r>
-        <w:t>).Cell</w:t>
-      </w:r>
-      <w:proofErr w:type="gramEnd"/>
-      <w:r>
-        <w:t>(“A1”)</w:t>
+        <w:t>”).Cell(“A1”)</w:t>
       </w:r>
     </w:p>
     <w:p/>
@@ -2730,15 +2597,7 @@
       </w:r>
       <w:proofErr w:type="spellEnd"/>
       <w:r>
-        <w:t>”</w:t>
-      </w:r>
-      <w:proofErr w:type="gramStart"/>
-      <w:r>
-        <w:t>).Range</w:t>
-      </w:r>
-      <w:proofErr w:type="gramEnd"/>
-      <w:r>
-        <w:t>(“A2:H10”)</w:t>
+        <w:t>”).Range(“A2:H10”)</w:t>
       </w:r>
     </w:p>
     <w:p>
@@ -2751,15 +2610,7 @@
     <w:p/>
     <w:p>
       <w:r>
-        <w:t xml:space="preserve">Exercise </w:t>
-      </w:r>
-      <w:proofErr w:type="gramStart"/>
-      <w:r>
-        <w:t>1 :</w:t>
-      </w:r>
-      <w:proofErr w:type="gramEnd"/>
-      <w:r>
-        <w:t xml:space="preserve"> </w:t>
+        <w:t xml:space="preserve">Exercise 1 : </w:t>
       </w:r>
     </w:p>
     <w:p/>
@@ -2845,6 +2696,205 @@
       </w:pPr>
       <w:r>
         <w:t>Age 50 plus</w:t>
+      </w:r>
+    </w:p>
+    <w:p>
+      <w:pPr>
+        <w:pBdr>
+          <w:bottom w:val="single" w:sz="6" w:space="1" w:color="auto"/>
+        </w:pBdr>
+      </w:pPr>
+    </w:p>
+    <w:p/>
+    <w:p>
+      <w:r>
+        <w:t>UI Automation</w:t>
+      </w:r>
+    </w:p>
+    <w:p/>
+    <w:p>
+      <w:r>
+        <w:t>User Interface Automation – Visible windows</w:t>
+      </w:r>
+    </w:p>
+    <w:p/>
+    <w:p>
+      <w:pPr>
+        <w:pStyle w:val="ListParagraph"/>
+        <w:numPr>
+          <w:ilvl w:val="0"/>
+          <w:numId w:val="13"/>
+        </w:numPr>
+      </w:pPr>
+      <w:r>
+        <w:t>Web Application – Chrome / Edge – Remote server – via Internet</w:t>
+      </w:r>
+    </w:p>
+    <w:p>
+      <w:pPr>
+        <w:pStyle w:val="ListParagraph"/>
+        <w:numPr>
+          <w:ilvl w:val="0"/>
+          <w:numId w:val="14"/>
+        </w:numPr>
+      </w:pPr>
+      <w:r>
+        <w:t>Chrome /Edge/Firefox/Any browser</w:t>
+      </w:r>
+    </w:p>
+    <w:p>
+      <w:pPr>
+        <w:pStyle w:val="ListParagraph"/>
+        <w:numPr>
+          <w:ilvl w:val="0"/>
+          <w:numId w:val="14"/>
+        </w:numPr>
+      </w:pPr>
+      <w:r>
+        <w:t>Remote server</w:t>
+      </w:r>
+    </w:p>
+    <w:p>
+      <w:pPr>
+        <w:pStyle w:val="ListParagraph"/>
+        <w:numPr>
+          <w:ilvl w:val="0"/>
+          <w:numId w:val="14"/>
+        </w:numPr>
+      </w:pPr>
+      <w:r>
+        <w:t>Internet</w:t>
+      </w:r>
+    </w:p>
+    <w:p>
+      <w:pPr>
+        <w:pStyle w:val="ListParagraph"/>
+        <w:numPr>
+          <w:ilvl w:val="0"/>
+          <w:numId w:val="14"/>
+        </w:numPr>
+      </w:pPr>
+      <w:r>
+        <w:t>UiPath Extension</w:t>
+      </w:r>
+    </w:p>
+    <w:p>
+      <w:pPr>
+        <w:pStyle w:val="ListParagraph"/>
+        <w:numPr>
+          <w:ilvl w:val="0"/>
+          <w:numId w:val="14"/>
+        </w:numPr>
+      </w:pPr>
+      <w:r>
+        <w:t>Can able to see the code written by developer</w:t>
+      </w:r>
+    </w:p>
+    <w:p>
+      <w:pPr>
+        <w:pStyle w:val="ListParagraph"/>
+        <w:numPr>
+          <w:ilvl w:val="0"/>
+          <w:numId w:val="14"/>
+        </w:numPr>
+      </w:pPr>
+      <w:r>
+        <w:t xml:space="preserve">We can see selector manually / via </w:t>
+      </w:r>
+      <w:proofErr w:type="spellStart"/>
+      <w:r>
+        <w:t>uipath</w:t>
+      </w:r>
+      <w:proofErr w:type="spellEnd"/>
+    </w:p>
+    <w:p/>
+    <w:p>
+      <w:pPr>
+        <w:pStyle w:val="ListParagraph"/>
+        <w:numPr>
+          <w:ilvl w:val="0"/>
+          <w:numId w:val="13"/>
+        </w:numPr>
+      </w:pPr>
+      <w:r>
+        <w:t xml:space="preserve">System Installed application / Desktop application / Standalone application </w:t>
+      </w:r>
+    </w:p>
+    <w:p>
+      <w:pPr>
+        <w:pStyle w:val="ListParagraph"/>
+        <w:numPr>
+          <w:ilvl w:val="0"/>
+          <w:numId w:val="15"/>
+        </w:numPr>
+      </w:pPr>
+      <w:r>
+        <w:t xml:space="preserve">Not possible to see Selector manually – only via </w:t>
+      </w:r>
+      <w:proofErr w:type="spellStart"/>
+      <w:r>
+        <w:t>uipath</w:t>
+      </w:r>
+      <w:proofErr w:type="spellEnd"/>
+    </w:p>
+    <w:p>
+      <w:pPr>
+        <w:pStyle w:val="ListParagraph"/>
+        <w:numPr>
+          <w:ilvl w:val="0"/>
+          <w:numId w:val="15"/>
+        </w:numPr>
+      </w:pPr>
+      <w:r>
+        <w:t>No Extension</w:t>
+      </w:r>
+    </w:p>
+    <w:p/>
+    <w:p>
+      <w:r>
+        <w:t>Ui Element</w:t>
+      </w:r>
+    </w:p>
+    <w:p>
+      <w:r>
+        <w:t>UI Selector  - Like query to identify the element</w:t>
+      </w:r>
+    </w:p>
+    <w:p/>
+    <w:p>
+      <w:pPr>
+        <w:pStyle w:val="ListParagraph"/>
+        <w:numPr>
+          <w:ilvl w:val="0"/>
+          <w:numId w:val="16"/>
+        </w:numPr>
+      </w:pPr>
+      <w:r>
+        <w:t>2 Types of Automation</w:t>
+      </w:r>
+    </w:p>
+    <w:p>
+      <w:pPr>
+        <w:pStyle w:val="ListParagraph"/>
+        <w:numPr>
+          <w:ilvl w:val="1"/>
+          <w:numId w:val="16"/>
+        </w:numPr>
+      </w:pPr>
+      <w:r>
+        <w:t>Automatic Recording – Create automation/code automatically  - It will not record the validation</w:t>
+      </w:r>
+    </w:p>
+    <w:p>
+      <w:pPr>
+        <w:pStyle w:val="ListParagraph"/>
+        <w:numPr>
+          <w:ilvl w:val="1"/>
+          <w:numId w:val="16"/>
+        </w:numPr>
+      </w:pPr>
+      <w:r>
+        <w:t>Manual UI Automation – You need to write the code for each step</w:t>
       </w:r>
     </w:p>
     <w:p/>
@@ -2860,6 +2910,32 @@
 
 <file path=word/numbering.xml><?xml version="1.0" encoding="utf-8"?>
 <w:numbering xmlns:wpc="http://schemas.microsoft.com/office/word/2010/wordprocessingCanvas" xmlns:cx="http://schemas.microsoft.com/office/drawing/2014/chartex" xmlns:cx1="http://schemas.microsoft.com/office/drawing/2015/9/8/chartex" xmlns:cx2="http://schemas.microsoft.com/office/drawing/2015/10/21/chartex" xmlns:cx3="http://schemas.microsoft.com/office/drawing/2016/5/9/chartex" xmlns:cx4="http://schemas.microsoft.com/office/drawing/2016/5/10/chartex" xmlns:cx5="http://schemas.microsoft.com/office/drawing/2016/5/11/chartex" xmlns:cx6="http://schemas.microsoft.com/office/drawing/2016/5/12/chartex" xmlns:cx7="http://schemas.microsoft.com/office/drawing/2016/5/13/chartex" xmlns:cx8="http://schemas.microsoft.com/office/drawing/2016/5/14/chartex" xmlns:mc="http://schemas.openxmlformats.org/markup-compatibility/2006" xmlns:aink="http://schemas.microsoft.com/office/drawing/2016/ink" xmlns:am3d="http://schemas.microsoft.com/office/drawing/2017/model3d" xmlns:o="urn:schemas-microsoft-com:office:office" xmlns:oel="http://schemas.microsoft.com/office/2019/extlst" xmlns:r="http://schemas.openxmlformats.org/officeDocument/2006/relationships" xmlns:m="http://schemas.openxmlformats.org/officeDocument/2006/math" xmlns:v="urn:schemas-microsoft-com:vml" xmlns:wp14="http://schemas.microsoft.com/office/word/2010/wordprocessingDrawing" xmlns:wp="http://schemas.openxmlformats.org/drawingml/2006/wordprocessingDrawing" xmlns:w10="urn:schemas-microsoft-com:office:word" xmlns:w="http://schemas.openxmlformats.org/wordprocessingml/2006/main" xmlns:w14="http://schemas.microsoft.com/office/word/2010/wordml" xmlns:w15="http://schemas.microsoft.com/office/word/2012/wordml" xmlns:w16cex="http://schemas.microsoft.com/office/word/2018/wordml/cex" xmlns:w16cid="http://schemas.microsoft.com/office/word/2016/wordml/cid" xmlns:w16="http://schemas.microsoft.com/office/word/2018/wordml" xmlns:w16du="http://schemas.microsoft.com/office/word/2023/wordml/word16du" xmlns:w16sdtdh="http://schemas.microsoft.com/office/word/2020/wordml/sdtdatahash" xmlns:w16se="http://schemas.microsoft.com/office/word/2015/wordml/symex" xmlns:wpg="http://schemas.microsoft.com/office/word/2010/wordprocessingGroup" xmlns:wpi="http://schemas.microsoft.com/office/word/2010/wordprocessingInk" xmlns:wne="http://schemas.microsoft.com/office/word/2006/wordml" xmlns:wps="http://schemas.microsoft.com/office/word/2010/wordprocessingShape" mc:Ignorable="w14 w15 w16se w16cid w16 w16cex w16sdtdh wp14">
+  <w:numPicBullet w:numPicBulletId="0">
+    <w:pict>
+      <v:shapetype id="_x0000_t75" coordsize="21600,21600" o:spt="75" o:preferrelative="t" path="m@4@5l@4@11@9@11@9@5xe" filled="f" stroked="f">
+        <v:stroke joinstyle="miter"/>
+        <v:formulas>
+          <v:f eqn="if lineDrawn pixelLineWidth 0"/>
+          <v:f eqn="sum @0 1 0"/>
+          <v:f eqn="sum 0 0 @1"/>
+          <v:f eqn="prod @2 1 2"/>
+          <v:f eqn="prod @3 21600 pixelWidth"/>
+          <v:f eqn="prod @3 21600 pixelHeight"/>
+          <v:f eqn="sum @0 0 1"/>
+          <v:f eqn="prod @6 1 2"/>
+          <v:f eqn="prod @7 21600 pixelWidth"/>
+          <v:f eqn="sum @8 21600 0"/>
+          <v:f eqn="prod @7 21600 pixelHeight"/>
+          <v:f eqn="sum @10 21600 0"/>
+        </v:formulas>
+        <v:path o:extrusionok="f" gradientshapeok="t" o:connecttype="rect"/>
+        <o:lock v:ext="edit" aspectratio="t"/>
+      </v:shapetype>
+      <v:shape id="_x0000_i1048" type="#_x0000_t75" style="width:11.5pt;height:11.5pt" o:bullet="t">
+        <v:imagedata r:id="rId1" o:title="msoE776"/>
+      </v:shape>
+    </w:pict>
+  </w:numPicBullet>
   <w:abstractNum w:abstractNumId="0" w15:restartNumberingAfterBreak="0">
     <w:nsid w:val="05012D1B"/>
     <w:multiLevelType w:val="hybridMultilevel"/>
@@ -3327,6 +3403,209 @@
     </w:lvl>
   </w:abstractNum>
   <w:abstractNum w:abstractNumId="5" w15:restartNumberingAfterBreak="0">
+    <w:nsid w:val="30155331"/>
+    <w:multiLevelType w:val="hybridMultilevel"/>
+    <w:tmpl w:val="49A00DDC"/>
+    <w:lvl w:ilvl="0" w:tplc="4009000F">
+      <w:start w:val="1"/>
+      <w:numFmt w:val="decimal"/>
+      <w:lvlText w:val="%1."/>
+      <w:lvlJc w:val="left"/>
+      <w:pPr>
+        <w:ind w:left="720" w:hanging="360"/>
+      </w:pPr>
+      <w:rPr>
+        <w:rFonts w:hint="default"/>
+      </w:rPr>
+    </w:lvl>
+    <w:lvl w:ilvl="1" w:tplc="40090019" w:tentative="1">
+      <w:start w:val="1"/>
+      <w:numFmt w:val="lowerLetter"/>
+      <w:lvlText w:val="%2."/>
+      <w:lvlJc w:val="left"/>
+      <w:pPr>
+        <w:ind w:left="1440" w:hanging="360"/>
+      </w:pPr>
+    </w:lvl>
+    <w:lvl w:ilvl="2" w:tplc="4009001B" w:tentative="1">
+      <w:start w:val="1"/>
+      <w:numFmt w:val="lowerRoman"/>
+      <w:lvlText w:val="%3."/>
+      <w:lvlJc w:val="right"/>
+      <w:pPr>
+        <w:ind w:left="2160" w:hanging="180"/>
+      </w:pPr>
+    </w:lvl>
+    <w:lvl w:ilvl="3" w:tplc="4009000F" w:tentative="1">
+      <w:start w:val="1"/>
+      <w:numFmt w:val="decimal"/>
+      <w:lvlText w:val="%4."/>
+      <w:lvlJc w:val="left"/>
+      <w:pPr>
+        <w:ind w:left="2880" w:hanging="360"/>
+      </w:pPr>
+    </w:lvl>
+    <w:lvl w:ilvl="4" w:tplc="40090019" w:tentative="1">
+      <w:start w:val="1"/>
+      <w:numFmt w:val="lowerLetter"/>
+      <w:lvlText w:val="%5."/>
+      <w:lvlJc w:val="left"/>
+      <w:pPr>
+        <w:ind w:left="3600" w:hanging="360"/>
+      </w:pPr>
+    </w:lvl>
+    <w:lvl w:ilvl="5" w:tplc="4009001B" w:tentative="1">
+      <w:start w:val="1"/>
+      <w:numFmt w:val="lowerRoman"/>
+      <w:lvlText w:val="%6."/>
+      <w:lvlJc w:val="right"/>
+      <w:pPr>
+        <w:ind w:left="4320" w:hanging="180"/>
+      </w:pPr>
+    </w:lvl>
+    <w:lvl w:ilvl="6" w:tplc="4009000F" w:tentative="1">
+      <w:start w:val="1"/>
+      <w:numFmt w:val="decimal"/>
+      <w:lvlText w:val="%7."/>
+      <w:lvlJc w:val="left"/>
+      <w:pPr>
+        <w:ind w:left="5040" w:hanging="360"/>
+      </w:pPr>
+    </w:lvl>
+    <w:lvl w:ilvl="7" w:tplc="40090019" w:tentative="1">
+      <w:start w:val="1"/>
+      <w:numFmt w:val="lowerLetter"/>
+      <w:lvlText w:val="%8."/>
+      <w:lvlJc w:val="left"/>
+      <w:pPr>
+        <w:ind w:left="5760" w:hanging="360"/>
+      </w:pPr>
+    </w:lvl>
+    <w:lvl w:ilvl="8" w:tplc="4009001B" w:tentative="1">
+      <w:start w:val="1"/>
+      <w:numFmt w:val="lowerRoman"/>
+      <w:lvlText w:val="%9."/>
+      <w:lvlJc w:val="right"/>
+      <w:pPr>
+        <w:ind w:left="6480" w:hanging="180"/>
+      </w:pPr>
+    </w:lvl>
+  </w:abstractNum>
+  <w:abstractNum w:abstractNumId="6" w15:restartNumberingAfterBreak="0">
+    <w:nsid w:val="30836150"/>
+    <w:multiLevelType w:val="hybridMultilevel"/>
+    <w:tmpl w:val="1D5A54E6"/>
+    <w:lvl w:ilvl="0" w:tplc="40090007">
+      <w:start w:val="1"/>
+      <w:numFmt w:val="bullet"/>
+      <w:lvlText w:val=""/>
+      <w:lvlPicBulletId w:val="0"/>
+      <w:lvlJc w:val="left"/>
+      <w:pPr>
+        <w:ind w:left="1080" w:hanging="360"/>
+      </w:pPr>
+      <w:rPr>
+        <w:rFonts w:ascii="Symbol" w:hAnsi="Symbol" w:hint="default"/>
+      </w:rPr>
+    </w:lvl>
+    <w:lvl w:ilvl="1" w:tplc="40090003" w:tentative="1">
+      <w:start w:val="1"/>
+      <w:numFmt w:val="bullet"/>
+      <w:lvlText w:val="o"/>
+      <w:lvlJc w:val="left"/>
+      <w:pPr>
+        <w:ind w:left="1800" w:hanging="360"/>
+      </w:pPr>
+      <w:rPr>
+        <w:rFonts w:ascii="Courier New" w:hAnsi="Courier New" w:cs="Courier New" w:hint="default"/>
+      </w:rPr>
+    </w:lvl>
+    <w:lvl w:ilvl="2" w:tplc="40090005" w:tentative="1">
+      <w:start w:val="1"/>
+      <w:numFmt w:val="bullet"/>
+      <w:lvlText w:val=""/>
+      <w:lvlJc w:val="left"/>
+      <w:pPr>
+        <w:ind w:left="2520" w:hanging="360"/>
+      </w:pPr>
+      <w:rPr>
+        <w:rFonts w:ascii="Wingdings" w:hAnsi="Wingdings" w:hint="default"/>
+      </w:rPr>
+    </w:lvl>
+    <w:lvl w:ilvl="3" w:tplc="40090001" w:tentative="1">
+      <w:start w:val="1"/>
+      <w:numFmt w:val="bullet"/>
+      <w:lvlText w:val=""/>
+      <w:lvlJc w:val="left"/>
+      <w:pPr>
+        <w:ind w:left="3240" w:hanging="360"/>
+      </w:pPr>
+      <w:rPr>
+        <w:rFonts w:ascii="Symbol" w:hAnsi="Symbol" w:hint="default"/>
+      </w:rPr>
+    </w:lvl>
+    <w:lvl w:ilvl="4" w:tplc="40090003" w:tentative="1">
+      <w:start w:val="1"/>
+      <w:numFmt w:val="bullet"/>
+      <w:lvlText w:val="o"/>
+      <w:lvlJc w:val="left"/>
+      <w:pPr>
+        <w:ind w:left="3960" w:hanging="360"/>
+      </w:pPr>
+      <w:rPr>
+        <w:rFonts w:ascii="Courier New" w:hAnsi="Courier New" w:cs="Courier New" w:hint="default"/>
+      </w:rPr>
+    </w:lvl>
+    <w:lvl w:ilvl="5" w:tplc="40090005" w:tentative="1">
+      <w:start w:val="1"/>
+      <w:numFmt w:val="bullet"/>
+      <w:lvlText w:val=""/>
+      <w:lvlJc w:val="left"/>
+      <w:pPr>
+        <w:ind w:left="4680" w:hanging="360"/>
+      </w:pPr>
+      <w:rPr>
+        <w:rFonts w:ascii="Wingdings" w:hAnsi="Wingdings" w:hint="default"/>
+      </w:rPr>
+    </w:lvl>
+    <w:lvl w:ilvl="6" w:tplc="40090001" w:tentative="1">
+      <w:start w:val="1"/>
+      <w:numFmt w:val="bullet"/>
+      <w:lvlText w:val=""/>
+      <w:lvlJc w:val="left"/>
+      <w:pPr>
+        <w:ind w:left="5400" w:hanging="360"/>
+      </w:pPr>
+      <w:rPr>
+        <w:rFonts w:ascii="Symbol" w:hAnsi="Symbol" w:hint="default"/>
+      </w:rPr>
+    </w:lvl>
+    <w:lvl w:ilvl="7" w:tplc="40090003" w:tentative="1">
+      <w:start w:val="1"/>
+      <w:numFmt w:val="bullet"/>
+      <w:lvlText w:val="o"/>
+      <w:lvlJc w:val="left"/>
+      <w:pPr>
+        <w:ind w:left="6120" w:hanging="360"/>
+      </w:pPr>
+      <w:rPr>
+        <w:rFonts w:ascii="Courier New" w:hAnsi="Courier New" w:cs="Courier New" w:hint="default"/>
+      </w:rPr>
+    </w:lvl>
+    <w:lvl w:ilvl="8" w:tplc="40090005" w:tentative="1">
+      <w:start w:val="1"/>
+      <w:numFmt w:val="bullet"/>
+      <w:lvlText w:val=""/>
+      <w:lvlJc w:val="left"/>
+      <w:pPr>
+        <w:ind w:left="6840" w:hanging="360"/>
+      </w:pPr>
+      <w:rPr>
+        <w:rFonts w:ascii="Wingdings" w:hAnsi="Wingdings" w:hint="default"/>
+      </w:rPr>
+    </w:lvl>
+  </w:abstractNum>
+  <w:abstractNum w:abstractNumId="7" w15:restartNumberingAfterBreak="0">
     <w:nsid w:val="35F35DA1"/>
     <w:multiLevelType w:val="hybridMultilevel"/>
     <w:tmpl w:val="45E02010"/>
@@ -3412,7 +3691,121 @@
       </w:pPr>
     </w:lvl>
   </w:abstractNum>
-  <w:abstractNum w:abstractNumId="6" w15:restartNumberingAfterBreak="0">
+  <w:abstractNum w:abstractNumId="8" w15:restartNumberingAfterBreak="0">
+    <w:nsid w:val="3B5B4583"/>
+    <w:multiLevelType w:val="hybridMultilevel"/>
+    <w:tmpl w:val="CCF43F02"/>
+    <w:lvl w:ilvl="0" w:tplc="40090007">
+      <w:start w:val="1"/>
+      <w:numFmt w:val="bullet"/>
+      <w:lvlText w:val=""/>
+      <w:lvlPicBulletId w:val="0"/>
+      <w:lvlJc w:val="left"/>
+      <w:pPr>
+        <w:ind w:left="720" w:hanging="360"/>
+      </w:pPr>
+      <w:rPr>
+        <w:rFonts w:ascii="Symbol" w:hAnsi="Symbol" w:hint="default"/>
+      </w:rPr>
+    </w:lvl>
+    <w:lvl w:ilvl="1" w:tplc="40090003" w:tentative="1">
+      <w:start w:val="1"/>
+      <w:numFmt w:val="bullet"/>
+      <w:lvlText w:val="o"/>
+      <w:lvlJc w:val="left"/>
+      <w:pPr>
+        <w:ind w:left="1440" w:hanging="360"/>
+      </w:pPr>
+      <w:rPr>
+        <w:rFonts w:ascii="Courier New" w:hAnsi="Courier New" w:cs="Courier New" w:hint="default"/>
+      </w:rPr>
+    </w:lvl>
+    <w:lvl w:ilvl="2" w:tplc="40090005" w:tentative="1">
+      <w:start w:val="1"/>
+      <w:numFmt w:val="bullet"/>
+      <w:lvlText w:val=""/>
+      <w:lvlJc w:val="left"/>
+      <w:pPr>
+        <w:ind w:left="2160" w:hanging="360"/>
+      </w:pPr>
+      <w:rPr>
+        <w:rFonts w:ascii="Wingdings" w:hAnsi="Wingdings" w:hint="default"/>
+      </w:rPr>
+    </w:lvl>
+    <w:lvl w:ilvl="3" w:tplc="40090001" w:tentative="1">
+      <w:start w:val="1"/>
+      <w:numFmt w:val="bullet"/>
+      <w:lvlText w:val=""/>
+      <w:lvlJc w:val="left"/>
+      <w:pPr>
+        <w:ind w:left="2880" w:hanging="360"/>
+      </w:pPr>
+      <w:rPr>
+        <w:rFonts w:ascii="Symbol" w:hAnsi="Symbol" w:hint="default"/>
+      </w:rPr>
+    </w:lvl>
+    <w:lvl w:ilvl="4" w:tplc="40090003" w:tentative="1">
+      <w:start w:val="1"/>
+      <w:numFmt w:val="bullet"/>
+      <w:lvlText w:val="o"/>
+      <w:lvlJc w:val="left"/>
+      <w:pPr>
+        <w:ind w:left="3600" w:hanging="360"/>
+      </w:pPr>
+      <w:rPr>
+        <w:rFonts w:ascii="Courier New" w:hAnsi="Courier New" w:cs="Courier New" w:hint="default"/>
+      </w:rPr>
+    </w:lvl>
+    <w:lvl w:ilvl="5" w:tplc="40090005" w:tentative="1">
+      <w:start w:val="1"/>
+      <w:numFmt w:val="bullet"/>
+      <w:lvlText w:val=""/>
+      <w:lvlJc w:val="left"/>
+      <w:pPr>
+        <w:ind w:left="4320" w:hanging="360"/>
+      </w:pPr>
+      <w:rPr>
+        <w:rFonts w:ascii="Wingdings" w:hAnsi="Wingdings" w:hint="default"/>
+      </w:rPr>
+    </w:lvl>
+    <w:lvl w:ilvl="6" w:tplc="40090001" w:tentative="1">
+      <w:start w:val="1"/>
+      <w:numFmt w:val="bullet"/>
+      <w:lvlText w:val=""/>
+      <w:lvlJc w:val="left"/>
+      <w:pPr>
+        <w:ind w:left="5040" w:hanging="360"/>
+      </w:pPr>
+      <w:rPr>
+        <w:rFonts w:ascii="Symbol" w:hAnsi="Symbol" w:hint="default"/>
+      </w:rPr>
+    </w:lvl>
+    <w:lvl w:ilvl="7" w:tplc="40090003" w:tentative="1">
+      <w:start w:val="1"/>
+      <w:numFmt w:val="bullet"/>
+      <w:lvlText w:val="o"/>
+      <w:lvlJc w:val="left"/>
+      <w:pPr>
+        <w:ind w:left="5760" w:hanging="360"/>
+      </w:pPr>
+      <w:rPr>
+        <w:rFonts w:ascii="Courier New" w:hAnsi="Courier New" w:cs="Courier New" w:hint="default"/>
+      </w:rPr>
+    </w:lvl>
+    <w:lvl w:ilvl="8" w:tplc="40090005" w:tentative="1">
+      <w:start w:val="1"/>
+      <w:numFmt w:val="bullet"/>
+      <w:lvlText w:val=""/>
+      <w:lvlJc w:val="left"/>
+      <w:pPr>
+        <w:ind w:left="6480" w:hanging="360"/>
+      </w:pPr>
+      <w:rPr>
+        <w:rFonts w:ascii="Wingdings" w:hAnsi="Wingdings" w:hint="default"/>
+      </w:rPr>
+    </w:lvl>
+  </w:abstractNum>
+  <w:abstractNum w:abstractNumId="9" w15:restartNumberingAfterBreak="0">
     <w:nsid w:val="41BC7F2D"/>
     <w:multiLevelType w:val="hybridMultilevel"/>
     <w:tmpl w:val="CC5C8DA6"/>
@@ -3501,7 +3894,7 @@
       </w:pPr>
     </w:lvl>
   </w:abstractNum>
-  <w:abstractNum w:abstractNumId="7" w15:restartNumberingAfterBreak="0">
+  <w:abstractNum w:abstractNumId="10" w15:restartNumberingAfterBreak="0">
     <w:nsid w:val="42FA4042"/>
     <w:multiLevelType w:val="hybridMultilevel"/>
     <w:tmpl w:val="6B681384"/>
@@ -3590,7 +3983,120 @@
       </w:pPr>
     </w:lvl>
   </w:abstractNum>
-  <w:abstractNum w:abstractNumId="8" w15:restartNumberingAfterBreak="0">
+  <w:abstractNum w:abstractNumId="11" w15:restartNumberingAfterBreak="0">
+    <w:nsid w:val="4431552B"/>
+    <w:multiLevelType w:val="hybridMultilevel"/>
+    <w:tmpl w:val="507CF616"/>
+    <w:lvl w:ilvl="0" w:tplc="4009000B">
+      <w:start w:val="1"/>
+      <w:numFmt w:val="bullet"/>
+      <w:lvlText w:val=""/>
+      <w:lvlJc w:val="left"/>
+      <w:pPr>
+        <w:ind w:left="720" w:hanging="360"/>
+      </w:pPr>
+      <w:rPr>
+        <w:rFonts w:ascii="Wingdings" w:hAnsi="Wingdings" w:hint="default"/>
+      </w:rPr>
+    </w:lvl>
+    <w:lvl w:ilvl="1" w:tplc="40090003">
+      <w:start w:val="1"/>
+      <w:numFmt w:val="bullet"/>
+      <w:lvlText w:val="o"/>
+      <w:lvlJc w:val="left"/>
+      <w:pPr>
+        <w:ind w:left="1440" w:hanging="360"/>
+      </w:pPr>
+      <w:rPr>
+        <w:rFonts w:ascii="Courier New" w:hAnsi="Courier New" w:cs="Courier New" w:hint="default"/>
+      </w:rPr>
+    </w:lvl>
+    <w:lvl w:ilvl="2" w:tplc="40090005" w:tentative="1">
+      <w:start w:val="1"/>
+      <w:numFmt w:val="bullet"/>
+      <w:lvlText w:val=""/>
+      <w:lvlJc w:val="left"/>
+      <w:pPr>
+        <w:ind w:left="2160" w:hanging="360"/>
+      </w:pPr>
+      <w:rPr>
+        <w:rFonts w:ascii="Wingdings" w:hAnsi="Wingdings" w:hint="default"/>
+      </w:rPr>
+    </w:lvl>
+    <w:lvl w:ilvl="3" w:tplc="40090001" w:tentative="1">
+      <w:start w:val="1"/>
+      <w:numFmt w:val="bullet"/>
+      <w:lvlText w:val=""/>
+      <w:lvlJc w:val="left"/>
+      <w:pPr>
+        <w:ind w:left="2880" w:hanging="360"/>
+      </w:pPr>
+      <w:rPr>
+        <w:rFonts w:ascii="Symbol" w:hAnsi="Symbol" w:hint="default"/>
+      </w:rPr>
+    </w:lvl>
+    <w:lvl w:ilvl="4" w:tplc="40090003" w:tentative="1">
+      <w:start w:val="1"/>
+      <w:numFmt w:val="bullet"/>
+      <w:lvlText w:val="o"/>
+      <w:lvlJc w:val="left"/>
+      <w:pPr>
+        <w:ind w:left="3600" w:hanging="360"/>
+      </w:pPr>
+      <w:rPr>
+        <w:rFonts w:ascii="Courier New" w:hAnsi="Courier New" w:cs="Courier New" w:hint="default"/>
+      </w:rPr>
+    </w:lvl>
+    <w:lvl w:ilvl="5" w:tplc="40090005" w:tentative="1">
+      <w:start w:val="1"/>
+      <w:numFmt w:val="bullet"/>
+      <w:lvlText w:val=""/>
+      <w:lvlJc w:val="left"/>
+      <w:pPr>
+        <w:ind w:left="4320" w:hanging="360"/>
+      </w:pPr>
+      <w:rPr>
+        <w:rFonts w:ascii="Wingdings" w:hAnsi="Wingdings" w:hint="default"/>
+      </w:rPr>
+    </w:lvl>
+    <w:lvl w:ilvl="6" w:tplc="40090001" w:tentative="1">
+      <w:start w:val="1"/>
+      <w:numFmt w:val="bullet"/>
+      <w:lvlText w:val=""/>
+      <w:lvlJc w:val="left"/>
+      <w:pPr>
+        <w:ind w:left="5040" w:hanging="360"/>
+      </w:pPr>
+      <w:rPr>
+        <w:rFonts w:ascii="Symbol" w:hAnsi="Symbol" w:hint="default"/>
+      </w:rPr>
+    </w:lvl>
+    <w:lvl w:ilvl="7" w:tplc="40090003" w:tentative="1">
+      <w:start w:val="1"/>
+      <w:numFmt w:val="bullet"/>
+      <w:lvlText w:val="o"/>
+      <w:lvlJc w:val="left"/>
+      <w:pPr>
+        <w:ind w:left="5760" w:hanging="360"/>
+      </w:pPr>
+      <w:rPr>
+        <w:rFonts w:ascii="Courier New" w:hAnsi="Courier New" w:cs="Courier New" w:hint="default"/>
+      </w:rPr>
+    </w:lvl>
+    <w:lvl w:ilvl="8" w:tplc="40090005" w:tentative="1">
+      <w:start w:val="1"/>
+      <w:numFmt w:val="bullet"/>
+      <w:lvlText w:val=""/>
+      <w:lvlJc w:val="left"/>
+      <w:pPr>
+        <w:ind w:left="6480" w:hanging="360"/>
+      </w:pPr>
+      <w:rPr>
+        <w:rFonts w:ascii="Wingdings" w:hAnsi="Wingdings" w:hint="default"/>
+      </w:rPr>
+    </w:lvl>
+  </w:abstractNum>
+  <w:abstractNum w:abstractNumId="12" w15:restartNumberingAfterBreak="0">
     <w:nsid w:val="4FCF7FF5"/>
     <w:multiLevelType w:val="hybridMultilevel"/>
     <w:tmpl w:val="5D946CC4"/>
@@ -3679,7 +4185,7 @@
       </w:pPr>
     </w:lvl>
   </w:abstractNum>
-  <w:abstractNum w:abstractNumId="9" w15:restartNumberingAfterBreak="0">
+  <w:abstractNum w:abstractNumId="13" w15:restartNumberingAfterBreak="0">
     <w:nsid w:val="682B7FEE"/>
     <w:multiLevelType w:val="hybridMultilevel"/>
     <w:tmpl w:val="6630A26E"/>
@@ -3792,7 +4298,7 @@
       </w:rPr>
     </w:lvl>
   </w:abstractNum>
-  <w:abstractNum w:abstractNumId="10" w15:restartNumberingAfterBreak="0">
+  <w:abstractNum w:abstractNumId="14" w15:restartNumberingAfterBreak="0">
     <w:nsid w:val="72462B07"/>
     <w:multiLevelType w:val="hybridMultilevel"/>
     <w:tmpl w:val="A054380E"/>
@@ -3881,7 +4387,7 @@
       </w:pPr>
     </w:lvl>
   </w:abstractNum>
-  <w:abstractNum w:abstractNumId="11" w15:restartNumberingAfterBreak="0">
+  <w:abstractNum w:abstractNumId="15" w15:restartNumberingAfterBreak="0">
     <w:nsid w:val="7A810CFD"/>
     <w:multiLevelType w:val="hybridMultilevel"/>
     <w:tmpl w:val="C06EB056"/>
@@ -3977,34 +4483,46 @@
     <w:abstractNumId w:val="2"/>
   </w:num>
   <w:num w:numId="3" w16cid:durableId="1272056696">
+    <w:abstractNumId w:val="10"/>
+  </w:num>
+  <w:num w:numId="4" w16cid:durableId="408239115">
     <w:abstractNumId w:val="7"/>
   </w:num>
-  <w:num w:numId="4" w16cid:durableId="408239115">
-    <w:abstractNumId w:val="5"/>
-  </w:num>
   <w:num w:numId="5" w16cid:durableId="1273435072">
-    <w:abstractNumId w:val="9"/>
+    <w:abstractNumId w:val="13"/>
   </w:num>
   <w:num w:numId="6" w16cid:durableId="1478302044">
     <w:abstractNumId w:val="0"/>
   </w:num>
   <w:num w:numId="7" w16cid:durableId="87384722">
-    <w:abstractNumId w:val="10"/>
+    <w:abstractNumId w:val="14"/>
   </w:num>
   <w:num w:numId="8" w16cid:durableId="605117777">
-    <w:abstractNumId w:val="8"/>
+    <w:abstractNumId w:val="12"/>
   </w:num>
   <w:num w:numId="9" w16cid:durableId="590701910">
-    <w:abstractNumId w:val="11"/>
+    <w:abstractNumId w:val="15"/>
   </w:num>
   <w:num w:numId="10" w16cid:durableId="2036611454">
-    <w:abstractNumId w:val="6"/>
+    <w:abstractNumId w:val="9"/>
   </w:num>
   <w:num w:numId="11" w16cid:durableId="1956710526">
     <w:abstractNumId w:val="4"/>
   </w:num>
   <w:num w:numId="12" w16cid:durableId="1295720850">
     <w:abstractNumId w:val="1"/>
+  </w:num>
+  <w:num w:numId="13" w16cid:durableId="1426458781">
+    <w:abstractNumId w:val="5"/>
+  </w:num>
+  <w:num w:numId="14" w16cid:durableId="977418087">
+    <w:abstractNumId w:val="6"/>
+  </w:num>
+  <w:num w:numId="15" w16cid:durableId="421032128">
+    <w:abstractNumId w:val="8"/>
+  </w:num>
+  <w:num w:numId="16" w16cid:durableId="1529443377">
+    <w:abstractNumId w:val="11"/>
   </w:num>
 </w:numbering>
 </file>

</xml_diff>

<commit_message>
Changes on 23rd May
</commit_message>
<xml_diff>
--- a/UiPath.docx
+++ b/UiPath.docx
@@ -88,11 +88,9 @@
             <w:tcW w:w="1803" w:type="dxa"/>
           </w:tcPr>
           <w:p>
-            <w:proofErr w:type="spellStart"/>
             <w:r>
               <w:t>S.No</w:t>
             </w:r>
-            <w:proofErr w:type="spellEnd"/>
           </w:p>
         </w:tc>
         <w:tc>
@@ -348,15 +346,7 @@
     </w:p>
     <w:p>
       <w:r>
-        <w:t xml:space="preserve">3. </w:t>
-      </w:r>
-      <w:proofErr w:type="spellStart"/>
-      <w:r>
-        <w:t>Orchestartor</w:t>
-      </w:r>
-      <w:proofErr w:type="spellEnd"/>
-      <w:r>
-        <w:t xml:space="preserve"> – Web application</w:t>
+        <w:t>3. Orchestartor – Web application</w:t>
       </w:r>
     </w:p>
     <w:p/>
@@ -461,11 +451,9 @@
       </w:r>
     </w:p>
     <w:p>
-      <w:proofErr w:type="spellStart"/>
       <w:r>
         <w:t>UiForm</w:t>
       </w:r>
-      <w:proofErr w:type="spellEnd"/>
     </w:p>
     <w:p>
       <w:r>
@@ -475,13 +463,8 @@
     <w:p/>
     <w:p/>
     <w:p>
-      <w:proofErr w:type="spellStart"/>
-      <w:r>
-        <w:t>Main.Xaml</w:t>
-      </w:r>
-      <w:proofErr w:type="spellEnd"/>
-      <w:r>
-        <w:t xml:space="preserve"> – Start point of BOT – Run/Debug</w:t>
+      <w:r>
+        <w:t>Main.Xaml – Start point of BOT – Run/Debug</w:t>
       </w:r>
     </w:p>
     <w:p/>
@@ -647,30 +630,18 @@
       </w:pPr>
     </w:p>
     <w:p>
-      <w:proofErr w:type="spellStart"/>
       <w:r>
         <w:t>UiPath.Database.Activities</w:t>
       </w:r>
-      <w:proofErr w:type="spellEnd"/>
-    </w:p>
-    <w:p>
-      <w:proofErr w:type="spellStart"/>
-      <w:r>
-        <w:t>UiPath.WebAPI.Activities</w:t>
-      </w:r>
-      <w:proofErr w:type="spellEnd"/>
-      <w:r>
-        <w:t xml:space="preserve"> – JSON/XML/API</w:t>
-      </w:r>
-    </w:p>
-    <w:p>
-      <w:proofErr w:type="spellStart"/>
-      <w:r>
-        <w:t>UiPath.Form.Activities</w:t>
-      </w:r>
-      <w:proofErr w:type="spellEnd"/>
-      <w:r>
-        <w:t xml:space="preserve"> – UiPath Forms</w:t>
+    </w:p>
+    <w:p>
+      <w:r>
+        <w:t>UiPath.WebAPI.Activities – JSON/XML/API</w:t>
+      </w:r>
+    </w:p>
+    <w:p>
+      <w:r>
+        <w:t>UiPath.Form.Activities – UiPath Forms</w:t>
       </w:r>
     </w:p>
     <w:p>
@@ -723,31 +694,7 @@
     </w:p>
     <w:p>
       <w:r>
-        <w:t>String – “shiva145()</w:t>
-      </w:r>
-      <w:proofErr w:type="spellStart"/>
-      <w:r>
-        <w:t>dprohjp</w:t>
-      </w:r>
-      <w:proofErr w:type="spellEnd"/>
-      <w:r>
-        <w:t>” / “</w:t>
-      </w:r>
-      <w:proofErr w:type="spellStart"/>
-      <w:r>
-        <w:t>iuhgo</w:t>
-      </w:r>
-      <w:proofErr w:type="spellEnd"/>
-      <w:r>
-        <w:t xml:space="preserve"> </w:t>
-      </w:r>
-      <w:proofErr w:type="spellStart"/>
-      <w:r>
-        <w:t>oirgij_iufrhgio-ijbgi</w:t>
-      </w:r>
-      <w:proofErr w:type="spellEnd"/>
-      <w:r>
-        <w:t>”</w:t>
+        <w:t>String – “shiva145()dprohjp” / “iuhgo oirgij_iufrhgio-ijbgi”</w:t>
       </w:r>
     </w:p>
     <w:p>
@@ -762,31 +709,7 @@
     </w:p>
     <w:p>
       <w:r>
-        <w:t>Array – {1, 2, 3}/{“</w:t>
-      </w:r>
-      <w:proofErr w:type="spellStart"/>
-      <w:r>
-        <w:t>adgn</w:t>
-      </w:r>
-      <w:proofErr w:type="spellEnd"/>
-      <w:r>
-        <w:t>”,”</w:t>
-      </w:r>
-      <w:proofErr w:type="spellStart"/>
-      <w:r>
-        <w:t>dngo</w:t>
-      </w:r>
-      <w:proofErr w:type="spellEnd"/>
-      <w:r>
-        <w:t>”,”</w:t>
-      </w:r>
-      <w:proofErr w:type="spellStart"/>
-      <w:r>
-        <w:t>jgn</w:t>
-      </w:r>
-      <w:proofErr w:type="spellEnd"/>
-      <w:r>
-        <w:t>”}</w:t>
+        <w:t>Array – {1, 2, 3}/{“adgn”,”dngo”,”jgn”}</w:t>
       </w:r>
     </w:p>
     <w:p>
@@ -861,15 +784,7 @@
         <w:t>For Each – Defined data</w:t>
       </w:r>
       <w:r>
-        <w:t>, Array/List/</w:t>
-      </w:r>
-      <w:proofErr w:type="spellStart"/>
-      <w:r>
-        <w:t>DataTable</w:t>
-      </w:r>
-      <w:proofErr w:type="spellEnd"/>
-      <w:r>
-        <w:t>/Table Rows/Table Columns/Files/Folder/</w:t>
+        <w:t>, Array/List/DataTable/Table Rows/Table Columns/Files/Folder/</w:t>
       </w:r>
       <w:r>
         <w:br/>
@@ -920,15 +835,7 @@
     </w:p>
     <w:p>
       <w:r>
-        <w:t>“shiva” + “Rama” = “</w:t>
-      </w:r>
-      <w:proofErr w:type="spellStart"/>
-      <w:r>
-        <w:t>shivarama</w:t>
-      </w:r>
-      <w:proofErr w:type="spellEnd"/>
-      <w:r>
-        <w:t>”</w:t>
+        <w:t>“shiva” + “Rama” = “shivarama”</w:t>
       </w:r>
     </w:p>
     <w:p/>
@@ -1037,13 +944,8 @@
       </w:r>
     </w:p>
     <w:p>
-      <w:proofErr w:type="spellStart"/>
-      <w:r>
-        <w:t>Arry</w:t>
-      </w:r>
-      <w:proofErr w:type="spellEnd"/>
-      <w:r>
-        <w:t>(String)</w:t>
+      <w:r>
+        <w:t>Arry(String)</w:t>
       </w:r>
     </w:p>
     <w:p>
@@ -1064,53 +966,22 @@
     </w:p>
     <w:p>
       <w:r>
-        <w:t>{“shiva”,”Ram”,”</w:t>
-      </w:r>
-      <w:proofErr w:type="spellStart"/>
-      <w:r>
-        <w:t>Seshu</w:t>
-      </w:r>
-      <w:proofErr w:type="spellEnd"/>
-      <w:r>
-        <w:t>”,”Bala”,”Praveen”,”</w:t>
-      </w:r>
-      <w:proofErr w:type="spellStart"/>
-      <w:r>
-        <w:t>krishna</w:t>
-      </w:r>
-      <w:proofErr w:type="spellEnd"/>
-      <w:r>
-        <w:t xml:space="preserve">”} – </w:t>
-      </w:r>
-      <w:proofErr w:type="spellStart"/>
-      <w:r>
-        <w:t>nameArray</w:t>
-      </w:r>
-      <w:proofErr w:type="spellEnd"/>
-    </w:p>
-    <w:p/>
-    <w:p>
-      <w:proofErr w:type="spellStart"/>
-      <w:r>
-        <w:t>nameArry</w:t>
-      </w:r>
-      <w:proofErr w:type="spellEnd"/>
-      <w:r>
-        <w:t>[0]=”Shiva”</w:t>
-      </w:r>
-    </w:p>
-    <w:p/>
-    <w:p/>
-    <w:p/>
-    <w:p>
-      <w:r>
-        <w:t xml:space="preserve">{{1,2,3},{4,5,7},{6837,409,95}} – Array(Array(int)) – </w:t>
-      </w:r>
-      <w:proofErr w:type="spellStart"/>
-      <w:r>
-        <w:t>mutiArray</w:t>
-      </w:r>
-      <w:proofErr w:type="spellEnd"/>
+        <w:t>{“shiva”,”Ram”,”Seshu”,”Bala”,”Praveen”,”krishna”} – nameArray</w:t>
+      </w:r>
+    </w:p>
+    <w:p/>
+    <w:p>
+      <w:r>
+        <w:t>nameArry[0]=”Shiva”</w:t>
+      </w:r>
+    </w:p>
+    <w:p/>
+    <w:p/>
+    <w:p/>
+    <w:p>
+      <w:r>
+        <w:t>{{1,2,3},{4,5,7},{6837,409,95}} – Array(Array(int)) – mutiArray</w:t>
+      </w:r>
     </w:p>
     <w:p/>
     <w:p>
@@ -1119,13 +990,8 @@
       </w:r>
     </w:p>
     <w:p>
-      <w:proofErr w:type="spellStart"/>
-      <w:r>
-        <w:t>multiarry</w:t>
-      </w:r>
-      <w:proofErr w:type="spellEnd"/>
-      <w:r>
-        <w:t>[0][1] = 2</w:t>
+      <w:r>
+        <w:t>multiarry[0][1] = 2</w:t>
       </w:r>
     </w:p>
     <w:p>
@@ -1170,13 +1036,8 @@
     <w:p/>
     <w:p>
       <w:r>
-        <w:t xml:space="preserve">Switch - </w:t>
-      </w:r>
-      <w:proofErr w:type="spellStart"/>
-      <w:r>
-        <w:t>MathOperation</w:t>
-      </w:r>
-      <w:proofErr w:type="spellEnd"/>
+        <w:t>Switch - MathOperation</w:t>
+      </w:r>
     </w:p>
     <w:p>
       <w:r>
@@ -1222,13 +1083,8 @@
     <w:p/>
     <w:p>
       <w:r>
-        <w:t xml:space="preserve">SHIVA    </w:t>
-      </w:r>
-      <w:proofErr w:type="spellStart"/>
-      <w:r>
-        <w:t>SHIVA</w:t>
-      </w:r>
-      <w:proofErr w:type="spellEnd"/>
+        <w:t>SHIVA    SHIVA</w:t>
+      </w:r>
     </w:p>
     <w:p/>
     <w:p>
@@ -1448,13 +1304,8 @@
           <w:numId w:val="7"/>
         </w:numPr>
       </w:pPr>
-      <w:proofErr w:type="spellStart"/>
-      <w:r>
-        <w:t>Inout</w:t>
-      </w:r>
-      <w:proofErr w:type="spellEnd"/>
-      <w:r>
-        <w:t xml:space="preserve"> Argument : T2 is requesting input &amp; modifies it and sending the same as output to T1</w:t>
+      <w:r>
+        <w:t>Inout Argument : T2 is requesting input &amp; modifies it and sending the same as output to T1</w:t>
       </w:r>
     </w:p>
     <w:p/>
@@ -1560,13 +1411,8 @@
     </w:p>
     <w:p/>
     <w:p>
-      <w:proofErr w:type="spellStart"/>
-      <w:r>
-        <w:t>DataTable</w:t>
-      </w:r>
-      <w:proofErr w:type="spellEnd"/>
-      <w:r>
-        <w:t xml:space="preserve"> - </w:t>
+      <w:r>
+        <w:t xml:space="preserve">DataTable - </w:t>
       </w:r>
     </w:p>
     <w:tbl>
@@ -1636,7 +1482,6 @@
                 <w:bCs/>
               </w:rPr>
             </w:pPr>
-            <w:proofErr w:type="spellStart"/>
             <w:r>
               <w:rPr>
                 <w:b/>
@@ -1644,7 +1489,6 @@
               </w:rPr>
               <w:t>LName</w:t>
             </w:r>
-            <w:proofErr w:type="spellEnd"/>
           </w:p>
         </w:tc>
         <w:tc>
@@ -1737,11 +1581,9 @@
             <w:tcW w:w="2311" w:type="dxa"/>
           </w:tcPr>
           <w:p>
-            <w:proofErr w:type="spellStart"/>
             <w:r>
               <w:t>Seshu</w:t>
             </w:r>
-            <w:proofErr w:type="spellEnd"/>
           </w:p>
         </w:tc>
         <w:tc>
@@ -1842,40 +1684,26 @@
     </w:tbl>
     <w:p/>
     <w:p>
-      <w:proofErr w:type="spellStart"/>
       <w:r>
         <w:t>DataRow</w:t>
       </w:r>
-      <w:proofErr w:type="spellEnd"/>
-    </w:p>
-    <w:p/>
-    <w:p>
-      <w:proofErr w:type="spellStart"/>
-      <w:r>
-        <w:t>DataTable.Rows.Count</w:t>
-      </w:r>
-      <w:proofErr w:type="spellEnd"/>
-      <w:r>
-        <w:t xml:space="preserve"> = 4</w:t>
-      </w:r>
-    </w:p>
-    <w:p>
-      <w:proofErr w:type="spellStart"/>
-      <w:r>
-        <w:t>DataTable.RowsCount</w:t>
-      </w:r>
-      <w:proofErr w:type="spellEnd"/>
-      <w:r>
-        <w:t xml:space="preserve"> = 4</w:t>
-      </w:r>
-    </w:p>
-    <w:p/>
-    <w:p>
-      <w:proofErr w:type="spellStart"/>
+    </w:p>
+    <w:p/>
+    <w:p>
+      <w:r>
+        <w:t>DataTable.Rows.Count = 4</w:t>
+      </w:r>
+    </w:p>
+    <w:p>
+      <w:r>
+        <w:t>DataTable.RowsCount = 4</w:t>
+      </w:r>
+    </w:p>
+    <w:p/>
+    <w:p>
       <w:r>
         <w:t>DataTable</w:t>
       </w:r>
-      <w:proofErr w:type="spellEnd"/>
     </w:p>
     <w:p>
       <w:pPr>
@@ -2201,7 +2029,6 @@
                 <w:bCs/>
               </w:rPr>
             </w:pPr>
-            <w:proofErr w:type="spellStart"/>
             <w:r>
               <w:rPr>
                 <w:b/>
@@ -2209,7 +2036,6 @@
               </w:rPr>
               <w:t>LName</w:t>
             </w:r>
-            <w:proofErr w:type="spellEnd"/>
           </w:p>
         </w:tc>
         <w:tc>
@@ -2322,11 +2148,9 @@
             <w:tcW w:w="1911" w:type="dxa"/>
           </w:tcPr>
           <w:p>
-            <w:proofErr w:type="spellStart"/>
             <w:r>
               <w:t>Seshu</w:t>
             </w:r>
-            <w:proofErr w:type="spellEnd"/>
           </w:p>
         </w:tc>
         <w:tc>
@@ -2502,33 +2326,18 @@
     </w:p>
     <w:p/>
     <w:p>
-      <w:proofErr w:type="spellStart"/>
-      <w:r>
-        <w:t>Datatable.Rows</w:t>
-      </w:r>
-      <w:proofErr w:type="spellEnd"/>
-      <w:r>
-        <w:t>(1)(“ID”) = 102</w:t>
-      </w:r>
-    </w:p>
-    <w:p>
-      <w:proofErr w:type="spellStart"/>
-      <w:r>
-        <w:t>Datatable.Rows</w:t>
-      </w:r>
-      <w:proofErr w:type="spellEnd"/>
-      <w:r>
-        <w:t>(1)(0) = 102</w:t>
-      </w:r>
-    </w:p>
-    <w:p>
-      <w:proofErr w:type="spellStart"/>
-      <w:r>
-        <w:t>Datatable.Rows</w:t>
-      </w:r>
-      <w:proofErr w:type="spellEnd"/>
-      <w:r>
-        <w:t>(2)(3) = 29</w:t>
+      <w:r>
+        <w:t>Datatable.Rows(1)(“ID”) = 102</w:t>
+      </w:r>
+    </w:p>
+    <w:p>
+      <w:r>
+        <w:t>Datatable.Rows(1)(0) = 102</w:t>
+      </w:r>
+    </w:p>
+    <w:p>
+      <w:r>
+        <w:t>Datatable.Rows(2)(3) = 29</w:t>
       </w:r>
     </w:p>
     <w:p>
@@ -2564,40 +2373,14 @@
     </w:p>
     <w:p/>
     <w:p>
-      <w:proofErr w:type="spellStart"/>
-      <w:r>
-        <w:t>ExcelReference.Sheet</w:t>
-      </w:r>
-      <w:proofErr w:type="spellEnd"/>
-      <w:r>
-        <w:t>(“</w:t>
-      </w:r>
-      <w:proofErr w:type="spellStart"/>
-      <w:r>
-        <w:t>SheetName</w:t>
-      </w:r>
-      <w:proofErr w:type="spellEnd"/>
-      <w:r>
-        <w:t>”).Cell(“A1”)</w:t>
-      </w:r>
-    </w:p>
-    <w:p/>
-    <w:p>
-      <w:proofErr w:type="spellStart"/>
-      <w:r>
-        <w:t>ExcelReference.Sheet</w:t>
-      </w:r>
-      <w:proofErr w:type="spellEnd"/>
-      <w:r>
-        <w:t>(‘</w:t>
-      </w:r>
-      <w:proofErr w:type="spellStart"/>
-      <w:r>
-        <w:t>SheetName</w:t>
-      </w:r>
-      <w:proofErr w:type="spellEnd"/>
-      <w:r>
-        <w:t>”).Range(“A2:H10”)</w:t>
+      <w:r>
+        <w:t>ExcelReference.Sheet(“SheetName”).Cell(“A1”)</w:t>
+      </w:r>
+    </w:p>
+    <w:p/>
+    <w:p>
+      <w:r>
+        <w:t>ExcelReference.Sheet(‘SheetName”).Range(“A2:H10”)</w:t>
       </w:r>
     </w:p>
     <w:p>
@@ -2799,13 +2582,8 @@
         </w:numPr>
       </w:pPr>
       <w:r>
-        <w:t xml:space="preserve">We can see selector manually / via </w:t>
-      </w:r>
-      <w:proofErr w:type="spellStart"/>
-      <w:r>
-        <w:t>uipath</w:t>
-      </w:r>
-      <w:proofErr w:type="spellEnd"/>
+        <w:t>We can see selector manually / via uipath</w:t>
+      </w:r>
     </w:p>
     <w:p/>
     <w:p>
@@ -2829,13 +2607,8 @@
         </w:numPr>
       </w:pPr>
       <w:r>
-        <w:t xml:space="preserve">Not possible to see Selector manually – only via </w:t>
-      </w:r>
-      <w:proofErr w:type="spellStart"/>
-      <w:r>
-        <w:t>uipath</w:t>
-      </w:r>
-      <w:proofErr w:type="spellEnd"/>
+        <w:t>Not possible to see Selector manually – only via uipath</w:t>
+      </w:r>
     </w:p>
     <w:p>
       <w:pPr>
@@ -2898,6 +2671,205 @@
       </w:r>
     </w:p>
     <w:p/>
+    <w:p>
+      <w:pPr>
+        <w:pBdr>
+          <w:bottom w:val="single" w:sz="6" w:space="1" w:color="auto"/>
+        </w:pBdr>
+      </w:pPr>
+    </w:p>
+    <w:p/>
+    <w:p>
+      <w:r>
+        <w:t>Uiautomation</w:t>
+      </w:r>
+    </w:p>
+    <w:p/>
+    <w:p>
+      <w:r>
+        <w:t>Open application/Browser</w:t>
+      </w:r>
+    </w:p>
+    <w:p/>
+    <w:p/>
+    <w:p/>
+    <w:p/>
+    <w:p/>
+    <w:p>
+      <w:r>
+        <w:lastRenderedPageBreak/>
+        <w:t>Options</w:t>
+      </w:r>
+    </w:p>
+    <w:p/>
+    <w:p>
+      <w:pPr>
+        <w:pStyle w:val="ListParagraph"/>
+        <w:numPr>
+          <w:ilvl w:val="0"/>
+          <w:numId w:val="17"/>
+        </w:numPr>
+      </w:pPr>
+      <w:r>
+        <w:t>Open</w:t>
+      </w:r>
+    </w:p>
+    <w:p>
+      <w:pPr>
+        <w:pStyle w:val="ListParagraph"/>
+        <w:numPr>
+          <w:ilvl w:val="1"/>
+          <w:numId w:val="17"/>
+        </w:numPr>
+      </w:pPr>
+      <w:r>
+        <w:t>Always : Open new session every time</w:t>
+      </w:r>
+    </w:p>
+    <w:p>
+      <w:pPr>
+        <w:pStyle w:val="ListParagraph"/>
+        <w:numPr>
+          <w:ilvl w:val="1"/>
+          <w:numId w:val="17"/>
+        </w:numPr>
+      </w:pPr>
+      <w:r>
+        <w:t xml:space="preserve">IfNotOpen : </w:t>
+      </w:r>
+    </w:p>
+    <w:p>
+      <w:pPr>
+        <w:pStyle w:val="ListParagraph"/>
+        <w:numPr>
+          <w:ilvl w:val="1"/>
+          <w:numId w:val="17"/>
+        </w:numPr>
+      </w:pPr>
+      <w:r>
+        <w:t xml:space="preserve">Never: </w:t>
+      </w:r>
+    </w:p>
+    <w:p>
+      <w:pPr>
+        <w:pStyle w:val="ListParagraph"/>
+        <w:numPr>
+          <w:ilvl w:val="0"/>
+          <w:numId w:val="17"/>
+        </w:numPr>
+      </w:pPr>
+      <w:r>
+        <w:t>Close</w:t>
+      </w:r>
+    </w:p>
+    <w:p>
+      <w:pPr>
+        <w:pStyle w:val="ListParagraph"/>
+        <w:numPr>
+          <w:ilvl w:val="1"/>
+          <w:numId w:val="17"/>
+        </w:numPr>
+      </w:pPr>
+      <w:r>
+        <w:t>Always</w:t>
+      </w:r>
+    </w:p>
+    <w:p>
+      <w:pPr>
+        <w:pStyle w:val="ListParagraph"/>
+        <w:numPr>
+          <w:ilvl w:val="1"/>
+          <w:numId w:val="17"/>
+        </w:numPr>
+      </w:pPr>
+      <w:r>
+        <w:t>Never</w:t>
+      </w:r>
+    </w:p>
+    <w:p>
+      <w:pPr>
+        <w:pStyle w:val="ListParagraph"/>
+        <w:numPr>
+          <w:ilvl w:val="1"/>
+          <w:numId w:val="17"/>
+        </w:numPr>
+      </w:pPr>
+      <w:r>
+        <w:t>Ifopenbybrowseractivity</w:t>
+      </w:r>
+    </w:p>
+    <w:p>
+      <w:pPr>
+        <w:pStyle w:val="ListParagraph"/>
+        <w:numPr>
+          <w:ilvl w:val="0"/>
+          <w:numId w:val="17"/>
+        </w:numPr>
+      </w:pPr>
+      <w:r>
+        <w:t>Inputmode</w:t>
+      </w:r>
+    </w:p>
+    <w:p>
+      <w:pPr>
+        <w:pStyle w:val="ListParagraph"/>
+        <w:numPr>
+          <w:ilvl w:val="1"/>
+          <w:numId w:val="17"/>
+        </w:numPr>
+      </w:pPr>
+      <w:r>
+        <w:t>Hardware Events</w:t>
+      </w:r>
+    </w:p>
+    <w:p>
+      <w:pPr>
+        <w:pStyle w:val="ListParagraph"/>
+        <w:numPr>
+          <w:ilvl w:val="1"/>
+          <w:numId w:val="17"/>
+        </w:numPr>
+      </w:pPr>
+      <w:r>
+        <w:t>Simulate</w:t>
+      </w:r>
+    </w:p>
+    <w:p>
+      <w:pPr>
+        <w:pStyle w:val="ListParagraph"/>
+        <w:numPr>
+          <w:ilvl w:val="1"/>
+          <w:numId w:val="17"/>
+        </w:numPr>
+      </w:pPr>
+      <w:r>
+        <w:t>Chromium</w:t>
+      </w:r>
+    </w:p>
+    <w:p>
+      <w:pPr>
+        <w:pStyle w:val="ListParagraph"/>
+        <w:numPr>
+          <w:ilvl w:val="1"/>
+          <w:numId w:val="17"/>
+        </w:numPr>
+      </w:pPr>
+      <w:r>
+        <w:t>Windows Message</w:t>
+      </w:r>
+    </w:p>
+    <w:p>
+      <w:pPr>
+        <w:pStyle w:val="ListParagraph"/>
+        <w:numPr>
+          <w:ilvl w:val="1"/>
+          <w:numId w:val="17"/>
+        </w:numPr>
+      </w:pPr>
+      <w:r>
+        <w:t>Backgroud</w:t>
+      </w:r>
+    </w:p>
     <w:sectPr>
       <w:pgSz w:w="11906" w:h="16838"/>
       <w:pgMar w:top="1440" w:right="1440" w:bottom="1440" w:left="1440" w:header="708" w:footer="708" w:gutter="0"/>
@@ -2931,7 +2903,7 @@
         <v:path o:extrusionok="f" gradientshapeok="t" o:connecttype="rect"/>
         <o:lock v:ext="edit" aspectratio="t"/>
       </v:shapetype>
-      <v:shape id="_x0000_i1048" type="#_x0000_t75" style="width:11.5pt;height:11.5pt" o:bullet="t">
+      <v:shape id="_x0000_i1033" type="#_x0000_t75" style="width:11.5pt;height:11.5pt" o:bullet="t">
         <v:imagedata r:id="rId1" o:title="msoE776"/>
       </v:shape>
     </w:pict>
@@ -3692,6 +3664,95 @@
     </w:lvl>
   </w:abstractNum>
   <w:abstractNum w:abstractNumId="8" w15:restartNumberingAfterBreak="0">
+    <w:nsid w:val="3A5161F5"/>
+    <w:multiLevelType w:val="hybridMultilevel"/>
+    <w:tmpl w:val="A6160BAC"/>
+    <w:lvl w:ilvl="0" w:tplc="4009000F">
+      <w:start w:val="1"/>
+      <w:numFmt w:val="decimal"/>
+      <w:lvlText w:val="%1."/>
+      <w:lvlJc w:val="left"/>
+      <w:pPr>
+        <w:ind w:left="720" w:hanging="360"/>
+      </w:pPr>
+      <w:rPr>
+        <w:rFonts w:hint="default"/>
+      </w:rPr>
+    </w:lvl>
+    <w:lvl w:ilvl="1" w:tplc="40090019">
+      <w:start w:val="1"/>
+      <w:numFmt w:val="lowerLetter"/>
+      <w:lvlText w:val="%2."/>
+      <w:lvlJc w:val="left"/>
+      <w:pPr>
+        <w:ind w:left="1440" w:hanging="360"/>
+      </w:pPr>
+    </w:lvl>
+    <w:lvl w:ilvl="2" w:tplc="4009001B" w:tentative="1">
+      <w:start w:val="1"/>
+      <w:numFmt w:val="lowerRoman"/>
+      <w:lvlText w:val="%3."/>
+      <w:lvlJc w:val="right"/>
+      <w:pPr>
+        <w:ind w:left="2160" w:hanging="180"/>
+      </w:pPr>
+    </w:lvl>
+    <w:lvl w:ilvl="3" w:tplc="4009000F" w:tentative="1">
+      <w:start w:val="1"/>
+      <w:numFmt w:val="decimal"/>
+      <w:lvlText w:val="%4."/>
+      <w:lvlJc w:val="left"/>
+      <w:pPr>
+        <w:ind w:left="2880" w:hanging="360"/>
+      </w:pPr>
+    </w:lvl>
+    <w:lvl w:ilvl="4" w:tplc="40090019" w:tentative="1">
+      <w:start w:val="1"/>
+      <w:numFmt w:val="lowerLetter"/>
+      <w:lvlText w:val="%5."/>
+      <w:lvlJc w:val="left"/>
+      <w:pPr>
+        <w:ind w:left="3600" w:hanging="360"/>
+      </w:pPr>
+    </w:lvl>
+    <w:lvl w:ilvl="5" w:tplc="4009001B" w:tentative="1">
+      <w:start w:val="1"/>
+      <w:numFmt w:val="lowerRoman"/>
+      <w:lvlText w:val="%6."/>
+      <w:lvlJc w:val="right"/>
+      <w:pPr>
+        <w:ind w:left="4320" w:hanging="180"/>
+      </w:pPr>
+    </w:lvl>
+    <w:lvl w:ilvl="6" w:tplc="4009000F" w:tentative="1">
+      <w:start w:val="1"/>
+      <w:numFmt w:val="decimal"/>
+      <w:lvlText w:val="%7."/>
+      <w:lvlJc w:val="left"/>
+      <w:pPr>
+        <w:ind w:left="5040" w:hanging="360"/>
+      </w:pPr>
+    </w:lvl>
+    <w:lvl w:ilvl="7" w:tplc="40090019" w:tentative="1">
+      <w:start w:val="1"/>
+      <w:numFmt w:val="lowerLetter"/>
+      <w:lvlText w:val="%8."/>
+      <w:lvlJc w:val="left"/>
+      <w:pPr>
+        <w:ind w:left="5760" w:hanging="360"/>
+      </w:pPr>
+    </w:lvl>
+    <w:lvl w:ilvl="8" w:tplc="4009001B" w:tentative="1">
+      <w:start w:val="1"/>
+      <w:numFmt w:val="lowerRoman"/>
+      <w:lvlText w:val="%9."/>
+      <w:lvlJc w:val="right"/>
+      <w:pPr>
+        <w:ind w:left="6480" w:hanging="180"/>
+      </w:pPr>
+    </w:lvl>
+  </w:abstractNum>
+  <w:abstractNum w:abstractNumId="9" w15:restartNumberingAfterBreak="0">
     <w:nsid w:val="3B5B4583"/>
     <w:multiLevelType w:val="hybridMultilevel"/>
     <w:tmpl w:val="CCF43F02"/>
@@ -3805,7 +3866,7 @@
       </w:rPr>
     </w:lvl>
   </w:abstractNum>
-  <w:abstractNum w:abstractNumId="9" w15:restartNumberingAfterBreak="0">
+  <w:abstractNum w:abstractNumId="10" w15:restartNumberingAfterBreak="0">
     <w:nsid w:val="41BC7F2D"/>
     <w:multiLevelType w:val="hybridMultilevel"/>
     <w:tmpl w:val="CC5C8DA6"/>
@@ -3894,7 +3955,7 @@
       </w:pPr>
     </w:lvl>
   </w:abstractNum>
-  <w:abstractNum w:abstractNumId="10" w15:restartNumberingAfterBreak="0">
+  <w:abstractNum w:abstractNumId="11" w15:restartNumberingAfterBreak="0">
     <w:nsid w:val="42FA4042"/>
     <w:multiLevelType w:val="hybridMultilevel"/>
     <w:tmpl w:val="6B681384"/>
@@ -3983,7 +4044,7 @@
       </w:pPr>
     </w:lvl>
   </w:abstractNum>
-  <w:abstractNum w:abstractNumId="11" w15:restartNumberingAfterBreak="0">
+  <w:abstractNum w:abstractNumId="12" w15:restartNumberingAfterBreak="0">
     <w:nsid w:val="4431552B"/>
     <w:multiLevelType w:val="hybridMultilevel"/>
     <w:tmpl w:val="507CF616"/>
@@ -4096,7 +4157,7 @@
       </w:rPr>
     </w:lvl>
   </w:abstractNum>
-  <w:abstractNum w:abstractNumId="12" w15:restartNumberingAfterBreak="0">
+  <w:abstractNum w:abstractNumId="13" w15:restartNumberingAfterBreak="0">
     <w:nsid w:val="4FCF7FF5"/>
     <w:multiLevelType w:val="hybridMultilevel"/>
     <w:tmpl w:val="5D946CC4"/>
@@ -4185,7 +4246,7 @@
       </w:pPr>
     </w:lvl>
   </w:abstractNum>
-  <w:abstractNum w:abstractNumId="13" w15:restartNumberingAfterBreak="0">
+  <w:abstractNum w:abstractNumId="14" w15:restartNumberingAfterBreak="0">
     <w:nsid w:val="682B7FEE"/>
     <w:multiLevelType w:val="hybridMultilevel"/>
     <w:tmpl w:val="6630A26E"/>
@@ -4298,7 +4359,7 @@
       </w:rPr>
     </w:lvl>
   </w:abstractNum>
-  <w:abstractNum w:abstractNumId="14" w15:restartNumberingAfterBreak="0">
+  <w:abstractNum w:abstractNumId="15" w15:restartNumberingAfterBreak="0">
     <w:nsid w:val="72462B07"/>
     <w:multiLevelType w:val="hybridMultilevel"/>
     <w:tmpl w:val="A054380E"/>
@@ -4387,7 +4448,7 @@
       </w:pPr>
     </w:lvl>
   </w:abstractNum>
-  <w:abstractNum w:abstractNumId="15" w15:restartNumberingAfterBreak="0">
+  <w:abstractNum w:abstractNumId="16" w15:restartNumberingAfterBreak="0">
     <w:nsid w:val="7A810CFD"/>
     <w:multiLevelType w:val="hybridMultilevel"/>
     <w:tmpl w:val="C06EB056"/>
@@ -4483,28 +4544,28 @@
     <w:abstractNumId w:val="2"/>
   </w:num>
   <w:num w:numId="3" w16cid:durableId="1272056696">
-    <w:abstractNumId w:val="10"/>
+    <w:abstractNumId w:val="11"/>
   </w:num>
   <w:num w:numId="4" w16cid:durableId="408239115">
     <w:abstractNumId w:val="7"/>
   </w:num>
   <w:num w:numId="5" w16cid:durableId="1273435072">
-    <w:abstractNumId w:val="13"/>
+    <w:abstractNumId w:val="14"/>
   </w:num>
   <w:num w:numId="6" w16cid:durableId="1478302044">
     <w:abstractNumId w:val="0"/>
   </w:num>
   <w:num w:numId="7" w16cid:durableId="87384722">
-    <w:abstractNumId w:val="14"/>
+    <w:abstractNumId w:val="15"/>
   </w:num>
   <w:num w:numId="8" w16cid:durableId="605117777">
-    <w:abstractNumId w:val="12"/>
+    <w:abstractNumId w:val="13"/>
   </w:num>
   <w:num w:numId="9" w16cid:durableId="590701910">
-    <w:abstractNumId w:val="15"/>
+    <w:abstractNumId w:val="16"/>
   </w:num>
   <w:num w:numId="10" w16cid:durableId="2036611454">
-    <w:abstractNumId w:val="9"/>
+    <w:abstractNumId w:val="10"/>
   </w:num>
   <w:num w:numId="11" w16cid:durableId="1956710526">
     <w:abstractNumId w:val="4"/>
@@ -4519,10 +4580,13 @@
     <w:abstractNumId w:val="6"/>
   </w:num>
   <w:num w:numId="15" w16cid:durableId="421032128">
-    <w:abstractNumId w:val="8"/>
+    <w:abstractNumId w:val="9"/>
   </w:num>
   <w:num w:numId="16" w16cid:durableId="1529443377">
-    <w:abstractNumId w:val="11"/>
+    <w:abstractNumId w:val="12"/>
+  </w:num>
+  <w:num w:numId="17" w16cid:durableId="668753347">
+    <w:abstractNumId w:val="8"/>
   </w:num>
 </w:numbering>
 </file>

</xml_diff>

<commit_message>
Changes on 25th May
</commit_message>
<xml_diff>
--- a/UiPath.docx
+++ b/UiPath.docx
@@ -88,9 +88,13 @@
             <w:tcW w:w="1803" w:type="dxa"/>
           </w:tcPr>
           <w:p>
+            <w:proofErr w:type="spellStart"/>
+            <w:proofErr w:type="gramStart"/>
             <w:r>
               <w:t>S.No</w:t>
             </w:r>
+            <w:proofErr w:type="spellEnd"/>
+            <w:proofErr w:type="gramEnd"/>
           </w:p>
         </w:tc>
         <w:tc>
@@ -346,7 +350,15 @@
     </w:p>
     <w:p>
       <w:r>
-        <w:t>3. Orchestartor – Web application</w:t>
+        <w:t xml:space="preserve">3. </w:t>
+      </w:r>
+      <w:proofErr w:type="spellStart"/>
+      <w:r>
+        <w:t>Orchestartor</w:t>
+      </w:r>
+      <w:proofErr w:type="spellEnd"/>
+      <w:r>
+        <w:t xml:space="preserve"> – Web application</w:t>
       </w:r>
     </w:p>
     <w:p/>
@@ -368,7 +380,15 @@
     <w:p/>
     <w:p>
       <w:r>
-        <w:t>Public Cloud – Learning – 1 attend , 1 unattended, 1 developer</w:t>
+        <w:t xml:space="preserve">Public Cloud – Learning – 1 </w:t>
+      </w:r>
+      <w:proofErr w:type="gramStart"/>
+      <w:r>
+        <w:t>attend ,</w:t>
+      </w:r>
+      <w:proofErr w:type="gramEnd"/>
+      <w:r>
+        <w:t xml:space="preserve"> 1 unattended, 1 developer</w:t>
       </w:r>
       <w:r>
         <w:t xml:space="preserve"> 2023.4.3</w:t>
@@ -451,9 +471,11 @@
       </w:r>
     </w:p>
     <w:p>
+      <w:proofErr w:type="spellStart"/>
       <w:r>
         <w:t>UiForm</w:t>
       </w:r>
+      <w:proofErr w:type="spellEnd"/>
     </w:p>
     <w:p>
       <w:r>
@@ -463,8 +485,13 @@
     <w:p/>
     <w:p/>
     <w:p>
-      <w:r>
-        <w:t>Main.Xaml – Start point of BOT – Run/Debug</w:t>
+      <w:proofErr w:type="spellStart"/>
+      <w:r>
+        <w:t>Main.Xaml</w:t>
+      </w:r>
+      <w:proofErr w:type="spellEnd"/>
+      <w:r>
+        <w:t xml:space="preserve"> – Start point of BOT – Run/Debug</w:t>
       </w:r>
     </w:p>
     <w:p/>
@@ -630,18 +657,36 @@
       </w:pPr>
     </w:p>
     <w:p>
+      <w:proofErr w:type="spellStart"/>
+      <w:proofErr w:type="gramStart"/>
       <w:r>
         <w:t>UiPath.Database.Activities</w:t>
       </w:r>
-    </w:p>
-    <w:p>
-      <w:r>
-        <w:t>UiPath.WebAPI.Activities – JSON/XML/API</w:t>
-      </w:r>
-    </w:p>
-    <w:p>
-      <w:r>
-        <w:t>UiPath.Form.Activities – UiPath Forms</w:t>
+      <w:proofErr w:type="spellEnd"/>
+      <w:proofErr w:type="gramEnd"/>
+    </w:p>
+    <w:p>
+      <w:proofErr w:type="spellStart"/>
+      <w:proofErr w:type="gramStart"/>
+      <w:r>
+        <w:t>UiPath.WebAPI.Activities</w:t>
+      </w:r>
+      <w:proofErr w:type="spellEnd"/>
+      <w:proofErr w:type="gramEnd"/>
+      <w:r>
+        <w:t xml:space="preserve"> – JSON/XML/API</w:t>
+      </w:r>
+    </w:p>
+    <w:p>
+      <w:proofErr w:type="spellStart"/>
+      <w:proofErr w:type="gramStart"/>
+      <w:r>
+        <w:t>UiPath.Form.Activities</w:t>
+      </w:r>
+      <w:proofErr w:type="spellEnd"/>
+      <w:proofErr w:type="gramEnd"/>
+      <w:r>
+        <w:t xml:space="preserve"> – UiPath Forms</w:t>
       </w:r>
     </w:p>
     <w:p>
@@ -650,8 +695,13 @@
           <w:bottom w:val="single" w:sz="6" w:space="1" w:color="auto"/>
         </w:pBdr>
       </w:pPr>
-      <w:r>
-        <w:t xml:space="preserve">Default : </w:t>
+      <w:proofErr w:type="gramStart"/>
+      <w:r>
+        <w:t>Default :</w:t>
+      </w:r>
+      <w:proofErr w:type="gramEnd"/>
+      <w:r>
+        <w:t xml:space="preserve"> </w:t>
       </w:r>
       <w:r>
         <w:br/>
@@ -694,7 +744,36 @@
     </w:p>
     <w:p>
       <w:r>
-        <w:t>String – “shiva145()dprohjp” / “iuhgo oirgij_iufrhgio-ijbgi”</w:t>
+        <w:t>String – “shiva145</w:t>
+      </w:r>
+      <w:proofErr w:type="gramStart"/>
+      <w:r>
+        <w:t>()</w:t>
+      </w:r>
+      <w:proofErr w:type="spellStart"/>
+      <w:r>
+        <w:t>dprohjp</w:t>
+      </w:r>
+      <w:proofErr w:type="spellEnd"/>
+      <w:proofErr w:type="gramEnd"/>
+      <w:r>
+        <w:t>” / “</w:t>
+      </w:r>
+      <w:proofErr w:type="spellStart"/>
+      <w:r>
+        <w:t>iuhgo</w:t>
+      </w:r>
+      <w:proofErr w:type="spellEnd"/>
+      <w:r>
+        <w:t xml:space="preserve"> </w:t>
+      </w:r>
+      <w:proofErr w:type="spellStart"/>
+      <w:r>
+        <w:t>oirgij_iufrhgio-ijbgi</w:t>
+      </w:r>
+      <w:proofErr w:type="spellEnd"/>
+      <w:r>
+        <w:t>”</w:t>
       </w:r>
     </w:p>
     <w:p>
@@ -709,7 +788,36 @@
     </w:p>
     <w:p>
       <w:r>
-        <w:t>Array – {1, 2, 3}/{“adgn”,”dngo”,”jgn”}</w:t>
+        <w:t>Array – {1, 2, 3}/{“</w:t>
+      </w:r>
+      <w:proofErr w:type="spellStart"/>
+      <w:r>
+        <w:t>adgn</w:t>
+      </w:r>
+      <w:proofErr w:type="spellEnd"/>
+      <w:r>
+        <w:t>”</w:t>
+      </w:r>
+      <w:proofErr w:type="gramStart"/>
+      <w:r>
+        <w:t>,”</w:t>
+      </w:r>
+      <w:proofErr w:type="spellStart"/>
+      <w:r>
+        <w:t>dngo</w:t>
+      </w:r>
+      <w:proofErr w:type="spellEnd"/>
+      <w:proofErr w:type="gramEnd"/>
+      <w:r>
+        <w:t>”,”</w:t>
+      </w:r>
+      <w:proofErr w:type="spellStart"/>
+      <w:r>
+        <w:t>jgn</w:t>
+      </w:r>
+      <w:proofErr w:type="spellEnd"/>
+      <w:r>
+        <w:t>”}</w:t>
       </w:r>
     </w:p>
     <w:p>
@@ -784,7 +892,15 @@
         <w:t>For Each – Defined data</w:t>
       </w:r>
       <w:r>
-        <w:t>, Array/List/DataTable/Table Rows/Table Columns/Files/Folder/</w:t>
+        <w:t>, Array/List/</w:t>
+      </w:r>
+      <w:proofErr w:type="spellStart"/>
+      <w:r>
+        <w:t>DataTable</w:t>
+      </w:r>
+      <w:proofErr w:type="spellEnd"/>
+      <w:r>
+        <w:t>/Table Rows/Table Columns/Files/Folder/</w:t>
       </w:r>
       <w:r>
         <w:br/>
@@ -800,7 +916,15 @@
         </w:numPr>
       </w:pPr>
       <w:r>
-        <w:t>While – Undefined , condition</w:t>
+        <w:t xml:space="preserve">While – </w:t>
+      </w:r>
+      <w:proofErr w:type="gramStart"/>
+      <w:r>
+        <w:t>Undefined ,</w:t>
+      </w:r>
+      <w:proofErr w:type="gramEnd"/>
+      <w:r>
+        <w:t xml:space="preserve"> condition</w:t>
       </w:r>
     </w:p>
     <w:p>
@@ -812,7 +936,15 @@
         </w:numPr>
       </w:pPr>
       <w:r>
-        <w:t>Do While - Undefined , condition</w:t>
+        <w:t xml:space="preserve">Do While - </w:t>
+      </w:r>
+      <w:proofErr w:type="gramStart"/>
+      <w:r>
+        <w:t>Undefined ,</w:t>
+      </w:r>
+      <w:proofErr w:type="gramEnd"/>
+      <w:r>
+        <w:t xml:space="preserve"> condition</w:t>
       </w:r>
     </w:p>
     <w:p>
@@ -835,7 +967,15 @@
     </w:p>
     <w:p>
       <w:r>
-        <w:t>“shiva” + “Rama” = “shivarama”</w:t>
+        <w:t>“shiva” + “Rama” = “</w:t>
+      </w:r>
+      <w:proofErr w:type="spellStart"/>
+      <w:r>
+        <w:t>shivarama</w:t>
+      </w:r>
+      <w:proofErr w:type="spellEnd"/>
+      <w:r>
+        <w:t>”</w:t>
       </w:r>
     </w:p>
     <w:p/>
@@ -854,7 +994,15 @@
     <w:p>
       <w:r>
         <w:lastRenderedPageBreak/>
-        <w:t>“1” + “ “ + “Shiva” = “1 Shiva”</w:t>
+        <w:t xml:space="preserve">“1” + </w:t>
+      </w:r>
+      <w:proofErr w:type="gramStart"/>
+      <w:r>
+        <w:t>“ “</w:t>
+      </w:r>
+      <w:proofErr w:type="gramEnd"/>
+      <w:r>
+        <w:t xml:space="preserve"> + “Shiva” = “1 Shiva”</w:t>
       </w:r>
     </w:p>
     <w:p/>
@@ -944,8 +1092,18 @@
       </w:r>
     </w:p>
     <w:p>
-      <w:r>
-        <w:t>Arry(String)</w:t>
+      <w:proofErr w:type="spellStart"/>
+      <w:proofErr w:type="gramStart"/>
+      <w:r>
+        <w:t>Arry</w:t>
+      </w:r>
+      <w:proofErr w:type="spellEnd"/>
+      <w:r>
+        <w:t>(</w:t>
+      </w:r>
+      <w:proofErr w:type="gramEnd"/>
+      <w:r>
+        <w:t>String)</w:t>
       </w:r>
     </w:p>
     <w:p>
@@ -966,32 +1124,99 @@
     </w:p>
     <w:p>
       <w:r>
-        <w:t>{“shiva”,”Ram”,”Seshu”,”Bala”,”Praveen”,”krishna”} – nameArray</w:t>
-      </w:r>
-    </w:p>
-    <w:p/>
-    <w:p>
-      <w:r>
-        <w:t>nameArry[0]=”Shiva”</w:t>
-      </w:r>
-    </w:p>
-    <w:p/>
-    <w:p/>
-    <w:p/>
-    <w:p>
-      <w:r>
-        <w:t>{{1,2,3},{4,5,7},{6837,409,95}} – Array(Array(int)) – mutiArray</w:t>
-      </w:r>
-    </w:p>
-    <w:p/>
-    <w:p>
-      <w:r>
-        <w:t>multiarray[0]={1,2,3}</w:t>
-      </w:r>
-    </w:p>
-    <w:p>
-      <w:r>
-        <w:t>multiarry[0][1] = 2</w:t>
+        <w:t>{“shiva”</w:t>
+      </w:r>
+      <w:proofErr w:type="gramStart"/>
+      <w:r>
+        <w:t>,”Ram</w:t>
+      </w:r>
+      <w:proofErr w:type="gramEnd"/>
+      <w:r>
+        <w:t>”,”</w:t>
+      </w:r>
+      <w:proofErr w:type="spellStart"/>
+      <w:r>
+        <w:t>Seshu</w:t>
+      </w:r>
+      <w:proofErr w:type="spellEnd"/>
+      <w:r>
+        <w:t>”,”Bala”,”Praveen”,”</w:t>
+      </w:r>
+      <w:proofErr w:type="spellStart"/>
+      <w:r>
+        <w:t>krishna</w:t>
+      </w:r>
+      <w:proofErr w:type="spellEnd"/>
+      <w:r>
+        <w:t xml:space="preserve">”} – </w:t>
+      </w:r>
+      <w:proofErr w:type="spellStart"/>
+      <w:r>
+        <w:t>nameArray</w:t>
+      </w:r>
+      <w:proofErr w:type="spellEnd"/>
+    </w:p>
+    <w:p/>
+    <w:p>
+      <w:proofErr w:type="spellStart"/>
+      <w:proofErr w:type="gramStart"/>
+      <w:r>
+        <w:t>nameArry</w:t>
+      </w:r>
+      <w:proofErr w:type="spellEnd"/>
+      <w:r>
+        <w:t>[</w:t>
+      </w:r>
+      <w:proofErr w:type="gramEnd"/>
+      <w:r>
+        <w:t>0]=”Shiva”</w:t>
+      </w:r>
+    </w:p>
+    <w:p/>
+    <w:p/>
+    <w:p/>
+    <w:p>
+      <w:r>
+        <w:t>{{1,2,3</w:t>
+      </w:r>
+      <w:proofErr w:type="gramStart"/>
+      <w:r>
+        <w:t>},{</w:t>
+      </w:r>
+      <w:proofErr w:type="gramEnd"/>
+      <w:r>
+        <w:t xml:space="preserve">4,5,7},{6837,409,95}} – Array(Array(int)) – </w:t>
+      </w:r>
+      <w:proofErr w:type="spellStart"/>
+      <w:r>
+        <w:t>mutiArray</w:t>
+      </w:r>
+      <w:proofErr w:type="spellEnd"/>
+    </w:p>
+    <w:p/>
+    <w:p>
+      <w:proofErr w:type="gramStart"/>
+      <w:r>
+        <w:t>multiarray[</w:t>
+      </w:r>
+      <w:proofErr w:type="gramEnd"/>
+      <w:r>
+        <w:t>0]={1,2,3}</w:t>
+      </w:r>
+    </w:p>
+    <w:p>
+      <w:proofErr w:type="spellStart"/>
+      <w:proofErr w:type="gramStart"/>
+      <w:r>
+        <w:t>multiarry</w:t>
+      </w:r>
+      <w:proofErr w:type="spellEnd"/>
+      <w:r>
+        <w:t>[</w:t>
+      </w:r>
+      <w:proofErr w:type="gramEnd"/>
+      <w:r>
+        <w:t>0][1] = 2</w:t>
       </w:r>
     </w:p>
     <w:p>
@@ -1036,8 +1261,13 @@
     <w:p/>
     <w:p>
       <w:r>
-        <w:t>Switch - MathOperation</w:t>
-      </w:r>
+        <w:t xml:space="preserve">Switch - </w:t>
+      </w:r>
+      <w:proofErr w:type="spellStart"/>
+      <w:r>
+        <w:t>MathOperation</w:t>
+      </w:r>
+      <w:proofErr w:type="spellEnd"/>
     </w:p>
     <w:p>
       <w:r>
@@ -1083,8 +1313,13 @@
     <w:p/>
     <w:p>
       <w:r>
-        <w:t>SHIVA    SHIVA</w:t>
-      </w:r>
+        <w:t xml:space="preserve">SHIVA    </w:t>
+      </w:r>
+      <w:proofErr w:type="spellStart"/>
+      <w:r>
+        <w:t>SHIVA</w:t>
+      </w:r>
+      <w:proofErr w:type="spellEnd"/>
     </w:p>
     <w:p/>
     <w:p>
@@ -1281,7 +1516,15 @@
         </w:numPr>
       </w:pPr>
       <w:r>
-        <w:t>In Argument : T2 is requesting input from T1</w:t>
+        <w:t xml:space="preserve">In </w:t>
+      </w:r>
+      <w:proofErr w:type="gramStart"/>
+      <w:r>
+        <w:t>Argument :</w:t>
+      </w:r>
+      <w:proofErr w:type="gramEnd"/>
+      <w:r>
+        <w:t xml:space="preserve"> T2 is requesting input from T1</w:t>
       </w:r>
     </w:p>
     <w:p>
@@ -1293,7 +1536,15 @@
         </w:numPr>
       </w:pPr>
       <w:r>
-        <w:t>Out Argument : T2 is sending output to T1</w:t>
+        <w:t xml:space="preserve">Out </w:t>
+      </w:r>
+      <w:proofErr w:type="gramStart"/>
+      <w:r>
+        <w:t>Argument :</w:t>
+      </w:r>
+      <w:proofErr w:type="gramEnd"/>
+      <w:r>
+        <w:t xml:space="preserve"> T2 is sending output to T1</w:t>
       </w:r>
     </w:p>
     <w:p>
@@ -1304,8 +1555,21 @@
           <w:numId w:val="7"/>
         </w:numPr>
       </w:pPr>
-      <w:r>
-        <w:t>Inout Argument : T2 is requesting input &amp; modifies it and sending the same as output to T1</w:t>
+      <w:proofErr w:type="spellStart"/>
+      <w:r>
+        <w:t>Inout</w:t>
+      </w:r>
+      <w:proofErr w:type="spellEnd"/>
+      <w:r>
+        <w:t xml:space="preserve"> </w:t>
+      </w:r>
+      <w:proofErr w:type="gramStart"/>
+      <w:r>
+        <w:t>Argument :</w:t>
+      </w:r>
+      <w:proofErr w:type="gramEnd"/>
+      <w:r>
+        <w:t xml:space="preserve"> T2 is requesting input &amp; modifies it and sending the same as output to T1</w:t>
       </w:r>
     </w:p>
     <w:p/>
@@ -1411,8 +1675,13 @@
     </w:p>
     <w:p/>
     <w:p>
-      <w:r>
-        <w:t xml:space="preserve">DataTable - </w:t>
+      <w:proofErr w:type="spellStart"/>
+      <w:r>
+        <w:t>DataTable</w:t>
+      </w:r>
+      <w:proofErr w:type="spellEnd"/>
+      <w:r>
+        <w:t xml:space="preserve"> - </w:t>
       </w:r>
     </w:p>
     <w:tbl>
@@ -1482,6 +1751,7 @@
                 <w:bCs/>
               </w:rPr>
             </w:pPr>
+            <w:proofErr w:type="spellStart"/>
             <w:r>
               <w:rPr>
                 <w:b/>
@@ -1489,6 +1759,7 @@
               </w:rPr>
               <w:t>LName</w:t>
             </w:r>
+            <w:proofErr w:type="spellEnd"/>
           </w:p>
         </w:tc>
         <w:tc>
@@ -1581,9 +1852,11 @@
             <w:tcW w:w="2311" w:type="dxa"/>
           </w:tcPr>
           <w:p>
+            <w:proofErr w:type="spellStart"/>
             <w:r>
               <w:t>Seshu</w:t>
             </w:r>
+            <w:proofErr w:type="spellEnd"/>
           </w:p>
         </w:tc>
         <w:tc>
@@ -1684,26 +1957,42 @@
     </w:tbl>
     <w:p/>
     <w:p>
+      <w:proofErr w:type="spellStart"/>
       <w:r>
         <w:t>DataRow</w:t>
       </w:r>
-    </w:p>
-    <w:p/>
-    <w:p>
-      <w:r>
-        <w:t>DataTable.Rows.Count = 4</w:t>
-      </w:r>
-    </w:p>
-    <w:p>
-      <w:r>
-        <w:t>DataTable.RowsCount = 4</w:t>
-      </w:r>
-    </w:p>
-    <w:p/>
-    <w:p>
+      <w:proofErr w:type="spellEnd"/>
+    </w:p>
+    <w:p/>
+    <w:p>
+      <w:proofErr w:type="spellStart"/>
+      <w:proofErr w:type="gramStart"/>
+      <w:r>
+        <w:t>DataTable.Rows.Count</w:t>
+      </w:r>
+      <w:proofErr w:type="spellEnd"/>
+      <w:proofErr w:type="gramEnd"/>
+      <w:r>
+        <w:t xml:space="preserve"> = 4</w:t>
+      </w:r>
+    </w:p>
+    <w:p>
+      <w:proofErr w:type="spellStart"/>
+      <w:r>
+        <w:t>DataTable.RowsCount</w:t>
+      </w:r>
+      <w:proofErr w:type="spellEnd"/>
+      <w:r>
+        <w:t xml:space="preserve"> = 4</w:t>
+      </w:r>
+    </w:p>
+    <w:p/>
+    <w:p>
+      <w:proofErr w:type="spellStart"/>
       <w:r>
         <w:t>DataTable</w:t>
       </w:r>
+      <w:proofErr w:type="spellEnd"/>
     </w:p>
     <w:p>
       <w:pPr>
@@ -2029,6 +2318,7 @@
                 <w:bCs/>
               </w:rPr>
             </w:pPr>
+            <w:proofErr w:type="spellStart"/>
             <w:r>
               <w:rPr>
                 <w:b/>
@@ -2036,6 +2326,7 @@
               </w:rPr>
               <w:t>LName</w:t>
             </w:r>
+            <w:proofErr w:type="spellEnd"/>
           </w:p>
         </w:tc>
         <w:tc>
@@ -2148,9 +2439,11 @@
             <w:tcW w:w="1911" w:type="dxa"/>
           </w:tcPr>
           <w:p>
+            <w:proofErr w:type="spellStart"/>
             <w:r>
               <w:t>Seshu</w:t>
             </w:r>
+            <w:proofErr w:type="spellEnd"/>
           </w:p>
         </w:tc>
         <w:tc>
@@ -2326,18 +2619,41 @@
     </w:p>
     <w:p/>
     <w:p>
-      <w:r>
-        <w:t>Datatable.Rows(1)(“ID”) = 102</w:t>
-      </w:r>
-    </w:p>
-    <w:p>
-      <w:r>
-        <w:t>Datatable.Rows(1)(0) = 102</w:t>
-      </w:r>
-    </w:p>
-    <w:p>
-      <w:r>
-        <w:t>Datatable.Rows(2)(3) = 29</w:t>
+      <w:proofErr w:type="spellStart"/>
+      <w:r>
+        <w:t>Datatable.Rows</w:t>
+      </w:r>
+      <w:proofErr w:type="spellEnd"/>
+      <w:r>
+        <w:t>(</w:t>
+      </w:r>
+      <w:proofErr w:type="gramStart"/>
+      <w:r>
+        <w:t>1)(</w:t>
+      </w:r>
+      <w:proofErr w:type="gramEnd"/>
+      <w:r>
+        <w:t>“ID”) = 102</w:t>
+      </w:r>
+    </w:p>
+    <w:p>
+      <w:proofErr w:type="spellStart"/>
+      <w:r>
+        <w:t>Datatable.Rows</w:t>
+      </w:r>
+      <w:proofErr w:type="spellEnd"/>
+      <w:r>
+        <w:t>(1)(0) = 102</w:t>
+      </w:r>
+    </w:p>
+    <w:p>
+      <w:proofErr w:type="spellStart"/>
+      <w:r>
+        <w:t>Datatable.Rows</w:t>
+      </w:r>
+      <w:proofErr w:type="spellEnd"/>
+      <w:r>
+        <w:t>(2)(3) = 29</w:t>
       </w:r>
     </w:p>
     <w:p>
@@ -2373,14 +2689,56 @@
     </w:p>
     <w:p/>
     <w:p>
-      <w:r>
-        <w:t>ExcelReference.Sheet(“SheetName”).Cell(“A1”)</w:t>
-      </w:r>
-    </w:p>
-    <w:p/>
-    <w:p>
-      <w:r>
-        <w:t>ExcelReference.Sheet(‘SheetName”).Range(“A2:H10”)</w:t>
+      <w:proofErr w:type="spellStart"/>
+      <w:r>
+        <w:t>ExcelReference.Sheet</w:t>
+      </w:r>
+      <w:proofErr w:type="spellEnd"/>
+      <w:r>
+        <w:t>(“</w:t>
+      </w:r>
+      <w:proofErr w:type="spellStart"/>
+      <w:r>
+        <w:t>SheetName</w:t>
+      </w:r>
+      <w:proofErr w:type="spellEnd"/>
+      <w:r>
+        <w:t>”</w:t>
+      </w:r>
+      <w:proofErr w:type="gramStart"/>
+      <w:r>
+        <w:t>).Cell</w:t>
+      </w:r>
+      <w:proofErr w:type="gramEnd"/>
+      <w:r>
+        <w:t>(“A1”)</w:t>
+      </w:r>
+    </w:p>
+    <w:p/>
+    <w:p>
+      <w:proofErr w:type="spellStart"/>
+      <w:r>
+        <w:t>ExcelReference.Sheet</w:t>
+      </w:r>
+      <w:proofErr w:type="spellEnd"/>
+      <w:r>
+        <w:t>(‘</w:t>
+      </w:r>
+      <w:proofErr w:type="spellStart"/>
+      <w:r>
+        <w:t>SheetName</w:t>
+      </w:r>
+      <w:proofErr w:type="spellEnd"/>
+      <w:r>
+        <w:t>”</w:t>
+      </w:r>
+      <w:proofErr w:type="gramStart"/>
+      <w:r>
+        <w:t>).Range</w:t>
+      </w:r>
+      <w:proofErr w:type="gramEnd"/>
+      <w:r>
+        <w:t>(“A2:H10”)</w:t>
       </w:r>
     </w:p>
     <w:p>
@@ -2393,7 +2751,15 @@
     <w:p/>
     <w:p>
       <w:r>
-        <w:t xml:space="preserve">Exercise 1 : </w:t>
+        <w:t xml:space="preserve">Exercise </w:t>
+      </w:r>
+      <w:proofErr w:type="gramStart"/>
+      <w:r>
+        <w:t>1 :</w:t>
+      </w:r>
+      <w:proofErr w:type="gramEnd"/>
+      <w:r>
+        <w:t xml:space="preserve"> </w:t>
       </w:r>
     </w:p>
     <w:p/>
@@ -2582,8 +2948,13 @@
         </w:numPr>
       </w:pPr>
       <w:r>
-        <w:t>We can see selector manually / via uipath</w:t>
-      </w:r>
+        <w:t xml:space="preserve">We can see selector manually / via </w:t>
+      </w:r>
+      <w:proofErr w:type="spellStart"/>
+      <w:r>
+        <w:t>uipath</w:t>
+      </w:r>
+      <w:proofErr w:type="spellEnd"/>
     </w:p>
     <w:p/>
     <w:p>
@@ -2607,8 +2978,13 @@
         </w:numPr>
       </w:pPr>
       <w:r>
-        <w:t>Not possible to see Selector manually – only via uipath</w:t>
-      </w:r>
+        <w:t xml:space="preserve">Not possible to see Selector manually – only via </w:t>
+      </w:r>
+      <w:proofErr w:type="spellStart"/>
+      <w:r>
+        <w:t>uipath</w:t>
+      </w:r>
+      <w:proofErr w:type="spellEnd"/>
     </w:p>
     <w:p>
       <w:pPr>
@@ -2630,7 +3006,15 @@
     </w:p>
     <w:p>
       <w:r>
-        <w:t>UI Selector  - Like query to identify the element</w:t>
+        <w:t xml:space="preserve">UI </w:t>
+      </w:r>
+      <w:proofErr w:type="gramStart"/>
+      <w:r>
+        <w:t>Selector  -</w:t>
+      </w:r>
+      <w:proofErr w:type="gramEnd"/>
+      <w:r>
+        <w:t xml:space="preserve"> Like query to identify the element</w:t>
       </w:r>
     </w:p>
     <w:p/>
@@ -2655,7 +3039,15 @@
         </w:numPr>
       </w:pPr>
       <w:r>
-        <w:t>Automatic Recording – Create automation/code automatically  - It will not record the validation</w:t>
+        <w:t xml:space="preserve">Automatic Recording – Create automation/code </w:t>
+      </w:r>
+      <w:proofErr w:type="gramStart"/>
+      <w:r>
+        <w:t>automatically  -</w:t>
+      </w:r>
+      <w:proofErr w:type="gramEnd"/>
+      <w:r>
+        <w:t xml:space="preserve"> It will not record the validation</w:t>
       </w:r>
     </w:p>
     <w:p>
@@ -2680,9 +3072,11 @@
     </w:p>
     <w:p/>
     <w:p>
+      <w:proofErr w:type="spellStart"/>
       <w:r>
         <w:t>Uiautomation</w:t>
       </w:r>
+      <w:proofErr w:type="spellEnd"/>
     </w:p>
     <w:p/>
     <w:p>
@@ -2722,8 +3116,13 @@
           <w:numId w:val="17"/>
         </w:numPr>
       </w:pPr>
-      <w:r>
-        <w:t>Always : Open new session every time</w:t>
+      <w:proofErr w:type="gramStart"/>
+      <w:r>
+        <w:t>Always :</w:t>
+      </w:r>
+      <w:proofErr w:type="gramEnd"/>
+      <w:r>
+        <w:t xml:space="preserve"> Open new session every time</w:t>
       </w:r>
     </w:p>
     <w:p>
@@ -2734,8 +3133,18 @@
           <w:numId w:val="17"/>
         </w:numPr>
       </w:pPr>
-      <w:r>
-        <w:t xml:space="preserve">IfNotOpen : </w:t>
+      <w:proofErr w:type="spellStart"/>
+      <w:proofErr w:type="gramStart"/>
+      <w:r>
+        <w:t>IfNotOpen</w:t>
+      </w:r>
+      <w:proofErr w:type="spellEnd"/>
+      <w:r>
+        <w:t xml:space="preserve"> :</w:t>
+      </w:r>
+      <w:proofErr w:type="gramEnd"/>
+      <w:r>
+        <w:t xml:space="preserve"> </w:t>
       </w:r>
     </w:p>
     <w:p>
@@ -2794,9 +3203,11 @@
           <w:numId w:val="17"/>
         </w:numPr>
       </w:pPr>
+      <w:proofErr w:type="spellStart"/>
       <w:r>
         <w:t>Ifopenbybrowseractivity</w:t>
       </w:r>
+      <w:proofErr w:type="spellEnd"/>
     </w:p>
     <w:p>
       <w:pPr>
@@ -2806,9 +3217,11 @@
           <w:numId w:val="17"/>
         </w:numPr>
       </w:pPr>
+      <w:proofErr w:type="spellStart"/>
       <w:r>
         <w:t>Inputmode</w:t>
       </w:r>
+      <w:proofErr w:type="spellEnd"/>
     </w:p>
     <w:p>
       <w:pPr>
@@ -2865,11 +3278,98 @@
           <w:ilvl w:val="1"/>
           <w:numId w:val="17"/>
         </w:numPr>
-      </w:pPr>
+        <w:pBdr>
+          <w:bottom w:val="single" w:sz="6" w:space="1" w:color="auto"/>
+        </w:pBdr>
+      </w:pPr>
+      <w:proofErr w:type="spellStart"/>
       <w:r>
         <w:t>Backgroud</w:t>
       </w:r>
-    </w:p>
+      <w:proofErr w:type="spellEnd"/>
+    </w:p>
+    <w:p/>
+    <w:p>
+      <w:pPr>
+        <w:pStyle w:val="ListParagraph"/>
+        <w:numPr>
+          <w:ilvl w:val="0"/>
+          <w:numId w:val="18"/>
+        </w:numPr>
+      </w:pPr>
+      <w:r>
+        <w:t xml:space="preserve">Divide the string into chars - </w:t>
+      </w:r>
+    </w:p>
+    <w:p>
+      <w:pPr>
+        <w:pStyle w:val="ListParagraph"/>
+        <w:numPr>
+          <w:ilvl w:val="0"/>
+          <w:numId w:val="18"/>
+        </w:numPr>
+      </w:pPr>
+      <w:r>
+        <w:t>Loop through each char – Loop – For each</w:t>
+      </w:r>
+    </w:p>
+    <w:p/>
+    <w:p>
+      <w:proofErr w:type="spellStart"/>
+      <w:r>
+        <w:t>UiAutomation</w:t>
+      </w:r>
+      <w:proofErr w:type="spellEnd"/>
+      <w:r>
+        <w:t xml:space="preserve"> – Web Application </w:t>
+      </w:r>
+    </w:p>
+    <w:p/>
+    <w:p>
+      <w:r>
+        <w:t>Browser</w:t>
+      </w:r>
+    </w:p>
+    <w:p>
+      <w:r>
+        <w:t xml:space="preserve">Extension </w:t>
+      </w:r>
+      <w:proofErr w:type="gramStart"/>
+      <w:r>
+        <w:t>need</w:t>
+      </w:r>
+      <w:proofErr w:type="gramEnd"/>
+      <w:r>
+        <w:t xml:space="preserve"> to be enabled – In normal Mode &amp; Incognito Mode/Private Mode</w:t>
+      </w:r>
+    </w:p>
+    <w:p>
+      <w:r>
+        <w:t>Only if you have internet</w:t>
+      </w:r>
+    </w:p>
+    <w:p/>
+    <w:p>
+      <w:r>
+        <w:t>Activity in web application</w:t>
+      </w:r>
+      <w:r>
+        <w:br/>
+      </w:r>
+      <w:r>
+        <w:br/>
+        <w:t xml:space="preserve">check first and then do it </w:t>
+      </w:r>
+    </w:p>
+    <w:p/>
+    <w:p>
+      <w:r>
+        <w:t>Happy Path &amp; Automation Path</w:t>
+      </w:r>
+    </w:p>
+    <w:p/>
+    <w:p/>
+    <w:p/>
     <w:sectPr>
       <w:pgSz w:w="11906" w:h="16838"/>
       <w:pgMar w:top="1440" w:right="1440" w:bottom="1440" w:left="1440" w:header="708" w:footer="708" w:gutter="0"/>
@@ -2903,7 +3403,7 @@
         <v:path o:extrusionok="f" gradientshapeok="t" o:connecttype="rect"/>
         <o:lock v:ext="edit" aspectratio="t"/>
       </v:shapetype>
-      <v:shape id="_x0000_i1033" type="#_x0000_t75" style="width:11.5pt;height:11.5pt" o:bullet="t">
+      <v:shape id="_x0000_i1037" type="#_x0000_t75" style="width:10.3pt;height:10.3pt" o:bullet="t">
         <v:imagedata r:id="rId1" o:title="msoE776"/>
       </v:shape>
     </w:pict>
@@ -3956,6 +4456,95 @@
     </w:lvl>
   </w:abstractNum>
   <w:abstractNum w:abstractNumId="11" w15:restartNumberingAfterBreak="0">
+    <w:nsid w:val="42160FCE"/>
+    <w:multiLevelType w:val="hybridMultilevel"/>
+    <w:tmpl w:val="267EF514"/>
+    <w:lvl w:ilvl="0" w:tplc="4009000F">
+      <w:start w:val="1"/>
+      <w:numFmt w:val="decimal"/>
+      <w:lvlText w:val="%1."/>
+      <w:lvlJc w:val="left"/>
+      <w:pPr>
+        <w:ind w:left="720" w:hanging="360"/>
+      </w:pPr>
+      <w:rPr>
+        <w:rFonts w:hint="default"/>
+      </w:rPr>
+    </w:lvl>
+    <w:lvl w:ilvl="1" w:tplc="40090019" w:tentative="1">
+      <w:start w:val="1"/>
+      <w:numFmt w:val="lowerLetter"/>
+      <w:lvlText w:val="%2."/>
+      <w:lvlJc w:val="left"/>
+      <w:pPr>
+        <w:ind w:left="1440" w:hanging="360"/>
+      </w:pPr>
+    </w:lvl>
+    <w:lvl w:ilvl="2" w:tplc="4009001B" w:tentative="1">
+      <w:start w:val="1"/>
+      <w:numFmt w:val="lowerRoman"/>
+      <w:lvlText w:val="%3."/>
+      <w:lvlJc w:val="right"/>
+      <w:pPr>
+        <w:ind w:left="2160" w:hanging="180"/>
+      </w:pPr>
+    </w:lvl>
+    <w:lvl w:ilvl="3" w:tplc="4009000F" w:tentative="1">
+      <w:start w:val="1"/>
+      <w:numFmt w:val="decimal"/>
+      <w:lvlText w:val="%4."/>
+      <w:lvlJc w:val="left"/>
+      <w:pPr>
+        <w:ind w:left="2880" w:hanging="360"/>
+      </w:pPr>
+    </w:lvl>
+    <w:lvl w:ilvl="4" w:tplc="40090019" w:tentative="1">
+      <w:start w:val="1"/>
+      <w:numFmt w:val="lowerLetter"/>
+      <w:lvlText w:val="%5."/>
+      <w:lvlJc w:val="left"/>
+      <w:pPr>
+        <w:ind w:left="3600" w:hanging="360"/>
+      </w:pPr>
+    </w:lvl>
+    <w:lvl w:ilvl="5" w:tplc="4009001B" w:tentative="1">
+      <w:start w:val="1"/>
+      <w:numFmt w:val="lowerRoman"/>
+      <w:lvlText w:val="%6."/>
+      <w:lvlJc w:val="right"/>
+      <w:pPr>
+        <w:ind w:left="4320" w:hanging="180"/>
+      </w:pPr>
+    </w:lvl>
+    <w:lvl w:ilvl="6" w:tplc="4009000F" w:tentative="1">
+      <w:start w:val="1"/>
+      <w:numFmt w:val="decimal"/>
+      <w:lvlText w:val="%7."/>
+      <w:lvlJc w:val="left"/>
+      <w:pPr>
+        <w:ind w:left="5040" w:hanging="360"/>
+      </w:pPr>
+    </w:lvl>
+    <w:lvl w:ilvl="7" w:tplc="40090019" w:tentative="1">
+      <w:start w:val="1"/>
+      <w:numFmt w:val="lowerLetter"/>
+      <w:lvlText w:val="%8."/>
+      <w:lvlJc w:val="left"/>
+      <w:pPr>
+        <w:ind w:left="5760" w:hanging="360"/>
+      </w:pPr>
+    </w:lvl>
+    <w:lvl w:ilvl="8" w:tplc="4009001B" w:tentative="1">
+      <w:start w:val="1"/>
+      <w:numFmt w:val="lowerRoman"/>
+      <w:lvlText w:val="%9."/>
+      <w:lvlJc w:val="right"/>
+      <w:pPr>
+        <w:ind w:left="6480" w:hanging="180"/>
+      </w:pPr>
+    </w:lvl>
+  </w:abstractNum>
+  <w:abstractNum w:abstractNumId="12" w15:restartNumberingAfterBreak="0">
     <w:nsid w:val="42FA4042"/>
     <w:multiLevelType w:val="hybridMultilevel"/>
     <w:tmpl w:val="6B681384"/>
@@ -4044,7 +4633,7 @@
       </w:pPr>
     </w:lvl>
   </w:abstractNum>
-  <w:abstractNum w:abstractNumId="12" w15:restartNumberingAfterBreak="0">
+  <w:abstractNum w:abstractNumId="13" w15:restartNumberingAfterBreak="0">
     <w:nsid w:val="4431552B"/>
     <w:multiLevelType w:val="hybridMultilevel"/>
     <w:tmpl w:val="507CF616"/>
@@ -4157,7 +4746,7 @@
       </w:rPr>
     </w:lvl>
   </w:abstractNum>
-  <w:abstractNum w:abstractNumId="13" w15:restartNumberingAfterBreak="0">
+  <w:abstractNum w:abstractNumId="14" w15:restartNumberingAfterBreak="0">
     <w:nsid w:val="4FCF7FF5"/>
     <w:multiLevelType w:val="hybridMultilevel"/>
     <w:tmpl w:val="5D946CC4"/>
@@ -4246,7 +4835,7 @@
       </w:pPr>
     </w:lvl>
   </w:abstractNum>
-  <w:abstractNum w:abstractNumId="14" w15:restartNumberingAfterBreak="0">
+  <w:abstractNum w:abstractNumId="15" w15:restartNumberingAfterBreak="0">
     <w:nsid w:val="682B7FEE"/>
     <w:multiLevelType w:val="hybridMultilevel"/>
     <w:tmpl w:val="6630A26E"/>
@@ -4359,7 +4948,7 @@
       </w:rPr>
     </w:lvl>
   </w:abstractNum>
-  <w:abstractNum w:abstractNumId="15" w15:restartNumberingAfterBreak="0">
+  <w:abstractNum w:abstractNumId="16" w15:restartNumberingAfterBreak="0">
     <w:nsid w:val="72462B07"/>
     <w:multiLevelType w:val="hybridMultilevel"/>
     <w:tmpl w:val="A054380E"/>
@@ -4448,7 +5037,7 @@
       </w:pPr>
     </w:lvl>
   </w:abstractNum>
-  <w:abstractNum w:abstractNumId="16" w15:restartNumberingAfterBreak="0">
+  <w:abstractNum w:abstractNumId="17" w15:restartNumberingAfterBreak="0">
     <w:nsid w:val="7A810CFD"/>
     <w:multiLevelType w:val="hybridMultilevel"/>
     <w:tmpl w:val="C06EB056"/>
@@ -4544,25 +5133,25 @@
     <w:abstractNumId w:val="2"/>
   </w:num>
   <w:num w:numId="3" w16cid:durableId="1272056696">
-    <w:abstractNumId w:val="11"/>
+    <w:abstractNumId w:val="12"/>
   </w:num>
   <w:num w:numId="4" w16cid:durableId="408239115">
     <w:abstractNumId w:val="7"/>
   </w:num>
   <w:num w:numId="5" w16cid:durableId="1273435072">
-    <w:abstractNumId w:val="14"/>
+    <w:abstractNumId w:val="15"/>
   </w:num>
   <w:num w:numId="6" w16cid:durableId="1478302044">
     <w:abstractNumId w:val="0"/>
   </w:num>
   <w:num w:numId="7" w16cid:durableId="87384722">
-    <w:abstractNumId w:val="15"/>
+    <w:abstractNumId w:val="16"/>
   </w:num>
   <w:num w:numId="8" w16cid:durableId="605117777">
-    <w:abstractNumId w:val="13"/>
+    <w:abstractNumId w:val="14"/>
   </w:num>
   <w:num w:numId="9" w16cid:durableId="590701910">
-    <w:abstractNumId w:val="16"/>
+    <w:abstractNumId w:val="17"/>
   </w:num>
   <w:num w:numId="10" w16cid:durableId="2036611454">
     <w:abstractNumId w:val="10"/>
@@ -4583,10 +5172,13 @@
     <w:abstractNumId w:val="9"/>
   </w:num>
   <w:num w:numId="16" w16cid:durableId="1529443377">
-    <w:abstractNumId w:val="12"/>
+    <w:abstractNumId w:val="13"/>
   </w:num>
   <w:num w:numId="17" w16cid:durableId="668753347">
     <w:abstractNumId w:val="8"/>
+  </w:num>
+  <w:num w:numId="18" w16cid:durableId="1143620202">
+    <w:abstractNumId w:val="11"/>
   </w:num>
 </w:numbering>
 </file>

</xml_diff>

<commit_message>
Changes on May 31st
</commit_message>
<xml_diff>
--- a/UiPath.docx
+++ b/UiPath.docx
@@ -3368,6 +3368,79 @@
       </w:r>
     </w:p>
     <w:p/>
+    <w:p>
+      <w:pPr>
+        <w:pBdr>
+          <w:bottom w:val="single" w:sz="6" w:space="1" w:color="auto"/>
+        </w:pBdr>
+      </w:pPr>
+    </w:p>
+    <w:p/>
+    <w:p>
+      <w:proofErr w:type="spellStart"/>
+      <w:r>
+        <w:t>UiAutomation</w:t>
+      </w:r>
+      <w:proofErr w:type="spellEnd"/>
+    </w:p>
+    <w:p>
+      <w:r>
+        <w:t>Selectors</w:t>
+      </w:r>
+    </w:p>
+    <w:p>
+      <w:r>
+        <w:lastRenderedPageBreak/>
+        <w:t>Wild Characters</w:t>
+      </w:r>
+    </w:p>
+    <w:p/>
+    <w:p>
+      <w:r>
+        <w:t xml:space="preserve">* </w:t>
+      </w:r>
+      <w:proofErr w:type="gramStart"/>
+      <w:r>
+        <w:t>is</w:t>
+      </w:r>
+      <w:proofErr w:type="gramEnd"/>
+      <w:r>
+        <w:t xml:space="preserve"> to replace 0 or more characters</w:t>
+      </w:r>
+    </w:p>
+    <w:p>
+      <w:r>
+        <w:t>? is to replace single character</w:t>
+      </w:r>
+    </w:p>
+    <w:p/>
+    <w:p/>
+    <w:p>
+      <w:r>
+        <w:t>Textbox?</w:t>
+      </w:r>
+    </w:p>
+    <w:p>
+      <w:r>
+        <w:t>Id=Textbox1 /Textbox2/Textbox3</w:t>
+      </w:r>
+    </w:p>
+    <w:p>
+      <w:r>
+        <w:t>Textbox*</w:t>
+      </w:r>
+    </w:p>
+    <w:p>
+      <w:r>
+        <w:t xml:space="preserve">Id= Textboxset123/ Textboxline1379 / Textbox0005 /Textbox / </w:t>
+      </w:r>
+      <w:proofErr w:type="gramStart"/>
+      <w:r>
+        <w:t>Textbox  1234</w:t>
+      </w:r>
+      <w:proofErr w:type="gramEnd"/>
+    </w:p>
+    <w:p/>
     <w:p/>
     <w:p/>
     <w:sectPr>
@@ -3403,7 +3476,7 @@
         <v:path o:extrusionok="f" gradientshapeok="t" o:connecttype="rect"/>
         <o:lock v:ext="edit" aspectratio="t"/>
       </v:shapetype>
-      <v:shape id="_x0000_i1037" type="#_x0000_t75" style="width:10.3pt;height:10.3pt" o:bullet="t">
+      <v:shape id="_x0000_i1032" type="#_x0000_t75" style="width:10.5pt;height:10.5pt" o:bullet="t">
         <v:imagedata r:id="rId1" o:title="msoE776"/>
       </v:shape>
     </w:pict>

</xml_diff>

<commit_message>
Changes on 6th May
</commit_message>
<xml_diff>
--- a/UiPath.docx
+++ b/UiPath.docx
@@ -3440,8 +3440,71 @@
       </w:r>
       <w:proofErr w:type="gramEnd"/>
     </w:p>
-    <w:p/>
-    <w:p/>
+    <w:p>
+      <w:pPr>
+        <w:pBdr>
+          <w:bottom w:val="single" w:sz="6" w:space="1" w:color="auto"/>
+        </w:pBdr>
+      </w:pPr>
+    </w:p>
+    <w:p/>
+    <w:p>
+      <w:r>
+        <w:t>String Methods</w:t>
+      </w:r>
+      <w:r>
+        <w:br/>
+      </w:r>
+      <w:r>
+        <w:br/>
+        <w:t xml:space="preserve">Split – I am Shiva – </w:t>
+      </w:r>
+      <w:proofErr w:type="spellStart"/>
+      <w:proofErr w:type="gramStart"/>
+      <w:r>
+        <w:t>Shiva,rama</w:t>
+      </w:r>
+      <w:proofErr w:type="gramEnd"/>
+      <w:r>
+        <w:t>,krishna,reddy</w:t>
+      </w:r>
+      <w:proofErr w:type="spellEnd"/>
+    </w:p>
+    <w:p>
+      <w:r>
+        <w:t xml:space="preserve">Replace - </w:t>
+      </w:r>
+    </w:p>
+    <w:p>
+      <w:r>
+        <w:t xml:space="preserve">Index – </w:t>
+      </w:r>
+      <w:proofErr w:type="spellStart"/>
+      <w:proofErr w:type="gramStart"/>
+      <w:r>
+        <w:t>Shiva,Rama</w:t>
+      </w:r>
+      <w:proofErr w:type="spellEnd"/>
+      <w:proofErr w:type="gramEnd"/>
+    </w:p>
+    <w:p>
+      <w:r>
+        <w:t>Substring – Shiva Ram</w:t>
+      </w:r>
+    </w:p>
+    <w:p/>
+    <w:p>
+      <w:r>
+        <w:t>Regex – CASE-101</w:t>
+      </w:r>
+    </w:p>
+    <w:p/>
+    <w:p/>
+    <w:p>
+      <w:r>
+        <w:t>__Hello &lt;&gt; Hello</w:t>
+      </w:r>
+    </w:p>
     <w:p/>
     <w:sectPr>
       <w:pgSz w:w="11906" w:h="16838"/>
@@ -3476,7 +3539,7 @@
         <v:path o:extrusionok="f" gradientshapeok="t" o:connecttype="rect"/>
         <o:lock v:ext="edit" aspectratio="t"/>
       </v:shapetype>
-      <v:shape id="_x0000_i1032" type="#_x0000_t75" style="width:10.5pt;height:10.5pt" o:bullet="t">
+      <v:shape id="_x0000_i1033" type="#_x0000_t75" style="width:10.5pt;height:10.5pt" o:bullet="t">
         <v:imagedata r:id="rId1" o:title="msoE776"/>
       </v:shape>
     </w:pict>

</xml_diff>

<commit_message>
Changes on 07th May, 2023
</commit_message>
<xml_diff>
--- a/UiPath.docx
+++ b/UiPath.docx
@@ -3506,6 +3506,121 @@
       </w:r>
     </w:p>
     <w:p/>
+    <w:p/>
+    <w:p>
+      <w:proofErr w:type="gramStart"/>
+      <w:r>
+        <w:t>Your</w:t>
+      </w:r>
+      <w:proofErr w:type="gramEnd"/>
+      <w:r>
+        <w:t xml:space="preserve"> running every day at 9 AM </w:t>
+      </w:r>
+    </w:p>
+    <w:p/>
+    <w:p>
+      <w:r>
+        <w:t>06-Jun-2023 09AM</w:t>
+      </w:r>
+    </w:p>
+    <w:p>
+      <w:r>
+        <w:t>31-May-2023 09AM</w:t>
+      </w:r>
+    </w:p>
+    <w:p/>
+    <w:p/>
+    <w:p/>
+    <w:p>
+      <w:r>
+        <w:lastRenderedPageBreak/>
+        <w:t>d – Date 1-31</w:t>
+      </w:r>
+    </w:p>
+    <w:p>
+      <w:r>
+        <w:t>dd – Date 01, 02…31</w:t>
+      </w:r>
+    </w:p>
+    <w:p>
+      <w:proofErr w:type="spellStart"/>
+      <w:r>
+        <w:t>ddd</w:t>
+      </w:r>
+      <w:proofErr w:type="spellEnd"/>
+      <w:r>
+        <w:t xml:space="preserve"> – Sun, Mon…</w:t>
+      </w:r>
+    </w:p>
+    <w:p>
+      <w:proofErr w:type="spellStart"/>
+      <w:r>
+        <w:t>dddd</w:t>
+      </w:r>
+      <w:proofErr w:type="spellEnd"/>
+      <w:r>
+        <w:t xml:space="preserve"> – Sunday, Monday…</w:t>
+      </w:r>
+    </w:p>
+    <w:p/>
+    <w:p>
+      <w:r>
+        <w:t>M – Month 1…12</w:t>
+      </w:r>
+    </w:p>
+    <w:p>
+      <w:r>
+        <w:t>MM – 01, 02….12</w:t>
+      </w:r>
+    </w:p>
+    <w:p>
+      <w:r>
+        <w:t>MMM – Jan, Feb, Mar</w:t>
+      </w:r>
+    </w:p>
+    <w:p>
+      <w:r>
+        <w:t>MMMM- January, February</w:t>
+      </w:r>
+    </w:p>
+    <w:p/>
+    <w:p>
+      <w:proofErr w:type="spellStart"/>
+      <w:r>
+        <w:t>yy</w:t>
+      </w:r>
+      <w:proofErr w:type="spellEnd"/>
+      <w:r>
+        <w:t xml:space="preserve"> – Year 23, 24</w:t>
+      </w:r>
+    </w:p>
+    <w:p>
+      <w:proofErr w:type="spellStart"/>
+      <w:r>
+        <w:t>yyyy</w:t>
+      </w:r>
+      <w:proofErr w:type="spellEnd"/>
+      <w:r>
+        <w:t xml:space="preserve"> – 2023, 2024</w:t>
+      </w:r>
+    </w:p>
+    <w:p/>
+    <w:p>
+      <w:r>
+        <w:t>HH – hours 01, 02…24</w:t>
+      </w:r>
+    </w:p>
+    <w:p>
+      <w:r>
+        <w:t>mm – minutes</w:t>
+      </w:r>
+    </w:p>
+    <w:p>
+      <w:r>
+        <w:t xml:space="preserve">ss - seconds </w:t>
+      </w:r>
+    </w:p>
+    <w:p/>
     <w:sectPr>
       <w:pgSz w:w="11906" w:h="16838"/>
       <w:pgMar w:top="1440" w:right="1440" w:bottom="1440" w:left="1440" w:header="708" w:footer="708" w:gutter="0"/>
@@ -3539,7 +3654,7 @@
         <v:path o:extrusionok="f" gradientshapeok="t" o:connecttype="rect"/>
         <o:lock v:ext="edit" aspectratio="t"/>
       </v:shapetype>
-      <v:shape id="_x0000_i1033" type="#_x0000_t75" style="width:10.5pt;height:10.5pt" o:bullet="t">
+      <v:shape id="_x0000_i1031" type="#_x0000_t75" style="width:10.5pt;height:10.5pt" o:bullet="t">
         <v:imagedata r:id="rId1" o:title="msoE776"/>
       </v:shape>
     </w:pict>

</xml_diff>

<commit_message>
Changes on 8th June
</commit_message>
<xml_diff>
--- a/UiPath.docx
+++ b/UiPath.docx
@@ -1,6 +1,6 @@
 
 <file path=word/document.xml><?xml version="1.0" encoding="utf-8"?>
-<w:document xmlns:wpc="http://schemas.microsoft.com/office/word/2010/wordprocessingCanvas" xmlns:cx="http://schemas.microsoft.com/office/drawing/2014/chartex" xmlns:cx1="http://schemas.microsoft.com/office/drawing/2015/9/8/chartex" xmlns:cx2="http://schemas.microsoft.com/office/drawing/2015/10/21/chartex" xmlns:cx3="http://schemas.microsoft.com/office/drawing/2016/5/9/chartex" xmlns:cx4="http://schemas.microsoft.com/office/drawing/2016/5/10/chartex" xmlns:cx5="http://schemas.microsoft.com/office/drawing/2016/5/11/chartex" xmlns:cx6="http://schemas.microsoft.com/office/drawing/2016/5/12/chartex" xmlns:cx7="http://schemas.microsoft.com/office/drawing/2016/5/13/chartex" xmlns:cx8="http://schemas.microsoft.com/office/drawing/2016/5/14/chartex" xmlns:mc="http://schemas.openxmlformats.org/markup-compatibility/2006" xmlns:aink="http://schemas.microsoft.com/office/drawing/2016/ink" xmlns:am3d="http://schemas.microsoft.com/office/drawing/2017/model3d" xmlns:o="urn:schemas-microsoft-com:office:office" xmlns:oel="http://schemas.microsoft.com/office/2019/extlst" xmlns:r="http://schemas.openxmlformats.org/officeDocument/2006/relationships" xmlns:m="http://schemas.openxmlformats.org/officeDocument/2006/math" xmlns:v="urn:schemas-microsoft-com:vml" xmlns:wp14="http://schemas.microsoft.com/office/word/2010/wordprocessingDrawing" xmlns:wp="http://schemas.openxmlformats.org/drawingml/2006/wordprocessingDrawing" xmlns:w10="urn:schemas-microsoft-com:office:word" xmlns:w="http://schemas.openxmlformats.org/wordprocessingml/2006/main" xmlns:w14="http://schemas.microsoft.com/office/word/2010/wordml" xmlns:w15="http://schemas.microsoft.com/office/word/2012/wordml" xmlns:w16cex="http://schemas.microsoft.com/office/word/2018/wordml/cex" xmlns:w16cid="http://schemas.microsoft.com/office/word/2016/wordml/cid" xmlns:w16="http://schemas.microsoft.com/office/word/2018/wordml" xmlns:w16du="http://schemas.microsoft.com/office/word/2023/wordml/word16du" xmlns:w16sdtdh="http://schemas.microsoft.com/office/word/2020/wordml/sdtdatahash" xmlns:w16se="http://schemas.microsoft.com/office/word/2015/wordml/symex" xmlns:wpg="http://schemas.microsoft.com/office/word/2010/wordprocessingGroup" xmlns:wpi="http://schemas.microsoft.com/office/word/2010/wordprocessingInk" xmlns:wne="http://schemas.microsoft.com/office/word/2006/wordml" xmlns:wps="http://schemas.microsoft.com/office/word/2010/wordprocessingShape" mc:Ignorable="w14 w15 w16se w16cid w16 w16cex w16sdtdh wp14">
+<w:document xmlns:wpc="http://schemas.microsoft.com/office/word/2010/wordprocessingCanvas" xmlns:cx="http://schemas.microsoft.com/office/drawing/2014/chartex" xmlns:cx1="http://schemas.microsoft.com/office/drawing/2015/9/8/chartex" xmlns:cx2="http://schemas.microsoft.com/office/drawing/2015/10/21/chartex" xmlns:cx3="http://schemas.microsoft.com/office/drawing/2016/5/9/chartex" xmlns:cx4="http://schemas.microsoft.com/office/drawing/2016/5/10/chartex" xmlns:cx5="http://schemas.microsoft.com/office/drawing/2016/5/11/chartex" xmlns:cx6="http://schemas.microsoft.com/office/drawing/2016/5/12/chartex" xmlns:cx7="http://schemas.microsoft.com/office/drawing/2016/5/13/chartex" xmlns:cx8="http://schemas.microsoft.com/office/drawing/2016/5/14/chartex" xmlns:mc="http://schemas.openxmlformats.org/markup-compatibility/2006" xmlns:aink="http://schemas.microsoft.com/office/drawing/2016/ink" xmlns:am3d="http://schemas.microsoft.com/office/drawing/2017/model3d" xmlns:o="urn:schemas-microsoft-com:office:office" xmlns:oel="http://schemas.microsoft.com/office/2019/extlst" xmlns:r="http://schemas.openxmlformats.org/officeDocument/2006/relationships" xmlns:m="http://schemas.openxmlformats.org/officeDocument/2006/math" xmlns:v="urn:schemas-microsoft-com:vml" xmlns:wp14="http://schemas.microsoft.com/office/word/2010/wordprocessingDrawing" xmlns:wp="http://schemas.openxmlformats.org/drawingml/2006/wordprocessingDrawing" xmlns:w10="urn:schemas-microsoft-com:office:word" xmlns:w="http://schemas.openxmlformats.org/wordprocessingml/2006/main" xmlns:w14="http://schemas.microsoft.com/office/word/2010/wordml" xmlns:w15="http://schemas.microsoft.com/office/word/2012/wordml" xmlns:w16cex="http://schemas.microsoft.com/office/word/2018/wordml/cex" xmlns:w16cid="http://schemas.microsoft.com/office/word/2016/wordml/cid" xmlns:w16="http://schemas.microsoft.com/office/word/2018/wordml" xmlns:w16sdtdh="http://schemas.microsoft.com/office/word/2020/wordml/sdtdatahash" xmlns:w16se="http://schemas.microsoft.com/office/word/2015/wordml/symex" xmlns:wpg="http://schemas.microsoft.com/office/word/2010/wordprocessingGroup" xmlns:wpi="http://schemas.microsoft.com/office/word/2010/wordprocessingInk" xmlns:wne="http://schemas.microsoft.com/office/word/2006/wordml" xmlns:wps="http://schemas.microsoft.com/office/word/2010/wordprocessingShape" mc:Ignorable="w14 w15 w16se w16cid w16 w16cex w16sdtdh wp14">
   <w:body>
     <w:p>
       <w:pPr>
@@ -88,13 +88,9 @@
             <w:tcW w:w="1803" w:type="dxa"/>
           </w:tcPr>
           <w:p>
-            <w:proofErr w:type="spellStart"/>
-            <w:proofErr w:type="gramStart"/>
             <w:r>
               <w:t>S.No</w:t>
             </w:r>
-            <w:proofErr w:type="spellEnd"/>
-            <w:proofErr w:type="gramEnd"/>
           </w:p>
         </w:tc>
         <w:tc>
@@ -350,15 +346,7 @@
     </w:p>
     <w:p>
       <w:r>
-        <w:t xml:space="preserve">3. </w:t>
-      </w:r>
-      <w:proofErr w:type="spellStart"/>
-      <w:r>
-        <w:t>Orchestartor</w:t>
-      </w:r>
-      <w:proofErr w:type="spellEnd"/>
-      <w:r>
-        <w:t xml:space="preserve"> – Web application</w:t>
+        <w:t>3. Orchestartor – Web application</w:t>
       </w:r>
     </w:p>
     <w:p/>
@@ -380,15 +368,7 @@
     <w:p/>
     <w:p>
       <w:r>
-        <w:t xml:space="preserve">Public Cloud – Learning – 1 </w:t>
-      </w:r>
-      <w:proofErr w:type="gramStart"/>
-      <w:r>
-        <w:t>attend ,</w:t>
-      </w:r>
-      <w:proofErr w:type="gramEnd"/>
-      <w:r>
-        <w:t xml:space="preserve"> 1 unattended, 1 developer</w:t>
+        <w:t>Public Cloud – Learning – 1 attend , 1 unattended, 1 developer</w:t>
       </w:r>
       <w:r>
         <w:t xml:space="preserve"> 2023.4.3</w:t>
@@ -471,11 +451,9 @@
       </w:r>
     </w:p>
     <w:p>
-      <w:proofErr w:type="spellStart"/>
       <w:r>
         <w:t>UiForm</w:t>
       </w:r>
-      <w:proofErr w:type="spellEnd"/>
     </w:p>
     <w:p>
       <w:r>
@@ -485,13 +463,8 @@
     <w:p/>
     <w:p/>
     <w:p>
-      <w:proofErr w:type="spellStart"/>
-      <w:r>
-        <w:t>Main.Xaml</w:t>
-      </w:r>
-      <w:proofErr w:type="spellEnd"/>
-      <w:r>
-        <w:t xml:space="preserve"> – Start point of BOT – Run/Debug</w:t>
+      <w:r>
+        <w:t>Main.Xaml – Start point of BOT – Run/Debug</w:t>
       </w:r>
     </w:p>
     <w:p/>
@@ -657,36 +630,18 @@
       </w:pPr>
     </w:p>
     <w:p>
-      <w:proofErr w:type="spellStart"/>
-      <w:proofErr w:type="gramStart"/>
       <w:r>
         <w:t>UiPath.Database.Activities</w:t>
       </w:r>
-      <w:proofErr w:type="spellEnd"/>
-      <w:proofErr w:type="gramEnd"/>
-    </w:p>
-    <w:p>
-      <w:proofErr w:type="spellStart"/>
-      <w:proofErr w:type="gramStart"/>
-      <w:r>
-        <w:t>UiPath.WebAPI.Activities</w:t>
-      </w:r>
-      <w:proofErr w:type="spellEnd"/>
-      <w:proofErr w:type="gramEnd"/>
-      <w:r>
-        <w:t xml:space="preserve"> – JSON/XML/API</w:t>
-      </w:r>
-    </w:p>
-    <w:p>
-      <w:proofErr w:type="spellStart"/>
-      <w:proofErr w:type="gramStart"/>
-      <w:r>
-        <w:t>UiPath.Form.Activities</w:t>
-      </w:r>
-      <w:proofErr w:type="spellEnd"/>
-      <w:proofErr w:type="gramEnd"/>
-      <w:r>
-        <w:t xml:space="preserve"> – UiPath Forms</w:t>
+    </w:p>
+    <w:p>
+      <w:r>
+        <w:t>UiPath.WebAPI.Activities – JSON/XML/API</w:t>
+      </w:r>
+    </w:p>
+    <w:p>
+      <w:r>
+        <w:t>UiPath.Form.Activities – UiPath Forms</w:t>
       </w:r>
     </w:p>
     <w:p>
@@ -695,13 +650,8 @@
           <w:bottom w:val="single" w:sz="6" w:space="1" w:color="auto"/>
         </w:pBdr>
       </w:pPr>
-      <w:proofErr w:type="gramStart"/>
-      <w:r>
-        <w:t>Default :</w:t>
-      </w:r>
-      <w:proofErr w:type="gramEnd"/>
-      <w:r>
-        <w:t xml:space="preserve"> </w:t>
+      <w:r>
+        <w:t xml:space="preserve">Default : </w:t>
       </w:r>
       <w:r>
         <w:br/>
@@ -744,36 +694,7 @@
     </w:p>
     <w:p>
       <w:r>
-        <w:t>String – “shiva145</w:t>
-      </w:r>
-      <w:proofErr w:type="gramStart"/>
-      <w:r>
-        <w:t>()</w:t>
-      </w:r>
-      <w:proofErr w:type="spellStart"/>
-      <w:r>
-        <w:t>dprohjp</w:t>
-      </w:r>
-      <w:proofErr w:type="spellEnd"/>
-      <w:proofErr w:type="gramEnd"/>
-      <w:r>
-        <w:t>” / “</w:t>
-      </w:r>
-      <w:proofErr w:type="spellStart"/>
-      <w:r>
-        <w:t>iuhgo</w:t>
-      </w:r>
-      <w:proofErr w:type="spellEnd"/>
-      <w:r>
-        <w:t xml:space="preserve"> </w:t>
-      </w:r>
-      <w:proofErr w:type="spellStart"/>
-      <w:r>
-        <w:t>oirgij_iufrhgio-ijbgi</w:t>
-      </w:r>
-      <w:proofErr w:type="spellEnd"/>
-      <w:r>
-        <w:t>”</w:t>
+        <w:t>String – “shiva145()dprohjp” / “iuhgo oirgij_iufrhgio-ijbgi”</w:t>
       </w:r>
     </w:p>
     <w:p>
@@ -788,36 +709,7 @@
     </w:p>
     <w:p>
       <w:r>
-        <w:t>Array – {1, 2, 3}/{“</w:t>
-      </w:r>
-      <w:proofErr w:type="spellStart"/>
-      <w:r>
-        <w:t>adgn</w:t>
-      </w:r>
-      <w:proofErr w:type="spellEnd"/>
-      <w:r>
-        <w:t>”</w:t>
-      </w:r>
-      <w:proofErr w:type="gramStart"/>
-      <w:r>
-        <w:t>,”</w:t>
-      </w:r>
-      <w:proofErr w:type="spellStart"/>
-      <w:r>
-        <w:t>dngo</w:t>
-      </w:r>
-      <w:proofErr w:type="spellEnd"/>
-      <w:proofErr w:type="gramEnd"/>
-      <w:r>
-        <w:t>”,”</w:t>
-      </w:r>
-      <w:proofErr w:type="spellStart"/>
-      <w:r>
-        <w:t>jgn</w:t>
-      </w:r>
-      <w:proofErr w:type="spellEnd"/>
-      <w:r>
-        <w:t>”}</w:t>
+        <w:t>Array – {1, 2, 3}/{“adgn”,”dngo”,”jgn”}</w:t>
       </w:r>
     </w:p>
     <w:p>
@@ -892,15 +784,7 @@
         <w:t>For Each – Defined data</w:t>
       </w:r>
       <w:r>
-        <w:t>, Array/List/</w:t>
-      </w:r>
-      <w:proofErr w:type="spellStart"/>
-      <w:r>
-        <w:t>DataTable</w:t>
-      </w:r>
-      <w:proofErr w:type="spellEnd"/>
-      <w:r>
-        <w:t>/Table Rows/Table Columns/Files/Folder/</w:t>
+        <w:t>, Array/List/DataTable/Table Rows/Table Columns/Files/Folder/</w:t>
       </w:r>
       <w:r>
         <w:br/>
@@ -916,15 +800,7 @@
         </w:numPr>
       </w:pPr>
       <w:r>
-        <w:t xml:space="preserve">While – </w:t>
-      </w:r>
-      <w:proofErr w:type="gramStart"/>
-      <w:r>
-        <w:t>Undefined ,</w:t>
-      </w:r>
-      <w:proofErr w:type="gramEnd"/>
-      <w:r>
-        <w:t xml:space="preserve"> condition</w:t>
+        <w:t>While – Undefined , condition</w:t>
       </w:r>
     </w:p>
     <w:p>
@@ -936,15 +812,7 @@
         </w:numPr>
       </w:pPr>
       <w:r>
-        <w:t xml:space="preserve">Do While - </w:t>
-      </w:r>
-      <w:proofErr w:type="gramStart"/>
-      <w:r>
-        <w:t>Undefined ,</w:t>
-      </w:r>
-      <w:proofErr w:type="gramEnd"/>
-      <w:r>
-        <w:t xml:space="preserve"> condition</w:t>
+        <w:t>Do While - Undefined , condition</w:t>
       </w:r>
     </w:p>
     <w:p>
@@ -967,15 +835,7 @@
     </w:p>
     <w:p>
       <w:r>
-        <w:t>“shiva” + “Rama” = “</w:t>
-      </w:r>
-      <w:proofErr w:type="spellStart"/>
-      <w:r>
-        <w:t>shivarama</w:t>
-      </w:r>
-      <w:proofErr w:type="spellEnd"/>
-      <w:r>
-        <w:t>”</w:t>
+        <w:t>“shiva” + “Rama” = “shivarama”</w:t>
       </w:r>
     </w:p>
     <w:p/>
@@ -994,15 +854,7 @@
     <w:p>
       <w:r>
         <w:lastRenderedPageBreak/>
-        <w:t xml:space="preserve">“1” + </w:t>
-      </w:r>
-      <w:proofErr w:type="gramStart"/>
-      <w:r>
-        <w:t>“ “</w:t>
-      </w:r>
-      <w:proofErr w:type="gramEnd"/>
-      <w:r>
-        <w:t xml:space="preserve"> + “Shiva” = “1 Shiva”</w:t>
+        <w:t>“1” + “ “ + “Shiva” = “1 Shiva”</w:t>
       </w:r>
     </w:p>
     <w:p/>
@@ -1092,18 +944,8 @@
       </w:r>
     </w:p>
     <w:p>
-      <w:proofErr w:type="spellStart"/>
-      <w:proofErr w:type="gramStart"/>
-      <w:r>
-        <w:t>Arry</w:t>
-      </w:r>
-      <w:proofErr w:type="spellEnd"/>
-      <w:r>
-        <w:t>(</w:t>
-      </w:r>
-      <w:proofErr w:type="gramEnd"/>
-      <w:r>
-        <w:t>String)</w:t>
+      <w:r>
+        <w:t>Arry(String)</w:t>
       </w:r>
     </w:p>
     <w:p>
@@ -1124,99 +966,32 @@
     </w:p>
     <w:p>
       <w:r>
-        <w:t>{“shiva”</w:t>
-      </w:r>
-      <w:proofErr w:type="gramStart"/>
-      <w:r>
-        <w:t>,”Ram</w:t>
-      </w:r>
-      <w:proofErr w:type="gramEnd"/>
-      <w:r>
-        <w:t>”,”</w:t>
-      </w:r>
-      <w:proofErr w:type="spellStart"/>
-      <w:r>
-        <w:t>Seshu</w:t>
-      </w:r>
-      <w:proofErr w:type="spellEnd"/>
-      <w:r>
-        <w:t>”,”Bala”,”Praveen”,”</w:t>
-      </w:r>
-      <w:proofErr w:type="spellStart"/>
-      <w:r>
-        <w:t>krishna</w:t>
-      </w:r>
-      <w:proofErr w:type="spellEnd"/>
-      <w:r>
-        <w:t xml:space="preserve">”} – </w:t>
-      </w:r>
-      <w:proofErr w:type="spellStart"/>
-      <w:r>
-        <w:t>nameArray</w:t>
-      </w:r>
-      <w:proofErr w:type="spellEnd"/>
-    </w:p>
-    <w:p/>
-    <w:p>
-      <w:proofErr w:type="spellStart"/>
-      <w:proofErr w:type="gramStart"/>
-      <w:r>
-        <w:t>nameArry</w:t>
-      </w:r>
-      <w:proofErr w:type="spellEnd"/>
-      <w:r>
-        <w:t>[</w:t>
-      </w:r>
-      <w:proofErr w:type="gramEnd"/>
-      <w:r>
-        <w:t>0]=”Shiva”</w:t>
-      </w:r>
-    </w:p>
-    <w:p/>
-    <w:p/>
-    <w:p/>
-    <w:p>
-      <w:r>
-        <w:t>{{1,2,3</w:t>
-      </w:r>
-      <w:proofErr w:type="gramStart"/>
-      <w:r>
-        <w:t>},{</w:t>
-      </w:r>
-      <w:proofErr w:type="gramEnd"/>
-      <w:r>
-        <w:t xml:space="preserve">4,5,7},{6837,409,95}} – Array(Array(int)) – </w:t>
-      </w:r>
-      <w:proofErr w:type="spellStart"/>
-      <w:r>
-        <w:t>mutiArray</w:t>
-      </w:r>
-      <w:proofErr w:type="spellEnd"/>
-    </w:p>
-    <w:p/>
-    <w:p>
-      <w:proofErr w:type="gramStart"/>
-      <w:r>
-        <w:t>multiarray[</w:t>
-      </w:r>
-      <w:proofErr w:type="gramEnd"/>
-      <w:r>
-        <w:t>0]={1,2,3}</w:t>
-      </w:r>
-    </w:p>
-    <w:p>
-      <w:proofErr w:type="spellStart"/>
-      <w:proofErr w:type="gramStart"/>
-      <w:r>
-        <w:t>multiarry</w:t>
-      </w:r>
-      <w:proofErr w:type="spellEnd"/>
-      <w:r>
-        <w:t>[</w:t>
-      </w:r>
-      <w:proofErr w:type="gramEnd"/>
-      <w:r>
-        <w:t>0][1] = 2</w:t>
+        <w:t>{“shiva”,”Ram”,”Seshu”,”Bala”,”Praveen”,”krishna”} – nameArray</w:t>
+      </w:r>
+    </w:p>
+    <w:p/>
+    <w:p>
+      <w:r>
+        <w:t>nameArry[0]=”Shiva”</w:t>
+      </w:r>
+    </w:p>
+    <w:p/>
+    <w:p/>
+    <w:p/>
+    <w:p>
+      <w:r>
+        <w:t>{{1,2,3},{4,5,7},{6837,409,95}} – Array(Array(int)) – mutiArray</w:t>
+      </w:r>
+    </w:p>
+    <w:p/>
+    <w:p>
+      <w:r>
+        <w:t>multiarray[0]={1,2,3}</w:t>
+      </w:r>
+    </w:p>
+    <w:p>
+      <w:r>
+        <w:t>multiarry[0][1] = 2</w:t>
       </w:r>
     </w:p>
     <w:p>
@@ -1261,13 +1036,8 @@
     <w:p/>
     <w:p>
       <w:r>
-        <w:t xml:space="preserve">Switch - </w:t>
-      </w:r>
-      <w:proofErr w:type="spellStart"/>
-      <w:r>
-        <w:t>MathOperation</w:t>
-      </w:r>
-      <w:proofErr w:type="spellEnd"/>
+        <w:t>Switch - MathOperation</w:t>
+      </w:r>
     </w:p>
     <w:p>
       <w:r>
@@ -1313,13 +1083,8 @@
     <w:p/>
     <w:p>
       <w:r>
-        <w:t xml:space="preserve">SHIVA    </w:t>
-      </w:r>
-      <w:proofErr w:type="spellStart"/>
-      <w:r>
-        <w:t>SHIVA</w:t>
-      </w:r>
-      <w:proofErr w:type="spellEnd"/>
+        <w:t>SHIVA    SHIVA</w:t>
+      </w:r>
     </w:p>
     <w:p/>
     <w:p>
@@ -1516,15 +1281,7 @@
         </w:numPr>
       </w:pPr>
       <w:r>
-        <w:t xml:space="preserve">In </w:t>
-      </w:r>
-      <w:proofErr w:type="gramStart"/>
-      <w:r>
-        <w:t>Argument :</w:t>
-      </w:r>
-      <w:proofErr w:type="gramEnd"/>
-      <w:r>
-        <w:t xml:space="preserve"> T2 is requesting input from T1</w:t>
+        <w:t>In Argument : T2 is requesting input from T1</w:t>
       </w:r>
     </w:p>
     <w:p>
@@ -1536,15 +1293,7 @@
         </w:numPr>
       </w:pPr>
       <w:r>
-        <w:t xml:space="preserve">Out </w:t>
-      </w:r>
-      <w:proofErr w:type="gramStart"/>
-      <w:r>
-        <w:t>Argument :</w:t>
-      </w:r>
-      <w:proofErr w:type="gramEnd"/>
-      <w:r>
-        <w:t xml:space="preserve"> T2 is sending output to T1</w:t>
+        <w:t>Out Argument : T2 is sending output to T1</w:t>
       </w:r>
     </w:p>
     <w:p>
@@ -1555,21 +1304,8 @@
           <w:numId w:val="7"/>
         </w:numPr>
       </w:pPr>
-      <w:proofErr w:type="spellStart"/>
-      <w:r>
-        <w:t>Inout</w:t>
-      </w:r>
-      <w:proofErr w:type="spellEnd"/>
-      <w:r>
-        <w:t xml:space="preserve"> </w:t>
-      </w:r>
-      <w:proofErr w:type="gramStart"/>
-      <w:r>
-        <w:t>Argument :</w:t>
-      </w:r>
-      <w:proofErr w:type="gramEnd"/>
-      <w:r>
-        <w:t xml:space="preserve"> T2 is requesting input &amp; modifies it and sending the same as output to T1</w:t>
+      <w:r>
+        <w:t>Inout Argument : T2 is requesting input &amp; modifies it and sending the same as output to T1</w:t>
       </w:r>
     </w:p>
     <w:p/>
@@ -1675,13 +1411,8 @@
     </w:p>
     <w:p/>
     <w:p>
-      <w:proofErr w:type="spellStart"/>
-      <w:r>
-        <w:t>DataTable</w:t>
-      </w:r>
-      <w:proofErr w:type="spellEnd"/>
-      <w:r>
-        <w:t xml:space="preserve"> - </w:t>
+      <w:r>
+        <w:t xml:space="preserve">DataTable - </w:t>
       </w:r>
     </w:p>
     <w:tbl>
@@ -1751,7 +1482,6 @@
                 <w:bCs/>
               </w:rPr>
             </w:pPr>
-            <w:proofErr w:type="spellStart"/>
             <w:r>
               <w:rPr>
                 <w:b/>
@@ -1759,7 +1489,6 @@
               </w:rPr>
               <w:t>LName</w:t>
             </w:r>
-            <w:proofErr w:type="spellEnd"/>
           </w:p>
         </w:tc>
         <w:tc>
@@ -1852,11 +1581,9 @@
             <w:tcW w:w="2311" w:type="dxa"/>
           </w:tcPr>
           <w:p>
-            <w:proofErr w:type="spellStart"/>
             <w:r>
               <w:t>Seshu</w:t>
             </w:r>
-            <w:proofErr w:type="spellEnd"/>
           </w:p>
         </w:tc>
         <w:tc>
@@ -1957,42 +1684,26 @@
     </w:tbl>
     <w:p/>
     <w:p>
-      <w:proofErr w:type="spellStart"/>
       <w:r>
         <w:t>DataRow</w:t>
       </w:r>
-      <w:proofErr w:type="spellEnd"/>
-    </w:p>
-    <w:p/>
-    <w:p>
-      <w:proofErr w:type="spellStart"/>
-      <w:proofErr w:type="gramStart"/>
-      <w:r>
-        <w:t>DataTable.Rows.Count</w:t>
-      </w:r>
-      <w:proofErr w:type="spellEnd"/>
-      <w:proofErr w:type="gramEnd"/>
-      <w:r>
-        <w:t xml:space="preserve"> = 4</w:t>
-      </w:r>
-    </w:p>
-    <w:p>
-      <w:proofErr w:type="spellStart"/>
-      <w:r>
-        <w:t>DataTable.RowsCount</w:t>
-      </w:r>
-      <w:proofErr w:type="spellEnd"/>
-      <w:r>
-        <w:t xml:space="preserve"> = 4</w:t>
-      </w:r>
-    </w:p>
-    <w:p/>
-    <w:p>
-      <w:proofErr w:type="spellStart"/>
+    </w:p>
+    <w:p/>
+    <w:p>
+      <w:r>
+        <w:t>DataTable.Rows.Count = 4</w:t>
+      </w:r>
+    </w:p>
+    <w:p>
+      <w:r>
+        <w:t>DataTable.RowsCount = 4</w:t>
+      </w:r>
+    </w:p>
+    <w:p/>
+    <w:p>
       <w:r>
         <w:t>DataTable</w:t>
       </w:r>
-      <w:proofErr w:type="spellEnd"/>
     </w:p>
     <w:p>
       <w:pPr>
@@ -2318,7 +2029,6 @@
                 <w:bCs/>
               </w:rPr>
             </w:pPr>
-            <w:proofErr w:type="spellStart"/>
             <w:r>
               <w:rPr>
                 <w:b/>
@@ -2326,7 +2036,6 @@
               </w:rPr>
               <w:t>LName</w:t>
             </w:r>
-            <w:proofErr w:type="spellEnd"/>
           </w:p>
         </w:tc>
         <w:tc>
@@ -2439,11 +2148,9 @@
             <w:tcW w:w="1911" w:type="dxa"/>
           </w:tcPr>
           <w:p>
-            <w:proofErr w:type="spellStart"/>
             <w:r>
               <w:t>Seshu</w:t>
             </w:r>
-            <w:proofErr w:type="spellEnd"/>
           </w:p>
         </w:tc>
         <w:tc>
@@ -2619,41 +2326,18 @@
     </w:p>
     <w:p/>
     <w:p>
-      <w:proofErr w:type="spellStart"/>
-      <w:r>
-        <w:t>Datatable.Rows</w:t>
-      </w:r>
-      <w:proofErr w:type="spellEnd"/>
-      <w:r>
-        <w:t>(</w:t>
-      </w:r>
-      <w:proofErr w:type="gramStart"/>
-      <w:r>
-        <w:t>1)(</w:t>
-      </w:r>
-      <w:proofErr w:type="gramEnd"/>
-      <w:r>
-        <w:t>“ID”) = 102</w:t>
-      </w:r>
-    </w:p>
-    <w:p>
-      <w:proofErr w:type="spellStart"/>
-      <w:r>
-        <w:t>Datatable.Rows</w:t>
-      </w:r>
-      <w:proofErr w:type="spellEnd"/>
-      <w:r>
-        <w:t>(1)(0) = 102</w:t>
-      </w:r>
-    </w:p>
-    <w:p>
-      <w:proofErr w:type="spellStart"/>
-      <w:r>
-        <w:t>Datatable.Rows</w:t>
-      </w:r>
-      <w:proofErr w:type="spellEnd"/>
-      <w:r>
-        <w:t>(2)(3) = 29</w:t>
+      <w:r>
+        <w:t>Datatable.Rows(1)(“ID”) = 102</w:t>
+      </w:r>
+    </w:p>
+    <w:p>
+      <w:r>
+        <w:t>Datatable.Rows(1)(0) = 102</w:t>
+      </w:r>
+    </w:p>
+    <w:p>
+      <w:r>
+        <w:t>Datatable.Rows(2)(3) = 29</w:t>
       </w:r>
     </w:p>
     <w:p>
@@ -2689,56 +2373,14 @@
     </w:p>
     <w:p/>
     <w:p>
-      <w:proofErr w:type="spellStart"/>
-      <w:r>
-        <w:t>ExcelReference.Sheet</w:t>
-      </w:r>
-      <w:proofErr w:type="spellEnd"/>
-      <w:r>
-        <w:t>(“</w:t>
-      </w:r>
-      <w:proofErr w:type="spellStart"/>
-      <w:r>
-        <w:t>SheetName</w:t>
-      </w:r>
-      <w:proofErr w:type="spellEnd"/>
-      <w:r>
-        <w:t>”</w:t>
-      </w:r>
-      <w:proofErr w:type="gramStart"/>
-      <w:r>
-        <w:t>).Cell</w:t>
-      </w:r>
-      <w:proofErr w:type="gramEnd"/>
-      <w:r>
-        <w:t>(“A1”)</w:t>
-      </w:r>
-    </w:p>
-    <w:p/>
-    <w:p>
-      <w:proofErr w:type="spellStart"/>
-      <w:r>
-        <w:t>ExcelReference.Sheet</w:t>
-      </w:r>
-      <w:proofErr w:type="spellEnd"/>
-      <w:r>
-        <w:t>(‘</w:t>
-      </w:r>
-      <w:proofErr w:type="spellStart"/>
-      <w:r>
-        <w:t>SheetName</w:t>
-      </w:r>
-      <w:proofErr w:type="spellEnd"/>
-      <w:r>
-        <w:t>”</w:t>
-      </w:r>
-      <w:proofErr w:type="gramStart"/>
-      <w:r>
-        <w:t>).Range</w:t>
-      </w:r>
-      <w:proofErr w:type="gramEnd"/>
-      <w:r>
-        <w:t>(“A2:H10”)</w:t>
+      <w:r>
+        <w:t>ExcelReference.Sheet(“SheetName”).Cell(“A1”)</w:t>
+      </w:r>
+    </w:p>
+    <w:p/>
+    <w:p>
+      <w:r>
+        <w:t>ExcelReference.Sheet(‘SheetName”).Range(“A2:H10”)</w:t>
       </w:r>
     </w:p>
     <w:p>
@@ -2751,15 +2393,7 @@
     <w:p/>
     <w:p>
       <w:r>
-        <w:t xml:space="preserve">Exercise </w:t>
-      </w:r>
-      <w:proofErr w:type="gramStart"/>
-      <w:r>
-        <w:t>1 :</w:t>
-      </w:r>
-      <w:proofErr w:type="gramEnd"/>
-      <w:r>
-        <w:t xml:space="preserve"> </w:t>
+        <w:t xml:space="preserve">Exercise 1 : </w:t>
       </w:r>
     </w:p>
     <w:p/>
@@ -2948,13 +2582,8 @@
         </w:numPr>
       </w:pPr>
       <w:r>
-        <w:t xml:space="preserve">We can see selector manually / via </w:t>
-      </w:r>
-      <w:proofErr w:type="spellStart"/>
-      <w:r>
-        <w:t>uipath</w:t>
-      </w:r>
-      <w:proofErr w:type="spellEnd"/>
+        <w:t>We can see selector manually / via uipath</w:t>
+      </w:r>
     </w:p>
     <w:p/>
     <w:p>
@@ -2978,13 +2607,8 @@
         </w:numPr>
       </w:pPr>
       <w:r>
-        <w:t xml:space="preserve">Not possible to see Selector manually – only via </w:t>
-      </w:r>
-      <w:proofErr w:type="spellStart"/>
-      <w:r>
-        <w:t>uipath</w:t>
-      </w:r>
-      <w:proofErr w:type="spellEnd"/>
+        <w:t>Not possible to see Selector manually – only via uipath</w:t>
+      </w:r>
     </w:p>
     <w:p>
       <w:pPr>
@@ -3006,15 +2630,7 @@
     </w:p>
     <w:p>
       <w:r>
-        <w:t xml:space="preserve">UI </w:t>
-      </w:r>
-      <w:proofErr w:type="gramStart"/>
-      <w:r>
-        <w:t>Selector  -</w:t>
-      </w:r>
-      <w:proofErr w:type="gramEnd"/>
-      <w:r>
-        <w:t xml:space="preserve"> Like query to identify the element</w:t>
+        <w:t>UI Selector  - Like query to identify the element</w:t>
       </w:r>
     </w:p>
     <w:p/>
@@ -3039,15 +2655,7 @@
         </w:numPr>
       </w:pPr>
       <w:r>
-        <w:t xml:space="preserve">Automatic Recording – Create automation/code </w:t>
-      </w:r>
-      <w:proofErr w:type="gramStart"/>
-      <w:r>
-        <w:t>automatically  -</w:t>
-      </w:r>
-      <w:proofErr w:type="gramEnd"/>
-      <w:r>
-        <w:t xml:space="preserve"> It will not record the validation</w:t>
+        <w:t>Automatic Recording – Create automation/code automatically  - It will not record the validation</w:t>
       </w:r>
     </w:p>
     <w:p>
@@ -3072,11 +2680,9 @@
     </w:p>
     <w:p/>
     <w:p>
-      <w:proofErr w:type="spellStart"/>
       <w:r>
         <w:t>Uiautomation</w:t>
       </w:r>
-      <w:proofErr w:type="spellEnd"/>
     </w:p>
     <w:p/>
     <w:p>
@@ -3116,13 +2722,8 @@
           <w:numId w:val="17"/>
         </w:numPr>
       </w:pPr>
-      <w:proofErr w:type="gramStart"/>
-      <w:r>
-        <w:t>Always :</w:t>
-      </w:r>
-      <w:proofErr w:type="gramEnd"/>
-      <w:r>
-        <w:t xml:space="preserve"> Open new session every time</w:t>
+      <w:r>
+        <w:t>Always : Open new session every time</w:t>
       </w:r>
     </w:p>
     <w:p>
@@ -3133,18 +2734,8 @@
           <w:numId w:val="17"/>
         </w:numPr>
       </w:pPr>
-      <w:proofErr w:type="spellStart"/>
-      <w:proofErr w:type="gramStart"/>
-      <w:r>
-        <w:t>IfNotOpen</w:t>
-      </w:r>
-      <w:proofErr w:type="spellEnd"/>
-      <w:r>
-        <w:t xml:space="preserve"> :</w:t>
-      </w:r>
-      <w:proofErr w:type="gramEnd"/>
-      <w:r>
-        <w:t xml:space="preserve"> </w:t>
+      <w:r>
+        <w:t xml:space="preserve">IfNotOpen : </w:t>
       </w:r>
     </w:p>
     <w:p>
@@ -3203,11 +2794,9 @@
           <w:numId w:val="17"/>
         </w:numPr>
       </w:pPr>
-      <w:proofErr w:type="spellStart"/>
       <w:r>
         <w:t>Ifopenbybrowseractivity</w:t>
       </w:r>
-      <w:proofErr w:type="spellEnd"/>
     </w:p>
     <w:p>
       <w:pPr>
@@ -3217,11 +2806,9 @@
           <w:numId w:val="17"/>
         </w:numPr>
       </w:pPr>
-      <w:proofErr w:type="spellStart"/>
       <w:r>
         <w:t>Inputmode</w:t>
       </w:r>
-      <w:proofErr w:type="spellEnd"/>
     </w:p>
     <w:p>
       <w:pPr>
@@ -3282,11 +2869,9 @@
           <w:bottom w:val="single" w:sz="6" w:space="1" w:color="auto"/>
         </w:pBdr>
       </w:pPr>
-      <w:proofErr w:type="spellStart"/>
       <w:r>
         <w:t>Backgroud</w:t>
       </w:r>
-      <w:proofErr w:type="spellEnd"/>
     </w:p>
     <w:p/>
     <w:p>
@@ -3315,13 +2900,8 @@
     </w:p>
     <w:p/>
     <w:p>
-      <w:proofErr w:type="spellStart"/>
-      <w:r>
-        <w:t>UiAutomation</w:t>
-      </w:r>
-      <w:proofErr w:type="spellEnd"/>
-      <w:r>
-        <w:t xml:space="preserve"> – Web Application </w:t>
+      <w:r>
+        <w:t xml:space="preserve">UiAutomation – Web Application </w:t>
       </w:r>
     </w:p>
     <w:p/>
@@ -3332,15 +2912,7 @@
     </w:p>
     <w:p>
       <w:r>
-        <w:t xml:space="preserve">Extension </w:t>
-      </w:r>
-      <w:proofErr w:type="gramStart"/>
-      <w:r>
-        <w:t>need</w:t>
-      </w:r>
-      <w:proofErr w:type="gramEnd"/>
-      <w:r>
-        <w:t xml:space="preserve"> to be enabled – In normal Mode &amp; Incognito Mode/Private Mode</w:t>
+        <w:t>Extension need to be enabled – In normal Mode &amp; Incognito Mode/Private Mode</w:t>
       </w:r>
     </w:p>
     <w:p>
@@ -3377,11 +2949,9 @@
     </w:p>
     <w:p/>
     <w:p>
-      <w:proofErr w:type="spellStart"/>
       <w:r>
         <w:t>UiAutomation</w:t>
       </w:r>
-      <w:proofErr w:type="spellEnd"/>
     </w:p>
     <w:p>
       <w:r>
@@ -3397,15 +2967,7 @@
     <w:p/>
     <w:p>
       <w:r>
-        <w:t xml:space="preserve">* </w:t>
-      </w:r>
-      <w:proofErr w:type="gramStart"/>
-      <w:r>
-        <w:t>is</w:t>
-      </w:r>
-      <w:proofErr w:type="gramEnd"/>
-      <w:r>
-        <w:t xml:space="preserve"> to replace 0 or more characters</w:t>
+        <w:t>* is to replace 0 or more characters</w:t>
       </w:r>
     </w:p>
     <w:p>
@@ -3432,13 +2994,8 @@
     </w:p>
     <w:p>
       <w:r>
-        <w:t xml:space="preserve">Id= Textboxset123/ Textboxline1379 / Textbox0005 /Textbox / </w:t>
-      </w:r>
-      <w:proofErr w:type="gramStart"/>
-      <w:r>
-        <w:t>Textbox  1234</w:t>
-      </w:r>
-      <w:proofErr w:type="gramEnd"/>
+        <w:t>Id= Textboxset123/ Textboxline1379 / Textbox0005 /Textbox / Textbox  1234</w:t>
+      </w:r>
     </w:p>
     <w:p>
       <w:pPr>
@@ -3457,18 +3014,8 @@
       </w:r>
       <w:r>
         <w:br/>
-        <w:t xml:space="preserve">Split – I am Shiva – </w:t>
-      </w:r>
-      <w:proofErr w:type="spellStart"/>
-      <w:proofErr w:type="gramStart"/>
-      <w:r>
-        <w:t>Shiva,rama</w:t>
-      </w:r>
-      <w:proofErr w:type="gramEnd"/>
-      <w:r>
-        <w:t>,krishna,reddy</w:t>
-      </w:r>
-      <w:proofErr w:type="spellEnd"/>
+        <w:t>Split – I am Shiva – Shiva,rama,krishna,reddy</w:t>
+      </w:r>
     </w:p>
     <w:p>
       <w:r>
@@ -3477,15 +3024,8 @@
     </w:p>
     <w:p>
       <w:r>
-        <w:t xml:space="preserve">Index – </w:t>
-      </w:r>
-      <w:proofErr w:type="spellStart"/>
-      <w:proofErr w:type="gramStart"/>
-      <w:r>
-        <w:t>Shiva,Rama</w:t>
-      </w:r>
-      <w:proofErr w:type="spellEnd"/>
-      <w:proofErr w:type="gramEnd"/>
+        <w:t>Index – Shiva,Rama</w:t>
+      </w:r>
     </w:p>
     <w:p>
       <w:r>
@@ -3508,13 +3048,8 @@
     <w:p/>
     <w:p/>
     <w:p>
-      <w:proofErr w:type="gramStart"/>
-      <w:r>
-        <w:t>Your</w:t>
-      </w:r>
-      <w:proofErr w:type="gramEnd"/>
-      <w:r>
-        <w:t xml:space="preserve"> running every day at 9 AM </w:t>
+      <w:r>
+        <w:t xml:space="preserve">Your running every day at 9 AM </w:t>
       </w:r>
     </w:p>
     <w:p/>
@@ -3543,23 +3078,13 @@
       </w:r>
     </w:p>
     <w:p>
-      <w:proofErr w:type="spellStart"/>
-      <w:r>
-        <w:t>ddd</w:t>
-      </w:r>
-      <w:proofErr w:type="spellEnd"/>
-      <w:r>
-        <w:t xml:space="preserve"> – Sun, Mon…</w:t>
-      </w:r>
-    </w:p>
-    <w:p>
-      <w:proofErr w:type="spellStart"/>
-      <w:r>
-        <w:t>dddd</w:t>
-      </w:r>
-      <w:proofErr w:type="spellEnd"/>
-      <w:r>
-        <w:t xml:space="preserve"> – Sunday, Monday…</w:t>
+      <w:r>
+        <w:t>ddd – Sun, Mon…</w:t>
+      </w:r>
+    </w:p>
+    <w:p>
+      <w:r>
+        <w:t>dddd – Sunday, Monday…</w:t>
       </w:r>
     </w:p>
     <w:p/>
@@ -3585,23 +3110,13 @@
     </w:p>
     <w:p/>
     <w:p>
-      <w:proofErr w:type="spellStart"/>
-      <w:r>
-        <w:t>yy</w:t>
-      </w:r>
-      <w:proofErr w:type="spellEnd"/>
-      <w:r>
-        <w:t xml:space="preserve"> – Year 23, 24</w:t>
-      </w:r>
-    </w:p>
-    <w:p>
-      <w:proofErr w:type="spellStart"/>
-      <w:r>
-        <w:t>yyyy</w:t>
-      </w:r>
-      <w:proofErr w:type="spellEnd"/>
-      <w:r>
-        <w:t xml:space="preserve"> – 2023, 2024</w:t>
+      <w:r>
+        <w:t>yy – Year 23, 24</w:t>
+      </w:r>
+    </w:p>
+    <w:p>
+      <w:r>
+        <w:t>yyyy – 2023, 2024</w:t>
       </w:r>
     </w:p>
     <w:p/>
@@ -3616,11 +3131,186 @@
       </w:r>
     </w:p>
     <w:p>
+      <w:pPr>
+        <w:pBdr>
+          <w:bottom w:val="single" w:sz="6" w:space="1" w:color="auto"/>
+        </w:pBdr>
+      </w:pPr>
       <w:r>
         <w:t xml:space="preserve">ss - seconds </w:t>
       </w:r>
     </w:p>
     <w:p/>
+    <w:p>
+      <w:r>
+        <w:t>3 modes/Type</w:t>
+      </w:r>
+    </w:p>
+    <w:p/>
+    <w:p>
+      <w:pPr>
+        <w:pStyle w:val="ListParagraph"/>
+        <w:numPr>
+          <w:ilvl w:val="0"/>
+          <w:numId w:val="19"/>
+        </w:numPr>
+      </w:pPr>
+      <w:r>
+        <w:t>Web incoming &amp; outgoing</w:t>
+      </w:r>
+    </w:p>
+    <w:p>
+      <w:pPr>
+        <w:pStyle w:val="ListParagraph"/>
+        <w:numPr>
+          <w:ilvl w:val="0"/>
+          <w:numId w:val="19"/>
+        </w:numPr>
+      </w:pPr>
+      <w:r>
+        <w:t>Outlook client</w:t>
+      </w:r>
+    </w:p>
+    <w:p>
+      <w:pPr>
+        <w:pStyle w:val="ListParagraph"/>
+        <w:numPr>
+          <w:ilvl w:val="0"/>
+          <w:numId w:val="19"/>
+        </w:numPr>
+      </w:pPr>
+      <w:r>
+        <w:t>Orchestrator Integration</w:t>
+      </w:r>
+    </w:p>
+    <w:p/>
+    <w:p>
+      <w:pPr>
+        <w:pStyle w:val="ListParagraph"/>
+        <w:numPr>
+          <w:ilvl w:val="0"/>
+          <w:numId w:val="20"/>
+        </w:numPr>
+      </w:pPr>
+      <w:r>
+        <w:t>Send Email</w:t>
+      </w:r>
+    </w:p>
+    <w:p>
+      <w:pPr>
+        <w:pStyle w:val="ListParagraph"/>
+        <w:numPr>
+          <w:ilvl w:val="0"/>
+          <w:numId w:val="20"/>
+        </w:numPr>
+      </w:pPr>
+      <w:r>
+        <w:t>Read Email</w:t>
+      </w:r>
+    </w:p>
+    <w:p>
+      <w:pPr>
+        <w:pStyle w:val="ListParagraph"/>
+        <w:numPr>
+          <w:ilvl w:val="0"/>
+          <w:numId w:val="20"/>
+        </w:numPr>
+      </w:pPr>
+      <w:r>
+        <w:t xml:space="preserve">Reply Email </w:t>
+      </w:r>
+    </w:p>
+    <w:p>
+      <w:pPr>
+        <w:pStyle w:val="ListParagraph"/>
+        <w:numPr>
+          <w:ilvl w:val="0"/>
+          <w:numId w:val="20"/>
+        </w:numPr>
+      </w:pPr>
+      <w:r>
+        <w:t>Forward Email</w:t>
+      </w:r>
+    </w:p>
+    <w:p>
+      <w:pPr>
+        <w:pStyle w:val="ListParagraph"/>
+        <w:numPr>
+          <w:ilvl w:val="0"/>
+          <w:numId w:val="20"/>
+        </w:numPr>
+      </w:pPr>
+      <w:r>
+        <w:t xml:space="preserve">Move Email </w:t>
+      </w:r>
+    </w:p>
+    <w:p>
+      <w:pPr>
+        <w:pStyle w:val="ListParagraph"/>
+        <w:numPr>
+          <w:ilvl w:val="0"/>
+          <w:numId w:val="20"/>
+        </w:numPr>
+      </w:pPr>
+      <w:r>
+        <w:t>Delete Email</w:t>
+      </w:r>
+    </w:p>
+    <w:p/>
+    <w:p/>
+    <w:p/>
+    <w:p/>
+    <w:p>
+      <w:pPr>
+        <w:pStyle w:val="ListParagraph"/>
+        <w:numPr>
+          <w:ilvl w:val="0"/>
+          <w:numId w:val="21"/>
+        </w:numPr>
+        <w:rPr>
+          <w:b/>
+          <w:bCs/>
+        </w:rPr>
+      </w:pPr>
+      <w:r>
+        <w:rPr>
+          <w:b/>
+          <w:bCs/>
+        </w:rPr>
+        <w:lastRenderedPageBreak/>
+        <w:t>Web Incoming &amp; outgoing</w:t>
+      </w:r>
+    </w:p>
+    <w:p>
+      <w:r>
+        <w:t>IMAP &amp; SMTP &amp; POP3</w:t>
+      </w:r>
+    </w:p>
+    <w:p/>
+    <w:p>
+      <w:r>
+        <w:t>SMTP - &gt; Send Email</w:t>
+      </w:r>
+    </w:p>
+    <w:p/>
+    <w:p>
+      <w:r>
+        <w:t xml:space="preserve">IMAP </w:t>
+      </w:r>
+      <w:r>
+        <w:sym w:font="Wingdings" w:char="F0E0"/>
+      </w:r>
+      <w:r>
+        <w:t xml:space="preserve"> Read Email &amp; Move Email</w:t>
+      </w:r>
+    </w:p>
+    <w:p/>
+    <w:p/>
+    <w:p>
+      <w:r>
+        <w:t>Server &amp; Port</w:t>
+      </w:r>
+    </w:p>
     <w:sectPr>
       <w:pgSz w:w="11906" w:h="16838"/>
       <w:pgMar w:top="1440" w:right="1440" w:bottom="1440" w:left="1440" w:header="708" w:footer="708" w:gutter="0"/>
@@ -3632,7 +3322,7 @@
 </file>
 
 <file path=word/numbering.xml><?xml version="1.0" encoding="utf-8"?>
-<w:numbering xmlns:wpc="http://schemas.microsoft.com/office/word/2010/wordprocessingCanvas" xmlns:cx="http://schemas.microsoft.com/office/drawing/2014/chartex" xmlns:cx1="http://schemas.microsoft.com/office/drawing/2015/9/8/chartex" xmlns:cx2="http://schemas.microsoft.com/office/drawing/2015/10/21/chartex" xmlns:cx3="http://schemas.microsoft.com/office/drawing/2016/5/9/chartex" xmlns:cx4="http://schemas.microsoft.com/office/drawing/2016/5/10/chartex" xmlns:cx5="http://schemas.microsoft.com/office/drawing/2016/5/11/chartex" xmlns:cx6="http://schemas.microsoft.com/office/drawing/2016/5/12/chartex" xmlns:cx7="http://schemas.microsoft.com/office/drawing/2016/5/13/chartex" xmlns:cx8="http://schemas.microsoft.com/office/drawing/2016/5/14/chartex" xmlns:mc="http://schemas.openxmlformats.org/markup-compatibility/2006" xmlns:aink="http://schemas.microsoft.com/office/drawing/2016/ink" xmlns:am3d="http://schemas.microsoft.com/office/drawing/2017/model3d" xmlns:o="urn:schemas-microsoft-com:office:office" xmlns:oel="http://schemas.microsoft.com/office/2019/extlst" xmlns:r="http://schemas.openxmlformats.org/officeDocument/2006/relationships" xmlns:m="http://schemas.openxmlformats.org/officeDocument/2006/math" xmlns:v="urn:schemas-microsoft-com:vml" xmlns:wp14="http://schemas.microsoft.com/office/word/2010/wordprocessingDrawing" xmlns:wp="http://schemas.openxmlformats.org/drawingml/2006/wordprocessingDrawing" xmlns:w10="urn:schemas-microsoft-com:office:word" xmlns:w="http://schemas.openxmlformats.org/wordprocessingml/2006/main" xmlns:w14="http://schemas.microsoft.com/office/word/2010/wordml" xmlns:w15="http://schemas.microsoft.com/office/word/2012/wordml" xmlns:w16cex="http://schemas.microsoft.com/office/word/2018/wordml/cex" xmlns:w16cid="http://schemas.microsoft.com/office/word/2016/wordml/cid" xmlns:w16="http://schemas.microsoft.com/office/word/2018/wordml" xmlns:w16du="http://schemas.microsoft.com/office/word/2023/wordml/word16du" xmlns:w16sdtdh="http://schemas.microsoft.com/office/word/2020/wordml/sdtdatahash" xmlns:w16se="http://schemas.microsoft.com/office/word/2015/wordml/symex" xmlns:wpg="http://schemas.microsoft.com/office/word/2010/wordprocessingGroup" xmlns:wpi="http://schemas.microsoft.com/office/word/2010/wordprocessingInk" xmlns:wne="http://schemas.microsoft.com/office/word/2006/wordml" xmlns:wps="http://schemas.microsoft.com/office/word/2010/wordprocessingShape" mc:Ignorable="w14 w15 w16se w16cid w16 w16cex w16sdtdh wp14">
+<w:numbering xmlns:wpc="http://schemas.microsoft.com/office/word/2010/wordprocessingCanvas" xmlns:cx="http://schemas.microsoft.com/office/drawing/2014/chartex" xmlns:cx1="http://schemas.microsoft.com/office/drawing/2015/9/8/chartex" xmlns:cx2="http://schemas.microsoft.com/office/drawing/2015/10/21/chartex" xmlns:cx3="http://schemas.microsoft.com/office/drawing/2016/5/9/chartex" xmlns:cx4="http://schemas.microsoft.com/office/drawing/2016/5/10/chartex" xmlns:cx5="http://schemas.microsoft.com/office/drawing/2016/5/11/chartex" xmlns:cx6="http://schemas.microsoft.com/office/drawing/2016/5/12/chartex" xmlns:cx7="http://schemas.microsoft.com/office/drawing/2016/5/13/chartex" xmlns:cx8="http://schemas.microsoft.com/office/drawing/2016/5/14/chartex" xmlns:mc="http://schemas.openxmlformats.org/markup-compatibility/2006" xmlns:aink="http://schemas.microsoft.com/office/drawing/2016/ink" xmlns:am3d="http://schemas.microsoft.com/office/drawing/2017/model3d" xmlns:o="urn:schemas-microsoft-com:office:office" xmlns:oel="http://schemas.microsoft.com/office/2019/extlst" xmlns:r="http://schemas.openxmlformats.org/officeDocument/2006/relationships" xmlns:m="http://schemas.openxmlformats.org/officeDocument/2006/math" xmlns:v="urn:schemas-microsoft-com:vml" xmlns:wp14="http://schemas.microsoft.com/office/word/2010/wordprocessingDrawing" xmlns:wp="http://schemas.openxmlformats.org/drawingml/2006/wordprocessingDrawing" xmlns:w10="urn:schemas-microsoft-com:office:word" xmlns:w="http://schemas.openxmlformats.org/wordprocessingml/2006/main" xmlns:w14="http://schemas.microsoft.com/office/word/2010/wordml" xmlns:w15="http://schemas.microsoft.com/office/word/2012/wordml" xmlns:w16cex="http://schemas.microsoft.com/office/word/2018/wordml/cex" xmlns:w16cid="http://schemas.microsoft.com/office/word/2016/wordml/cid" xmlns:w16="http://schemas.microsoft.com/office/word/2018/wordml" xmlns:w16sdtdh="http://schemas.microsoft.com/office/word/2020/wordml/sdtdatahash" xmlns:w16se="http://schemas.microsoft.com/office/word/2015/wordml/symex" xmlns:wpg="http://schemas.microsoft.com/office/word/2010/wordprocessingGroup" xmlns:wpi="http://schemas.microsoft.com/office/word/2010/wordprocessingInk" xmlns:wne="http://schemas.microsoft.com/office/word/2006/wordml" xmlns:wps="http://schemas.microsoft.com/office/word/2010/wordprocessingShape" mc:Ignorable="w14 w15 w16se w16cid w16 w16cex w16sdtdh wp14">
   <w:numPicBullet w:numPicBulletId="0">
     <w:pict>
       <v:shapetype id="_x0000_t75" coordsize="21600,21600" o:spt="75" o:preferrelative="t" path="m@4@5l@4@11@9@11@9@5xe" filled="f" stroked="f">
@@ -3654,7 +3344,7 @@
         <v:path o:extrusionok="f" gradientshapeok="t" o:connecttype="rect"/>
         <o:lock v:ext="edit" aspectratio="t"/>
       </v:shapetype>
-      <v:shape id="_x0000_i1031" type="#_x0000_t75" style="width:10.5pt;height:10.5pt" o:bullet="t">
+      <v:shape id="_x0000_i1032" type="#_x0000_t75" style="width:10.5pt;height:10.5pt" o:bullet="t">
         <v:imagedata r:id="rId1" o:title="msoE776"/>
       </v:shape>
     </w:pict>
@@ -4215,6 +3905,95 @@
     </w:lvl>
   </w:abstractNum>
   <w:abstractNum w:abstractNumId="6" w15:restartNumberingAfterBreak="0">
+    <w:nsid w:val="30776EED"/>
+    <w:multiLevelType w:val="hybridMultilevel"/>
+    <w:tmpl w:val="B4FA51CC"/>
+    <w:lvl w:ilvl="0" w:tplc="4009000F">
+      <w:start w:val="1"/>
+      <w:numFmt w:val="decimal"/>
+      <w:lvlText w:val="%1."/>
+      <w:lvlJc w:val="left"/>
+      <w:pPr>
+        <w:ind w:left="720" w:hanging="360"/>
+      </w:pPr>
+      <w:rPr>
+        <w:rFonts w:hint="default"/>
+      </w:rPr>
+    </w:lvl>
+    <w:lvl w:ilvl="1" w:tplc="40090019" w:tentative="1">
+      <w:start w:val="1"/>
+      <w:numFmt w:val="lowerLetter"/>
+      <w:lvlText w:val="%2."/>
+      <w:lvlJc w:val="left"/>
+      <w:pPr>
+        <w:ind w:left="1440" w:hanging="360"/>
+      </w:pPr>
+    </w:lvl>
+    <w:lvl w:ilvl="2" w:tplc="4009001B" w:tentative="1">
+      <w:start w:val="1"/>
+      <w:numFmt w:val="lowerRoman"/>
+      <w:lvlText w:val="%3."/>
+      <w:lvlJc w:val="right"/>
+      <w:pPr>
+        <w:ind w:left="2160" w:hanging="180"/>
+      </w:pPr>
+    </w:lvl>
+    <w:lvl w:ilvl="3" w:tplc="4009000F" w:tentative="1">
+      <w:start w:val="1"/>
+      <w:numFmt w:val="decimal"/>
+      <w:lvlText w:val="%4."/>
+      <w:lvlJc w:val="left"/>
+      <w:pPr>
+        <w:ind w:left="2880" w:hanging="360"/>
+      </w:pPr>
+    </w:lvl>
+    <w:lvl w:ilvl="4" w:tplc="40090019" w:tentative="1">
+      <w:start w:val="1"/>
+      <w:numFmt w:val="lowerLetter"/>
+      <w:lvlText w:val="%5."/>
+      <w:lvlJc w:val="left"/>
+      <w:pPr>
+        <w:ind w:left="3600" w:hanging="360"/>
+      </w:pPr>
+    </w:lvl>
+    <w:lvl w:ilvl="5" w:tplc="4009001B" w:tentative="1">
+      <w:start w:val="1"/>
+      <w:numFmt w:val="lowerRoman"/>
+      <w:lvlText w:val="%6."/>
+      <w:lvlJc w:val="right"/>
+      <w:pPr>
+        <w:ind w:left="4320" w:hanging="180"/>
+      </w:pPr>
+    </w:lvl>
+    <w:lvl w:ilvl="6" w:tplc="4009000F" w:tentative="1">
+      <w:start w:val="1"/>
+      <w:numFmt w:val="decimal"/>
+      <w:lvlText w:val="%7."/>
+      <w:lvlJc w:val="left"/>
+      <w:pPr>
+        <w:ind w:left="5040" w:hanging="360"/>
+      </w:pPr>
+    </w:lvl>
+    <w:lvl w:ilvl="7" w:tplc="40090019" w:tentative="1">
+      <w:start w:val="1"/>
+      <w:numFmt w:val="lowerLetter"/>
+      <w:lvlText w:val="%8."/>
+      <w:lvlJc w:val="left"/>
+      <w:pPr>
+        <w:ind w:left="5760" w:hanging="360"/>
+      </w:pPr>
+    </w:lvl>
+    <w:lvl w:ilvl="8" w:tplc="4009001B" w:tentative="1">
+      <w:start w:val="1"/>
+      <w:numFmt w:val="lowerRoman"/>
+      <w:lvlText w:val="%9."/>
+      <w:lvlJc w:val="right"/>
+      <w:pPr>
+        <w:ind w:left="6480" w:hanging="180"/>
+      </w:pPr>
+    </w:lvl>
+  </w:abstractNum>
+  <w:abstractNum w:abstractNumId="7" w15:restartNumberingAfterBreak="0">
     <w:nsid w:val="30836150"/>
     <w:multiLevelType w:val="hybridMultilevel"/>
     <w:tmpl w:val="1D5A54E6"/>
@@ -4328,7 +4107,7 @@
       </w:rPr>
     </w:lvl>
   </w:abstractNum>
-  <w:abstractNum w:abstractNumId="7" w15:restartNumberingAfterBreak="0">
+  <w:abstractNum w:abstractNumId="8" w15:restartNumberingAfterBreak="0">
     <w:nsid w:val="35F35DA1"/>
     <w:multiLevelType w:val="hybridMultilevel"/>
     <w:tmpl w:val="45E02010"/>
@@ -4414,7 +4193,7 @@
       </w:pPr>
     </w:lvl>
   </w:abstractNum>
-  <w:abstractNum w:abstractNumId="8" w15:restartNumberingAfterBreak="0">
+  <w:abstractNum w:abstractNumId="9" w15:restartNumberingAfterBreak="0">
     <w:nsid w:val="3A5161F5"/>
     <w:multiLevelType w:val="hybridMultilevel"/>
     <w:tmpl w:val="A6160BAC"/>
@@ -4503,7 +4282,96 @@
       </w:pPr>
     </w:lvl>
   </w:abstractNum>
-  <w:abstractNum w:abstractNumId="9" w15:restartNumberingAfterBreak="0">
+  <w:abstractNum w:abstractNumId="10" w15:restartNumberingAfterBreak="0">
+    <w:nsid w:val="3AC30779"/>
+    <w:multiLevelType w:val="hybridMultilevel"/>
+    <w:tmpl w:val="69F0BE0E"/>
+    <w:lvl w:ilvl="0" w:tplc="4009000F">
+      <w:start w:val="1"/>
+      <w:numFmt w:val="decimal"/>
+      <w:lvlText w:val="%1."/>
+      <w:lvlJc w:val="left"/>
+      <w:pPr>
+        <w:ind w:left="720" w:hanging="360"/>
+      </w:pPr>
+      <w:rPr>
+        <w:rFonts w:hint="default"/>
+      </w:rPr>
+    </w:lvl>
+    <w:lvl w:ilvl="1" w:tplc="40090019" w:tentative="1">
+      <w:start w:val="1"/>
+      <w:numFmt w:val="lowerLetter"/>
+      <w:lvlText w:val="%2."/>
+      <w:lvlJc w:val="left"/>
+      <w:pPr>
+        <w:ind w:left="1440" w:hanging="360"/>
+      </w:pPr>
+    </w:lvl>
+    <w:lvl w:ilvl="2" w:tplc="4009001B" w:tentative="1">
+      <w:start w:val="1"/>
+      <w:numFmt w:val="lowerRoman"/>
+      <w:lvlText w:val="%3."/>
+      <w:lvlJc w:val="right"/>
+      <w:pPr>
+        <w:ind w:left="2160" w:hanging="180"/>
+      </w:pPr>
+    </w:lvl>
+    <w:lvl w:ilvl="3" w:tplc="4009000F" w:tentative="1">
+      <w:start w:val="1"/>
+      <w:numFmt w:val="decimal"/>
+      <w:lvlText w:val="%4."/>
+      <w:lvlJc w:val="left"/>
+      <w:pPr>
+        <w:ind w:left="2880" w:hanging="360"/>
+      </w:pPr>
+    </w:lvl>
+    <w:lvl w:ilvl="4" w:tplc="40090019" w:tentative="1">
+      <w:start w:val="1"/>
+      <w:numFmt w:val="lowerLetter"/>
+      <w:lvlText w:val="%5."/>
+      <w:lvlJc w:val="left"/>
+      <w:pPr>
+        <w:ind w:left="3600" w:hanging="360"/>
+      </w:pPr>
+    </w:lvl>
+    <w:lvl w:ilvl="5" w:tplc="4009001B" w:tentative="1">
+      <w:start w:val="1"/>
+      <w:numFmt w:val="lowerRoman"/>
+      <w:lvlText w:val="%6."/>
+      <w:lvlJc w:val="right"/>
+      <w:pPr>
+        <w:ind w:left="4320" w:hanging="180"/>
+      </w:pPr>
+    </w:lvl>
+    <w:lvl w:ilvl="6" w:tplc="4009000F" w:tentative="1">
+      <w:start w:val="1"/>
+      <w:numFmt w:val="decimal"/>
+      <w:lvlText w:val="%7."/>
+      <w:lvlJc w:val="left"/>
+      <w:pPr>
+        <w:ind w:left="5040" w:hanging="360"/>
+      </w:pPr>
+    </w:lvl>
+    <w:lvl w:ilvl="7" w:tplc="40090019" w:tentative="1">
+      <w:start w:val="1"/>
+      <w:numFmt w:val="lowerLetter"/>
+      <w:lvlText w:val="%8."/>
+      <w:lvlJc w:val="left"/>
+      <w:pPr>
+        <w:ind w:left="5760" w:hanging="360"/>
+      </w:pPr>
+    </w:lvl>
+    <w:lvl w:ilvl="8" w:tplc="4009001B" w:tentative="1">
+      <w:start w:val="1"/>
+      <w:numFmt w:val="lowerRoman"/>
+      <w:lvlText w:val="%9."/>
+      <w:lvlJc w:val="right"/>
+      <w:pPr>
+        <w:ind w:left="6480" w:hanging="180"/>
+      </w:pPr>
+    </w:lvl>
+  </w:abstractNum>
+  <w:abstractNum w:abstractNumId="11" w15:restartNumberingAfterBreak="0">
     <w:nsid w:val="3B5B4583"/>
     <w:multiLevelType w:val="hybridMultilevel"/>
     <w:tmpl w:val="CCF43F02"/>
@@ -4617,7 +4485,7 @@
       </w:rPr>
     </w:lvl>
   </w:abstractNum>
-  <w:abstractNum w:abstractNumId="10" w15:restartNumberingAfterBreak="0">
+  <w:abstractNum w:abstractNumId="12" w15:restartNumberingAfterBreak="0">
     <w:nsid w:val="41BC7F2D"/>
     <w:multiLevelType w:val="hybridMultilevel"/>
     <w:tmpl w:val="CC5C8DA6"/>
@@ -4706,7 +4574,7 @@
       </w:pPr>
     </w:lvl>
   </w:abstractNum>
-  <w:abstractNum w:abstractNumId="11" w15:restartNumberingAfterBreak="0">
+  <w:abstractNum w:abstractNumId="13" w15:restartNumberingAfterBreak="0">
     <w:nsid w:val="42160FCE"/>
     <w:multiLevelType w:val="hybridMultilevel"/>
     <w:tmpl w:val="267EF514"/>
@@ -4795,7 +4663,7 @@
       </w:pPr>
     </w:lvl>
   </w:abstractNum>
-  <w:abstractNum w:abstractNumId="12" w15:restartNumberingAfterBreak="0">
+  <w:abstractNum w:abstractNumId="14" w15:restartNumberingAfterBreak="0">
     <w:nsid w:val="42FA4042"/>
     <w:multiLevelType w:val="hybridMultilevel"/>
     <w:tmpl w:val="6B681384"/>
@@ -4884,7 +4752,7 @@
       </w:pPr>
     </w:lvl>
   </w:abstractNum>
-  <w:abstractNum w:abstractNumId="13" w15:restartNumberingAfterBreak="0">
+  <w:abstractNum w:abstractNumId="15" w15:restartNumberingAfterBreak="0">
     <w:nsid w:val="4431552B"/>
     <w:multiLevelType w:val="hybridMultilevel"/>
     <w:tmpl w:val="507CF616"/>
@@ -4997,7 +4865,96 @@
       </w:rPr>
     </w:lvl>
   </w:abstractNum>
-  <w:abstractNum w:abstractNumId="14" w15:restartNumberingAfterBreak="0">
+  <w:abstractNum w:abstractNumId="16" w15:restartNumberingAfterBreak="0">
+    <w:nsid w:val="4BB81D1E"/>
+    <w:multiLevelType w:val="hybridMultilevel"/>
+    <w:tmpl w:val="E564E9D6"/>
+    <w:lvl w:ilvl="0" w:tplc="4009000F">
+      <w:start w:val="1"/>
+      <w:numFmt w:val="decimal"/>
+      <w:lvlText w:val="%1."/>
+      <w:lvlJc w:val="left"/>
+      <w:pPr>
+        <w:ind w:left="720" w:hanging="360"/>
+      </w:pPr>
+      <w:rPr>
+        <w:rFonts w:hint="default"/>
+      </w:rPr>
+    </w:lvl>
+    <w:lvl w:ilvl="1" w:tplc="40090019" w:tentative="1">
+      <w:start w:val="1"/>
+      <w:numFmt w:val="lowerLetter"/>
+      <w:lvlText w:val="%2."/>
+      <w:lvlJc w:val="left"/>
+      <w:pPr>
+        <w:ind w:left="1440" w:hanging="360"/>
+      </w:pPr>
+    </w:lvl>
+    <w:lvl w:ilvl="2" w:tplc="4009001B" w:tentative="1">
+      <w:start w:val="1"/>
+      <w:numFmt w:val="lowerRoman"/>
+      <w:lvlText w:val="%3."/>
+      <w:lvlJc w:val="right"/>
+      <w:pPr>
+        <w:ind w:left="2160" w:hanging="180"/>
+      </w:pPr>
+    </w:lvl>
+    <w:lvl w:ilvl="3" w:tplc="4009000F" w:tentative="1">
+      <w:start w:val="1"/>
+      <w:numFmt w:val="decimal"/>
+      <w:lvlText w:val="%4."/>
+      <w:lvlJc w:val="left"/>
+      <w:pPr>
+        <w:ind w:left="2880" w:hanging="360"/>
+      </w:pPr>
+    </w:lvl>
+    <w:lvl w:ilvl="4" w:tplc="40090019" w:tentative="1">
+      <w:start w:val="1"/>
+      <w:numFmt w:val="lowerLetter"/>
+      <w:lvlText w:val="%5."/>
+      <w:lvlJc w:val="left"/>
+      <w:pPr>
+        <w:ind w:left="3600" w:hanging="360"/>
+      </w:pPr>
+    </w:lvl>
+    <w:lvl w:ilvl="5" w:tplc="4009001B" w:tentative="1">
+      <w:start w:val="1"/>
+      <w:numFmt w:val="lowerRoman"/>
+      <w:lvlText w:val="%6."/>
+      <w:lvlJc w:val="right"/>
+      <w:pPr>
+        <w:ind w:left="4320" w:hanging="180"/>
+      </w:pPr>
+    </w:lvl>
+    <w:lvl w:ilvl="6" w:tplc="4009000F" w:tentative="1">
+      <w:start w:val="1"/>
+      <w:numFmt w:val="decimal"/>
+      <w:lvlText w:val="%7."/>
+      <w:lvlJc w:val="left"/>
+      <w:pPr>
+        <w:ind w:left="5040" w:hanging="360"/>
+      </w:pPr>
+    </w:lvl>
+    <w:lvl w:ilvl="7" w:tplc="40090019" w:tentative="1">
+      <w:start w:val="1"/>
+      <w:numFmt w:val="lowerLetter"/>
+      <w:lvlText w:val="%8."/>
+      <w:lvlJc w:val="left"/>
+      <w:pPr>
+        <w:ind w:left="5760" w:hanging="360"/>
+      </w:pPr>
+    </w:lvl>
+    <w:lvl w:ilvl="8" w:tplc="4009001B" w:tentative="1">
+      <w:start w:val="1"/>
+      <w:numFmt w:val="lowerRoman"/>
+      <w:lvlText w:val="%9."/>
+      <w:lvlJc w:val="right"/>
+      <w:pPr>
+        <w:ind w:left="6480" w:hanging="180"/>
+      </w:pPr>
+    </w:lvl>
+  </w:abstractNum>
+  <w:abstractNum w:abstractNumId="17" w15:restartNumberingAfterBreak="0">
     <w:nsid w:val="4FCF7FF5"/>
     <w:multiLevelType w:val="hybridMultilevel"/>
     <w:tmpl w:val="5D946CC4"/>
@@ -5086,7 +5043,7 @@
       </w:pPr>
     </w:lvl>
   </w:abstractNum>
-  <w:abstractNum w:abstractNumId="15" w15:restartNumberingAfterBreak="0">
+  <w:abstractNum w:abstractNumId="18" w15:restartNumberingAfterBreak="0">
     <w:nsid w:val="682B7FEE"/>
     <w:multiLevelType w:val="hybridMultilevel"/>
     <w:tmpl w:val="6630A26E"/>
@@ -5199,7 +5156,7 @@
       </w:rPr>
     </w:lvl>
   </w:abstractNum>
-  <w:abstractNum w:abstractNumId="16" w15:restartNumberingAfterBreak="0">
+  <w:abstractNum w:abstractNumId="19" w15:restartNumberingAfterBreak="0">
     <w:nsid w:val="72462B07"/>
     <w:multiLevelType w:val="hybridMultilevel"/>
     <w:tmpl w:val="A054380E"/>
@@ -5288,7 +5245,7 @@
       </w:pPr>
     </w:lvl>
   </w:abstractNum>
-  <w:abstractNum w:abstractNumId="17" w15:restartNumberingAfterBreak="0">
+  <w:abstractNum w:abstractNumId="20" w15:restartNumberingAfterBreak="0">
     <w:nsid w:val="7A810CFD"/>
     <w:multiLevelType w:val="hybridMultilevel"/>
     <w:tmpl w:val="C06EB056"/>
@@ -5384,28 +5341,28 @@
     <w:abstractNumId w:val="2"/>
   </w:num>
   <w:num w:numId="3" w16cid:durableId="1272056696">
-    <w:abstractNumId w:val="12"/>
+    <w:abstractNumId w:val="14"/>
   </w:num>
   <w:num w:numId="4" w16cid:durableId="408239115">
-    <w:abstractNumId w:val="7"/>
+    <w:abstractNumId w:val="8"/>
   </w:num>
   <w:num w:numId="5" w16cid:durableId="1273435072">
-    <w:abstractNumId w:val="15"/>
+    <w:abstractNumId w:val="18"/>
   </w:num>
   <w:num w:numId="6" w16cid:durableId="1478302044">
     <w:abstractNumId w:val="0"/>
   </w:num>
   <w:num w:numId="7" w16cid:durableId="87384722">
-    <w:abstractNumId w:val="16"/>
+    <w:abstractNumId w:val="19"/>
   </w:num>
   <w:num w:numId="8" w16cid:durableId="605117777">
-    <w:abstractNumId w:val="14"/>
+    <w:abstractNumId w:val="17"/>
   </w:num>
   <w:num w:numId="9" w16cid:durableId="590701910">
-    <w:abstractNumId w:val="17"/>
+    <w:abstractNumId w:val="20"/>
   </w:num>
   <w:num w:numId="10" w16cid:durableId="2036611454">
-    <w:abstractNumId w:val="10"/>
+    <w:abstractNumId w:val="12"/>
   </w:num>
   <w:num w:numId="11" w16cid:durableId="1956710526">
     <w:abstractNumId w:val="4"/>
@@ -5417,19 +5374,28 @@
     <w:abstractNumId w:val="5"/>
   </w:num>
   <w:num w:numId="14" w16cid:durableId="977418087">
-    <w:abstractNumId w:val="6"/>
+    <w:abstractNumId w:val="7"/>
   </w:num>
   <w:num w:numId="15" w16cid:durableId="421032128">
+    <w:abstractNumId w:val="11"/>
+  </w:num>
+  <w:num w:numId="16" w16cid:durableId="1529443377">
+    <w:abstractNumId w:val="15"/>
+  </w:num>
+  <w:num w:numId="17" w16cid:durableId="668753347">
     <w:abstractNumId w:val="9"/>
   </w:num>
-  <w:num w:numId="16" w16cid:durableId="1529443377">
+  <w:num w:numId="18" w16cid:durableId="1143620202">
     <w:abstractNumId w:val="13"/>
   </w:num>
-  <w:num w:numId="17" w16cid:durableId="668753347">
-    <w:abstractNumId w:val="8"/>
+  <w:num w:numId="19" w16cid:durableId="1656454708">
+    <w:abstractNumId w:val="16"/>
   </w:num>
-  <w:num w:numId="18" w16cid:durableId="1143620202">
-    <w:abstractNumId w:val="11"/>
+  <w:num w:numId="20" w16cid:durableId="1305622309">
+    <w:abstractNumId w:val="10"/>
+  </w:num>
+  <w:num w:numId="21" w16cid:durableId="1622689615">
+    <w:abstractNumId w:val="6"/>
   </w:num>
 </w:numbering>
 </file>

</xml_diff>

<commit_message>
Changes on 12th June
</commit_message>
<xml_diff>
--- a/UiPath.docx
+++ b/UiPath.docx
@@ -88,9 +88,13 @@
             <w:tcW w:w="1803" w:type="dxa"/>
           </w:tcPr>
           <w:p>
+            <w:proofErr w:type="spellStart"/>
+            <w:proofErr w:type="gramStart"/>
             <w:r>
               <w:t>S.No</w:t>
             </w:r>
+            <w:proofErr w:type="spellEnd"/>
+            <w:proofErr w:type="gramEnd"/>
           </w:p>
         </w:tc>
         <w:tc>
@@ -346,7 +350,15 @@
     </w:p>
     <w:p>
       <w:r>
-        <w:t>3. Orchestartor – Web application</w:t>
+        <w:t xml:space="preserve">3. </w:t>
+      </w:r>
+      <w:proofErr w:type="spellStart"/>
+      <w:r>
+        <w:t>Orchestartor</w:t>
+      </w:r>
+      <w:proofErr w:type="spellEnd"/>
+      <w:r>
+        <w:t xml:space="preserve"> – Web application</w:t>
       </w:r>
     </w:p>
     <w:p/>
@@ -368,7 +380,15 @@
     <w:p/>
     <w:p>
       <w:r>
-        <w:t>Public Cloud – Learning – 1 attend , 1 unattended, 1 developer</w:t>
+        <w:t xml:space="preserve">Public Cloud – Learning – 1 </w:t>
+      </w:r>
+      <w:proofErr w:type="gramStart"/>
+      <w:r>
+        <w:t>attend ,</w:t>
+      </w:r>
+      <w:proofErr w:type="gramEnd"/>
+      <w:r>
+        <w:t xml:space="preserve"> 1 unattended, 1 developer</w:t>
       </w:r>
       <w:r>
         <w:t xml:space="preserve"> 2023.4.3</w:t>
@@ -389,23 +409,43 @@
     <w:p/>
     <w:p>
       <w:r>
-        <w:t>Debug File – Run the highlighted file in debug mode</w:t>
-      </w:r>
-    </w:p>
-    <w:p>
-      <w:r>
-        <w:t>Run File – Run the highlighted file in normal mode</w:t>
-      </w:r>
-    </w:p>
-    <w:p>
-      <w:r>
-        <w:t>Debug – Run the Main file in debug mode</w:t>
-      </w:r>
-    </w:p>
-    <w:p>
-      <w:r>
-        <w:t>Run – Run the main file in normal mode</w:t>
-      </w:r>
+        <w:t xml:space="preserve">Debug File – Run the highlighted file in debug </w:t>
+      </w:r>
+      <w:proofErr w:type="gramStart"/>
+      <w:r>
+        <w:t>mode</w:t>
+      </w:r>
+      <w:proofErr w:type="gramEnd"/>
+    </w:p>
+    <w:p>
+      <w:r>
+        <w:t xml:space="preserve">Run File – Run the highlighted file in normal </w:t>
+      </w:r>
+      <w:proofErr w:type="gramStart"/>
+      <w:r>
+        <w:t>mode</w:t>
+      </w:r>
+      <w:proofErr w:type="gramEnd"/>
+    </w:p>
+    <w:p>
+      <w:r>
+        <w:t xml:space="preserve">Debug – Run the Main file in debug </w:t>
+      </w:r>
+      <w:proofErr w:type="gramStart"/>
+      <w:r>
+        <w:t>mode</w:t>
+      </w:r>
+      <w:proofErr w:type="gramEnd"/>
+    </w:p>
+    <w:p>
+      <w:r>
+        <w:t xml:space="preserve">Run – Run the main file in normal </w:t>
+      </w:r>
+      <w:proofErr w:type="gramStart"/>
+      <w:r>
+        <w:t>mode</w:t>
+      </w:r>
+      <w:proofErr w:type="gramEnd"/>
     </w:p>
     <w:p/>
     <w:p/>
@@ -451,9 +491,11 @@
       </w:r>
     </w:p>
     <w:p>
+      <w:proofErr w:type="spellStart"/>
       <w:r>
         <w:t>UiForm</w:t>
       </w:r>
+      <w:proofErr w:type="spellEnd"/>
     </w:p>
     <w:p>
       <w:r>
@@ -463,8 +505,13 @@
     <w:p/>
     <w:p/>
     <w:p>
-      <w:r>
-        <w:t>Main.Xaml – Start point of BOT – Run/Debug</w:t>
+      <w:proofErr w:type="spellStart"/>
+      <w:r>
+        <w:t>Main.Xaml</w:t>
+      </w:r>
+      <w:proofErr w:type="spellEnd"/>
+      <w:r>
+        <w:t xml:space="preserve"> – Start point of BOT – Run/Debug</w:t>
       </w:r>
     </w:p>
     <w:p/>
@@ -477,8 +524,13 @@
     <w:p/>
     <w:p>
       <w:r>
-        <w:t>Joining a google meet</w:t>
-      </w:r>
+        <w:t xml:space="preserve">Joining a google </w:t>
+      </w:r>
+      <w:proofErr w:type="gramStart"/>
+      <w:r>
+        <w:t>meet</w:t>
+      </w:r>
+      <w:proofErr w:type="gramEnd"/>
     </w:p>
     <w:p/>
     <w:p>
@@ -514,8 +566,13 @@
         </w:numPr>
       </w:pPr>
       <w:r>
-        <w:t>Check Available meetings</w:t>
-      </w:r>
+        <w:t xml:space="preserve">Check Available </w:t>
+      </w:r>
+      <w:proofErr w:type="gramStart"/>
+      <w:r>
+        <w:t>meetings</w:t>
+      </w:r>
+      <w:proofErr w:type="gramEnd"/>
     </w:p>
     <w:p>
       <w:pPr>
@@ -526,8 +583,13 @@
         </w:numPr>
       </w:pPr>
       <w:r>
-        <w:t>No meetings warning</w:t>
-      </w:r>
+        <w:t xml:space="preserve">No meetings </w:t>
+      </w:r>
+      <w:proofErr w:type="gramStart"/>
+      <w:r>
+        <w:t>warning</w:t>
+      </w:r>
+      <w:proofErr w:type="gramEnd"/>
     </w:p>
     <w:p>
       <w:pPr>
@@ -550,8 +612,13 @@
         </w:numPr>
       </w:pPr>
       <w:r>
-        <w:t>Ask you to select meeting</w:t>
-      </w:r>
+        <w:t xml:space="preserve">Ask you to select </w:t>
+      </w:r>
+      <w:proofErr w:type="gramStart"/>
+      <w:r>
+        <w:t>meeting</w:t>
+      </w:r>
+      <w:proofErr w:type="gramEnd"/>
     </w:p>
     <w:p>
       <w:pPr>
@@ -630,18 +697,36 @@
       </w:pPr>
     </w:p>
     <w:p>
+      <w:proofErr w:type="spellStart"/>
+      <w:proofErr w:type="gramStart"/>
       <w:r>
         <w:t>UiPath.Database.Activities</w:t>
       </w:r>
-    </w:p>
-    <w:p>
-      <w:r>
-        <w:t>UiPath.WebAPI.Activities – JSON/XML/API</w:t>
-      </w:r>
-    </w:p>
-    <w:p>
-      <w:r>
-        <w:t>UiPath.Form.Activities – UiPath Forms</w:t>
+      <w:proofErr w:type="spellEnd"/>
+      <w:proofErr w:type="gramEnd"/>
+    </w:p>
+    <w:p>
+      <w:proofErr w:type="spellStart"/>
+      <w:proofErr w:type="gramStart"/>
+      <w:r>
+        <w:t>UiPath.WebAPI.Activities</w:t>
+      </w:r>
+      <w:proofErr w:type="spellEnd"/>
+      <w:proofErr w:type="gramEnd"/>
+      <w:r>
+        <w:t xml:space="preserve"> – JSON/XML/API</w:t>
+      </w:r>
+    </w:p>
+    <w:p>
+      <w:proofErr w:type="spellStart"/>
+      <w:proofErr w:type="gramStart"/>
+      <w:r>
+        <w:t>UiPath.Form.Activities</w:t>
+      </w:r>
+      <w:proofErr w:type="spellEnd"/>
+      <w:proofErr w:type="gramEnd"/>
+      <w:r>
+        <w:t xml:space="preserve"> – UiPath Forms</w:t>
       </w:r>
     </w:p>
     <w:p>
@@ -650,8 +735,13 @@
           <w:bottom w:val="single" w:sz="6" w:space="1" w:color="auto"/>
         </w:pBdr>
       </w:pPr>
-      <w:r>
-        <w:t xml:space="preserve">Default : </w:t>
+      <w:proofErr w:type="gramStart"/>
+      <w:r>
+        <w:t>Default :</w:t>
+      </w:r>
+      <w:proofErr w:type="gramEnd"/>
+      <w:r>
+        <w:t xml:space="preserve"> </w:t>
       </w:r>
       <w:r>
         <w:br/>
@@ -694,7 +784,36 @@
     </w:p>
     <w:p>
       <w:r>
-        <w:t>String – “shiva145()dprohjp” / “iuhgo oirgij_iufrhgio-ijbgi”</w:t>
+        <w:t>String – “shiva145</w:t>
+      </w:r>
+      <w:proofErr w:type="gramStart"/>
+      <w:r>
+        <w:t>()</w:t>
+      </w:r>
+      <w:proofErr w:type="spellStart"/>
+      <w:r>
+        <w:t>dprohjp</w:t>
+      </w:r>
+      <w:proofErr w:type="spellEnd"/>
+      <w:proofErr w:type="gramEnd"/>
+      <w:r>
+        <w:t>” / “</w:t>
+      </w:r>
+      <w:proofErr w:type="spellStart"/>
+      <w:r>
+        <w:t>iuhgo</w:t>
+      </w:r>
+      <w:proofErr w:type="spellEnd"/>
+      <w:r>
+        <w:t xml:space="preserve"> </w:t>
+      </w:r>
+      <w:proofErr w:type="spellStart"/>
+      <w:r>
+        <w:t>oirgij_iufrhgio-ijbgi</w:t>
+      </w:r>
+      <w:proofErr w:type="spellEnd"/>
+      <w:r>
+        <w:t>”</w:t>
       </w:r>
     </w:p>
     <w:p>
@@ -709,7 +828,36 @@
     </w:p>
     <w:p>
       <w:r>
-        <w:t>Array – {1, 2, 3}/{“adgn”,”dngo”,”jgn”}</w:t>
+        <w:t>Array – {1, 2, 3}/{“</w:t>
+      </w:r>
+      <w:proofErr w:type="spellStart"/>
+      <w:r>
+        <w:t>adgn</w:t>
+      </w:r>
+      <w:proofErr w:type="spellEnd"/>
+      <w:r>
+        <w:t>”</w:t>
+      </w:r>
+      <w:proofErr w:type="gramStart"/>
+      <w:r>
+        <w:t>,”</w:t>
+      </w:r>
+      <w:proofErr w:type="spellStart"/>
+      <w:r>
+        <w:t>dngo</w:t>
+      </w:r>
+      <w:proofErr w:type="spellEnd"/>
+      <w:proofErr w:type="gramEnd"/>
+      <w:r>
+        <w:t>”,”</w:t>
+      </w:r>
+      <w:proofErr w:type="spellStart"/>
+      <w:r>
+        <w:t>jgn</w:t>
+      </w:r>
+      <w:proofErr w:type="spellEnd"/>
+      <w:r>
+        <w:t>”}</w:t>
       </w:r>
     </w:p>
     <w:p>
@@ -751,7 +899,15 @@
         <w:sym w:font="Wingdings" w:char="F0E0"/>
       </w:r>
       <w:r>
-        <w:t xml:space="preserve"> Then </w:t>
+        <w:t xml:space="preserve"> </w:t>
+      </w:r>
+      <w:proofErr w:type="gramStart"/>
+      <w:r>
+        <w:t>Then</w:t>
+      </w:r>
+      <w:proofErr w:type="gramEnd"/>
+      <w:r>
+        <w:t xml:space="preserve"> </w:t>
       </w:r>
     </w:p>
     <w:p>
@@ -762,8 +918,13 @@
         <w:sym w:font="Wingdings" w:char="F0E0"/>
       </w:r>
       <w:r>
-        <w:t xml:space="preserve"> Else</w:t>
-      </w:r>
+        <w:t xml:space="preserve"> </w:t>
+      </w:r>
+      <w:proofErr w:type="gramStart"/>
+      <w:r>
+        <w:t>Else</w:t>
+      </w:r>
+      <w:proofErr w:type="gramEnd"/>
     </w:p>
     <w:p/>
     <w:p>
@@ -784,7 +945,15 @@
         <w:t>For Each – Defined data</w:t>
       </w:r>
       <w:r>
-        <w:t>, Array/List/DataTable/Table Rows/Table Columns/Files/Folder/</w:t>
+        <w:t>, Array/List/</w:t>
+      </w:r>
+      <w:proofErr w:type="spellStart"/>
+      <w:r>
+        <w:t>DataTable</w:t>
+      </w:r>
+      <w:proofErr w:type="spellEnd"/>
+      <w:r>
+        <w:t>/Table Rows/Table Columns/Files/Folder/</w:t>
       </w:r>
       <w:r>
         <w:br/>
@@ -800,7 +969,15 @@
         </w:numPr>
       </w:pPr>
       <w:r>
-        <w:t>While – Undefined , condition</w:t>
+        <w:t xml:space="preserve">While – </w:t>
+      </w:r>
+      <w:proofErr w:type="gramStart"/>
+      <w:r>
+        <w:t>Undefined ,</w:t>
+      </w:r>
+      <w:proofErr w:type="gramEnd"/>
+      <w:r>
+        <w:t xml:space="preserve"> condition</w:t>
       </w:r>
     </w:p>
     <w:p>
@@ -812,7 +989,15 @@
         </w:numPr>
       </w:pPr>
       <w:r>
-        <w:t>Do While - Undefined , condition</w:t>
+        <w:t xml:space="preserve">Do While - </w:t>
+      </w:r>
+      <w:proofErr w:type="gramStart"/>
+      <w:r>
+        <w:t>Undefined ,</w:t>
+      </w:r>
+      <w:proofErr w:type="gramEnd"/>
+      <w:r>
+        <w:t xml:space="preserve"> condition</w:t>
       </w:r>
     </w:p>
     <w:p>
@@ -835,7 +1020,15 @@
     </w:p>
     <w:p>
       <w:r>
-        <w:t>“shiva” + “Rama” = “shivarama”</w:t>
+        <w:t>“shiva” + “Rama” = “</w:t>
+      </w:r>
+      <w:proofErr w:type="spellStart"/>
+      <w:r>
+        <w:t>shivarama</w:t>
+      </w:r>
+      <w:proofErr w:type="spellEnd"/>
+      <w:r>
+        <w:t>”</w:t>
       </w:r>
     </w:p>
     <w:p/>
@@ -854,7 +1047,15 @@
     <w:p>
       <w:r>
         <w:lastRenderedPageBreak/>
-        <w:t>“1” + “ “ + “Shiva” = “1 Shiva”</w:t>
+        <w:t xml:space="preserve">“1” + </w:t>
+      </w:r>
+      <w:proofErr w:type="gramStart"/>
+      <w:r>
+        <w:t>“ “</w:t>
+      </w:r>
+      <w:proofErr w:type="gramEnd"/>
+      <w:r>
+        <w:t xml:space="preserve"> + “Shiva” = “1 Shiva”</w:t>
       </w:r>
     </w:p>
     <w:p/>
@@ -889,7 +1090,15 @@
     <w:p>
       <w:r>
         <w:tab/>
-        <w:t>If loop=5 then Continue</w:t>
+        <w:t>If loop=</w:t>
+      </w:r>
+      <w:proofErr w:type="gramStart"/>
+      <w:r>
+        <w:t>5</w:t>
+      </w:r>
+      <w:proofErr w:type="gramEnd"/>
+      <w:r>
+        <w:t xml:space="preserve"> then Continue</w:t>
       </w:r>
     </w:p>
     <w:p>
@@ -909,8 +1118,13 @@
     <w:p/>
     <w:p>
       <w:r>
-        <w:t>Loops steps until the condition met</w:t>
-      </w:r>
+        <w:t xml:space="preserve">Loops steps until the condition </w:t>
+      </w:r>
+      <w:proofErr w:type="gramStart"/>
+      <w:r>
+        <w:t>met</w:t>
+      </w:r>
+      <w:proofErr w:type="gramEnd"/>
     </w:p>
     <w:p/>
     <w:p>
@@ -922,8 +1136,13 @@
       </w:r>
       <w:r>
         <w:br/>
-        <w:t>- Check the condition if – true</w:t>
-      </w:r>
+        <w:t xml:space="preserve">- Check the condition if – </w:t>
+      </w:r>
+      <w:proofErr w:type="gramStart"/>
+      <w:r>
+        <w:t>true</w:t>
+      </w:r>
+      <w:proofErr w:type="gramEnd"/>
     </w:p>
     <w:p>
       <w:r>
@@ -944,8 +1163,18 @@
       </w:r>
     </w:p>
     <w:p>
-      <w:r>
-        <w:t>Arry(String)</w:t>
+      <w:proofErr w:type="spellStart"/>
+      <w:proofErr w:type="gramStart"/>
+      <w:r>
+        <w:t>Arry</w:t>
+      </w:r>
+      <w:proofErr w:type="spellEnd"/>
+      <w:r>
+        <w:t>(</w:t>
+      </w:r>
+      <w:proofErr w:type="gramEnd"/>
+      <w:r>
+        <w:t>String)</w:t>
       </w:r>
     </w:p>
     <w:p>
@@ -966,32 +1195,99 @@
     </w:p>
     <w:p>
       <w:r>
-        <w:t>{“shiva”,”Ram”,”Seshu”,”Bala”,”Praveen”,”krishna”} – nameArray</w:t>
-      </w:r>
-    </w:p>
-    <w:p/>
-    <w:p>
-      <w:r>
-        <w:t>nameArry[0]=”Shiva”</w:t>
-      </w:r>
-    </w:p>
-    <w:p/>
-    <w:p/>
-    <w:p/>
-    <w:p>
-      <w:r>
-        <w:t>{{1,2,3},{4,5,7},{6837,409,95}} – Array(Array(int)) – mutiArray</w:t>
-      </w:r>
-    </w:p>
-    <w:p/>
-    <w:p>
-      <w:r>
-        <w:t>multiarray[0]={1,2,3}</w:t>
-      </w:r>
-    </w:p>
-    <w:p>
-      <w:r>
-        <w:t>multiarry[0][1] = 2</w:t>
+        <w:t>{“shiva”</w:t>
+      </w:r>
+      <w:proofErr w:type="gramStart"/>
+      <w:r>
+        <w:t>,”Ram</w:t>
+      </w:r>
+      <w:proofErr w:type="gramEnd"/>
+      <w:r>
+        <w:t>”,”</w:t>
+      </w:r>
+      <w:proofErr w:type="spellStart"/>
+      <w:r>
+        <w:t>Seshu</w:t>
+      </w:r>
+      <w:proofErr w:type="spellEnd"/>
+      <w:r>
+        <w:t>”,”</w:t>
+      </w:r>
+      <w:proofErr w:type="spellStart"/>
+      <w:r>
+        <w:t>Bala”,”Praveen”,”krishna</w:t>
+      </w:r>
+      <w:proofErr w:type="spellEnd"/>
+      <w:r>
+        <w:t xml:space="preserve">”} – </w:t>
+      </w:r>
+      <w:proofErr w:type="spellStart"/>
+      <w:r>
+        <w:t>nameArray</w:t>
+      </w:r>
+      <w:proofErr w:type="spellEnd"/>
+    </w:p>
+    <w:p/>
+    <w:p>
+      <w:proofErr w:type="spellStart"/>
+      <w:proofErr w:type="gramStart"/>
+      <w:r>
+        <w:t>nameArry</w:t>
+      </w:r>
+      <w:proofErr w:type="spellEnd"/>
+      <w:r>
+        <w:t>[</w:t>
+      </w:r>
+      <w:proofErr w:type="gramEnd"/>
+      <w:r>
+        <w:t>0]=”Shiva”</w:t>
+      </w:r>
+    </w:p>
+    <w:p/>
+    <w:p/>
+    <w:p/>
+    <w:p>
+      <w:r>
+        <w:t>{{1,2,3</w:t>
+      </w:r>
+      <w:proofErr w:type="gramStart"/>
+      <w:r>
+        <w:t>},{</w:t>
+      </w:r>
+      <w:proofErr w:type="gramEnd"/>
+      <w:r>
+        <w:t xml:space="preserve">4,5,7},{6837,409,95}} – Array(Array(int)) – </w:t>
+      </w:r>
+      <w:proofErr w:type="spellStart"/>
+      <w:r>
+        <w:t>mutiArray</w:t>
+      </w:r>
+      <w:proofErr w:type="spellEnd"/>
+    </w:p>
+    <w:p/>
+    <w:p>
+      <w:proofErr w:type="gramStart"/>
+      <w:r>
+        <w:t>multiarray[</w:t>
+      </w:r>
+      <w:proofErr w:type="gramEnd"/>
+      <w:r>
+        <w:t>0]={1,2,3}</w:t>
+      </w:r>
+    </w:p>
+    <w:p>
+      <w:proofErr w:type="spellStart"/>
+      <w:proofErr w:type="gramStart"/>
+      <w:r>
+        <w:t>multiarry</w:t>
+      </w:r>
+      <w:proofErr w:type="spellEnd"/>
+      <w:r>
+        <w:t>[</w:t>
+      </w:r>
+      <w:proofErr w:type="gramEnd"/>
+      <w:r>
+        <w:t>0][1] = 2</w:t>
       </w:r>
     </w:p>
     <w:p>
@@ -1036,8 +1332,13 @@
     <w:p/>
     <w:p>
       <w:r>
-        <w:t>Switch - MathOperation</w:t>
-      </w:r>
+        <w:t xml:space="preserve">Switch - </w:t>
+      </w:r>
+      <w:proofErr w:type="spellStart"/>
+      <w:r>
+        <w:t>MathOperation</w:t>
+      </w:r>
+      <w:proofErr w:type="spellEnd"/>
     </w:p>
     <w:p>
       <w:r>
@@ -1083,8 +1384,13 @@
     <w:p/>
     <w:p>
       <w:r>
-        <w:t>SHIVA    SHIVA</w:t>
-      </w:r>
+        <w:t xml:space="preserve">SHIVA    </w:t>
+      </w:r>
+      <w:proofErr w:type="spellStart"/>
+      <w:r>
+        <w:t>SHIVA</w:t>
+      </w:r>
+      <w:proofErr w:type="spellEnd"/>
     </w:p>
     <w:p/>
     <w:p>
@@ -1281,7 +1587,15 @@
         </w:numPr>
       </w:pPr>
       <w:r>
-        <w:t>In Argument : T2 is requesting input from T1</w:t>
+        <w:t xml:space="preserve">In </w:t>
+      </w:r>
+      <w:proofErr w:type="gramStart"/>
+      <w:r>
+        <w:t>Argument :</w:t>
+      </w:r>
+      <w:proofErr w:type="gramEnd"/>
+      <w:r>
+        <w:t xml:space="preserve"> T2 is requesting input from T1</w:t>
       </w:r>
     </w:p>
     <w:p>
@@ -1293,7 +1607,15 @@
         </w:numPr>
       </w:pPr>
       <w:r>
-        <w:t>Out Argument : T2 is sending output to T1</w:t>
+        <w:t xml:space="preserve">Out </w:t>
+      </w:r>
+      <w:proofErr w:type="gramStart"/>
+      <w:r>
+        <w:t>Argument :</w:t>
+      </w:r>
+      <w:proofErr w:type="gramEnd"/>
+      <w:r>
+        <w:t xml:space="preserve"> T2 is sending output to T1</w:t>
       </w:r>
     </w:p>
     <w:p>
@@ -1304,8 +1626,21 @@
           <w:numId w:val="7"/>
         </w:numPr>
       </w:pPr>
-      <w:r>
-        <w:t>Inout Argument : T2 is requesting input &amp; modifies it and sending the same as output to T1</w:t>
+      <w:proofErr w:type="spellStart"/>
+      <w:r>
+        <w:t>Inout</w:t>
+      </w:r>
+      <w:proofErr w:type="spellEnd"/>
+      <w:r>
+        <w:t xml:space="preserve"> </w:t>
+      </w:r>
+      <w:proofErr w:type="gramStart"/>
+      <w:r>
+        <w:t>Argument :</w:t>
+      </w:r>
+      <w:proofErr w:type="gramEnd"/>
+      <w:r>
+        <w:t xml:space="preserve"> T2 is requesting input &amp; modifies it and sending the same as output to T1</w:t>
       </w:r>
     </w:p>
     <w:p/>
@@ -1346,8 +1681,13 @@
         </w:numPr>
       </w:pPr>
       <w:r>
-        <w:t>T2 will get your name</w:t>
-      </w:r>
+        <w:t xml:space="preserve">T2 will get your </w:t>
+      </w:r>
+      <w:proofErr w:type="gramStart"/>
+      <w:r>
+        <w:t>name</w:t>
+      </w:r>
+      <w:proofErr w:type="gramEnd"/>
     </w:p>
     <w:p>
       <w:pPr>
@@ -1358,8 +1698,13 @@
         </w:numPr>
       </w:pPr>
       <w:r>
-        <w:t>T3 will get your age</w:t>
-      </w:r>
+        <w:t xml:space="preserve">T3 will get your </w:t>
+      </w:r>
+      <w:proofErr w:type="gramStart"/>
+      <w:r>
+        <w:t>age</w:t>
+      </w:r>
+      <w:proofErr w:type="gramEnd"/>
     </w:p>
     <w:p>
       <w:pPr>
@@ -1370,8 +1715,13 @@
         </w:numPr>
       </w:pPr>
       <w:r>
-        <w:t>T4 will get your gender</w:t>
-      </w:r>
+        <w:t xml:space="preserve">T4 will get your </w:t>
+      </w:r>
+      <w:proofErr w:type="gramStart"/>
+      <w:r>
+        <w:t>gender</w:t>
+      </w:r>
+      <w:proofErr w:type="gramEnd"/>
     </w:p>
     <w:p>
       <w:pPr>
@@ -1382,7 +1732,15 @@
         </w:numPr>
       </w:pPr>
       <w:r>
-        <w:t xml:space="preserve">Main will display all 3 information </w:t>
+        <w:t xml:space="preserve">Main will display all 3 </w:t>
+      </w:r>
+      <w:proofErr w:type="gramStart"/>
+      <w:r>
+        <w:t>information</w:t>
+      </w:r>
+      <w:proofErr w:type="gramEnd"/>
+      <w:r>
+        <w:t xml:space="preserve"> </w:t>
       </w:r>
     </w:p>
     <w:p/>
@@ -1411,8 +1769,13 @@
     </w:p>
     <w:p/>
     <w:p>
-      <w:r>
-        <w:t xml:space="preserve">DataTable - </w:t>
+      <w:proofErr w:type="spellStart"/>
+      <w:r>
+        <w:t>DataTable</w:t>
+      </w:r>
+      <w:proofErr w:type="spellEnd"/>
+      <w:r>
+        <w:t xml:space="preserve"> - </w:t>
       </w:r>
     </w:p>
     <w:tbl>
@@ -1482,6 +1845,7 @@
                 <w:bCs/>
               </w:rPr>
             </w:pPr>
+            <w:proofErr w:type="spellStart"/>
             <w:r>
               <w:rPr>
                 <w:b/>
@@ -1489,6 +1853,7 @@
               </w:rPr>
               <w:t>LName</w:t>
             </w:r>
+            <w:proofErr w:type="spellEnd"/>
           </w:p>
         </w:tc>
         <w:tc>
@@ -1581,9 +1946,11 @@
             <w:tcW w:w="2311" w:type="dxa"/>
           </w:tcPr>
           <w:p>
+            <w:proofErr w:type="spellStart"/>
             <w:r>
               <w:t>Seshu</w:t>
             </w:r>
+            <w:proofErr w:type="spellEnd"/>
           </w:p>
         </w:tc>
         <w:tc>
@@ -1684,26 +2051,42 @@
     </w:tbl>
     <w:p/>
     <w:p>
+      <w:proofErr w:type="spellStart"/>
       <w:r>
         <w:t>DataRow</w:t>
       </w:r>
-    </w:p>
-    <w:p/>
-    <w:p>
-      <w:r>
-        <w:t>DataTable.Rows.Count = 4</w:t>
-      </w:r>
-    </w:p>
-    <w:p>
-      <w:r>
-        <w:t>DataTable.RowsCount = 4</w:t>
-      </w:r>
-    </w:p>
-    <w:p/>
-    <w:p>
+      <w:proofErr w:type="spellEnd"/>
+    </w:p>
+    <w:p/>
+    <w:p>
+      <w:proofErr w:type="spellStart"/>
+      <w:proofErr w:type="gramStart"/>
+      <w:r>
+        <w:t>DataTable.Rows.Count</w:t>
+      </w:r>
+      <w:proofErr w:type="spellEnd"/>
+      <w:proofErr w:type="gramEnd"/>
+      <w:r>
+        <w:t xml:space="preserve"> = 4</w:t>
+      </w:r>
+    </w:p>
+    <w:p>
+      <w:proofErr w:type="spellStart"/>
+      <w:r>
+        <w:t>DataTable.RowsCount</w:t>
+      </w:r>
+      <w:proofErr w:type="spellEnd"/>
+      <w:r>
+        <w:t xml:space="preserve"> = 4</w:t>
+      </w:r>
+    </w:p>
+    <w:p/>
+    <w:p>
+      <w:proofErr w:type="spellStart"/>
       <w:r>
         <w:t>DataTable</w:t>
       </w:r>
+      <w:proofErr w:type="spellEnd"/>
     </w:p>
     <w:p>
       <w:pPr>
@@ -2029,6 +2412,7 @@
                 <w:bCs/>
               </w:rPr>
             </w:pPr>
+            <w:proofErr w:type="spellStart"/>
             <w:r>
               <w:rPr>
                 <w:b/>
@@ -2036,6 +2420,7 @@
               </w:rPr>
               <w:t>LName</w:t>
             </w:r>
+            <w:proofErr w:type="spellEnd"/>
           </w:p>
         </w:tc>
         <w:tc>
@@ -2148,9 +2533,11 @@
             <w:tcW w:w="1911" w:type="dxa"/>
           </w:tcPr>
           <w:p>
+            <w:proofErr w:type="spellStart"/>
             <w:r>
               <w:t>Seshu</w:t>
             </w:r>
+            <w:proofErr w:type="spellEnd"/>
           </w:p>
         </w:tc>
         <w:tc>
@@ -2321,23 +2708,51 @@
         </w:numPr>
       </w:pPr>
       <w:r>
-        <w:t>Looping each row and get required info – For each row in data table</w:t>
-      </w:r>
-    </w:p>
-    <w:p/>
-    <w:p>
-      <w:r>
-        <w:t>Datatable.Rows(1)(“ID”) = 102</w:t>
-      </w:r>
-    </w:p>
-    <w:p>
-      <w:r>
-        <w:t>Datatable.Rows(1)(0) = 102</w:t>
-      </w:r>
-    </w:p>
-    <w:p>
-      <w:r>
-        <w:t>Datatable.Rows(2)(3) = 29</w:t>
+        <w:t xml:space="preserve">Looping each row and get required info – For each row in data </w:t>
+      </w:r>
+      <w:proofErr w:type="gramStart"/>
+      <w:r>
+        <w:t>table</w:t>
+      </w:r>
+      <w:proofErr w:type="gramEnd"/>
+    </w:p>
+    <w:p/>
+    <w:p>
+      <w:proofErr w:type="spellStart"/>
+      <w:r>
+        <w:t>Datatable.Rows</w:t>
+      </w:r>
+      <w:proofErr w:type="spellEnd"/>
+      <w:r>
+        <w:t>(</w:t>
+      </w:r>
+      <w:proofErr w:type="gramStart"/>
+      <w:r>
+        <w:t>1)(</w:t>
+      </w:r>
+      <w:proofErr w:type="gramEnd"/>
+      <w:r>
+        <w:t>“ID”) = 102</w:t>
+      </w:r>
+    </w:p>
+    <w:p>
+      <w:proofErr w:type="spellStart"/>
+      <w:r>
+        <w:t>Datatable.Rows</w:t>
+      </w:r>
+      <w:proofErr w:type="spellEnd"/>
+      <w:r>
+        <w:t>(1)(0) = 102</w:t>
+      </w:r>
+    </w:p>
+    <w:p>
+      <w:proofErr w:type="spellStart"/>
+      <w:r>
+        <w:t>Datatable.Rows</w:t>
+      </w:r>
+      <w:proofErr w:type="spellEnd"/>
+      <w:r>
+        <w:t>(2)(3) = 29</w:t>
       </w:r>
     </w:p>
     <w:p>
@@ -2373,14 +2788,56 @@
     </w:p>
     <w:p/>
     <w:p>
-      <w:r>
-        <w:t>ExcelReference.Sheet(“SheetName”).Cell(“A1”)</w:t>
-      </w:r>
-    </w:p>
-    <w:p/>
-    <w:p>
-      <w:r>
-        <w:t>ExcelReference.Sheet(‘SheetName”).Range(“A2:H10”)</w:t>
+      <w:proofErr w:type="spellStart"/>
+      <w:r>
+        <w:t>ExcelReference.Sheet</w:t>
+      </w:r>
+      <w:proofErr w:type="spellEnd"/>
+      <w:r>
+        <w:t>(“</w:t>
+      </w:r>
+      <w:proofErr w:type="spellStart"/>
+      <w:r>
+        <w:t>SheetName</w:t>
+      </w:r>
+      <w:proofErr w:type="spellEnd"/>
+      <w:r>
+        <w:t>”</w:t>
+      </w:r>
+      <w:proofErr w:type="gramStart"/>
+      <w:r>
+        <w:t>).Cell</w:t>
+      </w:r>
+      <w:proofErr w:type="gramEnd"/>
+      <w:r>
+        <w:t>(“A1”)</w:t>
+      </w:r>
+    </w:p>
+    <w:p/>
+    <w:p>
+      <w:proofErr w:type="spellStart"/>
+      <w:r>
+        <w:t>ExcelReference.Sheet</w:t>
+      </w:r>
+      <w:proofErr w:type="spellEnd"/>
+      <w:r>
+        <w:t>(‘</w:t>
+      </w:r>
+      <w:proofErr w:type="spellStart"/>
+      <w:r>
+        <w:t>SheetName</w:t>
+      </w:r>
+      <w:proofErr w:type="spellEnd"/>
+      <w:r>
+        <w:t>”</w:t>
+      </w:r>
+      <w:proofErr w:type="gramStart"/>
+      <w:r>
+        <w:t>).Range</w:t>
+      </w:r>
+      <w:proofErr w:type="gramEnd"/>
+      <w:r>
+        <w:t>(“A2:H10”)</w:t>
       </w:r>
     </w:p>
     <w:p>
@@ -2393,7 +2850,15 @@
     <w:p/>
     <w:p>
       <w:r>
-        <w:t xml:space="preserve">Exercise 1 : </w:t>
+        <w:t xml:space="preserve">Exercise </w:t>
+      </w:r>
+      <w:proofErr w:type="gramStart"/>
+      <w:r>
+        <w:t>1 :</w:t>
+      </w:r>
+      <w:proofErr w:type="gramEnd"/>
+      <w:r>
+        <w:t xml:space="preserve"> </w:t>
       </w:r>
     </w:p>
     <w:p/>
@@ -2406,8 +2871,13 @@
         </w:numPr>
       </w:pPr>
       <w:r>
-        <w:t>BOT need to ask you to select the file</w:t>
-      </w:r>
+        <w:t xml:space="preserve">BOT need to ask you to select the </w:t>
+      </w:r>
+      <w:proofErr w:type="gramStart"/>
+      <w:r>
+        <w:t>file</w:t>
+      </w:r>
+      <w:proofErr w:type="gramEnd"/>
     </w:p>
     <w:p>
       <w:pPr>
@@ -2418,8 +2888,13 @@
         </w:numPr>
       </w:pPr>
       <w:r>
-        <w:t>BOT Reads data from sheet ‘Data’</w:t>
-      </w:r>
+        <w:t>BOT Reads data from sheet ‘</w:t>
+      </w:r>
+      <w:proofErr w:type="gramStart"/>
+      <w:r>
+        <w:t>Data’</w:t>
+      </w:r>
+      <w:proofErr w:type="gramEnd"/>
     </w:p>
     <w:p>
       <w:pPr>
@@ -2569,8 +3044,13 @@
           <w:numId w:val="14"/>
         </w:numPr>
       </w:pPr>
-      <w:r>
-        <w:t>Can able to see the code written by developer</w:t>
+      <w:proofErr w:type="gramStart"/>
+      <w:r>
+        <w:t>Can</w:t>
+      </w:r>
+      <w:proofErr w:type="gramEnd"/>
+      <w:r>
+        <w:t xml:space="preserve"> able to see the code written by developer</w:t>
       </w:r>
     </w:p>
     <w:p>
@@ -2582,8 +3062,15 @@
         </w:numPr>
       </w:pPr>
       <w:r>
-        <w:t>We can see selector manually / via uipath</w:t>
-      </w:r>
+        <w:t xml:space="preserve">We can see selector manually / via </w:t>
+      </w:r>
+      <w:proofErr w:type="spellStart"/>
+      <w:proofErr w:type="gramStart"/>
+      <w:r>
+        <w:t>uipath</w:t>
+      </w:r>
+      <w:proofErr w:type="spellEnd"/>
+      <w:proofErr w:type="gramEnd"/>
     </w:p>
     <w:p/>
     <w:p>
@@ -2595,7 +3082,15 @@
         </w:numPr>
       </w:pPr>
       <w:r>
-        <w:t xml:space="preserve">System Installed application / Desktop application / Standalone application </w:t>
+        <w:t xml:space="preserve">System Installed application / Desktop application / Standalone </w:t>
+      </w:r>
+      <w:proofErr w:type="gramStart"/>
+      <w:r>
+        <w:t>application</w:t>
+      </w:r>
+      <w:proofErr w:type="gramEnd"/>
+      <w:r>
+        <w:t xml:space="preserve"> </w:t>
       </w:r>
     </w:p>
     <w:p>
@@ -2607,8 +3102,15 @@
         </w:numPr>
       </w:pPr>
       <w:r>
-        <w:t>Not possible to see Selector manually – only via uipath</w:t>
-      </w:r>
+        <w:t xml:space="preserve">Not possible to see Selector manually – only via </w:t>
+      </w:r>
+      <w:proofErr w:type="spellStart"/>
+      <w:proofErr w:type="gramStart"/>
+      <w:r>
+        <w:t>uipath</w:t>
+      </w:r>
+      <w:proofErr w:type="spellEnd"/>
+      <w:proofErr w:type="gramEnd"/>
     </w:p>
     <w:p>
       <w:pPr>
@@ -2630,7 +3132,15 @@
     </w:p>
     <w:p>
       <w:r>
-        <w:t>UI Selector  - Like query to identify the element</w:t>
+        <w:t xml:space="preserve">UI </w:t>
+      </w:r>
+      <w:proofErr w:type="gramStart"/>
+      <w:r>
+        <w:t>Selector  -</w:t>
+      </w:r>
+      <w:proofErr w:type="gramEnd"/>
+      <w:r>
+        <w:t xml:space="preserve"> Like query to identify the element</w:t>
       </w:r>
     </w:p>
     <w:p/>
@@ -2655,7 +3165,15 @@
         </w:numPr>
       </w:pPr>
       <w:r>
-        <w:t>Automatic Recording – Create automation/code automatically  - It will not record the validation</w:t>
+        <w:t xml:space="preserve">Automatic Recording – Create automation/code </w:t>
+      </w:r>
+      <w:proofErr w:type="gramStart"/>
+      <w:r>
+        <w:t>automatically  -</w:t>
+      </w:r>
+      <w:proofErr w:type="gramEnd"/>
+      <w:r>
+        <w:t xml:space="preserve"> It will not record the validation</w:t>
       </w:r>
     </w:p>
     <w:p>
@@ -2667,8 +3185,13 @@
         </w:numPr>
       </w:pPr>
       <w:r>
-        <w:t>Manual UI Automation – You need to write the code for each step</w:t>
-      </w:r>
+        <w:t xml:space="preserve">Manual UI Automation – You need to write the code for each </w:t>
+      </w:r>
+      <w:proofErr w:type="gramStart"/>
+      <w:r>
+        <w:t>step</w:t>
+      </w:r>
+      <w:proofErr w:type="gramEnd"/>
     </w:p>
     <w:p/>
     <w:p>
@@ -2680,9 +3203,11 @@
     </w:p>
     <w:p/>
     <w:p>
+      <w:proofErr w:type="spellStart"/>
       <w:r>
         <w:t>Uiautomation</w:t>
       </w:r>
+      <w:proofErr w:type="spellEnd"/>
     </w:p>
     <w:p/>
     <w:p>
@@ -2722,8 +3247,13 @@
           <w:numId w:val="17"/>
         </w:numPr>
       </w:pPr>
-      <w:r>
-        <w:t>Always : Open new session every time</w:t>
+      <w:proofErr w:type="gramStart"/>
+      <w:r>
+        <w:t>Always :</w:t>
+      </w:r>
+      <w:proofErr w:type="gramEnd"/>
+      <w:r>
+        <w:t xml:space="preserve"> Open new session every time</w:t>
       </w:r>
     </w:p>
     <w:p>
@@ -2734,8 +3264,18 @@
           <w:numId w:val="17"/>
         </w:numPr>
       </w:pPr>
-      <w:r>
-        <w:t xml:space="preserve">IfNotOpen : </w:t>
+      <w:proofErr w:type="spellStart"/>
+      <w:proofErr w:type="gramStart"/>
+      <w:r>
+        <w:t>IfNotOpen</w:t>
+      </w:r>
+      <w:proofErr w:type="spellEnd"/>
+      <w:r>
+        <w:t xml:space="preserve"> :</w:t>
+      </w:r>
+      <w:proofErr w:type="gramEnd"/>
+      <w:r>
+        <w:t xml:space="preserve"> </w:t>
       </w:r>
     </w:p>
     <w:p>
@@ -2794,9 +3334,11 @@
           <w:numId w:val="17"/>
         </w:numPr>
       </w:pPr>
+      <w:proofErr w:type="spellStart"/>
       <w:r>
         <w:t>Ifopenbybrowseractivity</w:t>
       </w:r>
+      <w:proofErr w:type="spellEnd"/>
     </w:p>
     <w:p>
       <w:pPr>
@@ -2806,9 +3348,11 @@
           <w:numId w:val="17"/>
         </w:numPr>
       </w:pPr>
+      <w:proofErr w:type="spellStart"/>
       <w:r>
         <w:t>Inputmode</w:t>
       </w:r>
+      <w:proofErr w:type="spellEnd"/>
     </w:p>
     <w:p>
       <w:pPr>
@@ -2869,9 +3413,11 @@
           <w:bottom w:val="single" w:sz="6" w:space="1" w:color="auto"/>
         </w:pBdr>
       </w:pPr>
+      <w:proofErr w:type="spellStart"/>
       <w:r>
         <w:t>Backgroud</w:t>
       </w:r>
+      <w:proofErr w:type="spellEnd"/>
     </w:p>
     <w:p/>
     <w:p>
@@ -2900,8 +3446,13 @@
     </w:p>
     <w:p/>
     <w:p>
-      <w:r>
-        <w:t xml:space="preserve">UiAutomation – Web Application </w:t>
+      <w:proofErr w:type="spellStart"/>
+      <w:r>
+        <w:t>UiAutomation</w:t>
+      </w:r>
+      <w:proofErr w:type="spellEnd"/>
+      <w:r>
+        <w:t xml:space="preserve"> – Web Application </w:t>
       </w:r>
     </w:p>
     <w:p/>
@@ -2912,13 +3463,26 @@
     </w:p>
     <w:p>
       <w:r>
-        <w:t>Extension need to be enabled – In normal Mode &amp; Incognito Mode/Private Mode</w:t>
-      </w:r>
-    </w:p>
-    <w:p>
-      <w:r>
-        <w:t>Only if you have internet</w:t>
-      </w:r>
+        <w:t xml:space="preserve">Extension </w:t>
+      </w:r>
+      <w:proofErr w:type="gramStart"/>
+      <w:r>
+        <w:t>need</w:t>
+      </w:r>
+      <w:proofErr w:type="gramEnd"/>
+      <w:r>
+        <w:t xml:space="preserve"> to be enabled – In normal Mode &amp; Incognito Mode/Private Mode</w:t>
+      </w:r>
+    </w:p>
+    <w:p>
+      <w:r>
+        <w:t xml:space="preserve">Only if you have </w:t>
+      </w:r>
+      <w:proofErr w:type="gramStart"/>
+      <w:r>
+        <w:t>internet</w:t>
+      </w:r>
+      <w:proofErr w:type="gramEnd"/>
     </w:p>
     <w:p/>
     <w:p>
@@ -2930,7 +3494,15 @@
       </w:r>
       <w:r>
         <w:br/>
-        <w:t xml:space="preserve">check first and then do it </w:t>
+        <w:t xml:space="preserve">check first and then do </w:t>
+      </w:r>
+      <w:proofErr w:type="gramStart"/>
+      <w:r>
+        <w:t>it</w:t>
+      </w:r>
+      <w:proofErr w:type="gramEnd"/>
+      <w:r>
+        <w:t xml:space="preserve"> </w:t>
       </w:r>
     </w:p>
     <w:p/>
@@ -2949,9 +3521,11 @@
     </w:p>
     <w:p/>
     <w:p>
+      <w:proofErr w:type="spellStart"/>
       <w:r>
         <w:t>UiAutomation</w:t>
       </w:r>
+      <w:proofErr w:type="spellEnd"/>
     </w:p>
     <w:p>
       <w:r>
@@ -2967,13 +3541,26 @@
     <w:p/>
     <w:p>
       <w:r>
-        <w:t>* is to replace 0 or more characters</w:t>
-      </w:r>
-    </w:p>
-    <w:p>
-      <w:r>
-        <w:t>? is to replace single character</w:t>
-      </w:r>
+        <w:t xml:space="preserve">* </w:t>
+      </w:r>
+      <w:proofErr w:type="gramStart"/>
+      <w:r>
+        <w:t>is</w:t>
+      </w:r>
+      <w:proofErr w:type="gramEnd"/>
+      <w:r>
+        <w:t xml:space="preserve"> to replace 0 or more characters</w:t>
+      </w:r>
+    </w:p>
+    <w:p>
+      <w:r>
+        <w:t xml:space="preserve">? is to replace single </w:t>
+      </w:r>
+      <w:proofErr w:type="gramStart"/>
+      <w:r>
+        <w:t>character</w:t>
+      </w:r>
+      <w:proofErr w:type="gramEnd"/>
     </w:p>
     <w:p/>
     <w:p/>
@@ -2994,8 +3581,13 @@
     </w:p>
     <w:p>
       <w:r>
-        <w:t>Id= Textboxset123/ Textboxline1379 / Textbox0005 /Textbox / Textbox  1234</w:t>
-      </w:r>
+        <w:t xml:space="preserve">Id= Textboxset123/ Textboxline1379 / Textbox0005 /Textbox / </w:t>
+      </w:r>
+      <w:proofErr w:type="gramStart"/>
+      <w:r>
+        <w:t>Textbox  1234</w:t>
+      </w:r>
+      <w:proofErr w:type="gramEnd"/>
     </w:p>
     <w:p>
       <w:pPr>
@@ -3014,8 +3606,18 @@
       </w:r>
       <w:r>
         <w:br/>
-        <w:t>Split – I am Shiva – Shiva,rama,krishna,reddy</w:t>
-      </w:r>
+        <w:t xml:space="preserve">Split – I am Shiva – </w:t>
+      </w:r>
+      <w:proofErr w:type="spellStart"/>
+      <w:proofErr w:type="gramStart"/>
+      <w:r>
+        <w:t>Shiva,rama</w:t>
+      </w:r>
+      <w:proofErr w:type="gramEnd"/>
+      <w:r>
+        <w:t>,krishna,reddy</w:t>
+      </w:r>
+      <w:proofErr w:type="spellEnd"/>
     </w:p>
     <w:p>
       <w:r>
@@ -3024,8 +3626,15 @@
     </w:p>
     <w:p>
       <w:r>
-        <w:t>Index – Shiva,Rama</w:t>
-      </w:r>
+        <w:t xml:space="preserve">Index – </w:t>
+      </w:r>
+      <w:proofErr w:type="spellStart"/>
+      <w:proofErr w:type="gramStart"/>
+      <w:r>
+        <w:t>Shiva,Rama</w:t>
+      </w:r>
+      <w:proofErr w:type="spellEnd"/>
+      <w:proofErr w:type="gramEnd"/>
     </w:p>
     <w:p>
       <w:r>
@@ -3048,8 +3657,13 @@
     <w:p/>
     <w:p/>
     <w:p>
-      <w:r>
-        <w:t xml:space="preserve">Your running every day at 9 AM </w:t>
+      <w:proofErr w:type="gramStart"/>
+      <w:r>
+        <w:t>Your</w:t>
+      </w:r>
+      <w:proofErr w:type="gramEnd"/>
+      <w:r>
+        <w:t xml:space="preserve"> running every day at 9 AM </w:t>
       </w:r>
     </w:p>
     <w:p/>
@@ -3078,13 +3692,23 @@
       </w:r>
     </w:p>
     <w:p>
-      <w:r>
-        <w:t>ddd – Sun, Mon…</w:t>
-      </w:r>
-    </w:p>
-    <w:p>
-      <w:r>
-        <w:t>dddd – Sunday, Monday…</w:t>
+      <w:proofErr w:type="spellStart"/>
+      <w:r>
+        <w:t>ddd</w:t>
+      </w:r>
+      <w:proofErr w:type="spellEnd"/>
+      <w:r>
+        <w:t xml:space="preserve"> – Sun, Mon…</w:t>
+      </w:r>
+    </w:p>
+    <w:p>
+      <w:proofErr w:type="spellStart"/>
+      <w:r>
+        <w:t>dddd</w:t>
+      </w:r>
+      <w:proofErr w:type="spellEnd"/>
+      <w:r>
+        <w:t xml:space="preserve"> – Sunday, Monday…</w:t>
       </w:r>
     </w:p>
     <w:p/>
@@ -3110,13 +3734,23 @@
     </w:p>
     <w:p/>
     <w:p>
-      <w:r>
-        <w:t>yy – Year 23, 24</w:t>
-      </w:r>
-    </w:p>
-    <w:p>
-      <w:r>
-        <w:t>yyyy – 2023, 2024</w:t>
+      <w:proofErr w:type="spellStart"/>
+      <w:r>
+        <w:t>yy</w:t>
+      </w:r>
+      <w:proofErr w:type="spellEnd"/>
+      <w:r>
+        <w:t xml:space="preserve"> – Year 23, 24</w:t>
+      </w:r>
+    </w:p>
+    <w:p>
+      <w:proofErr w:type="spellStart"/>
+      <w:r>
+        <w:t>yyyy</w:t>
+      </w:r>
+      <w:proofErr w:type="spellEnd"/>
+      <w:r>
+        <w:t xml:space="preserve"> – 2023, 2024</w:t>
       </w:r>
     </w:p>
     <w:p/>
@@ -3309,6 +3943,383 @@
     <w:p>
       <w:r>
         <w:t>Server &amp; Port</w:t>
+      </w:r>
+    </w:p>
+    <w:p/>
+    <w:p/>
+    <w:p>
+      <w:pPr>
+        <w:pStyle w:val="ListParagraph"/>
+        <w:numPr>
+          <w:ilvl w:val="0"/>
+          <w:numId w:val="21"/>
+        </w:numPr>
+      </w:pPr>
+      <w:r>
+        <w:t>Outlook client</w:t>
+      </w:r>
+    </w:p>
+    <w:p>
+      <w:pPr>
+        <w:pStyle w:val="ListParagraph"/>
+        <w:numPr>
+          <w:ilvl w:val="0"/>
+          <w:numId w:val="21"/>
+        </w:numPr>
+      </w:pPr>
+      <w:r>
+        <w:t>Integration Services</w:t>
+      </w:r>
+    </w:p>
+    <w:p>
+      <w:pPr>
+        <w:pBdr>
+          <w:bottom w:val="single" w:sz="6" w:space="1" w:color="auto"/>
+        </w:pBdr>
+      </w:pPr>
+    </w:p>
+    <w:p/>
+    <w:p/>
+    <w:p>
+      <w:r>
+        <w:t>API</w:t>
+      </w:r>
+    </w:p>
+    <w:p>
+      <w:r>
+        <w:rPr>
+          <w:noProof/>
+        </w:rPr>
+        <w:drawing>
+          <wp:inline distT="0" distB="0" distL="0" distR="0" wp14:anchorId="01D3220F" wp14:editId="6E84CFC3">
+            <wp:extent cx="5715000" cy="2057400"/>
+            <wp:effectExtent l="0" t="0" r="0" b="0"/>
+            <wp:docPr id="1620610598" name="Picture 1"/>
+            <wp:cNvGraphicFramePr>
+              <a:graphicFrameLocks xmlns:a="http://schemas.openxmlformats.org/drawingml/2006/main" noChangeAspect="1"/>
+            </wp:cNvGraphicFramePr>
+            <a:graphic xmlns:a="http://schemas.openxmlformats.org/drawingml/2006/main">
+              <a:graphicData uri="http://schemas.openxmlformats.org/drawingml/2006/picture">
+                <pic:pic xmlns:pic="http://schemas.openxmlformats.org/drawingml/2006/picture">
+                  <pic:nvPicPr>
+                    <pic:cNvPr id="0" name="Picture 2"/>
+                    <pic:cNvPicPr>
+                      <a:picLocks noChangeAspect="1" noChangeArrowheads="1"/>
+                    </pic:cNvPicPr>
+                  </pic:nvPicPr>
+                  <pic:blipFill>
+                    <a:blip r:embed="rId8" cstate="print">
+                      <a:extLst>
+                        <a:ext uri="{28A0092B-C50C-407E-A947-70E740481C1C}">
+                          <a14:useLocalDpi xmlns:a14="http://schemas.microsoft.com/office/drawing/2010/main" val="0"/>
+                        </a:ext>
+                      </a:extLst>
+                    </a:blip>
+                    <a:srcRect/>
+                    <a:stretch>
+                      <a:fillRect/>
+                    </a:stretch>
+                  </pic:blipFill>
+                  <pic:spPr bwMode="auto">
+                    <a:xfrm>
+                      <a:off x="0" y="0"/>
+                      <a:ext cx="5715000" cy="2057400"/>
+                    </a:xfrm>
+                    <a:prstGeom prst="rect">
+                      <a:avLst/>
+                    </a:prstGeom>
+                    <a:noFill/>
+                    <a:ln>
+                      <a:noFill/>
+                    </a:ln>
+                  </pic:spPr>
+                </pic:pic>
+              </a:graphicData>
+            </a:graphic>
+          </wp:inline>
+        </w:drawing>
+      </w:r>
+    </w:p>
+    <w:p/>
+    <w:p>
+      <w:r>
+        <w:t xml:space="preserve">API – GET, UPDATE, </w:t>
+      </w:r>
+      <w:proofErr w:type="gramStart"/>
+      <w:r>
+        <w:t>PUT ,</w:t>
+      </w:r>
+      <w:proofErr w:type="gramEnd"/>
+      <w:r>
+        <w:t xml:space="preserve"> POST, DELETE, FETCH</w:t>
+      </w:r>
+    </w:p>
+    <w:p/>
+    <w:p/>
+    <w:p/>
+    <w:p>
+      <w:r>
+        <w:lastRenderedPageBreak/>
+        <w:t>API</w:t>
+      </w:r>
+      <w:r>
+        <w:br/>
+      </w:r>
+      <w:r>
+        <w:br/>
+        <w:t xml:space="preserve">Method - </w:t>
+      </w:r>
+      <w:r>
+        <w:t xml:space="preserve">GET, UPDATE, </w:t>
+      </w:r>
+      <w:proofErr w:type="gramStart"/>
+      <w:r>
+        <w:t>PUT ,</w:t>
+      </w:r>
+      <w:proofErr w:type="gramEnd"/>
+      <w:r>
+        <w:t xml:space="preserve"> POST, DELETE, FETCH</w:t>
+      </w:r>
+    </w:p>
+    <w:p>
+      <w:r>
+        <w:t xml:space="preserve">URL – </w:t>
+      </w:r>
+    </w:p>
+    <w:p>
+      <w:r>
+        <w:t>Request Parameters – Username, Authentication code</w:t>
+      </w:r>
+    </w:p>
+    <w:p>
+      <w:r>
+        <w:t>Request Headers – Content-</w:t>
+      </w:r>
+      <w:proofErr w:type="gramStart"/>
+      <w:r>
+        <w:t>Type :</w:t>
+      </w:r>
+      <w:proofErr w:type="gramEnd"/>
+      <w:r>
+        <w:t xml:space="preserve"> Text / Json / XML</w:t>
+      </w:r>
+    </w:p>
+    <w:p>
+      <w:r>
+        <w:t xml:space="preserve">Request Body – Customer </w:t>
+      </w:r>
+      <w:proofErr w:type="gramStart"/>
+      <w:r>
+        <w:t>number ,</w:t>
+      </w:r>
+      <w:proofErr w:type="gramEnd"/>
+      <w:r>
+        <w:t xml:space="preserve"> customer name</w:t>
+      </w:r>
+    </w:p>
+    <w:p/>
+    <w:p>
+      <w:r>
+        <w:t xml:space="preserve">Response </w:t>
+      </w:r>
+      <w:proofErr w:type="gramStart"/>
+      <w:r>
+        <w:t>Code :</w:t>
+      </w:r>
+      <w:proofErr w:type="gramEnd"/>
+      <w:r>
+        <w:t xml:space="preserve"> 200 – Success</w:t>
+      </w:r>
+    </w:p>
+    <w:p>
+      <w:r>
+        <w:tab/>
+        <w:t>300 – In progress</w:t>
+      </w:r>
+    </w:p>
+    <w:p>
+      <w:r>
+        <w:tab/>
+        <w:t>400 – Not found / issue</w:t>
+      </w:r>
+    </w:p>
+    <w:p>
+      <w:r>
+        <w:tab/>
+        <w:t>500 – server error</w:t>
+      </w:r>
+    </w:p>
+    <w:p>
+      <w:r>
+        <w:t xml:space="preserve">Response </w:t>
+      </w:r>
+      <w:proofErr w:type="gramStart"/>
+      <w:r>
+        <w:t>Message :</w:t>
+      </w:r>
+      <w:proofErr w:type="gramEnd"/>
+      <w:r>
+        <w:t xml:space="preserve"> { customer details}</w:t>
+      </w:r>
+    </w:p>
+    <w:p/>
+    <w:p>
+      <w:pPr>
+        <w:pBdr>
+          <w:bottom w:val="single" w:sz="6" w:space="1" w:color="auto"/>
+        </w:pBdr>
+      </w:pPr>
+    </w:p>
+    <w:p/>
+    <w:p>
+      <w:r>
+        <w:t>Currency Convertor</w:t>
+      </w:r>
+    </w:p>
+    <w:p/>
+    <w:p>
+      <w:proofErr w:type="gramStart"/>
+      <w:r>
+        <w:t>Method :</w:t>
+      </w:r>
+      <w:proofErr w:type="gramEnd"/>
+      <w:r>
+        <w:t xml:space="preserve"> GET</w:t>
+      </w:r>
+    </w:p>
+    <w:p>
+      <w:proofErr w:type="gramStart"/>
+      <w:r>
+        <w:t>URL :</w:t>
+      </w:r>
+      <w:proofErr w:type="gramEnd"/>
+      <w:r>
+        <w:t xml:space="preserve"> </w:t>
+      </w:r>
+    </w:p>
+    <w:p>
+      <w:r>
+        <w:t xml:space="preserve">Request </w:t>
+      </w:r>
+      <w:proofErr w:type="gramStart"/>
+      <w:r>
+        <w:t>Headers :</w:t>
+      </w:r>
+      <w:proofErr w:type="gramEnd"/>
+      <w:r>
+        <w:t xml:space="preserve"> Authentication code</w:t>
+      </w:r>
+    </w:p>
+    <w:p>
+      <w:proofErr w:type="gramStart"/>
+      <w:r>
+        <w:t>Paraments :</w:t>
+      </w:r>
+      <w:proofErr w:type="gramEnd"/>
+      <w:r>
+        <w:t xml:space="preserve"> From : USD, To : INR, Amount : 200</w:t>
+      </w:r>
+    </w:p>
+    <w:p>
+      <w:pPr>
+        <w:pBdr>
+          <w:bottom w:val="single" w:sz="12" w:space="1" w:color="auto"/>
+        </w:pBdr>
+      </w:pPr>
+    </w:p>
+    <w:p/>
+    <w:p/>
+    <w:p/>
+    <w:p/>
+    <w:p/>
+    <w:p/>
+    <w:p/>
+    <w:p/>
+    <w:p>
+      <w:r>
+        <w:lastRenderedPageBreak/>
+        <w:t>Exchange Rates – Symbols</w:t>
+      </w:r>
+    </w:p>
+    <w:p/>
+    <w:p>
+      <w:proofErr w:type="gramStart"/>
+      <w:r>
+        <w:t>Request :</w:t>
+      </w:r>
+      <w:proofErr w:type="gramEnd"/>
+      <w:r>
+        <w:t xml:space="preserve"> </w:t>
+      </w:r>
+    </w:p>
+    <w:p>
+      <w:proofErr w:type="gramStart"/>
+      <w:r>
+        <w:t>Method :</w:t>
+      </w:r>
+      <w:proofErr w:type="gramEnd"/>
+      <w:r>
+        <w:t xml:space="preserve"> GET</w:t>
+      </w:r>
+    </w:p>
+    <w:p>
+      <w:proofErr w:type="gramStart"/>
+      <w:r>
+        <w:t>URL :</w:t>
+      </w:r>
+      <w:proofErr w:type="gramEnd"/>
+      <w:r>
+        <w:t xml:space="preserve"> </w:t>
+      </w:r>
+      <w:r>
+        <w:t>https://api.apilayer.com/exchangerates_data/symbols</w:t>
+      </w:r>
+    </w:p>
+    <w:p>
+      <w:r>
+        <w:t>Parameters:</w:t>
+      </w:r>
+    </w:p>
+    <w:p>
+      <w:r>
+        <w:t>Headers:</w:t>
+      </w:r>
+    </w:p>
+    <w:p>
+      <w:r>
+        <w:tab/>
+      </w:r>
+      <w:proofErr w:type="spellStart"/>
+      <w:proofErr w:type="gramStart"/>
+      <w:r>
+        <w:t>Apikey</w:t>
+      </w:r>
+      <w:proofErr w:type="spellEnd"/>
+      <w:r>
+        <w:t xml:space="preserve"> :</w:t>
+      </w:r>
+      <w:proofErr w:type="gramEnd"/>
+      <w:r>
+        <w:t xml:space="preserve"> </w:t>
+      </w:r>
+      <w:r>
+        <w:t>xvLUyLnYZmdazEaurMCuUp9ZoIotjy7E</w:t>
+      </w:r>
+    </w:p>
+    <w:p>
+      <w:r>
+        <w:t>Body:</w:t>
+      </w:r>
+    </w:p>
+    <w:p/>
+    <w:p>
+      <w:proofErr w:type="gramStart"/>
+      <w:r>
+        <w:t>Response :</w:t>
+      </w:r>
+      <w:proofErr w:type="gramEnd"/>
+      <w:r>
+        <w:t xml:space="preserve"> </w:t>
       </w:r>
     </w:p>
     <w:sectPr>
@@ -3344,7 +4355,7 @@
         <v:path o:extrusionok="f" gradientshapeok="t" o:connecttype="rect"/>
         <o:lock v:ext="edit" aspectratio="t"/>
       </v:shapetype>
-      <v:shape id="_x0000_i1032" type="#_x0000_t75" style="width:10.5pt;height:10.5pt" o:bullet="t">
+      <v:shape id="_x0000_i1041" type="#_x0000_t75" style="width:10.5pt;height:10.5pt" o:bullet="t">
         <v:imagedata r:id="rId1" o:title="msoE776"/>
       </v:shape>
     </w:pict>

</xml_diff>

<commit_message>
Changes on 14th June
</commit_message>
<xml_diff>
--- a/UiPath.docx
+++ b/UiPath.docx
@@ -88,13 +88,9 @@
             <w:tcW w:w="1803" w:type="dxa"/>
           </w:tcPr>
           <w:p>
-            <w:proofErr w:type="spellStart"/>
-            <w:proofErr w:type="gramStart"/>
             <w:r>
               <w:t>S.No</w:t>
             </w:r>
-            <w:proofErr w:type="spellEnd"/>
-            <w:proofErr w:type="gramEnd"/>
           </w:p>
         </w:tc>
         <w:tc>
@@ -350,15 +346,7 @@
     </w:p>
     <w:p>
       <w:r>
-        <w:t xml:space="preserve">3. </w:t>
-      </w:r>
-      <w:proofErr w:type="spellStart"/>
-      <w:r>
-        <w:t>Orchestartor</w:t>
-      </w:r>
-      <w:proofErr w:type="spellEnd"/>
-      <w:r>
-        <w:t xml:space="preserve"> – Web application</w:t>
+        <w:t>3. Orchestartor – Web application</w:t>
       </w:r>
     </w:p>
     <w:p/>
@@ -380,15 +368,7 @@
     <w:p/>
     <w:p>
       <w:r>
-        <w:t xml:space="preserve">Public Cloud – Learning – 1 </w:t>
-      </w:r>
-      <w:proofErr w:type="gramStart"/>
-      <w:r>
-        <w:t>attend ,</w:t>
-      </w:r>
-      <w:proofErr w:type="gramEnd"/>
-      <w:r>
-        <w:t xml:space="preserve"> 1 unattended, 1 developer</w:t>
+        <w:t>Public Cloud – Learning – 1 attend , 1 unattended, 1 developer</w:t>
       </w:r>
       <w:r>
         <w:t xml:space="preserve"> 2023.4.3</w:t>
@@ -409,43 +389,23 @@
     <w:p/>
     <w:p>
       <w:r>
-        <w:t xml:space="preserve">Debug File – Run the highlighted file in debug </w:t>
-      </w:r>
-      <w:proofErr w:type="gramStart"/>
-      <w:r>
-        <w:t>mode</w:t>
-      </w:r>
-      <w:proofErr w:type="gramEnd"/>
-    </w:p>
-    <w:p>
-      <w:r>
-        <w:t xml:space="preserve">Run File – Run the highlighted file in normal </w:t>
-      </w:r>
-      <w:proofErr w:type="gramStart"/>
-      <w:r>
-        <w:t>mode</w:t>
-      </w:r>
-      <w:proofErr w:type="gramEnd"/>
-    </w:p>
-    <w:p>
-      <w:r>
-        <w:t xml:space="preserve">Debug – Run the Main file in debug </w:t>
-      </w:r>
-      <w:proofErr w:type="gramStart"/>
-      <w:r>
-        <w:t>mode</w:t>
-      </w:r>
-      <w:proofErr w:type="gramEnd"/>
-    </w:p>
-    <w:p>
-      <w:r>
-        <w:t xml:space="preserve">Run – Run the main file in normal </w:t>
-      </w:r>
-      <w:proofErr w:type="gramStart"/>
-      <w:r>
-        <w:t>mode</w:t>
-      </w:r>
-      <w:proofErr w:type="gramEnd"/>
+        <w:t>Debug File – Run the highlighted file in debug mode</w:t>
+      </w:r>
+    </w:p>
+    <w:p>
+      <w:r>
+        <w:t>Run File – Run the highlighted file in normal mode</w:t>
+      </w:r>
+    </w:p>
+    <w:p>
+      <w:r>
+        <w:t>Debug – Run the Main file in debug mode</w:t>
+      </w:r>
+    </w:p>
+    <w:p>
+      <w:r>
+        <w:t>Run – Run the main file in normal mode</w:t>
+      </w:r>
     </w:p>
     <w:p/>
     <w:p/>
@@ -491,11 +451,9 @@
       </w:r>
     </w:p>
     <w:p>
-      <w:proofErr w:type="spellStart"/>
       <w:r>
         <w:t>UiForm</w:t>
       </w:r>
-      <w:proofErr w:type="spellEnd"/>
     </w:p>
     <w:p>
       <w:r>
@@ -505,13 +463,8 @@
     <w:p/>
     <w:p/>
     <w:p>
-      <w:proofErr w:type="spellStart"/>
-      <w:r>
-        <w:t>Main.Xaml</w:t>
-      </w:r>
-      <w:proofErr w:type="spellEnd"/>
-      <w:r>
-        <w:t xml:space="preserve"> – Start point of BOT – Run/Debug</w:t>
+      <w:r>
+        <w:t>Main.Xaml – Start point of BOT – Run/Debug</w:t>
       </w:r>
     </w:p>
     <w:p/>
@@ -524,13 +477,8 @@
     <w:p/>
     <w:p>
       <w:r>
-        <w:t xml:space="preserve">Joining a google </w:t>
-      </w:r>
-      <w:proofErr w:type="gramStart"/>
-      <w:r>
-        <w:t>meet</w:t>
-      </w:r>
-      <w:proofErr w:type="gramEnd"/>
+        <w:t>Joining a google meet</w:t>
+      </w:r>
     </w:p>
     <w:p/>
     <w:p>
@@ -566,13 +514,8 @@
         </w:numPr>
       </w:pPr>
       <w:r>
-        <w:t xml:space="preserve">Check Available </w:t>
-      </w:r>
-      <w:proofErr w:type="gramStart"/>
-      <w:r>
-        <w:t>meetings</w:t>
-      </w:r>
-      <w:proofErr w:type="gramEnd"/>
+        <w:t>Check Available meetings</w:t>
+      </w:r>
     </w:p>
     <w:p>
       <w:pPr>
@@ -583,13 +526,8 @@
         </w:numPr>
       </w:pPr>
       <w:r>
-        <w:t xml:space="preserve">No meetings </w:t>
-      </w:r>
-      <w:proofErr w:type="gramStart"/>
-      <w:r>
-        <w:t>warning</w:t>
-      </w:r>
-      <w:proofErr w:type="gramEnd"/>
+        <w:t>No meetings warning</w:t>
+      </w:r>
     </w:p>
     <w:p>
       <w:pPr>
@@ -612,13 +550,8 @@
         </w:numPr>
       </w:pPr>
       <w:r>
-        <w:t xml:space="preserve">Ask you to select </w:t>
-      </w:r>
-      <w:proofErr w:type="gramStart"/>
-      <w:r>
-        <w:t>meeting</w:t>
-      </w:r>
-      <w:proofErr w:type="gramEnd"/>
+        <w:t>Ask you to select meeting</w:t>
+      </w:r>
     </w:p>
     <w:p>
       <w:pPr>
@@ -697,36 +630,18 @@
       </w:pPr>
     </w:p>
     <w:p>
-      <w:proofErr w:type="spellStart"/>
-      <w:proofErr w:type="gramStart"/>
       <w:r>
         <w:t>UiPath.Database.Activities</w:t>
       </w:r>
-      <w:proofErr w:type="spellEnd"/>
-      <w:proofErr w:type="gramEnd"/>
-    </w:p>
-    <w:p>
-      <w:proofErr w:type="spellStart"/>
-      <w:proofErr w:type="gramStart"/>
-      <w:r>
-        <w:t>UiPath.WebAPI.Activities</w:t>
-      </w:r>
-      <w:proofErr w:type="spellEnd"/>
-      <w:proofErr w:type="gramEnd"/>
-      <w:r>
-        <w:t xml:space="preserve"> – JSON/XML/API</w:t>
-      </w:r>
-    </w:p>
-    <w:p>
-      <w:proofErr w:type="spellStart"/>
-      <w:proofErr w:type="gramStart"/>
-      <w:r>
-        <w:t>UiPath.Form.Activities</w:t>
-      </w:r>
-      <w:proofErr w:type="spellEnd"/>
-      <w:proofErr w:type="gramEnd"/>
-      <w:r>
-        <w:t xml:space="preserve"> – UiPath Forms</w:t>
+    </w:p>
+    <w:p>
+      <w:r>
+        <w:t>UiPath.WebAPI.Activities – JSON/XML/API</w:t>
+      </w:r>
+    </w:p>
+    <w:p>
+      <w:r>
+        <w:t>UiPath.Form.Activities – UiPath Forms</w:t>
       </w:r>
     </w:p>
     <w:p>
@@ -735,13 +650,8 @@
           <w:bottom w:val="single" w:sz="6" w:space="1" w:color="auto"/>
         </w:pBdr>
       </w:pPr>
-      <w:proofErr w:type="gramStart"/>
-      <w:r>
-        <w:t>Default :</w:t>
-      </w:r>
-      <w:proofErr w:type="gramEnd"/>
-      <w:r>
-        <w:t xml:space="preserve"> </w:t>
+      <w:r>
+        <w:t xml:space="preserve">Default : </w:t>
       </w:r>
       <w:r>
         <w:br/>
@@ -784,36 +694,7 @@
     </w:p>
     <w:p>
       <w:r>
-        <w:t>String – “shiva145</w:t>
-      </w:r>
-      <w:proofErr w:type="gramStart"/>
-      <w:r>
-        <w:t>()</w:t>
-      </w:r>
-      <w:proofErr w:type="spellStart"/>
-      <w:r>
-        <w:t>dprohjp</w:t>
-      </w:r>
-      <w:proofErr w:type="spellEnd"/>
-      <w:proofErr w:type="gramEnd"/>
-      <w:r>
-        <w:t>” / “</w:t>
-      </w:r>
-      <w:proofErr w:type="spellStart"/>
-      <w:r>
-        <w:t>iuhgo</w:t>
-      </w:r>
-      <w:proofErr w:type="spellEnd"/>
-      <w:r>
-        <w:t xml:space="preserve"> </w:t>
-      </w:r>
-      <w:proofErr w:type="spellStart"/>
-      <w:r>
-        <w:t>oirgij_iufrhgio-ijbgi</w:t>
-      </w:r>
-      <w:proofErr w:type="spellEnd"/>
-      <w:r>
-        <w:t>”</w:t>
+        <w:t>String – “shiva145()dprohjp” / “iuhgo oirgij_iufrhgio-ijbgi”</w:t>
       </w:r>
     </w:p>
     <w:p>
@@ -828,36 +709,7 @@
     </w:p>
     <w:p>
       <w:r>
-        <w:t>Array – {1, 2, 3}/{“</w:t>
-      </w:r>
-      <w:proofErr w:type="spellStart"/>
-      <w:r>
-        <w:t>adgn</w:t>
-      </w:r>
-      <w:proofErr w:type="spellEnd"/>
-      <w:r>
-        <w:t>”</w:t>
-      </w:r>
-      <w:proofErr w:type="gramStart"/>
-      <w:r>
-        <w:t>,”</w:t>
-      </w:r>
-      <w:proofErr w:type="spellStart"/>
-      <w:r>
-        <w:t>dngo</w:t>
-      </w:r>
-      <w:proofErr w:type="spellEnd"/>
-      <w:proofErr w:type="gramEnd"/>
-      <w:r>
-        <w:t>”,”</w:t>
-      </w:r>
-      <w:proofErr w:type="spellStart"/>
-      <w:r>
-        <w:t>jgn</w:t>
-      </w:r>
-      <w:proofErr w:type="spellEnd"/>
-      <w:r>
-        <w:t>”}</w:t>
+        <w:t>Array – {1, 2, 3}/{“adgn”,”dngo”,”jgn”}</w:t>
       </w:r>
     </w:p>
     <w:p>
@@ -899,15 +751,7 @@
         <w:sym w:font="Wingdings" w:char="F0E0"/>
       </w:r>
       <w:r>
-        <w:t xml:space="preserve"> </w:t>
-      </w:r>
-      <w:proofErr w:type="gramStart"/>
-      <w:r>
-        <w:t>Then</w:t>
-      </w:r>
-      <w:proofErr w:type="gramEnd"/>
-      <w:r>
-        <w:t xml:space="preserve"> </w:t>
+        <w:t xml:space="preserve"> Then </w:t>
       </w:r>
     </w:p>
     <w:p>
@@ -918,13 +762,8 @@
         <w:sym w:font="Wingdings" w:char="F0E0"/>
       </w:r>
       <w:r>
-        <w:t xml:space="preserve"> </w:t>
-      </w:r>
-      <w:proofErr w:type="gramStart"/>
-      <w:r>
-        <w:t>Else</w:t>
-      </w:r>
-      <w:proofErr w:type="gramEnd"/>
+        <w:t xml:space="preserve"> Else</w:t>
+      </w:r>
     </w:p>
     <w:p/>
     <w:p>
@@ -945,15 +784,7 @@
         <w:t>For Each – Defined data</w:t>
       </w:r>
       <w:r>
-        <w:t>, Array/List/</w:t>
-      </w:r>
-      <w:proofErr w:type="spellStart"/>
-      <w:r>
-        <w:t>DataTable</w:t>
-      </w:r>
-      <w:proofErr w:type="spellEnd"/>
-      <w:r>
-        <w:t>/Table Rows/Table Columns/Files/Folder/</w:t>
+        <w:t>, Array/List/DataTable/Table Rows/Table Columns/Files/Folder/</w:t>
       </w:r>
       <w:r>
         <w:br/>
@@ -969,15 +800,7 @@
         </w:numPr>
       </w:pPr>
       <w:r>
-        <w:t xml:space="preserve">While – </w:t>
-      </w:r>
-      <w:proofErr w:type="gramStart"/>
-      <w:r>
-        <w:t>Undefined ,</w:t>
-      </w:r>
-      <w:proofErr w:type="gramEnd"/>
-      <w:r>
-        <w:t xml:space="preserve"> condition</w:t>
+        <w:t>While – Undefined , condition</w:t>
       </w:r>
     </w:p>
     <w:p>
@@ -989,15 +812,7 @@
         </w:numPr>
       </w:pPr>
       <w:r>
-        <w:t xml:space="preserve">Do While - </w:t>
-      </w:r>
-      <w:proofErr w:type="gramStart"/>
-      <w:r>
-        <w:t>Undefined ,</w:t>
-      </w:r>
-      <w:proofErr w:type="gramEnd"/>
-      <w:r>
-        <w:t xml:space="preserve"> condition</w:t>
+        <w:t>Do While - Undefined , condition</w:t>
       </w:r>
     </w:p>
     <w:p>
@@ -1020,15 +835,7 @@
     </w:p>
     <w:p>
       <w:r>
-        <w:t>“shiva” + “Rama” = “</w:t>
-      </w:r>
-      <w:proofErr w:type="spellStart"/>
-      <w:r>
-        <w:t>shivarama</w:t>
-      </w:r>
-      <w:proofErr w:type="spellEnd"/>
-      <w:r>
-        <w:t>”</w:t>
+        <w:t>“shiva” + “Rama” = “shivarama”</w:t>
       </w:r>
     </w:p>
     <w:p/>
@@ -1047,15 +854,7 @@
     <w:p>
       <w:r>
         <w:lastRenderedPageBreak/>
-        <w:t xml:space="preserve">“1” + </w:t>
-      </w:r>
-      <w:proofErr w:type="gramStart"/>
-      <w:r>
-        <w:t>“ “</w:t>
-      </w:r>
-      <w:proofErr w:type="gramEnd"/>
-      <w:r>
-        <w:t xml:space="preserve"> + “Shiva” = “1 Shiva”</w:t>
+        <w:t>“1” + “ “ + “Shiva” = “1 Shiva”</w:t>
       </w:r>
     </w:p>
     <w:p/>
@@ -1090,15 +889,7 @@
     <w:p>
       <w:r>
         <w:tab/>
-        <w:t>If loop=</w:t>
-      </w:r>
-      <w:proofErr w:type="gramStart"/>
-      <w:r>
-        <w:t>5</w:t>
-      </w:r>
-      <w:proofErr w:type="gramEnd"/>
-      <w:r>
-        <w:t xml:space="preserve"> then Continue</w:t>
+        <w:t>If loop=5 then Continue</w:t>
       </w:r>
     </w:p>
     <w:p>
@@ -1118,13 +909,8 @@
     <w:p/>
     <w:p>
       <w:r>
-        <w:t xml:space="preserve">Loops steps until the condition </w:t>
-      </w:r>
-      <w:proofErr w:type="gramStart"/>
-      <w:r>
-        <w:t>met</w:t>
-      </w:r>
-      <w:proofErr w:type="gramEnd"/>
+        <w:t>Loops steps until the condition met</w:t>
+      </w:r>
     </w:p>
     <w:p/>
     <w:p>
@@ -1136,13 +922,8 @@
       </w:r>
       <w:r>
         <w:br/>
-        <w:t xml:space="preserve">- Check the condition if – </w:t>
-      </w:r>
-      <w:proofErr w:type="gramStart"/>
-      <w:r>
-        <w:t>true</w:t>
-      </w:r>
-      <w:proofErr w:type="gramEnd"/>
+        <w:t>- Check the condition if – true</w:t>
+      </w:r>
     </w:p>
     <w:p>
       <w:r>
@@ -1163,18 +944,8 @@
       </w:r>
     </w:p>
     <w:p>
-      <w:proofErr w:type="spellStart"/>
-      <w:proofErr w:type="gramStart"/>
-      <w:r>
-        <w:t>Arry</w:t>
-      </w:r>
-      <w:proofErr w:type="spellEnd"/>
-      <w:r>
-        <w:t>(</w:t>
-      </w:r>
-      <w:proofErr w:type="gramEnd"/>
-      <w:r>
-        <w:t>String)</w:t>
+      <w:r>
+        <w:t>Arry(String)</w:t>
       </w:r>
     </w:p>
     <w:p>
@@ -1195,99 +966,32 @@
     </w:p>
     <w:p>
       <w:r>
-        <w:t>{“shiva”</w:t>
-      </w:r>
-      <w:proofErr w:type="gramStart"/>
-      <w:r>
-        <w:t>,”Ram</w:t>
-      </w:r>
-      <w:proofErr w:type="gramEnd"/>
-      <w:r>
-        <w:t>”,”</w:t>
-      </w:r>
-      <w:proofErr w:type="spellStart"/>
-      <w:r>
-        <w:t>Seshu</w:t>
-      </w:r>
-      <w:proofErr w:type="spellEnd"/>
-      <w:r>
-        <w:t>”,”</w:t>
-      </w:r>
-      <w:proofErr w:type="spellStart"/>
-      <w:r>
-        <w:t>Bala”,”Praveen”,”krishna</w:t>
-      </w:r>
-      <w:proofErr w:type="spellEnd"/>
-      <w:r>
-        <w:t xml:space="preserve">”} – </w:t>
-      </w:r>
-      <w:proofErr w:type="spellStart"/>
-      <w:r>
-        <w:t>nameArray</w:t>
-      </w:r>
-      <w:proofErr w:type="spellEnd"/>
-    </w:p>
-    <w:p/>
-    <w:p>
-      <w:proofErr w:type="spellStart"/>
-      <w:proofErr w:type="gramStart"/>
-      <w:r>
-        <w:t>nameArry</w:t>
-      </w:r>
-      <w:proofErr w:type="spellEnd"/>
-      <w:r>
-        <w:t>[</w:t>
-      </w:r>
-      <w:proofErr w:type="gramEnd"/>
-      <w:r>
-        <w:t>0]=”Shiva”</w:t>
-      </w:r>
-    </w:p>
-    <w:p/>
-    <w:p/>
-    <w:p/>
-    <w:p>
-      <w:r>
-        <w:t>{{1,2,3</w:t>
-      </w:r>
-      <w:proofErr w:type="gramStart"/>
-      <w:r>
-        <w:t>},{</w:t>
-      </w:r>
-      <w:proofErr w:type="gramEnd"/>
-      <w:r>
-        <w:t xml:space="preserve">4,5,7},{6837,409,95}} – Array(Array(int)) – </w:t>
-      </w:r>
-      <w:proofErr w:type="spellStart"/>
-      <w:r>
-        <w:t>mutiArray</w:t>
-      </w:r>
-      <w:proofErr w:type="spellEnd"/>
-    </w:p>
-    <w:p/>
-    <w:p>
-      <w:proofErr w:type="gramStart"/>
-      <w:r>
-        <w:t>multiarray[</w:t>
-      </w:r>
-      <w:proofErr w:type="gramEnd"/>
-      <w:r>
-        <w:t>0]={1,2,3}</w:t>
-      </w:r>
-    </w:p>
-    <w:p>
-      <w:proofErr w:type="spellStart"/>
-      <w:proofErr w:type="gramStart"/>
-      <w:r>
-        <w:t>multiarry</w:t>
-      </w:r>
-      <w:proofErr w:type="spellEnd"/>
-      <w:r>
-        <w:t>[</w:t>
-      </w:r>
-      <w:proofErr w:type="gramEnd"/>
-      <w:r>
-        <w:t>0][1] = 2</w:t>
+        <w:t>{“shiva”,”Ram”,”Seshu”,”Bala”,”Praveen”,”krishna”} – nameArray</w:t>
+      </w:r>
+    </w:p>
+    <w:p/>
+    <w:p>
+      <w:r>
+        <w:t>nameArry[0]=”Shiva”</w:t>
+      </w:r>
+    </w:p>
+    <w:p/>
+    <w:p/>
+    <w:p/>
+    <w:p>
+      <w:r>
+        <w:t>{{1,2,3},{4,5,7},{6837,409,95}} – Array(Array(int)) – mutiArray</w:t>
+      </w:r>
+    </w:p>
+    <w:p/>
+    <w:p>
+      <w:r>
+        <w:t>multiarray[0]={1,2,3}</w:t>
+      </w:r>
+    </w:p>
+    <w:p>
+      <w:r>
+        <w:t>multiarry[0][1] = 2</w:t>
       </w:r>
     </w:p>
     <w:p>
@@ -1332,13 +1036,8 @@
     <w:p/>
     <w:p>
       <w:r>
-        <w:t xml:space="preserve">Switch - </w:t>
-      </w:r>
-      <w:proofErr w:type="spellStart"/>
-      <w:r>
-        <w:t>MathOperation</w:t>
-      </w:r>
-      <w:proofErr w:type="spellEnd"/>
+        <w:t>Switch - MathOperation</w:t>
+      </w:r>
     </w:p>
     <w:p>
       <w:r>
@@ -1384,13 +1083,8 @@
     <w:p/>
     <w:p>
       <w:r>
-        <w:t xml:space="preserve">SHIVA    </w:t>
-      </w:r>
-      <w:proofErr w:type="spellStart"/>
-      <w:r>
-        <w:t>SHIVA</w:t>
-      </w:r>
-      <w:proofErr w:type="spellEnd"/>
+        <w:t>SHIVA    SHIVA</w:t>
+      </w:r>
     </w:p>
     <w:p/>
     <w:p>
@@ -1587,15 +1281,7 @@
         </w:numPr>
       </w:pPr>
       <w:r>
-        <w:t xml:space="preserve">In </w:t>
-      </w:r>
-      <w:proofErr w:type="gramStart"/>
-      <w:r>
-        <w:t>Argument :</w:t>
-      </w:r>
-      <w:proofErr w:type="gramEnd"/>
-      <w:r>
-        <w:t xml:space="preserve"> T2 is requesting input from T1</w:t>
+        <w:t>In Argument : T2 is requesting input from T1</w:t>
       </w:r>
     </w:p>
     <w:p>
@@ -1607,15 +1293,7 @@
         </w:numPr>
       </w:pPr>
       <w:r>
-        <w:t xml:space="preserve">Out </w:t>
-      </w:r>
-      <w:proofErr w:type="gramStart"/>
-      <w:r>
-        <w:t>Argument :</w:t>
-      </w:r>
-      <w:proofErr w:type="gramEnd"/>
-      <w:r>
-        <w:t xml:space="preserve"> T2 is sending output to T1</w:t>
+        <w:t>Out Argument : T2 is sending output to T1</w:t>
       </w:r>
     </w:p>
     <w:p>
@@ -1626,21 +1304,8 @@
           <w:numId w:val="7"/>
         </w:numPr>
       </w:pPr>
-      <w:proofErr w:type="spellStart"/>
-      <w:r>
-        <w:t>Inout</w:t>
-      </w:r>
-      <w:proofErr w:type="spellEnd"/>
-      <w:r>
-        <w:t xml:space="preserve"> </w:t>
-      </w:r>
-      <w:proofErr w:type="gramStart"/>
-      <w:r>
-        <w:t>Argument :</w:t>
-      </w:r>
-      <w:proofErr w:type="gramEnd"/>
-      <w:r>
-        <w:t xml:space="preserve"> T2 is requesting input &amp; modifies it and sending the same as output to T1</w:t>
+      <w:r>
+        <w:t>Inout Argument : T2 is requesting input &amp; modifies it and sending the same as output to T1</w:t>
       </w:r>
     </w:p>
     <w:p/>
@@ -1681,13 +1346,8 @@
         </w:numPr>
       </w:pPr>
       <w:r>
-        <w:t xml:space="preserve">T2 will get your </w:t>
-      </w:r>
-      <w:proofErr w:type="gramStart"/>
-      <w:r>
-        <w:t>name</w:t>
-      </w:r>
-      <w:proofErr w:type="gramEnd"/>
+        <w:t>T2 will get your name</w:t>
+      </w:r>
     </w:p>
     <w:p>
       <w:pPr>
@@ -1698,13 +1358,8 @@
         </w:numPr>
       </w:pPr>
       <w:r>
-        <w:t xml:space="preserve">T3 will get your </w:t>
-      </w:r>
-      <w:proofErr w:type="gramStart"/>
-      <w:r>
-        <w:t>age</w:t>
-      </w:r>
-      <w:proofErr w:type="gramEnd"/>
+        <w:t>T3 will get your age</w:t>
+      </w:r>
     </w:p>
     <w:p>
       <w:pPr>
@@ -1715,13 +1370,8 @@
         </w:numPr>
       </w:pPr>
       <w:r>
-        <w:t xml:space="preserve">T4 will get your </w:t>
-      </w:r>
-      <w:proofErr w:type="gramStart"/>
-      <w:r>
-        <w:t>gender</w:t>
-      </w:r>
-      <w:proofErr w:type="gramEnd"/>
+        <w:t>T4 will get your gender</w:t>
+      </w:r>
     </w:p>
     <w:p>
       <w:pPr>
@@ -1732,15 +1382,7 @@
         </w:numPr>
       </w:pPr>
       <w:r>
-        <w:t xml:space="preserve">Main will display all 3 </w:t>
-      </w:r>
-      <w:proofErr w:type="gramStart"/>
-      <w:r>
-        <w:t>information</w:t>
-      </w:r>
-      <w:proofErr w:type="gramEnd"/>
-      <w:r>
-        <w:t xml:space="preserve"> </w:t>
+        <w:t xml:space="preserve">Main will display all 3 information </w:t>
       </w:r>
     </w:p>
     <w:p/>
@@ -1769,13 +1411,8 @@
     </w:p>
     <w:p/>
     <w:p>
-      <w:proofErr w:type="spellStart"/>
-      <w:r>
-        <w:t>DataTable</w:t>
-      </w:r>
-      <w:proofErr w:type="spellEnd"/>
-      <w:r>
-        <w:t xml:space="preserve"> - </w:t>
+      <w:r>
+        <w:t xml:space="preserve">DataTable - </w:t>
       </w:r>
     </w:p>
     <w:tbl>
@@ -1845,7 +1482,6 @@
                 <w:bCs/>
               </w:rPr>
             </w:pPr>
-            <w:proofErr w:type="spellStart"/>
             <w:r>
               <w:rPr>
                 <w:b/>
@@ -1853,7 +1489,6 @@
               </w:rPr>
               <w:t>LName</w:t>
             </w:r>
-            <w:proofErr w:type="spellEnd"/>
           </w:p>
         </w:tc>
         <w:tc>
@@ -1946,11 +1581,9 @@
             <w:tcW w:w="2311" w:type="dxa"/>
           </w:tcPr>
           <w:p>
-            <w:proofErr w:type="spellStart"/>
             <w:r>
               <w:t>Seshu</w:t>
             </w:r>
-            <w:proofErr w:type="spellEnd"/>
           </w:p>
         </w:tc>
         <w:tc>
@@ -2051,42 +1684,26 @@
     </w:tbl>
     <w:p/>
     <w:p>
-      <w:proofErr w:type="spellStart"/>
       <w:r>
         <w:t>DataRow</w:t>
       </w:r>
-      <w:proofErr w:type="spellEnd"/>
-    </w:p>
-    <w:p/>
-    <w:p>
-      <w:proofErr w:type="spellStart"/>
-      <w:proofErr w:type="gramStart"/>
-      <w:r>
-        <w:t>DataTable.Rows.Count</w:t>
-      </w:r>
-      <w:proofErr w:type="spellEnd"/>
-      <w:proofErr w:type="gramEnd"/>
-      <w:r>
-        <w:t xml:space="preserve"> = 4</w:t>
-      </w:r>
-    </w:p>
-    <w:p>
-      <w:proofErr w:type="spellStart"/>
-      <w:r>
-        <w:t>DataTable.RowsCount</w:t>
-      </w:r>
-      <w:proofErr w:type="spellEnd"/>
-      <w:r>
-        <w:t xml:space="preserve"> = 4</w:t>
-      </w:r>
-    </w:p>
-    <w:p/>
-    <w:p>
-      <w:proofErr w:type="spellStart"/>
+    </w:p>
+    <w:p/>
+    <w:p>
+      <w:r>
+        <w:t>DataTable.Rows.Count = 4</w:t>
+      </w:r>
+    </w:p>
+    <w:p>
+      <w:r>
+        <w:t>DataTable.RowsCount = 4</w:t>
+      </w:r>
+    </w:p>
+    <w:p/>
+    <w:p>
       <w:r>
         <w:t>DataTable</w:t>
       </w:r>
-      <w:proofErr w:type="spellEnd"/>
     </w:p>
     <w:p>
       <w:pPr>
@@ -2412,7 +2029,6 @@
                 <w:bCs/>
               </w:rPr>
             </w:pPr>
-            <w:proofErr w:type="spellStart"/>
             <w:r>
               <w:rPr>
                 <w:b/>
@@ -2420,7 +2036,6 @@
               </w:rPr>
               <w:t>LName</w:t>
             </w:r>
-            <w:proofErr w:type="spellEnd"/>
           </w:p>
         </w:tc>
         <w:tc>
@@ -2533,11 +2148,9 @@
             <w:tcW w:w="1911" w:type="dxa"/>
           </w:tcPr>
           <w:p>
-            <w:proofErr w:type="spellStart"/>
             <w:r>
               <w:t>Seshu</w:t>
             </w:r>
-            <w:proofErr w:type="spellEnd"/>
           </w:p>
         </w:tc>
         <w:tc>
@@ -2708,51 +2321,23 @@
         </w:numPr>
       </w:pPr>
       <w:r>
-        <w:t xml:space="preserve">Looping each row and get required info – For each row in data </w:t>
-      </w:r>
-      <w:proofErr w:type="gramStart"/>
-      <w:r>
-        <w:t>table</w:t>
-      </w:r>
-      <w:proofErr w:type="gramEnd"/>
-    </w:p>
-    <w:p/>
-    <w:p>
-      <w:proofErr w:type="spellStart"/>
-      <w:r>
-        <w:t>Datatable.Rows</w:t>
-      </w:r>
-      <w:proofErr w:type="spellEnd"/>
-      <w:r>
-        <w:t>(</w:t>
-      </w:r>
-      <w:proofErr w:type="gramStart"/>
-      <w:r>
-        <w:t>1)(</w:t>
-      </w:r>
-      <w:proofErr w:type="gramEnd"/>
-      <w:r>
-        <w:t>“ID”) = 102</w:t>
-      </w:r>
-    </w:p>
-    <w:p>
-      <w:proofErr w:type="spellStart"/>
-      <w:r>
-        <w:t>Datatable.Rows</w:t>
-      </w:r>
-      <w:proofErr w:type="spellEnd"/>
-      <w:r>
-        <w:t>(1)(0) = 102</w:t>
-      </w:r>
-    </w:p>
-    <w:p>
-      <w:proofErr w:type="spellStart"/>
-      <w:r>
-        <w:t>Datatable.Rows</w:t>
-      </w:r>
-      <w:proofErr w:type="spellEnd"/>
-      <w:r>
-        <w:t>(2)(3) = 29</w:t>
+        <w:t>Looping each row and get required info – For each row in data table</w:t>
+      </w:r>
+    </w:p>
+    <w:p/>
+    <w:p>
+      <w:r>
+        <w:t>Datatable.Rows(1)(“ID”) = 102</w:t>
+      </w:r>
+    </w:p>
+    <w:p>
+      <w:r>
+        <w:t>Datatable.Rows(1)(0) = 102</w:t>
+      </w:r>
+    </w:p>
+    <w:p>
+      <w:r>
+        <w:t>Datatable.Rows(2)(3) = 29</w:t>
       </w:r>
     </w:p>
     <w:p>
@@ -2788,56 +2373,14 @@
     </w:p>
     <w:p/>
     <w:p>
-      <w:proofErr w:type="spellStart"/>
-      <w:r>
-        <w:t>ExcelReference.Sheet</w:t>
-      </w:r>
-      <w:proofErr w:type="spellEnd"/>
-      <w:r>
-        <w:t>(“</w:t>
-      </w:r>
-      <w:proofErr w:type="spellStart"/>
-      <w:r>
-        <w:t>SheetName</w:t>
-      </w:r>
-      <w:proofErr w:type="spellEnd"/>
-      <w:r>
-        <w:t>”</w:t>
-      </w:r>
-      <w:proofErr w:type="gramStart"/>
-      <w:r>
-        <w:t>).Cell</w:t>
-      </w:r>
-      <w:proofErr w:type="gramEnd"/>
-      <w:r>
-        <w:t>(“A1”)</w:t>
-      </w:r>
-    </w:p>
-    <w:p/>
-    <w:p>
-      <w:proofErr w:type="spellStart"/>
-      <w:r>
-        <w:t>ExcelReference.Sheet</w:t>
-      </w:r>
-      <w:proofErr w:type="spellEnd"/>
-      <w:r>
-        <w:t>(‘</w:t>
-      </w:r>
-      <w:proofErr w:type="spellStart"/>
-      <w:r>
-        <w:t>SheetName</w:t>
-      </w:r>
-      <w:proofErr w:type="spellEnd"/>
-      <w:r>
-        <w:t>”</w:t>
-      </w:r>
-      <w:proofErr w:type="gramStart"/>
-      <w:r>
-        <w:t>).Range</w:t>
-      </w:r>
-      <w:proofErr w:type="gramEnd"/>
-      <w:r>
-        <w:t>(“A2:H10”)</w:t>
+      <w:r>
+        <w:t>ExcelReference.Sheet(“SheetName”).Cell(“A1”)</w:t>
+      </w:r>
+    </w:p>
+    <w:p/>
+    <w:p>
+      <w:r>
+        <w:t>ExcelReference.Sheet(‘SheetName”).Range(“A2:H10”)</w:t>
       </w:r>
     </w:p>
     <w:p>
@@ -2850,15 +2393,7 @@
     <w:p/>
     <w:p>
       <w:r>
-        <w:t xml:space="preserve">Exercise </w:t>
-      </w:r>
-      <w:proofErr w:type="gramStart"/>
-      <w:r>
-        <w:t>1 :</w:t>
-      </w:r>
-      <w:proofErr w:type="gramEnd"/>
-      <w:r>
-        <w:t xml:space="preserve"> </w:t>
+        <w:t xml:space="preserve">Exercise 1 : </w:t>
       </w:r>
     </w:p>
     <w:p/>
@@ -2871,13 +2406,8 @@
         </w:numPr>
       </w:pPr>
       <w:r>
-        <w:t xml:space="preserve">BOT need to ask you to select the </w:t>
-      </w:r>
-      <w:proofErr w:type="gramStart"/>
-      <w:r>
-        <w:t>file</w:t>
-      </w:r>
-      <w:proofErr w:type="gramEnd"/>
+        <w:t>BOT need to ask you to select the file</w:t>
+      </w:r>
     </w:p>
     <w:p>
       <w:pPr>
@@ -2888,13 +2418,8 @@
         </w:numPr>
       </w:pPr>
       <w:r>
-        <w:t>BOT Reads data from sheet ‘</w:t>
-      </w:r>
-      <w:proofErr w:type="gramStart"/>
-      <w:r>
-        <w:t>Data’</w:t>
-      </w:r>
-      <w:proofErr w:type="gramEnd"/>
+        <w:t>BOT Reads data from sheet ‘Data’</w:t>
+      </w:r>
     </w:p>
     <w:p>
       <w:pPr>
@@ -3044,13 +2569,8 @@
           <w:numId w:val="14"/>
         </w:numPr>
       </w:pPr>
-      <w:proofErr w:type="gramStart"/>
-      <w:r>
-        <w:t>Can</w:t>
-      </w:r>
-      <w:proofErr w:type="gramEnd"/>
-      <w:r>
-        <w:t xml:space="preserve"> able to see the code written by developer</w:t>
+      <w:r>
+        <w:t>Can able to see the code written by developer</w:t>
       </w:r>
     </w:p>
     <w:p>
@@ -3062,15 +2582,8 @@
         </w:numPr>
       </w:pPr>
       <w:r>
-        <w:t xml:space="preserve">We can see selector manually / via </w:t>
-      </w:r>
-      <w:proofErr w:type="spellStart"/>
-      <w:proofErr w:type="gramStart"/>
-      <w:r>
-        <w:t>uipath</w:t>
-      </w:r>
-      <w:proofErr w:type="spellEnd"/>
-      <w:proofErr w:type="gramEnd"/>
+        <w:t>We can see selector manually / via uipath</w:t>
+      </w:r>
     </w:p>
     <w:p/>
     <w:p>
@@ -3082,15 +2595,7 @@
         </w:numPr>
       </w:pPr>
       <w:r>
-        <w:t xml:space="preserve">System Installed application / Desktop application / Standalone </w:t>
-      </w:r>
-      <w:proofErr w:type="gramStart"/>
-      <w:r>
-        <w:t>application</w:t>
-      </w:r>
-      <w:proofErr w:type="gramEnd"/>
-      <w:r>
-        <w:t xml:space="preserve"> </w:t>
+        <w:t xml:space="preserve">System Installed application / Desktop application / Standalone application </w:t>
       </w:r>
     </w:p>
     <w:p>
@@ -3102,15 +2607,8 @@
         </w:numPr>
       </w:pPr>
       <w:r>
-        <w:t xml:space="preserve">Not possible to see Selector manually – only via </w:t>
-      </w:r>
-      <w:proofErr w:type="spellStart"/>
-      <w:proofErr w:type="gramStart"/>
-      <w:r>
-        <w:t>uipath</w:t>
-      </w:r>
-      <w:proofErr w:type="spellEnd"/>
-      <w:proofErr w:type="gramEnd"/>
+        <w:t>Not possible to see Selector manually – only via uipath</w:t>
+      </w:r>
     </w:p>
     <w:p>
       <w:pPr>
@@ -3132,15 +2630,7 @@
     </w:p>
     <w:p>
       <w:r>
-        <w:t xml:space="preserve">UI </w:t>
-      </w:r>
-      <w:proofErr w:type="gramStart"/>
-      <w:r>
-        <w:t>Selector  -</w:t>
-      </w:r>
-      <w:proofErr w:type="gramEnd"/>
-      <w:r>
-        <w:t xml:space="preserve"> Like query to identify the element</w:t>
+        <w:t>UI Selector  - Like query to identify the element</w:t>
       </w:r>
     </w:p>
     <w:p/>
@@ -3165,15 +2655,7 @@
         </w:numPr>
       </w:pPr>
       <w:r>
-        <w:t xml:space="preserve">Automatic Recording – Create automation/code </w:t>
-      </w:r>
-      <w:proofErr w:type="gramStart"/>
-      <w:r>
-        <w:t>automatically  -</w:t>
-      </w:r>
-      <w:proofErr w:type="gramEnd"/>
-      <w:r>
-        <w:t xml:space="preserve"> It will not record the validation</w:t>
+        <w:t>Automatic Recording – Create automation/code automatically  - It will not record the validation</w:t>
       </w:r>
     </w:p>
     <w:p>
@@ -3185,13 +2667,8 @@
         </w:numPr>
       </w:pPr>
       <w:r>
-        <w:t xml:space="preserve">Manual UI Automation – You need to write the code for each </w:t>
-      </w:r>
-      <w:proofErr w:type="gramStart"/>
-      <w:r>
-        <w:t>step</w:t>
-      </w:r>
-      <w:proofErr w:type="gramEnd"/>
+        <w:t>Manual UI Automation – You need to write the code for each step</w:t>
+      </w:r>
     </w:p>
     <w:p/>
     <w:p>
@@ -3203,11 +2680,9 @@
     </w:p>
     <w:p/>
     <w:p>
-      <w:proofErr w:type="spellStart"/>
       <w:r>
         <w:t>Uiautomation</w:t>
       </w:r>
-      <w:proofErr w:type="spellEnd"/>
     </w:p>
     <w:p/>
     <w:p>
@@ -3247,13 +2722,8 @@
           <w:numId w:val="17"/>
         </w:numPr>
       </w:pPr>
-      <w:proofErr w:type="gramStart"/>
-      <w:r>
-        <w:t>Always :</w:t>
-      </w:r>
-      <w:proofErr w:type="gramEnd"/>
-      <w:r>
-        <w:t xml:space="preserve"> Open new session every time</w:t>
+      <w:r>
+        <w:t>Always : Open new session every time</w:t>
       </w:r>
     </w:p>
     <w:p>
@@ -3264,18 +2734,8 @@
           <w:numId w:val="17"/>
         </w:numPr>
       </w:pPr>
-      <w:proofErr w:type="spellStart"/>
-      <w:proofErr w:type="gramStart"/>
-      <w:r>
-        <w:t>IfNotOpen</w:t>
-      </w:r>
-      <w:proofErr w:type="spellEnd"/>
-      <w:r>
-        <w:t xml:space="preserve"> :</w:t>
-      </w:r>
-      <w:proofErr w:type="gramEnd"/>
-      <w:r>
-        <w:t xml:space="preserve"> </w:t>
+      <w:r>
+        <w:t xml:space="preserve">IfNotOpen : </w:t>
       </w:r>
     </w:p>
     <w:p>
@@ -3334,11 +2794,9 @@
           <w:numId w:val="17"/>
         </w:numPr>
       </w:pPr>
-      <w:proofErr w:type="spellStart"/>
       <w:r>
         <w:t>Ifopenbybrowseractivity</w:t>
       </w:r>
-      <w:proofErr w:type="spellEnd"/>
     </w:p>
     <w:p>
       <w:pPr>
@@ -3348,11 +2806,9 @@
           <w:numId w:val="17"/>
         </w:numPr>
       </w:pPr>
-      <w:proofErr w:type="spellStart"/>
       <w:r>
         <w:t>Inputmode</w:t>
       </w:r>
-      <w:proofErr w:type="spellEnd"/>
     </w:p>
     <w:p>
       <w:pPr>
@@ -3413,11 +2869,9 @@
           <w:bottom w:val="single" w:sz="6" w:space="1" w:color="auto"/>
         </w:pBdr>
       </w:pPr>
-      <w:proofErr w:type="spellStart"/>
       <w:r>
         <w:t>Backgroud</w:t>
       </w:r>
-      <w:proofErr w:type="spellEnd"/>
     </w:p>
     <w:p/>
     <w:p>
@@ -3446,13 +2900,8 @@
     </w:p>
     <w:p/>
     <w:p>
-      <w:proofErr w:type="spellStart"/>
-      <w:r>
-        <w:t>UiAutomation</w:t>
-      </w:r>
-      <w:proofErr w:type="spellEnd"/>
-      <w:r>
-        <w:t xml:space="preserve"> – Web Application </w:t>
+      <w:r>
+        <w:t xml:space="preserve">UiAutomation – Web Application </w:t>
       </w:r>
     </w:p>
     <w:p/>
@@ -3463,26 +2912,13 @@
     </w:p>
     <w:p>
       <w:r>
-        <w:t xml:space="preserve">Extension </w:t>
-      </w:r>
-      <w:proofErr w:type="gramStart"/>
-      <w:r>
-        <w:t>need</w:t>
-      </w:r>
-      <w:proofErr w:type="gramEnd"/>
-      <w:r>
-        <w:t xml:space="preserve"> to be enabled – In normal Mode &amp; Incognito Mode/Private Mode</w:t>
-      </w:r>
-    </w:p>
-    <w:p>
-      <w:r>
-        <w:t xml:space="preserve">Only if you have </w:t>
-      </w:r>
-      <w:proofErr w:type="gramStart"/>
-      <w:r>
-        <w:t>internet</w:t>
-      </w:r>
-      <w:proofErr w:type="gramEnd"/>
+        <w:t>Extension need to be enabled – In normal Mode &amp; Incognito Mode/Private Mode</w:t>
+      </w:r>
+    </w:p>
+    <w:p>
+      <w:r>
+        <w:t>Only if you have internet</w:t>
+      </w:r>
     </w:p>
     <w:p/>
     <w:p>
@@ -3494,15 +2930,7 @@
       </w:r>
       <w:r>
         <w:br/>
-        <w:t xml:space="preserve">check first and then do </w:t>
-      </w:r>
-      <w:proofErr w:type="gramStart"/>
-      <w:r>
-        <w:t>it</w:t>
-      </w:r>
-      <w:proofErr w:type="gramEnd"/>
-      <w:r>
-        <w:t xml:space="preserve"> </w:t>
+        <w:t xml:space="preserve">check first and then do it </w:t>
       </w:r>
     </w:p>
     <w:p/>
@@ -3521,11 +2949,9 @@
     </w:p>
     <w:p/>
     <w:p>
-      <w:proofErr w:type="spellStart"/>
       <w:r>
         <w:t>UiAutomation</w:t>
       </w:r>
-      <w:proofErr w:type="spellEnd"/>
     </w:p>
     <w:p>
       <w:r>
@@ -3541,26 +2967,13 @@
     <w:p/>
     <w:p>
       <w:r>
-        <w:t xml:space="preserve">* </w:t>
-      </w:r>
-      <w:proofErr w:type="gramStart"/>
-      <w:r>
-        <w:t>is</w:t>
-      </w:r>
-      <w:proofErr w:type="gramEnd"/>
-      <w:r>
-        <w:t xml:space="preserve"> to replace 0 or more characters</w:t>
-      </w:r>
-    </w:p>
-    <w:p>
-      <w:r>
-        <w:t xml:space="preserve">? is to replace single </w:t>
-      </w:r>
-      <w:proofErr w:type="gramStart"/>
-      <w:r>
-        <w:t>character</w:t>
-      </w:r>
-      <w:proofErr w:type="gramEnd"/>
+        <w:t>* is to replace 0 or more characters</w:t>
+      </w:r>
+    </w:p>
+    <w:p>
+      <w:r>
+        <w:t>? is to replace single character</w:t>
+      </w:r>
     </w:p>
     <w:p/>
     <w:p/>
@@ -3581,13 +2994,8 @@
     </w:p>
     <w:p>
       <w:r>
-        <w:t xml:space="preserve">Id= Textboxset123/ Textboxline1379 / Textbox0005 /Textbox / </w:t>
-      </w:r>
-      <w:proofErr w:type="gramStart"/>
-      <w:r>
-        <w:t>Textbox  1234</w:t>
-      </w:r>
-      <w:proofErr w:type="gramEnd"/>
+        <w:t>Id= Textboxset123/ Textboxline1379 / Textbox0005 /Textbox / Textbox  1234</w:t>
+      </w:r>
     </w:p>
     <w:p>
       <w:pPr>
@@ -3606,18 +3014,8 @@
       </w:r>
       <w:r>
         <w:br/>
-        <w:t xml:space="preserve">Split – I am Shiva – </w:t>
-      </w:r>
-      <w:proofErr w:type="spellStart"/>
-      <w:proofErr w:type="gramStart"/>
-      <w:r>
-        <w:t>Shiva,rama</w:t>
-      </w:r>
-      <w:proofErr w:type="gramEnd"/>
-      <w:r>
-        <w:t>,krishna,reddy</w:t>
-      </w:r>
-      <w:proofErr w:type="spellEnd"/>
+        <w:t>Split – I am Shiva – Shiva,rama,krishna,reddy</w:t>
+      </w:r>
     </w:p>
     <w:p>
       <w:r>
@@ -3626,15 +3024,8 @@
     </w:p>
     <w:p>
       <w:r>
-        <w:t xml:space="preserve">Index – </w:t>
-      </w:r>
-      <w:proofErr w:type="spellStart"/>
-      <w:proofErr w:type="gramStart"/>
-      <w:r>
-        <w:t>Shiva,Rama</w:t>
-      </w:r>
-      <w:proofErr w:type="spellEnd"/>
-      <w:proofErr w:type="gramEnd"/>
+        <w:t>Index – Shiva,Rama</w:t>
+      </w:r>
     </w:p>
     <w:p>
       <w:r>
@@ -3657,13 +3048,8 @@
     <w:p/>
     <w:p/>
     <w:p>
-      <w:proofErr w:type="gramStart"/>
-      <w:r>
-        <w:t>Your</w:t>
-      </w:r>
-      <w:proofErr w:type="gramEnd"/>
-      <w:r>
-        <w:t xml:space="preserve"> running every day at 9 AM </w:t>
+      <w:r>
+        <w:t xml:space="preserve">Your running every day at 9 AM </w:t>
       </w:r>
     </w:p>
     <w:p/>
@@ -3692,23 +3078,13 @@
       </w:r>
     </w:p>
     <w:p>
-      <w:proofErr w:type="spellStart"/>
-      <w:r>
-        <w:t>ddd</w:t>
-      </w:r>
-      <w:proofErr w:type="spellEnd"/>
-      <w:r>
-        <w:t xml:space="preserve"> – Sun, Mon…</w:t>
-      </w:r>
-    </w:p>
-    <w:p>
-      <w:proofErr w:type="spellStart"/>
-      <w:r>
-        <w:t>dddd</w:t>
-      </w:r>
-      <w:proofErr w:type="spellEnd"/>
-      <w:r>
-        <w:t xml:space="preserve"> – Sunday, Monday…</w:t>
+      <w:r>
+        <w:t>ddd – Sun, Mon…</w:t>
+      </w:r>
+    </w:p>
+    <w:p>
+      <w:r>
+        <w:t>dddd – Sunday, Monday…</w:t>
       </w:r>
     </w:p>
     <w:p/>
@@ -3734,23 +3110,13 @@
     </w:p>
     <w:p/>
     <w:p>
-      <w:proofErr w:type="spellStart"/>
-      <w:r>
-        <w:t>yy</w:t>
-      </w:r>
-      <w:proofErr w:type="spellEnd"/>
-      <w:r>
-        <w:t xml:space="preserve"> – Year 23, 24</w:t>
-      </w:r>
-    </w:p>
-    <w:p>
-      <w:proofErr w:type="spellStart"/>
-      <w:r>
-        <w:t>yyyy</w:t>
-      </w:r>
-      <w:proofErr w:type="spellEnd"/>
-      <w:r>
-        <w:t xml:space="preserve"> – 2023, 2024</w:t>
+      <w:r>
+        <w:t>yy – Year 23, 24</w:t>
+      </w:r>
+    </w:p>
+    <w:p>
+      <w:r>
+        <w:t>yyyy – 2023, 2024</w:t>
       </w:r>
     </w:p>
     <w:p/>
@@ -4043,15 +3409,7 @@
     <w:p/>
     <w:p>
       <w:r>
-        <w:t xml:space="preserve">API – GET, UPDATE, </w:t>
-      </w:r>
-      <w:proofErr w:type="gramStart"/>
-      <w:r>
-        <w:t>PUT ,</w:t>
-      </w:r>
-      <w:proofErr w:type="gramEnd"/>
-      <w:r>
-        <w:t xml:space="preserve"> POST, DELETE, FETCH</w:t>
+        <w:t>API – GET, UPDATE, PUT , POST, DELETE, FETCH</w:t>
       </w:r>
     </w:p>
     <w:p/>
@@ -4067,18 +3425,7 @@
       </w:r>
       <w:r>
         <w:br/>
-        <w:t xml:space="preserve">Method - </w:t>
-      </w:r>
-      <w:r>
-        <w:t xml:space="preserve">GET, UPDATE, </w:t>
-      </w:r>
-      <w:proofErr w:type="gramStart"/>
-      <w:r>
-        <w:t>PUT ,</w:t>
-      </w:r>
-      <w:proofErr w:type="gramEnd"/>
-      <w:r>
-        <w:t xml:space="preserve"> POST, DELETE, FETCH</w:t>
+        <w:t>Method - GET, UPDATE, PUT , POST, DELETE, FETCH</w:t>
       </w:r>
     </w:p>
     <w:p>
@@ -4093,42 +3440,18 @@
     </w:p>
     <w:p>
       <w:r>
-        <w:t>Request Headers – Content-</w:t>
-      </w:r>
-      <w:proofErr w:type="gramStart"/>
-      <w:r>
-        <w:t>Type :</w:t>
-      </w:r>
-      <w:proofErr w:type="gramEnd"/>
-      <w:r>
-        <w:t xml:space="preserve"> Text / Json / XML</w:t>
-      </w:r>
-    </w:p>
-    <w:p>
-      <w:r>
-        <w:t xml:space="preserve">Request Body – Customer </w:t>
-      </w:r>
-      <w:proofErr w:type="gramStart"/>
-      <w:r>
-        <w:t>number ,</w:t>
-      </w:r>
-      <w:proofErr w:type="gramEnd"/>
-      <w:r>
-        <w:t xml:space="preserve"> customer name</w:t>
-      </w:r>
-    </w:p>
-    <w:p/>
-    <w:p>
-      <w:r>
-        <w:t xml:space="preserve">Response </w:t>
-      </w:r>
-      <w:proofErr w:type="gramStart"/>
-      <w:r>
-        <w:t>Code :</w:t>
-      </w:r>
-      <w:proofErr w:type="gramEnd"/>
-      <w:r>
-        <w:t xml:space="preserve"> 200 – Success</w:t>
+        <w:t>Request Headers – Content-Type : Text / Json / XML</w:t>
+      </w:r>
+    </w:p>
+    <w:p>
+      <w:r>
+        <w:t>Request Body – Customer number , customer name</w:t>
+      </w:r>
+    </w:p>
+    <w:p/>
+    <w:p>
+      <w:r>
+        <w:t>Response Code : 200 – Success</w:t>
       </w:r>
     </w:p>
     <w:p>
@@ -4151,15 +3474,7 @@
     </w:p>
     <w:p>
       <w:r>
-        <w:t xml:space="preserve">Response </w:t>
-      </w:r>
-      <w:proofErr w:type="gramStart"/>
-      <w:r>
-        <w:t>Message :</w:t>
-      </w:r>
-      <w:proofErr w:type="gramEnd"/>
-      <w:r>
-        <w:t xml:space="preserve"> { customer details}</w:t>
+        <w:t>Response Message : { customer details}</w:t>
       </w:r>
     </w:p>
     <w:p/>
@@ -4178,46 +3493,23 @@
     </w:p>
     <w:p/>
     <w:p>
-      <w:proofErr w:type="gramStart"/>
-      <w:r>
-        <w:t>Method :</w:t>
-      </w:r>
-      <w:proofErr w:type="gramEnd"/>
-      <w:r>
-        <w:t xml:space="preserve"> GET</w:t>
-      </w:r>
-    </w:p>
-    <w:p>
-      <w:proofErr w:type="gramStart"/>
-      <w:r>
-        <w:t>URL :</w:t>
-      </w:r>
-      <w:proofErr w:type="gramEnd"/>
-      <w:r>
-        <w:t xml:space="preserve"> </w:t>
-      </w:r>
-    </w:p>
-    <w:p>
-      <w:r>
-        <w:t xml:space="preserve">Request </w:t>
-      </w:r>
-      <w:proofErr w:type="gramStart"/>
-      <w:r>
-        <w:t>Headers :</w:t>
-      </w:r>
-      <w:proofErr w:type="gramEnd"/>
-      <w:r>
-        <w:t xml:space="preserve"> Authentication code</w:t>
-      </w:r>
-    </w:p>
-    <w:p>
-      <w:proofErr w:type="gramStart"/>
-      <w:r>
-        <w:t>Paraments :</w:t>
-      </w:r>
-      <w:proofErr w:type="gramEnd"/>
-      <w:r>
-        <w:t xml:space="preserve"> From : USD, To : INR, Amount : 200</w:t>
+      <w:r>
+        <w:t>Method : GET</w:t>
+      </w:r>
+    </w:p>
+    <w:p>
+      <w:r>
+        <w:t xml:space="preserve">URL : </w:t>
+      </w:r>
+    </w:p>
+    <w:p>
+      <w:r>
+        <w:t>Request Headers : Authentication code</w:t>
+      </w:r>
+    </w:p>
+    <w:p>
+      <w:r>
+        <w:t>Paraments : From : USD, To : INR, Amount : 200</w:t>
       </w:r>
     </w:p>
     <w:p>
@@ -4243,33 +3535,18 @@
     </w:p>
     <w:p/>
     <w:p>
-      <w:proofErr w:type="gramStart"/>
-      <w:r>
-        <w:t>Request :</w:t>
-      </w:r>
-      <w:proofErr w:type="gramEnd"/>
-      <w:r>
-        <w:t xml:space="preserve"> </w:t>
-      </w:r>
-    </w:p>
-    <w:p>
-      <w:proofErr w:type="gramStart"/>
-      <w:r>
-        <w:t>Method :</w:t>
-      </w:r>
-      <w:proofErr w:type="gramEnd"/>
-      <w:r>
-        <w:t xml:space="preserve"> GET</w:t>
-      </w:r>
-    </w:p>
-    <w:p>
-      <w:proofErr w:type="gramStart"/>
-      <w:r>
-        <w:t>URL :</w:t>
-      </w:r>
-      <w:proofErr w:type="gramEnd"/>
-      <w:r>
-        <w:t xml:space="preserve"> </w:t>
+      <w:r>
+        <w:t xml:space="preserve">Request : </w:t>
+      </w:r>
+    </w:p>
+    <w:p>
+      <w:r>
+        <w:t>Method : GET</w:t>
+      </w:r>
+    </w:p>
+    <w:p>
+      <w:r>
+        <w:t xml:space="preserve">URL : </w:t>
       </w:r>
       <w:r>
         <w:t>https://api.apilayer.com/exchangerates_data/symbols</w:t>
@@ -4288,19 +3565,7 @@
     <w:p>
       <w:r>
         <w:tab/>
-      </w:r>
-      <w:proofErr w:type="spellStart"/>
-      <w:proofErr w:type="gramStart"/>
-      <w:r>
-        <w:t>Apikey</w:t>
-      </w:r>
-      <w:proofErr w:type="spellEnd"/>
-      <w:r>
-        <w:t xml:space="preserve"> :</w:t>
-      </w:r>
-      <w:proofErr w:type="gramEnd"/>
-      <w:r>
-        <w:t xml:space="preserve"> </w:t>
+        <w:t xml:space="preserve">Apikey : </w:t>
       </w:r>
       <w:r>
         <w:t>xvLUyLnYZmdazEaurMCuUp9ZoIotjy7E</w:t>
@@ -4313,13 +3578,97 @@
     </w:p>
     <w:p/>
     <w:p>
-      <w:proofErr w:type="gramStart"/>
-      <w:r>
-        <w:t>Response :</w:t>
-      </w:r>
-      <w:proofErr w:type="gramEnd"/>
-      <w:r>
-        <w:t xml:space="preserve"> </w:t>
+      <w:r>
+        <w:t xml:space="preserve">Response : </w:t>
+      </w:r>
+    </w:p>
+    <w:p/>
+    <w:p>
+      <w:pPr>
+        <w:pBdr>
+          <w:bottom w:val="single" w:sz="6" w:space="1" w:color="auto"/>
+        </w:pBdr>
+      </w:pPr>
+    </w:p>
+    <w:p/>
+    <w:p>
+      <w:r>
+        <w:t>JSON &amp; XML</w:t>
+      </w:r>
+    </w:p>
+    <w:p/>
+    <w:p>
+      <w:r>
+        <w:t>{</w:t>
+      </w:r>
+    </w:p>
+    <w:p>
+      <w:r>
+        <w:t>“key” : “Value”,</w:t>
+      </w:r>
+    </w:p>
+    <w:p/>
+    <w:p>
+      <w:r>
+        <w:t>}</w:t>
+      </w:r>
+    </w:p>
+    <w:p/>
+    <w:p>
+      <w:r>
+        <w:t>XML Format</w:t>
+      </w:r>
+    </w:p>
+    <w:p/>
+    <w:p>
+      <w:r>
+        <w:t>&lt;Employee&gt;</w:t>
+      </w:r>
+    </w:p>
+    <w:p>
+      <w:pPr>
+        <w:ind w:firstLine="720"/>
+      </w:pPr>
+      <w:r>
+        <w:t>&lt;Name&gt;Shiva&lt;/Name&gt;</w:t>
+      </w:r>
+    </w:p>
+    <w:p>
+      <w:pPr>
+        <w:ind w:firstLine="720"/>
+      </w:pPr>
+      <w:r>
+        <w:t>&lt;Age&gt;30&lt;/Age&gt;</w:t>
+      </w:r>
+    </w:p>
+    <w:p>
+      <w:pPr>
+        <w:ind w:firstLine="720"/>
+      </w:pPr>
+      <w:r>
+        <w:t>&lt;Job Data&gt;</w:t>
+      </w:r>
+    </w:p>
+    <w:p>
+      <w:r>
+        <w:tab/>
+      </w:r>
+      <w:r>
+        <w:tab/>
+        <w:t>&lt;Job Type&gt;Software&lt;/Job Type&gt;</w:t>
+      </w:r>
+    </w:p>
+    <w:p>
+      <w:pPr>
+        <w:ind w:firstLine="720"/>
+      </w:pPr>
+      <w:r>
+        <w:t>&lt;/Job Data&gt;</w:t>
+      </w:r>
+    </w:p>
+    <w:p>
+      <w:r>
+        <w:t>&lt;/Employee&gt;</w:t>
       </w:r>
     </w:p>
     <w:sectPr>
@@ -4355,7 +3704,7 @@
         <v:path o:extrusionok="f" gradientshapeok="t" o:connecttype="rect"/>
         <o:lock v:ext="edit" aspectratio="t"/>
       </v:shapetype>
-      <v:shape id="_x0000_i1041" type="#_x0000_t75" style="width:10.5pt;height:10.5pt" o:bullet="t">
+      <v:shape id="_x0000_i1029" type="#_x0000_t75" style="width:10.5pt;height:10.5pt" o:bullet="t">
         <v:imagedata r:id="rId1" o:title="msoE776"/>
       </v:shape>
     </w:pict>

</xml_diff>

<commit_message>
Changes on 18th June
</commit_message>
<xml_diff>
--- a/UiPath.docx
+++ b/UiPath.docx
@@ -3671,6 +3671,91 @@
         <w:t>&lt;/Employee&gt;</w:t>
       </w:r>
     </w:p>
+    <w:p>
+      <w:pPr>
+        <w:pBdr>
+          <w:bottom w:val="single" w:sz="6" w:space="1" w:color="auto"/>
+        </w:pBdr>
+      </w:pPr>
+    </w:p>
+    <w:p>
+      <w:r>
+        <w:lastRenderedPageBreak/>
+        <w:t>Exception Handling</w:t>
+      </w:r>
+      <w:r>
+        <w:br/>
+      </w:r>
+      <w:r>
+        <w:br/>
+        <w:t>Try Catch – Activity</w:t>
+      </w:r>
+    </w:p>
+    <w:p/>
+    <w:p>
+      <w:r>
+        <w:t>Try – All your code</w:t>
+      </w:r>
+    </w:p>
+    <w:p/>
+    <w:p>
+      <w:r>
+        <w:t>Catch 1 – General Exception – What is the alternative process – Plan b / Mail to support team / simply update log and exit</w:t>
+      </w:r>
+    </w:p>
+    <w:p>
+      <w:r>
+        <w:t>Catch 2 – Null Pointer</w:t>
+      </w:r>
+    </w:p>
+    <w:p>
+      <w:r>
+        <w:t>Catch 3 - Aggregate</w:t>
+      </w:r>
+    </w:p>
+    <w:p>
+      <w:r>
+        <w:t>.</w:t>
+      </w:r>
+    </w:p>
+    <w:p>
+      <w:r>
+        <w:t>Catch n</w:t>
+      </w:r>
+    </w:p>
+    <w:p/>
+    <w:p>
+      <w:r>
+        <w:t>Finally</w:t>
+      </w:r>
+      <w:r>
+        <w:t xml:space="preserve"> </w:t>
+      </w:r>
+      <w:r>
+        <w:t>–</w:t>
+      </w:r>
+      <w:r>
+        <w:t xml:space="preserve"> </w:t>
+      </w:r>
+    </w:p>
+    <w:p/>
+    <w:p/>
+    <w:p>
+      <w:r>
+        <w:t>Exception variable</w:t>
+      </w:r>
+    </w:p>
+    <w:p/>
+    <w:p>
+      <w:r>
+        <w:t>Exception.Source</w:t>
+      </w:r>
+    </w:p>
+    <w:p>
+      <w:r>
+        <w:t>Exception.Message</w:t>
+      </w:r>
+    </w:p>
     <w:sectPr>
       <w:pgSz w:w="11906" w:h="16838"/>
       <w:pgMar w:top="1440" w:right="1440" w:bottom="1440" w:left="1440" w:header="708" w:footer="708" w:gutter="0"/>
@@ -3704,7 +3789,7 @@
         <v:path o:extrusionok="f" gradientshapeok="t" o:connecttype="rect"/>
         <o:lock v:ext="edit" aspectratio="t"/>
       </v:shapetype>
-      <v:shape id="_x0000_i1029" type="#_x0000_t75" style="width:10.5pt;height:10.5pt" o:bullet="t">
+      <v:shape id="_x0000_i1035" type="#_x0000_t75" style="width:10.5pt;height:10.5pt" o:bullet="t">
         <v:imagedata r:id="rId1" o:title="msoE776"/>
       </v:shape>
     </w:pict>

</xml_diff>

<commit_message>
Changes on 20th June
</commit_message>
<xml_diff>
--- a/UiPath.docx
+++ b/UiPath.docx
@@ -3756,6 +3756,91 @@
         <w:t>Exception.Message</w:t>
       </w:r>
     </w:p>
+    <w:p/>
+    <w:p>
+      <w:pPr>
+        <w:pBdr>
+          <w:bottom w:val="single" w:sz="6" w:space="1" w:color="auto"/>
+        </w:pBdr>
+      </w:pPr>
+    </w:p>
+    <w:p/>
+    <w:p>
+      <w:r>
+        <w:t>Database</w:t>
+      </w:r>
+    </w:p>
+    <w:p/>
+    <w:p>
+      <w:r>
+        <w:t>Table – Rows &amp; Columns</w:t>
+      </w:r>
+    </w:p>
+    <w:p/>
+    <w:p>
+      <w:r>
+        <w:t>Fetch</w:t>
+      </w:r>
+    </w:p>
+    <w:p>
+      <w:r>
+        <w:t>Update</w:t>
+      </w:r>
+    </w:p>
+    <w:p>
+      <w:r>
+        <w:t>Create</w:t>
+      </w:r>
+    </w:p>
+    <w:p>
+      <w:r>
+        <w:t>Delete</w:t>
+      </w:r>
+    </w:p>
+    <w:p/>
+    <w:p>
+      <w:r>
+        <w:lastRenderedPageBreak/>
+        <w:t>Connection String</w:t>
+      </w:r>
+    </w:p>
+    <w:p/>
+    <w:p>
+      <w:pPr>
+        <w:pStyle w:val="ListParagraph"/>
+        <w:numPr>
+          <w:ilvl w:val="0"/>
+          <w:numId w:val="22"/>
+        </w:numPr>
+      </w:pPr>
+      <w:r>
+        <w:t>POC for Database support in you org</w:t>
+      </w:r>
+    </w:p>
+    <w:p>
+      <w:pPr>
+        <w:pStyle w:val="ListParagraph"/>
+        <w:numPr>
+          <w:ilvl w:val="0"/>
+          <w:numId w:val="22"/>
+        </w:numPr>
+      </w:pPr>
+      <w:r>
+        <w:t>Get the access &amp; connection string for the database</w:t>
+      </w:r>
+    </w:p>
+    <w:p>
+      <w:pPr>
+        <w:pStyle w:val="ListParagraph"/>
+        <w:numPr>
+          <w:ilvl w:val="0"/>
+          <w:numId w:val="22"/>
+        </w:numPr>
+      </w:pPr>
+      <w:r>
+        <w:t>ODBC conn/ Connection string</w:t>
+      </w:r>
+    </w:p>
     <w:sectPr>
       <w:pgSz w:w="11906" w:h="16838"/>
       <w:pgMar w:top="1440" w:right="1440" w:bottom="1440" w:left="1440" w:header="708" w:footer="708" w:gutter="0"/>
@@ -3789,7 +3874,7 @@
         <v:path o:extrusionok="f" gradientshapeok="t" o:connecttype="rect"/>
         <o:lock v:ext="edit" aspectratio="t"/>
       </v:shapetype>
-      <v:shape id="_x0000_i1035" type="#_x0000_t75" style="width:10.5pt;height:10.5pt" o:bullet="t">
+      <v:shape id="_x0000_i1034" type="#_x0000_t75" style="width:10.3pt;height:10.3pt" o:bullet="t">
         <v:imagedata r:id="rId1" o:title="msoE776"/>
       </v:shape>
     </w:pict>
@@ -5489,6 +5574,95 @@
     </w:lvl>
   </w:abstractNum>
   <w:abstractNum w:abstractNumId="18" w15:restartNumberingAfterBreak="0">
+    <w:nsid w:val="60F028B0"/>
+    <w:multiLevelType w:val="hybridMultilevel"/>
+    <w:tmpl w:val="0B3AEF40"/>
+    <w:lvl w:ilvl="0" w:tplc="4009000F">
+      <w:start w:val="1"/>
+      <w:numFmt w:val="decimal"/>
+      <w:lvlText w:val="%1."/>
+      <w:lvlJc w:val="left"/>
+      <w:pPr>
+        <w:ind w:left="720" w:hanging="360"/>
+      </w:pPr>
+      <w:rPr>
+        <w:rFonts w:hint="default"/>
+      </w:rPr>
+    </w:lvl>
+    <w:lvl w:ilvl="1" w:tplc="40090019" w:tentative="1">
+      <w:start w:val="1"/>
+      <w:numFmt w:val="lowerLetter"/>
+      <w:lvlText w:val="%2."/>
+      <w:lvlJc w:val="left"/>
+      <w:pPr>
+        <w:ind w:left="1440" w:hanging="360"/>
+      </w:pPr>
+    </w:lvl>
+    <w:lvl w:ilvl="2" w:tplc="4009001B" w:tentative="1">
+      <w:start w:val="1"/>
+      <w:numFmt w:val="lowerRoman"/>
+      <w:lvlText w:val="%3."/>
+      <w:lvlJc w:val="right"/>
+      <w:pPr>
+        <w:ind w:left="2160" w:hanging="180"/>
+      </w:pPr>
+    </w:lvl>
+    <w:lvl w:ilvl="3" w:tplc="4009000F" w:tentative="1">
+      <w:start w:val="1"/>
+      <w:numFmt w:val="decimal"/>
+      <w:lvlText w:val="%4."/>
+      <w:lvlJc w:val="left"/>
+      <w:pPr>
+        <w:ind w:left="2880" w:hanging="360"/>
+      </w:pPr>
+    </w:lvl>
+    <w:lvl w:ilvl="4" w:tplc="40090019" w:tentative="1">
+      <w:start w:val="1"/>
+      <w:numFmt w:val="lowerLetter"/>
+      <w:lvlText w:val="%5."/>
+      <w:lvlJc w:val="left"/>
+      <w:pPr>
+        <w:ind w:left="3600" w:hanging="360"/>
+      </w:pPr>
+    </w:lvl>
+    <w:lvl w:ilvl="5" w:tplc="4009001B" w:tentative="1">
+      <w:start w:val="1"/>
+      <w:numFmt w:val="lowerRoman"/>
+      <w:lvlText w:val="%6."/>
+      <w:lvlJc w:val="right"/>
+      <w:pPr>
+        <w:ind w:left="4320" w:hanging="180"/>
+      </w:pPr>
+    </w:lvl>
+    <w:lvl w:ilvl="6" w:tplc="4009000F" w:tentative="1">
+      <w:start w:val="1"/>
+      <w:numFmt w:val="decimal"/>
+      <w:lvlText w:val="%7."/>
+      <w:lvlJc w:val="left"/>
+      <w:pPr>
+        <w:ind w:left="5040" w:hanging="360"/>
+      </w:pPr>
+    </w:lvl>
+    <w:lvl w:ilvl="7" w:tplc="40090019" w:tentative="1">
+      <w:start w:val="1"/>
+      <w:numFmt w:val="lowerLetter"/>
+      <w:lvlText w:val="%8."/>
+      <w:lvlJc w:val="left"/>
+      <w:pPr>
+        <w:ind w:left="5760" w:hanging="360"/>
+      </w:pPr>
+    </w:lvl>
+    <w:lvl w:ilvl="8" w:tplc="4009001B" w:tentative="1">
+      <w:start w:val="1"/>
+      <w:numFmt w:val="lowerRoman"/>
+      <w:lvlText w:val="%9."/>
+      <w:lvlJc w:val="right"/>
+      <w:pPr>
+        <w:ind w:left="6480" w:hanging="180"/>
+      </w:pPr>
+    </w:lvl>
+  </w:abstractNum>
+  <w:abstractNum w:abstractNumId="19" w15:restartNumberingAfterBreak="0">
     <w:nsid w:val="682B7FEE"/>
     <w:multiLevelType w:val="hybridMultilevel"/>
     <w:tmpl w:val="6630A26E"/>
@@ -5601,7 +5775,7 @@
       </w:rPr>
     </w:lvl>
   </w:abstractNum>
-  <w:abstractNum w:abstractNumId="19" w15:restartNumberingAfterBreak="0">
+  <w:abstractNum w:abstractNumId="20" w15:restartNumberingAfterBreak="0">
     <w:nsid w:val="72462B07"/>
     <w:multiLevelType w:val="hybridMultilevel"/>
     <w:tmpl w:val="A054380E"/>
@@ -5690,7 +5864,7 @@
       </w:pPr>
     </w:lvl>
   </w:abstractNum>
-  <w:abstractNum w:abstractNumId="20" w15:restartNumberingAfterBreak="0">
+  <w:abstractNum w:abstractNumId="21" w15:restartNumberingAfterBreak="0">
     <w:nsid w:val="7A810CFD"/>
     <w:multiLevelType w:val="hybridMultilevel"/>
     <w:tmpl w:val="C06EB056"/>
@@ -5792,19 +5966,19 @@
     <w:abstractNumId w:val="8"/>
   </w:num>
   <w:num w:numId="5" w16cid:durableId="1273435072">
-    <w:abstractNumId w:val="18"/>
+    <w:abstractNumId w:val="19"/>
   </w:num>
   <w:num w:numId="6" w16cid:durableId="1478302044">
     <w:abstractNumId w:val="0"/>
   </w:num>
   <w:num w:numId="7" w16cid:durableId="87384722">
-    <w:abstractNumId w:val="19"/>
+    <w:abstractNumId w:val="20"/>
   </w:num>
   <w:num w:numId="8" w16cid:durableId="605117777">
     <w:abstractNumId w:val="17"/>
   </w:num>
   <w:num w:numId="9" w16cid:durableId="590701910">
-    <w:abstractNumId w:val="20"/>
+    <w:abstractNumId w:val="21"/>
   </w:num>
   <w:num w:numId="10" w16cid:durableId="2036611454">
     <w:abstractNumId w:val="12"/>
@@ -5841,6 +6015,9 @@
   </w:num>
   <w:num w:numId="21" w16cid:durableId="1622689615">
     <w:abstractNumId w:val="6"/>
+  </w:num>
+  <w:num w:numId="22" w16cid:durableId="915475316">
+    <w:abstractNumId w:val="18"/>
   </w:num>
 </w:numbering>
 </file>

</xml_diff>

<commit_message>
Changes on 22nd June
</commit_message>
<xml_diff>
--- a/UiPath.docx
+++ b/UiPath.docx
@@ -3841,6 +3841,41 @@
         <w:t>ODBC conn/ Connection string</w:t>
       </w:r>
     </w:p>
+    <w:p>
+      <w:pPr>
+        <w:pBdr>
+          <w:bottom w:val="single" w:sz="6" w:space="1" w:color="auto"/>
+        </w:pBdr>
+      </w:pPr>
+    </w:p>
+    <w:p/>
+    <w:p>
+      <w:r>
+        <w:t>UiPath Forms</w:t>
+      </w:r>
+    </w:p>
+    <w:p/>
+    <w:p>
+      <w:r>
+        <w:t>Form Arguments – Field Keys – Which hold the form data</w:t>
+      </w:r>
+    </w:p>
+    <w:p/>
+    <w:p>
+      <w:r>
+        <w:t>IN – From uipath to UiForm</w:t>
+      </w:r>
+    </w:p>
+    <w:p>
+      <w:r>
+        <w:t>Out – From UiForm to UiPath</w:t>
+      </w:r>
+    </w:p>
+    <w:p>
+      <w:r>
+        <w:t>In/OUT – From Uipath to UiForm and UiForm to UIPath</w:t>
+      </w:r>
+    </w:p>
     <w:sectPr>
       <w:pgSz w:w="11906" w:h="16838"/>
       <w:pgMar w:top="1440" w:right="1440" w:bottom="1440" w:left="1440" w:header="708" w:footer="708" w:gutter="0"/>
@@ -3874,7 +3909,7 @@
         <v:path o:extrusionok="f" gradientshapeok="t" o:connecttype="rect"/>
         <o:lock v:ext="edit" aspectratio="t"/>
       </v:shapetype>
-      <v:shape id="_x0000_i1034" type="#_x0000_t75" style="width:10.3pt;height:10.3pt" o:bullet="t">
+      <v:shape id="_x0000_i1032" type="#_x0000_t75" style="width:10.5pt;height:10.5pt" o:bullet="t">
         <v:imagedata r:id="rId1" o:title="msoE776"/>
       </v:shape>
     </w:pict>

</xml_diff>

<commit_message>
Changes on 28th Jun
</commit_message>
<xml_diff>
--- a/UiPath.docx
+++ b/UiPath.docx
@@ -1422,10 +1422,10 @@
         <w:tblLook w:val="04A0" w:firstRow="1" w:lastRow="0" w:firstColumn="1" w:lastColumn="0" w:noHBand="0" w:noVBand="1"/>
       </w:tblPr>
       <w:tblGrid>
-        <w:gridCol w:w="2247"/>
-        <w:gridCol w:w="2261"/>
-        <w:gridCol w:w="2259"/>
-        <w:gridCol w:w="2249"/>
+        <w:gridCol w:w="2310"/>
+        <w:gridCol w:w="2310"/>
+        <w:gridCol w:w="2311"/>
+        <w:gridCol w:w="2311"/>
       </w:tblGrid>
       <w:tr>
         <w:tc>
@@ -1749,13 +1749,13 @@
         <w:tblLook w:val="04A0" w:firstRow="1" w:lastRow="0" w:firstColumn="1" w:lastColumn="0" w:noHBand="0" w:noVBand="1"/>
       </w:tblPr>
       <w:tblGrid>
-        <w:gridCol w:w="1293"/>
-        <w:gridCol w:w="1294"/>
-        <w:gridCol w:w="1282"/>
-        <w:gridCol w:w="1282"/>
-        <w:gridCol w:w="1282"/>
-        <w:gridCol w:w="1283"/>
-        <w:gridCol w:w="1300"/>
+        <w:gridCol w:w="1320"/>
+        <w:gridCol w:w="1320"/>
+        <w:gridCol w:w="1320"/>
+        <w:gridCol w:w="1320"/>
+        <w:gridCol w:w="1320"/>
+        <w:gridCol w:w="1321"/>
+        <w:gridCol w:w="1321"/>
       </w:tblGrid>
       <w:tr>
         <w:tc>
@@ -1954,11 +1954,11 @@
         <w:tblLook w:val="04A0" w:firstRow="1" w:lastRow="0" w:firstColumn="1" w:lastColumn="0" w:noHBand="0" w:noVBand="1"/>
       </w:tblPr>
       <w:tblGrid>
-        <w:gridCol w:w="1691"/>
-        <w:gridCol w:w="1777"/>
-        <w:gridCol w:w="1897"/>
-        <w:gridCol w:w="1869"/>
-        <w:gridCol w:w="1782"/>
+        <w:gridCol w:w="1736"/>
+        <w:gridCol w:w="1827"/>
+        <w:gridCol w:w="1936"/>
+        <w:gridCol w:w="1911"/>
+        <w:gridCol w:w="1832"/>
       </w:tblGrid>
       <w:tr>
         <w:tc>
@@ -3876,6 +3876,174 @@
         <w:t>In/OUT – From Uipath to UiForm and UiForm to UIPath</w:t>
       </w:r>
     </w:p>
+    <w:p>
+      <w:pPr>
+        <w:pBdr>
+          <w:bottom w:val="single" w:sz="6" w:space="1" w:color="auto"/>
+        </w:pBdr>
+      </w:pPr>
+    </w:p>
+    <w:p>
+      <w:r>
+        <w:t>Analysis</w:t>
+      </w:r>
+    </w:p>
+    <w:p>
+      <w:r>
+        <w:t>Design</w:t>
+      </w:r>
+    </w:p>
+    <w:p>
+      <w:r>
+        <w:t>Development</w:t>
+      </w:r>
+    </w:p>
+    <w:p>
+      <w:r>
+        <w:t>Testing</w:t>
+      </w:r>
+    </w:p>
+    <w:p>
+      <w:r>
+        <w:t>Production</w:t>
+      </w:r>
+    </w:p>
+    <w:p>
+      <w:r>
+        <w:t>Hypercare</w:t>
+      </w:r>
+    </w:p>
+    <w:p>
+      <w:r>
+        <w:t>Live</w:t>
+      </w:r>
+    </w:p>
+    <w:p/>
+    <w:p/>
+    <w:p>
+      <w:r>
+        <w:t>3 Environments</w:t>
+      </w:r>
+    </w:p>
+    <w:p/>
+    <w:p>
+      <w:r>
+        <w:t>Dev, UAT &amp; Prod</w:t>
+      </w:r>
+    </w:p>
+    <w:p/>
+    <w:p>
+      <w:r>
+        <w:t xml:space="preserve">UiPath orchestrator in their </w:t>
+      </w:r>
+    </w:p>
+    <w:p/>
+    <w:p/>
+    <w:p/>
+    <w:p>
+      <w:hyperlink r:id="rId9" w:history="1">
+        <w:r>
+          <w:rPr>
+            <w:rStyle w:val="Hyperlink"/>
+          </w:rPr>
+          <w:t>https://uipath-dev.sr.com</w:t>
+        </w:r>
+      </w:hyperlink>
+      <w:r>
+        <w:t xml:space="preserve"> - Developer</w:t>
+      </w:r>
+    </w:p>
+    <w:p>
+      <w:hyperlink r:id="rId10" w:history="1">
+        <w:r>
+          <w:rPr>
+            <w:rStyle w:val="Hyperlink"/>
+          </w:rPr>
+          <w:t>Https://uipath-uat.sr.com</w:t>
+        </w:r>
+      </w:hyperlink>
+      <w:r>
+        <w:t xml:space="preserve"> – View/ Read &amp; Manage</w:t>
+      </w:r>
+    </w:p>
+    <w:p>
+      <w:hyperlink r:id="rId11" w:history="1">
+        <w:r>
+          <w:rPr>
+            <w:rStyle w:val="Hyperlink"/>
+          </w:rPr>
+          <w:t>https://uipath.sr.com</w:t>
+        </w:r>
+      </w:hyperlink>
+      <w:r>
+        <w:t xml:space="preserve"> – View/Read</w:t>
+      </w:r>
+    </w:p>
+    <w:p/>
+    <w:p>
+      <w:r>
+        <w:t>Developer Licence</w:t>
+      </w:r>
+    </w:p>
+    <w:p/>
+    <w:p>
+      <w:r>
+        <w:t>Studio Yes, Assistant yes</w:t>
+      </w:r>
+    </w:p>
+    <w:p>
+      <w:r>
+        <w:t>Assistant run – Yes</w:t>
+      </w:r>
+    </w:p>
+    <w:p>
+      <w:r>
+        <w:t>Orchestrator – no run</w:t>
+      </w:r>
+    </w:p>
+    <w:p/>
+    <w:p>
+      <w:r>
+        <w:t>Attended License</w:t>
+      </w:r>
+    </w:p>
+    <w:p>
+      <w:r>
+        <w:t>Studio no, Assistant – yes</w:t>
+      </w:r>
+    </w:p>
+    <w:p>
+      <w:r>
+        <w:t>Assistant – Yes</w:t>
+      </w:r>
+    </w:p>
+    <w:p>
+      <w:r>
+        <w:t>Orchestrator – No</w:t>
+      </w:r>
+    </w:p>
+    <w:p/>
+    <w:p>
+      <w:r>
+        <w:t>Unattended licence (Non-prod/Prod)</w:t>
+      </w:r>
+    </w:p>
+    <w:p/>
+    <w:p>
+      <w:r>
+        <w:t>Studio No, Assistant Yes</w:t>
+      </w:r>
+    </w:p>
+    <w:p>
+      <w:r>
+        <w:t>Assistant Run – Yes</w:t>
+      </w:r>
+    </w:p>
+    <w:p>
+      <w:r>
+        <w:t>Orchestrator - Yes</w:t>
+      </w:r>
+    </w:p>
     <w:sectPr>
       <w:pgSz w:w="11906" w:h="16838"/>
       <w:pgMar w:top="1440" w:right="1440" w:bottom="1440" w:left="1440" w:header="708" w:footer="708" w:gutter="0"/>
@@ -3909,7 +4077,7 @@
         <v:path o:extrusionok="f" gradientshapeok="t" o:connecttype="rect"/>
         <o:lock v:ext="edit" aspectratio="t"/>
       </v:shapetype>
-      <v:shape id="_x0000_i1032" type="#_x0000_t75" style="width:10.5pt;height:10.5pt" o:bullet="t">
+      <v:shape id="_x0000_i1028" type="#_x0000_t75" style="width:11.5pt;height:11.5pt" o:bullet="t">
         <v:imagedata r:id="rId1" o:title="msoE776"/>
       </v:shape>
     </w:pict>
@@ -6514,6 +6682,29 @@
       </w:tblBorders>
     </w:tblPr>
   </w:style>
+  <w:style w:type="character" w:styleId="Hyperlink">
+    <w:name w:val="Hyperlink"/>
+    <w:basedOn w:val="DefaultParagraphFont"/>
+    <w:uiPriority w:val="99"/>
+    <w:unhideWhenUsed/>
+    <w:rsid w:val="00414B4E"/>
+    <w:rPr>
+      <w:color w:val="0563C1" w:themeColor="hyperlink"/>
+      <w:u w:val="single"/>
+    </w:rPr>
+  </w:style>
+  <w:style w:type="character" w:styleId="UnresolvedMention">
+    <w:name w:val="Unresolved Mention"/>
+    <w:basedOn w:val="DefaultParagraphFont"/>
+    <w:uiPriority w:val="99"/>
+    <w:semiHidden/>
+    <w:unhideWhenUsed/>
+    <w:rsid w:val="00414B4E"/>
+    <w:rPr>
+      <w:color w:val="605E5C"/>
+      <w:shd w:val="clear" w:color="auto" w:fill="E1DFDD"/>
+    </w:rPr>
+  </w:style>
 </w:styles>
 </file>
 

</xml_diff>

<commit_message>
Changes on 6th July
</commit_message>
<xml_diff>
--- a/UiPath.docx
+++ b/UiPath.docx
@@ -4041,7 +4041,44 @@
     </w:p>
     <w:p>
       <w:r>
-        <w:t>Orchestrator - Yes</w:t>
+        <w:t xml:space="preserve">Orchestrator </w:t>
+      </w:r>
+      <w:r>
+        <w:t>–</w:t>
+      </w:r>
+      <w:r>
+        <w:t xml:space="preserve"> Yes</w:t>
+      </w:r>
+    </w:p>
+    <w:p>
+      <w:pPr>
+        <w:pBdr>
+          <w:bottom w:val="single" w:sz="6" w:space="1" w:color="auto"/>
+        </w:pBdr>
+      </w:pPr>
+    </w:p>
+    <w:p/>
+    <w:p>
+      <w:r>
+        <w:t xml:space="preserve">Dispatcher – Add items to queue – 1 machine </w:t>
+      </w:r>
+    </w:p>
+    <w:p>
+      <w:r>
+        <w:t>Performer – process those queue items – More than 1 machine</w:t>
+      </w:r>
+    </w:p>
+    <w:p/>
+    <w:p/>
+    <w:p>
+      <w:r>
+        <w:t>All or Nothing – Upload all items / Fail all – 1000 records – add all 1000 or 0</w:t>
+      </w:r>
+    </w:p>
+    <w:p/>
+    <w:p>
+      <w:r>
+        <w:t>Process all independently – 1000 – 950 uploaded 50 failed</w:t>
       </w:r>
     </w:p>
     <w:sectPr>

</xml_diff>

<commit_message>
Changes on 7th July
</commit_message>
<xml_diff>
--- a/UiPath.docx
+++ b/UiPath.docx
@@ -4081,6 +4081,182 @@
         <w:t>Process all independently – 1000 – 950 uploaded 50 failed</w:t>
       </w:r>
     </w:p>
+    <w:p/>
+    <w:p>
+      <w:pPr>
+        <w:pBdr>
+          <w:bottom w:val="single" w:sz="6" w:space="1" w:color="auto"/>
+        </w:pBdr>
+      </w:pPr>
+    </w:p>
+    <w:p/>
+    <w:p>
+      <w:r>
+        <w:t>RE Framework</w:t>
+      </w:r>
+    </w:p>
+    <w:p>
+      <w:r>
+        <w:t>4 Stages</w:t>
+      </w:r>
+    </w:p>
+    <w:p/>
+    <w:p>
+      <w:pPr>
+        <w:pStyle w:val="ListParagraph"/>
+        <w:numPr>
+          <w:ilvl w:val="0"/>
+          <w:numId w:val="23"/>
+        </w:numPr>
+      </w:pPr>
+      <w:r>
+        <w:t xml:space="preserve">Initialization </w:t>
+      </w:r>
+    </w:p>
+    <w:p>
+      <w:pPr>
+        <w:pStyle w:val="ListParagraph"/>
+        <w:numPr>
+          <w:ilvl w:val="1"/>
+          <w:numId w:val="23"/>
+        </w:numPr>
+      </w:pPr>
+      <w:r>
+        <w:t>Init All settings – Reading login details, username, pass &amp; Payment info</w:t>
+      </w:r>
+    </w:p>
+    <w:p>
+      <w:pPr>
+        <w:pStyle w:val="ListParagraph"/>
+        <w:numPr>
+          <w:ilvl w:val="1"/>
+          <w:numId w:val="23"/>
+        </w:numPr>
+      </w:pPr>
+      <w:r>
+        <w:t>Kill All Application – Closing all unnecessary applications.</w:t>
+      </w:r>
+    </w:p>
+    <w:p>
+      <w:pPr>
+        <w:pStyle w:val="ListParagraph"/>
+        <w:numPr>
+          <w:ilvl w:val="1"/>
+          <w:numId w:val="23"/>
+        </w:numPr>
+      </w:pPr>
+      <w:r>
+        <w:t>Init All Applications – Log into irctc</w:t>
+      </w:r>
+    </w:p>
+    <w:p>
+      <w:pPr>
+        <w:pStyle w:val="ListParagraph"/>
+        <w:numPr>
+          <w:ilvl w:val="0"/>
+          <w:numId w:val="23"/>
+        </w:numPr>
+      </w:pPr>
+      <w:r>
+        <w:t>Get Transaction Data – Reading booking info – From, TO, Name, age, id, train num</w:t>
+      </w:r>
+    </w:p>
+    <w:p>
+      <w:pPr>
+        <w:pStyle w:val="ListParagraph"/>
+        <w:numPr>
+          <w:ilvl w:val="0"/>
+          <w:numId w:val="23"/>
+        </w:numPr>
+      </w:pPr>
+      <w:r>
+        <w:t>Process</w:t>
+      </w:r>
+    </w:p>
+    <w:p>
+      <w:pPr>
+        <w:pStyle w:val="ListParagraph"/>
+        <w:numPr>
+          <w:ilvl w:val="1"/>
+          <w:numId w:val="23"/>
+        </w:numPr>
+      </w:pPr>
+      <w:r>
+        <w:t>Process Transaction – Book ticket</w:t>
+      </w:r>
+    </w:p>
+    <w:p>
+      <w:pPr>
+        <w:pStyle w:val="ListParagraph"/>
+        <w:numPr>
+          <w:ilvl w:val="1"/>
+          <w:numId w:val="23"/>
+        </w:numPr>
+      </w:pPr>
+      <w:r>
+        <w:t>Update transaction status – Status of each ticket</w:t>
+      </w:r>
+    </w:p>
+    <w:p>
+      <w:pPr>
+        <w:pStyle w:val="ListParagraph"/>
+        <w:numPr>
+          <w:ilvl w:val="0"/>
+          <w:numId w:val="23"/>
+        </w:numPr>
+      </w:pPr>
+      <w:r>
+        <w:t>End Process</w:t>
+      </w:r>
+    </w:p>
+    <w:p>
+      <w:pPr>
+        <w:pStyle w:val="ListParagraph"/>
+        <w:numPr>
+          <w:ilvl w:val="1"/>
+          <w:numId w:val="23"/>
+        </w:numPr>
+      </w:pPr>
+      <w:r>
+        <w:t>Kill All Applications – logout &amp; close browser</w:t>
+      </w:r>
+    </w:p>
+    <w:p/>
+    <w:p>
+      <w:r>
+        <w:t>Config(“Username”)</w:t>
+      </w:r>
+    </w:p>
+    <w:p/>
+    <w:p>
+      <w:r>
+        <w:t>Config(“NumberAsset”) = 4567</w:t>
+      </w:r>
+    </w:p>
+    <w:p/>
+    <w:p/>
+    <w:p>
+      <w:r>
+        <w:t>Config update in excel</w:t>
+      </w:r>
+    </w:p>
+    <w:p>
+      <w:r>
+        <w:t>Init all application</w:t>
+      </w:r>
+    </w:p>
+    <w:p>
+      <w:r>
+        <w:t>Kill process</w:t>
+      </w:r>
+    </w:p>
+    <w:p>
+      <w:r>
+        <w:t>Process</w:t>
+      </w:r>
+    </w:p>
+    <w:p/>
+    <w:p/>
     <w:sectPr>
       <w:pgSz w:w="11906" w:h="16838"/>
       <w:pgMar w:top="1440" w:right="1440" w:bottom="1440" w:left="1440" w:header="708" w:footer="708" w:gutter="0"/>
@@ -4114,7 +4290,7 @@
         <v:path o:extrusionok="f" gradientshapeok="t" o:connecttype="rect"/>
         <o:lock v:ext="edit" aspectratio="t"/>
       </v:shapetype>
-      <v:shape id="_x0000_i1028" type="#_x0000_t75" style="width:11.5pt;height:11.5pt" o:bullet="t">
+      <v:shape id="_x0000_i1037" type="#_x0000_t75" style="width:11.25pt;height:11.25pt" o:bullet="t">
         <v:imagedata r:id="rId1" o:title="msoE776"/>
       </v:shape>
     </w:pict>
@@ -4878,6 +5054,95 @@
     </w:lvl>
   </w:abstractNum>
   <w:abstractNum w:abstractNumId="8" w15:restartNumberingAfterBreak="0">
+    <w:nsid w:val="31E55113"/>
+    <w:multiLevelType w:val="hybridMultilevel"/>
+    <w:tmpl w:val="B6D208F2"/>
+    <w:lvl w:ilvl="0" w:tplc="4009000F">
+      <w:start w:val="1"/>
+      <w:numFmt w:val="decimal"/>
+      <w:lvlText w:val="%1."/>
+      <w:lvlJc w:val="left"/>
+      <w:pPr>
+        <w:ind w:left="720" w:hanging="360"/>
+      </w:pPr>
+      <w:rPr>
+        <w:rFonts w:hint="default"/>
+      </w:rPr>
+    </w:lvl>
+    <w:lvl w:ilvl="1" w:tplc="40090019">
+      <w:start w:val="1"/>
+      <w:numFmt w:val="lowerLetter"/>
+      <w:lvlText w:val="%2."/>
+      <w:lvlJc w:val="left"/>
+      <w:pPr>
+        <w:ind w:left="1440" w:hanging="360"/>
+      </w:pPr>
+    </w:lvl>
+    <w:lvl w:ilvl="2" w:tplc="4009001B" w:tentative="1">
+      <w:start w:val="1"/>
+      <w:numFmt w:val="lowerRoman"/>
+      <w:lvlText w:val="%3."/>
+      <w:lvlJc w:val="right"/>
+      <w:pPr>
+        <w:ind w:left="2160" w:hanging="180"/>
+      </w:pPr>
+    </w:lvl>
+    <w:lvl w:ilvl="3" w:tplc="4009000F" w:tentative="1">
+      <w:start w:val="1"/>
+      <w:numFmt w:val="decimal"/>
+      <w:lvlText w:val="%4."/>
+      <w:lvlJc w:val="left"/>
+      <w:pPr>
+        <w:ind w:left="2880" w:hanging="360"/>
+      </w:pPr>
+    </w:lvl>
+    <w:lvl w:ilvl="4" w:tplc="40090019" w:tentative="1">
+      <w:start w:val="1"/>
+      <w:numFmt w:val="lowerLetter"/>
+      <w:lvlText w:val="%5."/>
+      <w:lvlJc w:val="left"/>
+      <w:pPr>
+        <w:ind w:left="3600" w:hanging="360"/>
+      </w:pPr>
+    </w:lvl>
+    <w:lvl w:ilvl="5" w:tplc="4009001B" w:tentative="1">
+      <w:start w:val="1"/>
+      <w:numFmt w:val="lowerRoman"/>
+      <w:lvlText w:val="%6."/>
+      <w:lvlJc w:val="right"/>
+      <w:pPr>
+        <w:ind w:left="4320" w:hanging="180"/>
+      </w:pPr>
+    </w:lvl>
+    <w:lvl w:ilvl="6" w:tplc="4009000F" w:tentative="1">
+      <w:start w:val="1"/>
+      <w:numFmt w:val="decimal"/>
+      <w:lvlText w:val="%7."/>
+      <w:lvlJc w:val="left"/>
+      <w:pPr>
+        <w:ind w:left="5040" w:hanging="360"/>
+      </w:pPr>
+    </w:lvl>
+    <w:lvl w:ilvl="7" w:tplc="40090019" w:tentative="1">
+      <w:start w:val="1"/>
+      <w:numFmt w:val="lowerLetter"/>
+      <w:lvlText w:val="%8."/>
+      <w:lvlJc w:val="left"/>
+      <w:pPr>
+        <w:ind w:left="5760" w:hanging="360"/>
+      </w:pPr>
+    </w:lvl>
+    <w:lvl w:ilvl="8" w:tplc="4009001B" w:tentative="1">
+      <w:start w:val="1"/>
+      <w:numFmt w:val="lowerRoman"/>
+      <w:lvlText w:val="%9."/>
+      <w:lvlJc w:val="right"/>
+      <w:pPr>
+        <w:ind w:left="6480" w:hanging="180"/>
+      </w:pPr>
+    </w:lvl>
+  </w:abstractNum>
+  <w:abstractNum w:abstractNumId="9" w15:restartNumberingAfterBreak="0">
     <w:nsid w:val="35F35DA1"/>
     <w:multiLevelType w:val="hybridMultilevel"/>
     <w:tmpl w:val="45E02010"/>
@@ -4963,7 +5228,7 @@
       </w:pPr>
     </w:lvl>
   </w:abstractNum>
-  <w:abstractNum w:abstractNumId="9" w15:restartNumberingAfterBreak="0">
+  <w:abstractNum w:abstractNumId="10" w15:restartNumberingAfterBreak="0">
     <w:nsid w:val="3A5161F5"/>
     <w:multiLevelType w:val="hybridMultilevel"/>
     <w:tmpl w:val="A6160BAC"/>
@@ -5052,7 +5317,7 @@
       </w:pPr>
     </w:lvl>
   </w:abstractNum>
-  <w:abstractNum w:abstractNumId="10" w15:restartNumberingAfterBreak="0">
+  <w:abstractNum w:abstractNumId="11" w15:restartNumberingAfterBreak="0">
     <w:nsid w:val="3AC30779"/>
     <w:multiLevelType w:val="hybridMultilevel"/>
     <w:tmpl w:val="69F0BE0E"/>
@@ -5141,7 +5406,7 @@
       </w:pPr>
     </w:lvl>
   </w:abstractNum>
-  <w:abstractNum w:abstractNumId="11" w15:restartNumberingAfterBreak="0">
+  <w:abstractNum w:abstractNumId="12" w15:restartNumberingAfterBreak="0">
     <w:nsid w:val="3B5B4583"/>
     <w:multiLevelType w:val="hybridMultilevel"/>
     <w:tmpl w:val="CCF43F02"/>
@@ -5255,7 +5520,7 @@
       </w:rPr>
     </w:lvl>
   </w:abstractNum>
-  <w:abstractNum w:abstractNumId="12" w15:restartNumberingAfterBreak="0">
+  <w:abstractNum w:abstractNumId="13" w15:restartNumberingAfterBreak="0">
     <w:nsid w:val="41BC7F2D"/>
     <w:multiLevelType w:val="hybridMultilevel"/>
     <w:tmpl w:val="CC5C8DA6"/>
@@ -5344,7 +5609,7 @@
       </w:pPr>
     </w:lvl>
   </w:abstractNum>
-  <w:abstractNum w:abstractNumId="13" w15:restartNumberingAfterBreak="0">
+  <w:abstractNum w:abstractNumId="14" w15:restartNumberingAfterBreak="0">
     <w:nsid w:val="42160FCE"/>
     <w:multiLevelType w:val="hybridMultilevel"/>
     <w:tmpl w:val="267EF514"/>
@@ -5433,7 +5698,7 @@
       </w:pPr>
     </w:lvl>
   </w:abstractNum>
-  <w:abstractNum w:abstractNumId="14" w15:restartNumberingAfterBreak="0">
+  <w:abstractNum w:abstractNumId="15" w15:restartNumberingAfterBreak="0">
     <w:nsid w:val="42FA4042"/>
     <w:multiLevelType w:val="hybridMultilevel"/>
     <w:tmpl w:val="6B681384"/>
@@ -5522,7 +5787,7 @@
       </w:pPr>
     </w:lvl>
   </w:abstractNum>
-  <w:abstractNum w:abstractNumId="15" w15:restartNumberingAfterBreak="0">
+  <w:abstractNum w:abstractNumId="16" w15:restartNumberingAfterBreak="0">
     <w:nsid w:val="4431552B"/>
     <w:multiLevelType w:val="hybridMultilevel"/>
     <w:tmpl w:val="507CF616"/>
@@ -5635,7 +5900,7 @@
       </w:rPr>
     </w:lvl>
   </w:abstractNum>
-  <w:abstractNum w:abstractNumId="16" w15:restartNumberingAfterBreak="0">
+  <w:abstractNum w:abstractNumId="17" w15:restartNumberingAfterBreak="0">
     <w:nsid w:val="4BB81D1E"/>
     <w:multiLevelType w:val="hybridMultilevel"/>
     <w:tmpl w:val="E564E9D6"/>
@@ -5724,7 +5989,7 @@
       </w:pPr>
     </w:lvl>
   </w:abstractNum>
-  <w:abstractNum w:abstractNumId="17" w15:restartNumberingAfterBreak="0">
+  <w:abstractNum w:abstractNumId="18" w15:restartNumberingAfterBreak="0">
     <w:nsid w:val="4FCF7FF5"/>
     <w:multiLevelType w:val="hybridMultilevel"/>
     <w:tmpl w:val="5D946CC4"/>
@@ -5813,7 +6078,7 @@
       </w:pPr>
     </w:lvl>
   </w:abstractNum>
-  <w:abstractNum w:abstractNumId="18" w15:restartNumberingAfterBreak="0">
+  <w:abstractNum w:abstractNumId="19" w15:restartNumberingAfterBreak="0">
     <w:nsid w:val="60F028B0"/>
     <w:multiLevelType w:val="hybridMultilevel"/>
     <w:tmpl w:val="0B3AEF40"/>
@@ -5902,7 +6167,7 @@
       </w:pPr>
     </w:lvl>
   </w:abstractNum>
-  <w:abstractNum w:abstractNumId="19" w15:restartNumberingAfterBreak="0">
+  <w:abstractNum w:abstractNumId="20" w15:restartNumberingAfterBreak="0">
     <w:nsid w:val="682B7FEE"/>
     <w:multiLevelType w:val="hybridMultilevel"/>
     <w:tmpl w:val="6630A26E"/>
@@ -6015,7 +6280,7 @@
       </w:rPr>
     </w:lvl>
   </w:abstractNum>
-  <w:abstractNum w:abstractNumId="20" w15:restartNumberingAfterBreak="0">
+  <w:abstractNum w:abstractNumId="21" w15:restartNumberingAfterBreak="0">
     <w:nsid w:val="72462B07"/>
     <w:multiLevelType w:val="hybridMultilevel"/>
     <w:tmpl w:val="A054380E"/>
@@ -6104,7 +6369,7 @@
       </w:pPr>
     </w:lvl>
   </w:abstractNum>
-  <w:abstractNum w:abstractNumId="21" w15:restartNumberingAfterBreak="0">
+  <w:abstractNum w:abstractNumId="22" w15:restartNumberingAfterBreak="0">
     <w:nsid w:val="7A810CFD"/>
     <w:multiLevelType w:val="hybridMultilevel"/>
     <w:tmpl w:val="C06EB056"/>
@@ -6200,28 +6465,28 @@
     <w:abstractNumId w:val="2"/>
   </w:num>
   <w:num w:numId="3" w16cid:durableId="1272056696">
-    <w:abstractNumId w:val="14"/>
+    <w:abstractNumId w:val="15"/>
   </w:num>
   <w:num w:numId="4" w16cid:durableId="408239115">
-    <w:abstractNumId w:val="8"/>
+    <w:abstractNumId w:val="9"/>
   </w:num>
   <w:num w:numId="5" w16cid:durableId="1273435072">
-    <w:abstractNumId w:val="19"/>
+    <w:abstractNumId w:val="20"/>
   </w:num>
   <w:num w:numId="6" w16cid:durableId="1478302044">
     <w:abstractNumId w:val="0"/>
   </w:num>
   <w:num w:numId="7" w16cid:durableId="87384722">
-    <w:abstractNumId w:val="20"/>
+    <w:abstractNumId w:val="21"/>
   </w:num>
   <w:num w:numId="8" w16cid:durableId="605117777">
-    <w:abstractNumId w:val="17"/>
+    <w:abstractNumId w:val="18"/>
   </w:num>
   <w:num w:numId="9" w16cid:durableId="590701910">
-    <w:abstractNumId w:val="21"/>
+    <w:abstractNumId w:val="22"/>
   </w:num>
   <w:num w:numId="10" w16cid:durableId="2036611454">
-    <w:abstractNumId w:val="12"/>
+    <w:abstractNumId w:val="13"/>
   </w:num>
   <w:num w:numId="11" w16cid:durableId="1956710526">
     <w:abstractNumId w:val="4"/>
@@ -6236,28 +6501,31 @@
     <w:abstractNumId w:val="7"/>
   </w:num>
   <w:num w:numId="15" w16cid:durableId="421032128">
-    <w:abstractNumId w:val="11"/>
+    <w:abstractNumId w:val="12"/>
   </w:num>
   <w:num w:numId="16" w16cid:durableId="1529443377">
-    <w:abstractNumId w:val="15"/>
+    <w:abstractNumId w:val="16"/>
   </w:num>
   <w:num w:numId="17" w16cid:durableId="668753347">
-    <w:abstractNumId w:val="9"/>
+    <w:abstractNumId w:val="10"/>
   </w:num>
   <w:num w:numId="18" w16cid:durableId="1143620202">
-    <w:abstractNumId w:val="13"/>
+    <w:abstractNumId w:val="14"/>
   </w:num>
   <w:num w:numId="19" w16cid:durableId="1656454708">
-    <w:abstractNumId w:val="16"/>
+    <w:abstractNumId w:val="17"/>
   </w:num>
   <w:num w:numId="20" w16cid:durableId="1305622309">
-    <w:abstractNumId w:val="10"/>
+    <w:abstractNumId w:val="11"/>
   </w:num>
   <w:num w:numId="21" w16cid:durableId="1622689615">
     <w:abstractNumId w:val="6"/>
   </w:num>
   <w:num w:numId="22" w16cid:durableId="915475316">
-    <w:abstractNumId w:val="18"/>
+    <w:abstractNumId w:val="19"/>
+  </w:num>
+  <w:num w:numId="23" w16cid:durableId="1532259907">
+    <w:abstractNumId w:val="8"/>
   </w:num>
 </w:numbering>
 </file>

</xml_diff>